<commit_message>
Updating: -Name of Q01 -Requirements.docx (with Q02 Requirement.docx)
Adding:
-Q02 Folder:
--Q02 Requirement.docx
</commit_message>
<xml_diff>
--- a/L06 Flexbox/Requirements.docx
+++ b/L06 Flexbox/Requirements.docx
@@ -539,6 +539,546 @@
         </w:rPr>
         <w:t> using semantic elements</w:t>
       </w:r>
+    </w:p>
+    <w:p>
+      <w:pPr>
+        <w:pStyle w:val="Heading1"/>
+        <w:pBdr>
+          <w:bottom w:val="single" w:sz="6" w:space="4" w:color="EAECEF"/>
+        </w:pBdr>
+        <w:shd w:val="clear" w:color="auto" w:fill="FFFFFF"/>
+        <w:spacing w:after="240" w:afterAutospacing="0"/>
+        <w:rPr>
+          <w:rFonts w:ascii="Segoe UI" w:hAnsi="Segoe UI" w:cs="Segoe UI"/>
+          <w:color w:val="24292E"/>
+        </w:rPr>
+      </w:pPr>
+      <w:r>
+        <w:rPr>
+          <w:rFonts w:ascii="Segoe UI" w:hAnsi="Segoe UI" w:cs="Segoe UI"/>
+          <w:color w:val="24292E"/>
+        </w:rPr>
+        <w:t>02 - FlexModel Articles</w:t>
+      </w:r>
+    </w:p>
+    <w:p>
+      <w:pPr>
+        <w:spacing w:before="360" w:after="360"/>
+        <w:rPr>
+          <w:rFonts w:ascii="Times New Roman" w:hAnsi="Times New Roman" w:cs="Times New Roman"/>
+        </w:rPr>
+      </w:pPr>
+      <w:r>
+        <w:pict w14:anchorId="556D13D7">
+          <v:rect id="_x0000_i1026" style="width:0;height:3pt" o:hralign="center" o:hrstd="t" o:hrnoshade="t" o:hr="t" fillcolor="#24292e" stroked="f"/>
+        </w:pict>
+      </w:r>
+    </w:p>
+    <w:p>
+      <w:pPr>
+        <w:pStyle w:val="NormalWeb"/>
+        <w:shd w:val="clear" w:color="auto" w:fill="FFFFFF"/>
+        <w:spacing w:before="0" w:beforeAutospacing="0" w:after="240" w:afterAutospacing="0"/>
+        <w:rPr>
+          <w:rFonts w:ascii="Segoe UI" w:hAnsi="Segoe UI" w:cs="Segoe UI"/>
+          <w:color w:val="24292E"/>
+        </w:rPr>
+      </w:pPr>
+      <w:r>
+        <w:rPr>
+          <w:rFonts w:ascii="Segoe UI" w:hAnsi="Segoe UI" w:cs="Segoe UI"/>
+          <w:color w:val="24292E"/>
+        </w:rPr>
+        <w:t>Problems for in-class lab for the </w:t>
+      </w:r>
+      <w:hyperlink r:id="rId8" w:history="1">
+        <w:r>
+          <w:rPr>
+            <w:rStyle w:val="Hyperlink"/>
+            <w:rFonts w:ascii="Segoe UI" w:hAnsi="Segoe UI" w:cs="Segoe UI"/>
+            <w:color w:val="0366D6"/>
+            <w:u w:val="none"/>
+          </w:rPr>
+          <w:t>“HTML &amp; CSS”</w:t>
+        </w:r>
+      </w:hyperlink>
+      <w:r>
+        <w:rPr>
+          <w:rFonts w:ascii="Segoe UI" w:hAnsi="Segoe UI" w:cs="Segoe UI"/>
+          <w:color w:val="24292E"/>
+        </w:rPr>
+        <w:t> course @ </w:t>
+      </w:r>
+      <w:r>
+        <w:rPr>
+          <w:rStyle w:val="Strong"/>
+          <w:rFonts w:ascii="Segoe UI" w:hAnsi="Segoe UI" w:cs="Segoe UI"/>
+          <w:color w:val="24292E"/>
+        </w:rPr>
+        <w:t>SoftUni</w:t>
+      </w:r>
+      <w:r>
+        <w:rPr>
+          <w:rFonts w:ascii="Segoe UI" w:hAnsi="Segoe UI" w:cs="Segoe UI"/>
+          <w:color w:val="24292E"/>
+        </w:rPr>
+        <w:t>.</w:t>
+      </w:r>
+    </w:p>
+    <w:p>
+      <w:pPr>
+        <w:pStyle w:val="NormalWeb"/>
+        <w:shd w:val="clear" w:color="auto" w:fill="FFFFFF"/>
+        <w:spacing w:before="0" w:beforeAutospacing="0" w:after="240" w:afterAutospacing="0"/>
+        <w:rPr>
+          <w:rFonts w:ascii="Segoe UI" w:hAnsi="Segoe UI" w:cs="Segoe UI"/>
+          <w:color w:val="24292E"/>
+        </w:rPr>
+      </w:pPr>
+      <w:r>
+        <w:rPr>
+          <w:rFonts w:ascii="Segoe UI" w:hAnsi="Segoe UI" w:cs="Segoe UI"/>
+          <w:color w:val="24292E"/>
+        </w:rPr>
+        <w:t>Submit your solutions in the </w:t>
+      </w:r>
+      <w:hyperlink r:id="rId9" w:history="1">
+        <w:r>
+          <w:rPr>
+            <w:rStyle w:val="Hyperlink"/>
+            <w:rFonts w:ascii="Segoe UI" w:hAnsi="Segoe UI" w:cs="Segoe UI"/>
+            <w:color w:val="0366D6"/>
+            <w:u w:val="none"/>
+          </w:rPr>
+          <w:t>SoftUni Judge System</w:t>
+        </w:r>
+      </w:hyperlink>
+      <w:r>
+        <w:rPr>
+          <w:rFonts w:ascii="Segoe UI" w:hAnsi="Segoe UI" w:cs="Segoe UI"/>
+          <w:color w:val="24292E"/>
+        </w:rPr>
+        <w:t>.</w:t>
+      </w:r>
+    </w:p>
+    <w:p>
+      <w:pPr>
+        <w:pStyle w:val="Heading2"/>
+        <w:pBdr>
+          <w:bottom w:val="single" w:sz="6" w:space="4" w:color="EAECEF"/>
+        </w:pBdr>
+        <w:shd w:val="clear" w:color="auto" w:fill="FFFFFF"/>
+        <w:spacing w:before="360" w:beforeAutospacing="0" w:after="240" w:afterAutospacing="0"/>
+        <w:rPr>
+          <w:rFonts w:ascii="Segoe UI" w:hAnsi="Segoe UI" w:cs="Segoe UI"/>
+          <w:color w:val="24292E"/>
+        </w:rPr>
+      </w:pPr>
+      <w:r>
+        <w:rPr>
+          <w:rFonts w:ascii="Segoe UI" w:hAnsi="Segoe UI" w:cs="Segoe UI"/>
+          <w:color w:val="24292E"/>
+        </w:rPr>
+        <w:t>Tasks</w:t>
+      </w:r>
+    </w:p>
+    <w:p>
+      <w:pPr>
+        <w:numPr>
+          <w:ilvl w:val="0"/>
+          <w:numId w:val="3"/>
+        </w:numPr>
+        <w:shd w:val="clear" w:color="auto" w:fill="FFFFFF"/>
+        <w:spacing w:before="100" w:beforeAutospacing="1" w:after="100" w:afterAutospacing="1" w:line="240" w:lineRule="auto"/>
+        <w:rPr>
+          <w:rFonts w:ascii="Segoe UI" w:hAnsi="Segoe UI" w:cs="Segoe UI"/>
+          <w:color w:val="24292E"/>
+        </w:rPr>
+      </w:pPr>
+      <w:r>
+        <w:rPr>
+          <w:rFonts w:ascii="Segoe UI" w:hAnsi="Segoe UI" w:cs="Segoe UI"/>
+          <w:color w:val="24292E"/>
+        </w:rPr>
+        <w:t>Create an "index.html" and "styles.css" files</w:t>
+      </w:r>
+    </w:p>
+    <w:p>
+      <w:pPr>
+        <w:numPr>
+          <w:ilvl w:val="0"/>
+          <w:numId w:val="3"/>
+        </w:numPr>
+        <w:shd w:val="clear" w:color="auto" w:fill="FFFFFF"/>
+        <w:spacing w:before="60" w:after="100" w:afterAutospacing="1" w:line="240" w:lineRule="auto"/>
+        <w:rPr>
+          <w:rFonts w:ascii="Segoe UI" w:hAnsi="Segoe UI" w:cs="Segoe UI"/>
+          <w:color w:val="24292E"/>
+        </w:rPr>
+      </w:pPr>
+      <w:r>
+        <w:rPr>
+          <w:rFonts w:ascii="Segoe UI" w:hAnsi="Segoe UI" w:cs="Segoe UI"/>
+          <w:color w:val="24292E"/>
+        </w:rPr>
+        <w:t>Change the document </w:t>
+      </w:r>
+      <w:r>
+        <w:rPr>
+          <w:rStyle w:val="Strong"/>
+          <w:rFonts w:ascii="Segoe UI" w:hAnsi="Segoe UI" w:cs="Segoe UI"/>
+          <w:color w:val="24292E"/>
+        </w:rPr>
+        <w:t>title</w:t>
+      </w:r>
+      <w:r>
+        <w:rPr>
+          <w:rFonts w:ascii="Segoe UI" w:hAnsi="Segoe UI" w:cs="Segoe UI"/>
+          <w:color w:val="24292E"/>
+        </w:rPr>
+        <w:t> to </w:t>
+      </w:r>
+      <w:r>
+        <w:rPr>
+          <w:rStyle w:val="Strong"/>
+          <w:rFonts w:ascii="Segoe UI" w:hAnsi="Segoe UI" w:cs="Segoe UI"/>
+          <w:color w:val="24292E"/>
+        </w:rPr>
+        <w:t>Articles</w:t>
+      </w:r>
+    </w:p>
+    <w:p>
+      <w:pPr>
+        <w:numPr>
+          <w:ilvl w:val="0"/>
+          <w:numId w:val="3"/>
+        </w:numPr>
+        <w:shd w:val="clear" w:color="auto" w:fill="FFFFFF"/>
+        <w:spacing w:before="60" w:after="100" w:afterAutospacing="1" w:line="240" w:lineRule="auto"/>
+        <w:rPr>
+          <w:rFonts w:ascii="Segoe UI" w:hAnsi="Segoe UI" w:cs="Segoe UI"/>
+          <w:color w:val="24292E"/>
+        </w:rPr>
+      </w:pPr>
+      <w:r>
+        <w:rPr>
+          <w:rFonts w:ascii="Segoe UI" w:hAnsi="Segoe UI" w:cs="Segoe UI"/>
+          <w:color w:val="24292E"/>
+        </w:rPr>
+        <w:t>Create a </w:t>
+      </w:r>
+      <w:r>
+        <w:rPr>
+          <w:rStyle w:val="Strong"/>
+          <w:rFonts w:ascii="Segoe UI" w:hAnsi="Segoe UI" w:cs="Segoe UI"/>
+          <w:color w:val="24292E"/>
+        </w:rPr>
+        <w:t>section</w:t>
+      </w:r>
+      <w:r>
+        <w:rPr>
+          <w:rFonts w:ascii="Segoe UI" w:hAnsi="Segoe UI" w:cs="Segoe UI"/>
+          <w:color w:val="24292E"/>
+        </w:rPr>
+        <w:t> with three </w:t>
+      </w:r>
+      <w:r>
+        <w:rPr>
+          <w:rStyle w:val="Strong"/>
+          <w:rFonts w:ascii="Segoe UI" w:hAnsi="Segoe UI" w:cs="Segoe UI"/>
+          <w:color w:val="24292E"/>
+        </w:rPr>
+        <w:t>articles</w:t>
+      </w:r>
+      <w:r>
+        <w:rPr>
+          <w:rFonts w:ascii="Segoe UI" w:hAnsi="Segoe UI" w:cs="Segoe UI"/>
+          <w:color w:val="24292E"/>
+        </w:rPr>
+        <w:t> inside</w:t>
+      </w:r>
+    </w:p>
+    <w:p>
+      <w:pPr>
+        <w:numPr>
+          <w:ilvl w:val="1"/>
+          <w:numId w:val="3"/>
+        </w:numPr>
+        <w:shd w:val="clear" w:color="auto" w:fill="FFFFFF"/>
+        <w:spacing w:before="100" w:beforeAutospacing="1" w:after="100" w:afterAutospacing="1" w:line="240" w:lineRule="auto"/>
+        <w:rPr>
+          <w:rFonts w:ascii="Segoe UI" w:hAnsi="Segoe UI" w:cs="Segoe UI"/>
+          <w:color w:val="24292E"/>
+        </w:rPr>
+      </w:pPr>
+      <w:r>
+        <w:rPr>
+          <w:rFonts w:ascii="Segoe UI" w:hAnsi="Segoe UI" w:cs="Segoe UI"/>
+          <w:color w:val="24292E"/>
+        </w:rPr>
+        <w:t>The </w:t>
+      </w:r>
+      <w:r>
+        <w:rPr>
+          <w:rStyle w:val="Strong"/>
+          <w:rFonts w:ascii="Segoe UI" w:hAnsi="Segoe UI" w:cs="Segoe UI"/>
+          <w:color w:val="24292E"/>
+        </w:rPr>
+        <w:t>article</w:t>
+      </w:r>
+      <w:r>
+        <w:rPr>
+          <w:rFonts w:ascii="Segoe UI" w:hAnsi="Segoe UI" w:cs="Segoe UI"/>
+          <w:color w:val="24292E"/>
+        </w:rPr>
+        <w:t> should have a </w:t>
+      </w:r>
+      <w:r>
+        <w:rPr>
+          <w:rStyle w:val="Strong"/>
+          <w:rFonts w:ascii="Segoe UI" w:hAnsi="Segoe UI" w:cs="Segoe UI"/>
+          <w:color w:val="24292E"/>
+        </w:rPr>
+        <w:t>h2</w:t>
+      </w:r>
+      <w:r>
+        <w:rPr>
+          <w:rFonts w:ascii="Segoe UI" w:hAnsi="Segoe UI" w:cs="Segoe UI"/>
+          <w:color w:val="24292E"/>
+        </w:rPr>
+        <w:t> title and a </w:t>
+      </w:r>
+      <w:r>
+        <w:rPr>
+          <w:rStyle w:val="Strong"/>
+          <w:rFonts w:ascii="Segoe UI" w:hAnsi="Segoe UI" w:cs="Segoe UI"/>
+          <w:color w:val="24292E"/>
+        </w:rPr>
+        <w:t>paragraph</w:t>
+      </w:r>
+    </w:p>
+    <w:p>
+      <w:pPr>
+        <w:pStyle w:val="Heading2"/>
+        <w:pBdr>
+          <w:bottom w:val="single" w:sz="6" w:space="4" w:color="EAECEF"/>
+        </w:pBdr>
+        <w:shd w:val="clear" w:color="auto" w:fill="FFFFFF"/>
+        <w:spacing w:before="360" w:beforeAutospacing="0" w:after="240" w:afterAutospacing="0"/>
+        <w:rPr>
+          <w:rFonts w:ascii="Segoe UI" w:hAnsi="Segoe UI" w:cs="Segoe UI"/>
+          <w:color w:val="24292E"/>
+        </w:rPr>
+      </w:pPr>
+      <w:r>
+        <w:rPr>
+          <w:rFonts w:ascii="Segoe UI" w:hAnsi="Segoe UI" w:cs="Segoe UI"/>
+          <w:color w:val="24292E"/>
+        </w:rPr>
+        <w:lastRenderedPageBreak/>
+        <w:t>Constraints</w:t>
+      </w:r>
+    </w:p>
+    <w:p>
+      <w:pPr>
+        <w:numPr>
+          <w:ilvl w:val="0"/>
+          <w:numId w:val="4"/>
+        </w:numPr>
+        <w:shd w:val="clear" w:color="auto" w:fill="FFFFFF"/>
+        <w:spacing w:before="100" w:beforeAutospacing="1" w:after="100" w:afterAutospacing="1" w:line="240" w:lineRule="auto"/>
+        <w:rPr>
+          <w:rFonts w:ascii="Segoe UI" w:hAnsi="Segoe UI" w:cs="Segoe UI"/>
+          <w:color w:val="24292E"/>
+        </w:rPr>
+      </w:pPr>
+      <w:r>
+        <w:rPr>
+          <w:rFonts w:ascii="Segoe UI" w:hAnsi="Segoe UI" w:cs="Segoe UI"/>
+          <w:color w:val="24292E"/>
+        </w:rPr>
+        <w:t>Fonts</w:t>
+      </w:r>
+    </w:p>
+    <w:p>
+      <w:pPr>
+        <w:numPr>
+          <w:ilvl w:val="1"/>
+          <w:numId w:val="4"/>
+        </w:numPr>
+        <w:shd w:val="clear" w:color="auto" w:fill="FFFFFF"/>
+        <w:spacing w:before="100" w:beforeAutospacing="1" w:after="100" w:afterAutospacing="1" w:line="240" w:lineRule="auto"/>
+        <w:rPr>
+          <w:rFonts w:ascii="Segoe UI" w:hAnsi="Segoe UI" w:cs="Segoe UI"/>
+          <w:color w:val="24292E"/>
+        </w:rPr>
+      </w:pPr>
+      <w:r>
+        <w:rPr>
+          <w:rFonts w:ascii="Segoe UI" w:hAnsi="Segoe UI" w:cs="Segoe UI"/>
+          <w:color w:val="24292E"/>
+        </w:rPr>
+        <w:t>Font family </w:t>
+      </w:r>
+      <w:r>
+        <w:rPr>
+          <w:rStyle w:val="Strong"/>
+          <w:rFonts w:ascii="Segoe UI" w:hAnsi="Segoe UI" w:cs="Segoe UI"/>
+          <w:color w:val="24292E"/>
+        </w:rPr>
+        <w:t>Helvetica, sans-serif</w:t>
+      </w:r>
+      <w:r>
+        <w:rPr>
+          <w:rFonts w:ascii="Segoe UI" w:hAnsi="Segoe UI" w:cs="Segoe UI"/>
+          <w:color w:val="24292E"/>
+        </w:rPr>
+        <w:t> with font size 16px and line height 1.5 for the html</w:t>
+      </w:r>
+    </w:p>
+    <w:p>
+      <w:pPr>
+        <w:numPr>
+          <w:ilvl w:val="1"/>
+          <w:numId w:val="4"/>
+        </w:numPr>
+        <w:shd w:val="clear" w:color="auto" w:fill="FFFFFF"/>
+        <w:spacing w:before="60" w:after="100" w:afterAutospacing="1" w:line="240" w:lineRule="auto"/>
+        <w:rPr>
+          <w:rFonts w:ascii="Segoe UI" w:hAnsi="Segoe UI" w:cs="Segoe UI"/>
+          <w:color w:val="24292E"/>
+        </w:rPr>
+      </w:pPr>
+      <w:r>
+        <w:rPr>
+          <w:rFonts w:ascii="Segoe UI" w:hAnsi="Segoe UI" w:cs="Segoe UI"/>
+          <w:color w:val="24292E"/>
+        </w:rPr>
+        <w:t>Font family </w:t>
+      </w:r>
+      <w:r>
+        <w:rPr>
+          <w:rStyle w:val="Strong"/>
+          <w:rFonts w:ascii="Segoe UI" w:hAnsi="Segoe UI" w:cs="Segoe UI"/>
+          <w:color w:val="24292E"/>
+        </w:rPr>
+        <w:t>Georgia, serif</w:t>
+      </w:r>
+      <w:r>
+        <w:rPr>
+          <w:rFonts w:ascii="Segoe UI" w:hAnsi="Segoe UI" w:cs="Segoe UI"/>
+          <w:color w:val="24292E"/>
+        </w:rPr>
+        <w:t> with font size 1em and line height 1.2 for the headings</w:t>
+      </w:r>
+    </w:p>
+    <w:p>
+      <w:pPr>
+        <w:numPr>
+          <w:ilvl w:val="0"/>
+          <w:numId w:val="4"/>
+        </w:numPr>
+        <w:shd w:val="clear" w:color="auto" w:fill="FFFFFF"/>
+        <w:spacing w:before="60" w:after="100" w:afterAutospacing="1" w:line="240" w:lineRule="auto"/>
+        <w:rPr>
+          <w:rFonts w:ascii="Segoe UI" w:hAnsi="Segoe UI" w:cs="Segoe UI"/>
+          <w:color w:val="24292E"/>
+        </w:rPr>
+      </w:pPr>
+      <w:r>
+        <w:rPr>
+          <w:rFonts w:ascii="Segoe UI" w:hAnsi="Segoe UI" w:cs="Segoe UI"/>
+          <w:color w:val="24292E"/>
+        </w:rPr>
+        <w:t>Change the section </w:t>
+      </w:r>
+      <w:r>
+        <w:rPr>
+          <w:rStyle w:val="Strong"/>
+          <w:rFonts w:ascii="Segoe UI" w:hAnsi="Segoe UI" w:cs="Segoe UI"/>
+          <w:color w:val="24292E"/>
+        </w:rPr>
+        <w:t>display</w:t>
+      </w:r>
+      <w:r>
+        <w:rPr>
+          <w:rFonts w:ascii="Segoe UI" w:hAnsi="Segoe UI" w:cs="Segoe UI"/>
+          <w:color w:val="24292E"/>
+        </w:rPr>
+        <w:t> property to </w:t>
+      </w:r>
+      <w:r>
+        <w:rPr>
+          <w:rStyle w:val="Strong"/>
+          <w:rFonts w:ascii="Segoe UI" w:hAnsi="Segoe UI" w:cs="Segoe UI"/>
+          <w:color w:val="24292E"/>
+        </w:rPr>
+        <w:t>flex</w:t>
+      </w:r>
+      <w:r>
+        <w:rPr>
+          <w:rFonts w:ascii="Segoe UI" w:hAnsi="Segoe UI" w:cs="Segoe UI"/>
+          <w:color w:val="24292E"/>
+        </w:rPr>
+        <w:t> and set </w:t>
+      </w:r>
+      <w:r>
+        <w:rPr>
+          <w:rStyle w:val="Strong"/>
+          <w:rFonts w:ascii="Segoe UI" w:hAnsi="Segoe UI" w:cs="Segoe UI"/>
+          <w:color w:val="24292E"/>
+        </w:rPr>
+        <w:t>justify-content: space-between</w:t>
+      </w:r>
+    </w:p>
+    <w:p>
+      <w:pPr>
+        <w:numPr>
+          <w:ilvl w:val="0"/>
+          <w:numId w:val="4"/>
+        </w:numPr>
+        <w:shd w:val="clear" w:color="auto" w:fill="FFFFFF"/>
+        <w:spacing w:before="60" w:after="100" w:afterAutospacing="1" w:line="240" w:lineRule="auto"/>
+        <w:rPr>
+          <w:rFonts w:ascii="Segoe UI" w:hAnsi="Segoe UI" w:cs="Segoe UI"/>
+          <w:color w:val="24292E"/>
+        </w:rPr>
+      </w:pPr>
+      <w:r>
+        <w:rPr>
+          <w:rFonts w:ascii="Segoe UI" w:hAnsi="Segoe UI" w:cs="Segoe UI"/>
+          <w:color w:val="24292E"/>
+        </w:rPr>
+        <w:t>Set on the section </w:t>
+      </w:r>
+      <w:r>
+        <w:rPr>
+          <w:rStyle w:val="Strong"/>
+          <w:rFonts w:ascii="Segoe UI" w:hAnsi="Segoe UI" w:cs="Segoe UI"/>
+          <w:color w:val="24292E"/>
+        </w:rPr>
+        <w:t>max-width</w:t>
+      </w:r>
+      <w:r>
+        <w:rPr>
+          <w:rFonts w:ascii="Segoe UI" w:hAnsi="Segoe UI" w:cs="Segoe UI"/>
+          <w:color w:val="24292E"/>
+        </w:rPr>
+        <w:t> 70vw</w:t>
+      </w:r>
+    </w:p>
+    <w:p>
+      <w:pPr>
+        <w:shd w:val="clear" w:color="auto" w:fill="FFFFFF"/>
+        <w:spacing w:before="100" w:beforeAutospacing="1" w:after="100" w:afterAutospacing="1" w:line="240" w:lineRule="auto"/>
+        <w:ind w:left="360"/>
+        <w:rPr>
+          <w:rFonts w:ascii="Segoe UI" w:eastAsia="Times New Roman" w:hAnsi="Segoe UI" w:cs="Segoe UI"/>
+          <w:color w:val="24292E"/>
+          <w:sz w:val="24"/>
+          <w:szCs w:val="24"/>
+        </w:rPr>
+      </w:pPr>
     </w:p>
     <w:p/>
     <w:sectPr>
@@ -554,6 +1094,304 @@
 <file path=word/numbering.xml><?xml version="1.0" encoding="utf-8"?>
 <w:numbering xmlns:wpc="http://schemas.microsoft.com/office/word/2010/wordprocessingCanvas" xmlns:cx="http://schemas.microsoft.com/office/drawing/2014/chartex" xmlns:cx1="http://schemas.microsoft.com/office/drawing/2015/9/8/chartex" xmlns:cx2="http://schemas.microsoft.com/office/drawing/2015/10/21/chartex" xmlns:cx3="http://schemas.microsoft.com/office/drawing/2016/5/9/chartex" xmlns:cx4="http://schemas.microsoft.com/office/drawing/2016/5/10/chartex" xmlns:cx5="http://schemas.microsoft.com/office/drawing/2016/5/11/chartex" xmlns:cx6="http://schemas.microsoft.com/office/drawing/2016/5/12/chartex" xmlns:cx7="http://schemas.microsoft.com/office/drawing/2016/5/13/chartex" xmlns:cx8="http://schemas.microsoft.com/office/drawing/2016/5/14/chartex" xmlns:mc="http://schemas.openxmlformats.org/markup-compatibility/2006" xmlns:aink="http://schemas.microsoft.com/office/drawing/2016/ink" xmlns:am3d="http://schemas.microsoft.com/office/drawing/2017/model3d" xmlns:o="urn:schemas-microsoft-com:office:office" xmlns:r="http://schemas.openxmlformats.org/officeDocument/2006/relationships" xmlns:m="http://schemas.openxmlformats.org/officeDocument/2006/math" xmlns:v="urn:schemas-microsoft-com:vml" xmlns:wp14="http://schemas.microsoft.com/office/word/2010/wordprocessingDrawing" xmlns:wp="http://schemas.openxmlformats.org/drawingml/2006/wordprocessingDrawing" xmlns:w10="urn:schemas-microsoft-com:office:word" xmlns:w="http://schemas.openxmlformats.org/wordprocessingml/2006/main" xmlns:w14="http://schemas.microsoft.com/office/word/2010/wordml" xmlns:w15="http://schemas.microsoft.com/office/word/2012/wordml" xmlns:w16cex="http://schemas.microsoft.com/office/word/2018/wordml/cex" xmlns:w16cid="http://schemas.microsoft.com/office/word/2016/wordml/cid" xmlns:w16="http://schemas.microsoft.com/office/word/2018/wordml" xmlns:w16se="http://schemas.microsoft.com/office/word/2015/wordml/symex" xmlns:wpg="http://schemas.microsoft.com/office/word/2010/wordprocessingGroup" xmlns:wpi="http://schemas.microsoft.com/office/word/2010/wordprocessingInk" xmlns:wne="http://schemas.microsoft.com/office/word/2006/wordml" xmlns:wps="http://schemas.microsoft.com/office/word/2010/wordprocessingShape" mc:Ignorable="w14 w15 w16se w16cid w16 w16cex wp14">
   <w:abstractNum w:abstractNumId="0" w15:restartNumberingAfterBreak="0">
+    <w:nsid w:val="060F0DD8"/>
+    <w:multiLevelType w:val="multilevel"/>
+    <w:tmpl w:val="A4EEC258"/>
+    <w:lvl w:ilvl="0">
+      <w:start w:val="1"/>
+      <w:numFmt w:val="bullet"/>
+      <w:lvlText w:val=""/>
+      <w:lvlJc w:val="left"/>
+      <w:pPr>
+        <w:tabs>
+          <w:tab w:val="num" w:pos="720"/>
+        </w:tabs>
+        <w:ind w:left="720" w:hanging="360"/>
+      </w:pPr>
+      <w:rPr>
+        <w:rFonts w:ascii="Symbol" w:hAnsi="Symbol" w:hint="default"/>
+        <w:sz w:val="20"/>
+      </w:rPr>
+    </w:lvl>
+    <w:lvl w:ilvl="1">
+      <w:start w:val="1"/>
+      <w:numFmt w:val="bullet"/>
+      <w:lvlText w:val="o"/>
+      <w:lvlJc w:val="left"/>
+      <w:pPr>
+        <w:tabs>
+          <w:tab w:val="num" w:pos="1440"/>
+        </w:tabs>
+        <w:ind w:left="1440" w:hanging="360"/>
+      </w:pPr>
+      <w:rPr>
+        <w:rFonts w:ascii="Courier New" w:hAnsi="Courier New" w:hint="default"/>
+        <w:sz w:val="20"/>
+      </w:rPr>
+    </w:lvl>
+    <w:lvl w:ilvl="2" w:tentative="1">
+      <w:start w:val="1"/>
+      <w:numFmt w:val="bullet"/>
+      <w:lvlText w:val=""/>
+      <w:lvlJc w:val="left"/>
+      <w:pPr>
+        <w:tabs>
+          <w:tab w:val="num" w:pos="2160"/>
+        </w:tabs>
+        <w:ind w:left="2160" w:hanging="360"/>
+      </w:pPr>
+      <w:rPr>
+        <w:rFonts w:ascii="Wingdings" w:hAnsi="Wingdings" w:hint="default"/>
+        <w:sz w:val="20"/>
+      </w:rPr>
+    </w:lvl>
+    <w:lvl w:ilvl="3" w:tentative="1">
+      <w:start w:val="1"/>
+      <w:numFmt w:val="bullet"/>
+      <w:lvlText w:val=""/>
+      <w:lvlJc w:val="left"/>
+      <w:pPr>
+        <w:tabs>
+          <w:tab w:val="num" w:pos="2880"/>
+        </w:tabs>
+        <w:ind w:left="2880" w:hanging="360"/>
+      </w:pPr>
+      <w:rPr>
+        <w:rFonts w:ascii="Wingdings" w:hAnsi="Wingdings" w:hint="default"/>
+        <w:sz w:val="20"/>
+      </w:rPr>
+    </w:lvl>
+    <w:lvl w:ilvl="4" w:tentative="1">
+      <w:start w:val="1"/>
+      <w:numFmt w:val="bullet"/>
+      <w:lvlText w:val=""/>
+      <w:lvlJc w:val="left"/>
+      <w:pPr>
+        <w:tabs>
+          <w:tab w:val="num" w:pos="3600"/>
+        </w:tabs>
+        <w:ind w:left="3600" w:hanging="360"/>
+      </w:pPr>
+      <w:rPr>
+        <w:rFonts w:ascii="Wingdings" w:hAnsi="Wingdings" w:hint="default"/>
+        <w:sz w:val="20"/>
+      </w:rPr>
+    </w:lvl>
+    <w:lvl w:ilvl="5" w:tentative="1">
+      <w:start w:val="1"/>
+      <w:numFmt w:val="bullet"/>
+      <w:lvlText w:val=""/>
+      <w:lvlJc w:val="left"/>
+      <w:pPr>
+        <w:tabs>
+          <w:tab w:val="num" w:pos="4320"/>
+        </w:tabs>
+        <w:ind w:left="4320" w:hanging="360"/>
+      </w:pPr>
+      <w:rPr>
+        <w:rFonts w:ascii="Wingdings" w:hAnsi="Wingdings" w:hint="default"/>
+        <w:sz w:val="20"/>
+      </w:rPr>
+    </w:lvl>
+    <w:lvl w:ilvl="6" w:tentative="1">
+      <w:start w:val="1"/>
+      <w:numFmt w:val="bullet"/>
+      <w:lvlText w:val=""/>
+      <w:lvlJc w:val="left"/>
+      <w:pPr>
+        <w:tabs>
+          <w:tab w:val="num" w:pos="5040"/>
+        </w:tabs>
+        <w:ind w:left="5040" w:hanging="360"/>
+      </w:pPr>
+      <w:rPr>
+        <w:rFonts w:ascii="Wingdings" w:hAnsi="Wingdings" w:hint="default"/>
+        <w:sz w:val="20"/>
+      </w:rPr>
+    </w:lvl>
+    <w:lvl w:ilvl="7" w:tentative="1">
+      <w:start w:val="1"/>
+      <w:numFmt w:val="bullet"/>
+      <w:lvlText w:val=""/>
+      <w:lvlJc w:val="left"/>
+      <w:pPr>
+        <w:tabs>
+          <w:tab w:val="num" w:pos="5760"/>
+        </w:tabs>
+        <w:ind w:left="5760" w:hanging="360"/>
+      </w:pPr>
+      <w:rPr>
+        <w:rFonts w:ascii="Wingdings" w:hAnsi="Wingdings" w:hint="default"/>
+        <w:sz w:val="20"/>
+      </w:rPr>
+    </w:lvl>
+    <w:lvl w:ilvl="8" w:tentative="1">
+      <w:start w:val="1"/>
+      <w:numFmt w:val="bullet"/>
+      <w:lvlText w:val=""/>
+      <w:lvlJc w:val="left"/>
+      <w:pPr>
+        <w:tabs>
+          <w:tab w:val="num" w:pos="6480"/>
+        </w:tabs>
+        <w:ind w:left="6480" w:hanging="360"/>
+      </w:pPr>
+      <w:rPr>
+        <w:rFonts w:ascii="Wingdings" w:hAnsi="Wingdings" w:hint="default"/>
+        <w:sz w:val="20"/>
+      </w:rPr>
+    </w:lvl>
+  </w:abstractNum>
+  <w:abstractNum w:abstractNumId="1" w15:restartNumberingAfterBreak="0">
+    <w:nsid w:val="15C019D0"/>
+    <w:multiLevelType w:val="multilevel"/>
+    <w:tmpl w:val="D93EDE20"/>
+    <w:lvl w:ilvl="0">
+      <w:start w:val="1"/>
+      <w:numFmt w:val="bullet"/>
+      <w:lvlText w:val=""/>
+      <w:lvlJc w:val="left"/>
+      <w:pPr>
+        <w:tabs>
+          <w:tab w:val="num" w:pos="720"/>
+        </w:tabs>
+        <w:ind w:left="720" w:hanging="360"/>
+      </w:pPr>
+      <w:rPr>
+        <w:rFonts w:ascii="Symbol" w:hAnsi="Symbol" w:hint="default"/>
+        <w:sz w:val="20"/>
+      </w:rPr>
+    </w:lvl>
+    <w:lvl w:ilvl="1">
+      <w:start w:val="1"/>
+      <w:numFmt w:val="bullet"/>
+      <w:lvlText w:val="o"/>
+      <w:lvlJc w:val="left"/>
+      <w:pPr>
+        <w:tabs>
+          <w:tab w:val="num" w:pos="1440"/>
+        </w:tabs>
+        <w:ind w:left="1440" w:hanging="360"/>
+      </w:pPr>
+      <w:rPr>
+        <w:rFonts w:ascii="Courier New" w:hAnsi="Courier New" w:hint="default"/>
+        <w:sz w:val="20"/>
+      </w:rPr>
+    </w:lvl>
+    <w:lvl w:ilvl="2" w:tentative="1">
+      <w:start w:val="1"/>
+      <w:numFmt w:val="bullet"/>
+      <w:lvlText w:val=""/>
+      <w:lvlJc w:val="left"/>
+      <w:pPr>
+        <w:tabs>
+          <w:tab w:val="num" w:pos="2160"/>
+        </w:tabs>
+        <w:ind w:left="2160" w:hanging="360"/>
+      </w:pPr>
+      <w:rPr>
+        <w:rFonts w:ascii="Wingdings" w:hAnsi="Wingdings" w:hint="default"/>
+        <w:sz w:val="20"/>
+      </w:rPr>
+    </w:lvl>
+    <w:lvl w:ilvl="3" w:tentative="1">
+      <w:start w:val="1"/>
+      <w:numFmt w:val="bullet"/>
+      <w:lvlText w:val=""/>
+      <w:lvlJc w:val="left"/>
+      <w:pPr>
+        <w:tabs>
+          <w:tab w:val="num" w:pos="2880"/>
+        </w:tabs>
+        <w:ind w:left="2880" w:hanging="360"/>
+      </w:pPr>
+      <w:rPr>
+        <w:rFonts w:ascii="Wingdings" w:hAnsi="Wingdings" w:hint="default"/>
+        <w:sz w:val="20"/>
+      </w:rPr>
+    </w:lvl>
+    <w:lvl w:ilvl="4" w:tentative="1">
+      <w:start w:val="1"/>
+      <w:numFmt w:val="bullet"/>
+      <w:lvlText w:val=""/>
+      <w:lvlJc w:val="left"/>
+      <w:pPr>
+        <w:tabs>
+          <w:tab w:val="num" w:pos="3600"/>
+        </w:tabs>
+        <w:ind w:left="3600" w:hanging="360"/>
+      </w:pPr>
+      <w:rPr>
+        <w:rFonts w:ascii="Wingdings" w:hAnsi="Wingdings" w:hint="default"/>
+        <w:sz w:val="20"/>
+      </w:rPr>
+    </w:lvl>
+    <w:lvl w:ilvl="5" w:tentative="1">
+      <w:start w:val="1"/>
+      <w:numFmt w:val="bullet"/>
+      <w:lvlText w:val=""/>
+      <w:lvlJc w:val="left"/>
+      <w:pPr>
+        <w:tabs>
+          <w:tab w:val="num" w:pos="4320"/>
+        </w:tabs>
+        <w:ind w:left="4320" w:hanging="360"/>
+      </w:pPr>
+      <w:rPr>
+        <w:rFonts w:ascii="Wingdings" w:hAnsi="Wingdings" w:hint="default"/>
+        <w:sz w:val="20"/>
+      </w:rPr>
+    </w:lvl>
+    <w:lvl w:ilvl="6" w:tentative="1">
+      <w:start w:val="1"/>
+      <w:numFmt w:val="bullet"/>
+      <w:lvlText w:val=""/>
+      <w:lvlJc w:val="left"/>
+      <w:pPr>
+        <w:tabs>
+          <w:tab w:val="num" w:pos="5040"/>
+        </w:tabs>
+        <w:ind w:left="5040" w:hanging="360"/>
+      </w:pPr>
+      <w:rPr>
+        <w:rFonts w:ascii="Wingdings" w:hAnsi="Wingdings" w:hint="default"/>
+        <w:sz w:val="20"/>
+      </w:rPr>
+    </w:lvl>
+    <w:lvl w:ilvl="7" w:tentative="1">
+      <w:start w:val="1"/>
+      <w:numFmt w:val="bullet"/>
+      <w:lvlText w:val=""/>
+      <w:lvlJc w:val="left"/>
+      <w:pPr>
+        <w:tabs>
+          <w:tab w:val="num" w:pos="5760"/>
+        </w:tabs>
+        <w:ind w:left="5760" w:hanging="360"/>
+      </w:pPr>
+      <w:rPr>
+        <w:rFonts w:ascii="Wingdings" w:hAnsi="Wingdings" w:hint="default"/>
+        <w:sz w:val="20"/>
+      </w:rPr>
+    </w:lvl>
+    <w:lvl w:ilvl="8" w:tentative="1">
+      <w:start w:val="1"/>
+      <w:numFmt w:val="bullet"/>
+      <w:lvlText w:val=""/>
+      <w:lvlJc w:val="left"/>
+      <w:pPr>
+        <w:tabs>
+          <w:tab w:val="num" w:pos="6480"/>
+        </w:tabs>
+        <w:ind w:left="6480" w:hanging="360"/>
+      </w:pPr>
+      <w:rPr>
+        <w:rFonts w:ascii="Wingdings" w:hAnsi="Wingdings" w:hint="default"/>
+        <w:sz w:val="20"/>
+      </w:rPr>
+    </w:lvl>
+  </w:abstractNum>
+  <w:abstractNum w:abstractNumId="2" w15:restartNumberingAfterBreak="0">
     <w:nsid w:val="693036C4"/>
     <w:multiLevelType w:val="multilevel"/>
     <w:tmpl w:val="6E0C24B0"/>
@@ -702,7 +1540,7 @@
       </w:rPr>
     </w:lvl>
   </w:abstractNum>
-  <w:abstractNum w:abstractNumId="1" w15:restartNumberingAfterBreak="0">
+  <w:abstractNum w:abstractNumId="3" w15:restartNumberingAfterBreak="0">
     <w:nsid w:val="799066E1"/>
     <w:multiLevelType w:val="multilevel"/>
     <w:tmpl w:val="42C4CF3C"/>
@@ -852,10 +1690,16 @@
     </w:lvl>
   </w:abstractNum>
   <w:num w:numId="1">
-    <w:abstractNumId w:val="0"/>
+    <w:abstractNumId w:val="2"/>
   </w:num>
   <w:num w:numId="2">
+    <w:abstractNumId w:val="3"/>
+  </w:num>
+  <w:num w:numId="3">
     <w:abstractNumId w:val="1"/>
+  </w:num>
+  <w:num w:numId="4">
+    <w:abstractNumId w:val="0"/>
   </w:num>
 </w:numbering>
 </file>
@@ -983,6 +1827,7 @@
     <w:lsdException w:name="HTML Sample" w:semiHidden="1" w:unhideWhenUsed="1"/>
     <w:lsdException w:name="HTML Typewriter" w:semiHidden="1" w:unhideWhenUsed="1"/>
     <w:lsdException w:name="HTML Variable" w:semiHidden="1" w:unhideWhenUsed="1"/>
+    <w:lsdException w:name="Normal Table" w:semiHidden="1" w:unhideWhenUsed="1"/>
     <w:lsdException w:name="annotation subject" w:semiHidden="1" w:unhideWhenUsed="1"/>
     <w:lsdException w:name="No List" w:semiHidden="1" w:unhideWhenUsed="1"/>
     <w:lsdException w:name="Outline List 1" w:semiHidden="1" w:unhideWhenUsed="1"/>
@@ -1029,8 +1874,10 @@
     <w:lsdException w:name="Table Subtle 2" w:semiHidden="1" w:unhideWhenUsed="1"/>
     <w:lsdException w:name="Table Web 1" w:semiHidden="1" w:unhideWhenUsed="1"/>
     <w:lsdException w:name="Table Web 2" w:semiHidden="1" w:unhideWhenUsed="1"/>
+    <w:lsdException w:name="Table Web 3" w:semiHidden="1" w:unhideWhenUsed="1"/>
     <w:lsdException w:name="Balloon Text" w:semiHidden="1" w:unhideWhenUsed="1"/>
     <w:lsdException w:name="Table Grid" w:uiPriority="39"/>
+    <w:lsdException w:name="Table Theme" w:semiHidden="1" w:unhideWhenUsed="1"/>
     <w:lsdException w:name="Placeholder Text" w:semiHidden="1"/>
     <w:lsdException w:name="No Spacing" w:uiPriority="1" w:qFormat="1"/>
     <w:lsdException w:name="Light Shading" w:uiPriority="60"/>

</xml_diff>

<commit_message>
Adding: -Q03 Flexbox ABC game folder: --Q03 Requirement.docx --Q03 index.html
Updating:
-Requirements.docx (with Q03 Requirement.docx)
</commit_message>
<xml_diff>
--- a/L06 Flexbox/Requirements.docx
+++ b/L06 Flexbox/Requirements.docx
@@ -1066,6 +1066,638 @@
         </w:rPr>
         <w:t> 70vw</w:t>
       </w:r>
+    </w:p>
+    <w:p>
+      <w:pPr>
+        <w:pStyle w:val="Heading1"/>
+        <w:pBdr>
+          <w:bottom w:val="single" w:sz="6" w:space="4" w:color="EAECEF"/>
+        </w:pBdr>
+        <w:shd w:val="clear" w:color="auto" w:fill="FFFFFF"/>
+        <w:spacing w:after="240" w:afterAutospacing="0"/>
+        <w:rPr>
+          <w:rFonts w:ascii="Segoe UI" w:hAnsi="Segoe UI" w:cs="Segoe UI"/>
+          <w:color w:val="24292E"/>
+        </w:rPr>
+      </w:pPr>
+      <w:r>
+        <w:rPr>
+          <w:rFonts w:ascii="Segoe UI" w:hAnsi="Segoe UI" w:cs="Segoe UI"/>
+          <w:color w:val="24292E"/>
+        </w:rPr>
+        <w:t>03 - ABC Game</w:t>
+      </w:r>
+    </w:p>
+    <w:p>
+      <w:pPr>
+        <w:spacing w:before="360" w:after="360"/>
+        <w:rPr>
+          <w:rFonts w:ascii="Times New Roman" w:hAnsi="Times New Roman" w:cs="Times New Roman"/>
+        </w:rPr>
+      </w:pPr>
+      <w:r>
+        <w:pict w14:anchorId="5C1E1322">
+          <v:rect id="_x0000_i1027" style="width:0;height:3pt" o:hralign="center" o:hrstd="t" o:hrnoshade="t" o:hr="t" fillcolor="#24292e" stroked="f"/>
+        </w:pict>
+      </w:r>
+    </w:p>
+    <w:p>
+      <w:pPr>
+        <w:pStyle w:val="NormalWeb"/>
+        <w:shd w:val="clear" w:color="auto" w:fill="FFFFFF"/>
+        <w:spacing w:before="0" w:beforeAutospacing="0" w:after="240" w:afterAutospacing="0"/>
+        <w:rPr>
+          <w:rFonts w:ascii="Segoe UI" w:hAnsi="Segoe UI" w:cs="Segoe UI"/>
+          <w:color w:val="24292E"/>
+        </w:rPr>
+      </w:pPr>
+      <w:r>
+        <w:rPr>
+          <w:rFonts w:ascii="Segoe UI" w:hAnsi="Segoe UI" w:cs="Segoe UI"/>
+          <w:color w:val="24292E"/>
+        </w:rPr>
+        <w:t>Problems for in-class lab for the </w:t>
+      </w:r>
+      <w:hyperlink r:id="rId10" w:history="1">
+        <w:r>
+          <w:rPr>
+            <w:rStyle w:val="Hyperlink"/>
+            <w:rFonts w:ascii="Segoe UI" w:hAnsi="Segoe UI" w:cs="Segoe UI"/>
+            <w:color w:val="0366D6"/>
+            <w:u w:val="none"/>
+          </w:rPr>
+          <w:t>“HTML &amp; CSS”</w:t>
+        </w:r>
+      </w:hyperlink>
+      <w:r>
+        <w:rPr>
+          <w:rFonts w:ascii="Segoe UI" w:hAnsi="Segoe UI" w:cs="Segoe UI"/>
+          <w:color w:val="24292E"/>
+        </w:rPr>
+        <w:t> course @ </w:t>
+      </w:r>
+      <w:r>
+        <w:rPr>
+          <w:rStyle w:val="Strong"/>
+          <w:rFonts w:ascii="Segoe UI" w:hAnsi="Segoe UI" w:cs="Segoe UI"/>
+          <w:color w:val="24292E"/>
+        </w:rPr>
+        <w:t>SoftUni</w:t>
+      </w:r>
+      <w:r>
+        <w:rPr>
+          <w:rFonts w:ascii="Segoe UI" w:hAnsi="Segoe UI" w:cs="Segoe UI"/>
+          <w:color w:val="24292E"/>
+        </w:rPr>
+        <w:t>.</w:t>
+      </w:r>
+    </w:p>
+    <w:p>
+      <w:pPr>
+        <w:pStyle w:val="NormalWeb"/>
+        <w:shd w:val="clear" w:color="auto" w:fill="FFFFFF"/>
+        <w:spacing w:before="0" w:beforeAutospacing="0" w:after="240" w:afterAutospacing="0"/>
+        <w:rPr>
+          <w:rFonts w:ascii="Segoe UI" w:hAnsi="Segoe UI" w:cs="Segoe UI"/>
+          <w:color w:val="24292E"/>
+        </w:rPr>
+      </w:pPr>
+      <w:r>
+        <w:rPr>
+          <w:rFonts w:ascii="Segoe UI" w:hAnsi="Segoe UI" w:cs="Segoe UI"/>
+          <w:color w:val="24292E"/>
+        </w:rPr>
+        <w:t>Submit your solutions in the </w:t>
+      </w:r>
+      <w:hyperlink r:id="rId11" w:history="1">
+        <w:r>
+          <w:rPr>
+            <w:rStyle w:val="Hyperlink"/>
+            <w:rFonts w:ascii="Segoe UI" w:hAnsi="Segoe UI" w:cs="Segoe UI"/>
+            <w:color w:val="0366D6"/>
+            <w:u w:val="none"/>
+          </w:rPr>
+          <w:t>SoftUni Judge System</w:t>
+        </w:r>
+      </w:hyperlink>
+      <w:r>
+        <w:rPr>
+          <w:rFonts w:ascii="Segoe UI" w:hAnsi="Segoe UI" w:cs="Segoe UI"/>
+          <w:color w:val="24292E"/>
+        </w:rPr>
+        <w:t>.</w:t>
+      </w:r>
+    </w:p>
+    <w:p>
+      <w:pPr>
+        <w:pStyle w:val="Heading2"/>
+        <w:pBdr>
+          <w:bottom w:val="single" w:sz="6" w:space="4" w:color="EAECEF"/>
+        </w:pBdr>
+        <w:shd w:val="clear" w:color="auto" w:fill="FFFFFF"/>
+        <w:spacing w:before="360" w:beforeAutospacing="0" w:after="240" w:afterAutospacing="0"/>
+        <w:rPr>
+          <w:rFonts w:ascii="Segoe UI" w:hAnsi="Segoe UI" w:cs="Segoe UI"/>
+          <w:color w:val="24292E"/>
+        </w:rPr>
+      </w:pPr>
+      <w:r>
+        <w:rPr>
+          <w:rFonts w:ascii="Segoe UI" w:hAnsi="Segoe UI" w:cs="Segoe UI"/>
+          <w:color w:val="24292E"/>
+        </w:rPr>
+        <w:t>Tasks</w:t>
+      </w:r>
+    </w:p>
+    <w:p>
+      <w:pPr>
+        <w:numPr>
+          <w:ilvl w:val="0"/>
+          <w:numId w:val="5"/>
+        </w:numPr>
+        <w:shd w:val="clear" w:color="auto" w:fill="FFFFFF"/>
+        <w:spacing w:before="100" w:beforeAutospacing="1" w:after="100" w:afterAutospacing="1" w:line="240" w:lineRule="auto"/>
+        <w:rPr>
+          <w:rFonts w:ascii="Segoe UI" w:hAnsi="Segoe UI" w:cs="Segoe UI"/>
+          <w:color w:val="24292E"/>
+        </w:rPr>
+      </w:pPr>
+      <w:r>
+        <w:rPr>
+          <w:rFonts w:ascii="Segoe UI" w:hAnsi="Segoe UI" w:cs="Segoe UI"/>
+          <w:color w:val="24292E"/>
+        </w:rPr>
+        <w:t>Create an "index.html" and "styles.css" files</w:t>
+      </w:r>
+    </w:p>
+    <w:p>
+      <w:pPr>
+        <w:numPr>
+          <w:ilvl w:val="0"/>
+          <w:numId w:val="5"/>
+        </w:numPr>
+        <w:shd w:val="clear" w:color="auto" w:fill="FFFFFF"/>
+        <w:spacing w:before="60" w:after="100" w:afterAutospacing="1" w:line="240" w:lineRule="auto"/>
+        <w:rPr>
+          <w:rFonts w:ascii="Segoe UI" w:hAnsi="Segoe UI" w:cs="Segoe UI"/>
+          <w:color w:val="24292E"/>
+        </w:rPr>
+      </w:pPr>
+      <w:r>
+        <w:rPr>
+          <w:rFonts w:ascii="Segoe UI" w:hAnsi="Segoe UI" w:cs="Segoe UI"/>
+          <w:color w:val="24292E"/>
+        </w:rPr>
+        <w:t>Change the document </w:t>
+      </w:r>
+      <w:r>
+        <w:rPr>
+          <w:rStyle w:val="Strong"/>
+          <w:rFonts w:ascii="Segoe UI" w:hAnsi="Segoe UI" w:cs="Segoe UI"/>
+          <w:color w:val="24292E"/>
+        </w:rPr>
+        <w:t>title</w:t>
+      </w:r>
+      <w:r>
+        <w:rPr>
+          <w:rFonts w:ascii="Segoe UI" w:hAnsi="Segoe UI" w:cs="Segoe UI"/>
+          <w:color w:val="24292E"/>
+        </w:rPr>
+        <w:t> to </w:t>
+      </w:r>
+      <w:r>
+        <w:rPr>
+          <w:rStyle w:val="Strong"/>
+          <w:rFonts w:ascii="Segoe UI" w:hAnsi="Segoe UI" w:cs="Segoe UI"/>
+          <w:color w:val="24292E"/>
+        </w:rPr>
+        <w:t>ABC Game</w:t>
+      </w:r>
+    </w:p>
+    <w:p>
+      <w:pPr>
+        <w:numPr>
+          <w:ilvl w:val="0"/>
+          <w:numId w:val="5"/>
+        </w:numPr>
+        <w:shd w:val="clear" w:color="auto" w:fill="FFFFFF"/>
+        <w:spacing w:before="60" w:after="100" w:afterAutospacing="1" w:line="240" w:lineRule="auto"/>
+        <w:rPr>
+          <w:rFonts w:ascii="Segoe UI" w:hAnsi="Segoe UI" w:cs="Segoe UI"/>
+          <w:color w:val="24292E"/>
+        </w:rPr>
+      </w:pPr>
+      <w:r>
+        <w:rPr>
+          <w:rFonts w:ascii="Segoe UI" w:hAnsi="Segoe UI" w:cs="Segoe UI"/>
+          <w:color w:val="24292E"/>
+        </w:rPr>
+        <w:t>Create a </w:t>
+      </w:r>
+      <w:r>
+        <w:rPr>
+          <w:rStyle w:val="Strong"/>
+          <w:rFonts w:ascii="Segoe UI" w:hAnsi="Segoe UI" w:cs="Segoe UI"/>
+          <w:color w:val="24292E"/>
+        </w:rPr>
+        <w:t>div</w:t>
+      </w:r>
+      <w:r>
+        <w:rPr>
+          <w:rFonts w:ascii="Segoe UI" w:hAnsi="Segoe UI" w:cs="Segoe UI"/>
+          <w:color w:val="24292E"/>
+        </w:rPr>
+        <w:t> with class </w:t>
+      </w:r>
+      <w:r>
+        <w:rPr>
+          <w:rStyle w:val="Strong"/>
+          <w:rFonts w:ascii="Segoe UI" w:hAnsi="Segoe UI" w:cs="Segoe UI"/>
+          <w:color w:val="24292E"/>
+        </w:rPr>
+        <w:t>container</w:t>
+      </w:r>
+      <w:r>
+        <w:rPr>
+          <w:rFonts w:ascii="Segoe UI" w:hAnsi="Segoe UI" w:cs="Segoe UI"/>
+          <w:color w:val="24292E"/>
+        </w:rPr>
+        <w:t> and twelve </w:t>
+      </w:r>
+      <w:r>
+        <w:rPr>
+          <w:rStyle w:val="Strong"/>
+          <w:rFonts w:ascii="Segoe UI" w:hAnsi="Segoe UI" w:cs="Segoe UI"/>
+          <w:color w:val="24292E"/>
+        </w:rPr>
+        <w:t>span</w:t>
+      </w:r>
+      <w:r>
+        <w:rPr>
+          <w:rFonts w:ascii="Segoe UI" w:hAnsi="Segoe UI" w:cs="Segoe UI"/>
+          <w:color w:val="24292E"/>
+        </w:rPr>
+        <w:t> inside</w:t>
+      </w:r>
+    </w:p>
+    <w:p>
+      <w:pPr>
+        <w:numPr>
+          <w:ilvl w:val="0"/>
+          <w:numId w:val="5"/>
+        </w:numPr>
+        <w:shd w:val="clear" w:color="auto" w:fill="FFFFFF"/>
+        <w:spacing w:before="60" w:after="100" w:afterAutospacing="1" w:line="240" w:lineRule="auto"/>
+        <w:rPr>
+          <w:rFonts w:ascii="Segoe UI" w:hAnsi="Segoe UI" w:cs="Segoe UI"/>
+          <w:color w:val="24292E"/>
+        </w:rPr>
+      </w:pPr>
+      <w:r>
+        <w:rPr>
+          <w:rFonts w:ascii="Segoe UI" w:hAnsi="Segoe UI" w:cs="Segoe UI"/>
+          <w:color w:val="24292E"/>
+        </w:rPr>
+        <w:t>Тype the letters in the spans </w:t>
+      </w:r>
+      <w:r>
+        <w:rPr>
+          <w:rStyle w:val="Strong"/>
+          <w:rFonts w:ascii="Segoe UI" w:hAnsi="Segoe UI" w:cs="Segoe UI"/>
+          <w:color w:val="24292E"/>
+        </w:rPr>
+        <w:t>EXACTLY</w:t>
+      </w:r>
+      <w:r>
+        <w:rPr>
+          <w:rFonts w:ascii="Segoe UI" w:hAnsi="Segoe UI" w:cs="Segoe UI"/>
+          <w:color w:val="24292E"/>
+        </w:rPr>
+        <w:t> as they are in the file </w:t>
+      </w:r>
+      <w:r>
+        <w:rPr>
+          <w:rStyle w:val="Strong"/>
+          <w:rFonts w:ascii="Segoe UI" w:hAnsi="Segoe UI" w:cs="Segoe UI"/>
+          <w:color w:val="24292E"/>
+        </w:rPr>
+        <w:t>text.txt</w:t>
+      </w:r>
+    </w:p>
+    <w:p>
+      <w:pPr>
+        <w:pStyle w:val="Heading2"/>
+        <w:pBdr>
+          <w:bottom w:val="single" w:sz="6" w:space="4" w:color="EAECEF"/>
+        </w:pBdr>
+        <w:shd w:val="clear" w:color="auto" w:fill="FFFFFF"/>
+        <w:spacing w:before="360" w:beforeAutospacing="0" w:after="240" w:afterAutospacing="0"/>
+        <w:rPr>
+          <w:rFonts w:ascii="Segoe UI" w:hAnsi="Segoe UI" w:cs="Segoe UI"/>
+          <w:color w:val="24292E"/>
+        </w:rPr>
+      </w:pPr>
+      <w:r>
+        <w:rPr>
+          <w:rFonts w:ascii="Segoe UI" w:hAnsi="Segoe UI" w:cs="Segoe UI"/>
+          <w:color w:val="24292E"/>
+        </w:rPr>
+        <w:t>Constraints</w:t>
+      </w:r>
+    </w:p>
+    <w:p>
+      <w:pPr>
+        <w:numPr>
+          <w:ilvl w:val="0"/>
+          <w:numId w:val="6"/>
+        </w:numPr>
+        <w:shd w:val="clear" w:color="auto" w:fill="FFFFFF"/>
+        <w:spacing w:before="100" w:beforeAutospacing="1" w:after="100" w:afterAutospacing="1" w:line="240" w:lineRule="auto"/>
+        <w:rPr>
+          <w:rFonts w:ascii="Segoe UI" w:hAnsi="Segoe UI" w:cs="Segoe UI"/>
+          <w:color w:val="24292E"/>
+        </w:rPr>
+      </w:pPr>
+      <w:r>
+        <w:rPr>
+          <w:rFonts w:ascii="Segoe UI" w:hAnsi="Segoe UI" w:cs="Segoe UI"/>
+          <w:color w:val="24292E"/>
+        </w:rPr>
+        <w:t>Use </w:t>
+      </w:r>
+      <w:r>
+        <w:rPr>
+          <w:rStyle w:val="Strong"/>
+          <w:rFonts w:ascii="Segoe UI" w:hAnsi="Segoe UI" w:cs="Segoe UI"/>
+          <w:color w:val="24292E"/>
+        </w:rPr>
+        <w:t>font-family: Helvetica, sans-serif</w:t>
+      </w:r>
+      <w:r>
+        <w:rPr>
+          <w:rFonts w:ascii="Segoe UI" w:hAnsi="Segoe UI" w:cs="Segoe UI"/>
+          <w:color w:val="24292E"/>
+        </w:rPr>
+        <w:t>, with </w:t>
+      </w:r>
+      <w:r>
+        <w:rPr>
+          <w:rStyle w:val="Strong"/>
+          <w:rFonts w:ascii="Segoe UI" w:hAnsi="Segoe UI" w:cs="Segoe UI"/>
+          <w:color w:val="24292E"/>
+        </w:rPr>
+        <w:t>font-size: 20px</w:t>
+      </w:r>
+    </w:p>
+    <w:p>
+      <w:pPr>
+        <w:numPr>
+          <w:ilvl w:val="0"/>
+          <w:numId w:val="6"/>
+        </w:numPr>
+        <w:shd w:val="clear" w:color="auto" w:fill="FFFFFF"/>
+        <w:spacing w:before="60" w:after="100" w:afterAutospacing="1" w:line="240" w:lineRule="auto"/>
+        <w:rPr>
+          <w:rFonts w:ascii="Segoe UI" w:hAnsi="Segoe UI" w:cs="Segoe UI"/>
+          <w:color w:val="24292E"/>
+        </w:rPr>
+      </w:pPr>
+      <w:r>
+        <w:rPr>
+          <w:rFonts w:ascii="Segoe UI" w:hAnsi="Segoe UI" w:cs="Segoe UI"/>
+          <w:color w:val="24292E"/>
+        </w:rPr>
+        <w:t>Change the div </w:t>
+      </w:r>
+      <w:r>
+        <w:rPr>
+          <w:rStyle w:val="Strong"/>
+          <w:rFonts w:ascii="Segoe UI" w:hAnsi="Segoe UI" w:cs="Segoe UI"/>
+          <w:color w:val="24292E"/>
+        </w:rPr>
+        <w:t>display</w:t>
+      </w:r>
+      <w:r>
+        <w:rPr>
+          <w:rFonts w:ascii="Segoe UI" w:hAnsi="Segoe UI" w:cs="Segoe UI"/>
+          <w:color w:val="24292E"/>
+        </w:rPr>
+        <w:t> property to </w:t>
+      </w:r>
+      <w:r>
+        <w:rPr>
+          <w:rStyle w:val="Strong"/>
+          <w:rFonts w:ascii="Segoe UI" w:hAnsi="Segoe UI" w:cs="Segoe UI"/>
+          <w:color w:val="24292E"/>
+        </w:rPr>
+        <w:t>flex</w:t>
+      </w:r>
+      <w:r>
+        <w:rPr>
+          <w:rFonts w:ascii="Segoe UI" w:hAnsi="Segoe UI" w:cs="Segoe UI"/>
+          <w:color w:val="24292E"/>
+        </w:rPr>
+        <w:t> and align the items in center</w:t>
+      </w:r>
+    </w:p>
+    <w:p>
+      <w:pPr>
+        <w:numPr>
+          <w:ilvl w:val="0"/>
+          <w:numId w:val="6"/>
+        </w:numPr>
+        <w:shd w:val="clear" w:color="auto" w:fill="FFFFFF"/>
+        <w:spacing w:before="60" w:after="100" w:afterAutospacing="1" w:line="240" w:lineRule="auto"/>
+        <w:rPr>
+          <w:rFonts w:ascii="Segoe UI" w:hAnsi="Segoe UI" w:cs="Segoe UI"/>
+          <w:color w:val="24292E"/>
+        </w:rPr>
+      </w:pPr>
+      <w:r>
+        <w:rPr>
+          <w:rFonts w:ascii="Segoe UI" w:hAnsi="Segoe UI" w:cs="Segoe UI"/>
+          <w:color w:val="24292E"/>
+        </w:rPr>
+        <w:t>Set on the div </w:t>
+      </w:r>
+      <w:r>
+        <w:rPr>
+          <w:rStyle w:val="Strong"/>
+          <w:rFonts w:ascii="Segoe UI" w:hAnsi="Segoe UI" w:cs="Segoe UI"/>
+          <w:color w:val="24292E"/>
+        </w:rPr>
+        <w:t>max-width</w:t>
+      </w:r>
+      <w:r>
+        <w:rPr>
+          <w:rFonts w:ascii="Segoe UI" w:hAnsi="Segoe UI" w:cs="Segoe UI"/>
+          <w:color w:val="24292E"/>
+        </w:rPr>
+        <w:t> 15vw and </w:t>
+      </w:r>
+      <w:r>
+        <w:rPr>
+          <w:rStyle w:val="Strong"/>
+          <w:rFonts w:ascii="Segoe UI" w:hAnsi="Segoe UI" w:cs="Segoe UI"/>
+          <w:color w:val="24292E"/>
+        </w:rPr>
+        <w:t>height</w:t>
+      </w:r>
+      <w:r>
+        <w:rPr>
+          <w:rFonts w:ascii="Segoe UI" w:hAnsi="Segoe UI" w:cs="Segoe UI"/>
+          <w:color w:val="24292E"/>
+        </w:rPr>
+        <w:t> 35rem</w:t>
+      </w:r>
+    </w:p>
+    <w:p>
+      <w:pPr>
+        <w:numPr>
+          <w:ilvl w:val="0"/>
+          <w:numId w:val="6"/>
+        </w:numPr>
+        <w:shd w:val="clear" w:color="auto" w:fill="FFFFFF"/>
+        <w:spacing w:before="60" w:after="100" w:afterAutospacing="1" w:line="240" w:lineRule="auto"/>
+        <w:rPr>
+          <w:rFonts w:ascii="Segoe UI" w:hAnsi="Segoe UI" w:cs="Segoe UI"/>
+          <w:color w:val="24292E"/>
+        </w:rPr>
+      </w:pPr>
+      <w:r>
+        <w:rPr>
+          <w:rFonts w:ascii="Segoe UI" w:hAnsi="Segoe UI" w:cs="Segoe UI"/>
+          <w:color w:val="24292E"/>
+        </w:rPr>
+        <w:t>The span must have</w:t>
+      </w:r>
+    </w:p>
+    <w:p>
+      <w:pPr>
+        <w:numPr>
+          <w:ilvl w:val="1"/>
+          <w:numId w:val="6"/>
+        </w:numPr>
+        <w:shd w:val="clear" w:color="auto" w:fill="FFFFFF"/>
+        <w:spacing w:before="100" w:beforeAutospacing="1" w:after="100" w:afterAutospacing="1" w:line="240" w:lineRule="auto"/>
+        <w:rPr>
+          <w:rFonts w:ascii="Segoe UI" w:hAnsi="Segoe UI" w:cs="Segoe UI"/>
+          <w:color w:val="24292E"/>
+        </w:rPr>
+      </w:pPr>
+      <w:r>
+        <w:rPr>
+          <w:rFonts w:ascii="Segoe UI" w:hAnsi="Segoe UI" w:cs="Segoe UI"/>
+          <w:color w:val="24292E"/>
+        </w:rPr>
+        <w:t>Border width - </w:t>
+      </w:r>
+      <w:r>
+        <w:rPr>
+          <w:rStyle w:val="Strong"/>
+          <w:rFonts w:ascii="Segoe UI" w:hAnsi="Segoe UI" w:cs="Segoe UI"/>
+          <w:color w:val="24292E"/>
+        </w:rPr>
+        <w:t>1px</w:t>
+      </w:r>
+    </w:p>
+    <w:p>
+      <w:pPr>
+        <w:numPr>
+          <w:ilvl w:val="1"/>
+          <w:numId w:val="6"/>
+        </w:numPr>
+        <w:shd w:val="clear" w:color="auto" w:fill="FFFFFF"/>
+        <w:spacing w:before="60" w:after="100" w:afterAutospacing="1" w:line="240" w:lineRule="auto"/>
+        <w:rPr>
+          <w:rFonts w:ascii="Segoe UI" w:hAnsi="Segoe UI" w:cs="Segoe UI"/>
+          <w:color w:val="24292E"/>
+        </w:rPr>
+      </w:pPr>
+      <w:r>
+        <w:rPr>
+          <w:rFonts w:ascii="Segoe UI" w:hAnsi="Segoe UI" w:cs="Segoe UI"/>
+          <w:color w:val="24292E"/>
+        </w:rPr>
+        <w:t>Border color - </w:t>
+      </w:r>
+      <w:r>
+        <w:rPr>
+          <w:rStyle w:val="Strong"/>
+          <w:rFonts w:ascii="Segoe UI" w:hAnsi="Segoe UI" w:cs="Segoe UI"/>
+          <w:color w:val="24292E"/>
+        </w:rPr>
+        <w:t>black</w:t>
+      </w:r>
+    </w:p>
+    <w:p>
+      <w:pPr>
+        <w:numPr>
+          <w:ilvl w:val="1"/>
+          <w:numId w:val="6"/>
+        </w:numPr>
+        <w:shd w:val="clear" w:color="auto" w:fill="FFFFFF"/>
+        <w:spacing w:before="60" w:after="100" w:afterAutospacing="1" w:line="240" w:lineRule="auto"/>
+        <w:rPr>
+          <w:rFonts w:ascii="Segoe UI" w:hAnsi="Segoe UI" w:cs="Segoe UI"/>
+          <w:color w:val="24292E"/>
+        </w:rPr>
+      </w:pPr>
+      <w:r>
+        <w:rPr>
+          <w:rFonts w:ascii="Segoe UI" w:hAnsi="Segoe UI" w:cs="Segoe UI"/>
+          <w:color w:val="24292E"/>
+        </w:rPr>
+        <w:t>Border style - </w:t>
+      </w:r>
+      <w:r>
+        <w:rPr>
+          <w:rStyle w:val="Strong"/>
+          <w:rFonts w:ascii="Segoe UI" w:hAnsi="Segoe UI" w:cs="Segoe UI"/>
+          <w:color w:val="24292E"/>
+        </w:rPr>
+        <w:t>solid</w:t>
+      </w:r>
+    </w:p>
+    <w:p>
+      <w:pPr>
+        <w:numPr>
+          <w:ilvl w:val="0"/>
+          <w:numId w:val="6"/>
+        </w:numPr>
+        <w:shd w:val="clear" w:color="auto" w:fill="FFFFFF"/>
+        <w:spacing w:before="60" w:after="100" w:afterAutospacing="1" w:line="240" w:lineRule="auto"/>
+        <w:rPr>
+          <w:rFonts w:ascii="Segoe UI" w:hAnsi="Segoe UI" w:cs="Segoe UI"/>
+          <w:color w:val="24292E"/>
+        </w:rPr>
+      </w:pPr>
+      <w:r>
+        <w:rPr>
+          <w:rFonts w:ascii="Segoe UI" w:hAnsi="Segoe UI" w:cs="Segoe UI"/>
+          <w:color w:val="24292E"/>
+        </w:rPr>
+        <w:t>To arrange the letters use the flex property </w:t>
+      </w:r>
+      <w:r>
+        <w:rPr>
+          <w:rStyle w:val="Strong"/>
+          <w:rFonts w:ascii="Segoe UI" w:hAnsi="Segoe UI" w:cs="Segoe UI"/>
+          <w:color w:val="24292E"/>
+        </w:rPr>
+        <w:t>order</w:t>
+      </w:r>
+    </w:p>
+    <w:p>
+      <w:pPr>
+        <w:shd w:val="clear" w:color="auto" w:fill="FFFFFF"/>
+        <w:spacing w:before="60" w:after="100" w:afterAutospacing="1" w:line="240" w:lineRule="auto"/>
+        <w:ind w:left="360"/>
+        <w:rPr>
+          <w:rFonts w:ascii="Segoe UI" w:hAnsi="Segoe UI" w:cs="Segoe UI"/>
+          <w:color w:val="24292E"/>
+        </w:rPr>
+      </w:pPr>
     </w:p>
     <w:p>
       <w:pPr>
@@ -1392,6 +2024,304 @@
     </w:lvl>
   </w:abstractNum>
   <w:abstractNum w:abstractNumId="2" w15:restartNumberingAfterBreak="0">
+    <w:nsid w:val="56276CC2"/>
+    <w:multiLevelType w:val="multilevel"/>
+    <w:tmpl w:val="386C0722"/>
+    <w:lvl w:ilvl="0">
+      <w:start w:val="1"/>
+      <w:numFmt w:val="bullet"/>
+      <w:lvlText w:val=""/>
+      <w:lvlJc w:val="left"/>
+      <w:pPr>
+        <w:tabs>
+          <w:tab w:val="num" w:pos="720"/>
+        </w:tabs>
+        <w:ind w:left="720" w:hanging="360"/>
+      </w:pPr>
+      <w:rPr>
+        <w:rFonts w:ascii="Symbol" w:hAnsi="Symbol" w:hint="default"/>
+        <w:sz w:val="20"/>
+      </w:rPr>
+    </w:lvl>
+    <w:lvl w:ilvl="1">
+      <w:start w:val="1"/>
+      <w:numFmt w:val="bullet"/>
+      <w:lvlText w:val="o"/>
+      <w:lvlJc w:val="left"/>
+      <w:pPr>
+        <w:tabs>
+          <w:tab w:val="num" w:pos="1440"/>
+        </w:tabs>
+        <w:ind w:left="1440" w:hanging="360"/>
+      </w:pPr>
+      <w:rPr>
+        <w:rFonts w:ascii="Courier New" w:hAnsi="Courier New" w:hint="default"/>
+        <w:sz w:val="20"/>
+      </w:rPr>
+    </w:lvl>
+    <w:lvl w:ilvl="2" w:tentative="1">
+      <w:start w:val="1"/>
+      <w:numFmt w:val="bullet"/>
+      <w:lvlText w:val=""/>
+      <w:lvlJc w:val="left"/>
+      <w:pPr>
+        <w:tabs>
+          <w:tab w:val="num" w:pos="2160"/>
+        </w:tabs>
+        <w:ind w:left="2160" w:hanging="360"/>
+      </w:pPr>
+      <w:rPr>
+        <w:rFonts w:ascii="Wingdings" w:hAnsi="Wingdings" w:hint="default"/>
+        <w:sz w:val="20"/>
+      </w:rPr>
+    </w:lvl>
+    <w:lvl w:ilvl="3" w:tentative="1">
+      <w:start w:val="1"/>
+      <w:numFmt w:val="bullet"/>
+      <w:lvlText w:val=""/>
+      <w:lvlJc w:val="left"/>
+      <w:pPr>
+        <w:tabs>
+          <w:tab w:val="num" w:pos="2880"/>
+        </w:tabs>
+        <w:ind w:left="2880" w:hanging="360"/>
+      </w:pPr>
+      <w:rPr>
+        <w:rFonts w:ascii="Wingdings" w:hAnsi="Wingdings" w:hint="default"/>
+        <w:sz w:val="20"/>
+      </w:rPr>
+    </w:lvl>
+    <w:lvl w:ilvl="4" w:tentative="1">
+      <w:start w:val="1"/>
+      <w:numFmt w:val="bullet"/>
+      <w:lvlText w:val=""/>
+      <w:lvlJc w:val="left"/>
+      <w:pPr>
+        <w:tabs>
+          <w:tab w:val="num" w:pos="3600"/>
+        </w:tabs>
+        <w:ind w:left="3600" w:hanging="360"/>
+      </w:pPr>
+      <w:rPr>
+        <w:rFonts w:ascii="Wingdings" w:hAnsi="Wingdings" w:hint="default"/>
+        <w:sz w:val="20"/>
+      </w:rPr>
+    </w:lvl>
+    <w:lvl w:ilvl="5" w:tentative="1">
+      <w:start w:val="1"/>
+      <w:numFmt w:val="bullet"/>
+      <w:lvlText w:val=""/>
+      <w:lvlJc w:val="left"/>
+      <w:pPr>
+        <w:tabs>
+          <w:tab w:val="num" w:pos="4320"/>
+        </w:tabs>
+        <w:ind w:left="4320" w:hanging="360"/>
+      </w:pPr>
+      <w:rPr>
+        <w:rFonts w:ascii="Wingdings" w:hAnsi="Wingdings" w:hint="default"/>
+        <w:sz w:val="20"/>
+      </w:rPr>
+    </w:lvl>
+    <w:lvl w:ilvl="6" w:tentative="1">
+      <w:start w:val="1"/>
+      <w:numFmt w:val="bullet"/>
+      <w:lvlText w:val=""/>
+      <w:lvlJc w:val="left"/>
+      <w:pPr>
+        <w:tabs>
+          <w:tab w:val="num" w:pos="5040"/>
+        </w:tabs>
+        <w:ind w:left="5040" w:hanging="360"/>
+      </w:pPr>
+      <w:rPr>
+        <w:rFonts w:ascii="Wingdings" w:hAnsi="Wingdings" w:hint="default"/>
+        <w:sz w:val="20"/>
+      </w:rPr>
+    </w:lvl>
+    <w:lvl w:ilvl="7" w:tentative="1">
+      <w:start w:val="1"/>
+      <w:numFmt w:val="bullet"/>
+      <w:lvlText w:val=""/>
+      <w:lvlJc w:val="left"/>
+      <w:pPr>
+        <w:tabs>
+          <w:tab w:val="num" w:pos="5760"/>
+        </w:tabs>
+        <w:ind w:left="5760" w:hanging="360"/>
+      </w:pPr>
+      <w:rPr>
+        <w:rFonts w:ascii="Wingdings" w:hAnsi="Wingdings" w:hint="default"/>
+        <w:sz w:val="20"/>
+      </w:rPr>
+    </w:lvl>
+    <w:lvl w:ilvl="8" w:tentative="1">
+      <w:start w:val="1"/>
+      <w:numFmt w:val="bullet"/>
+      <w:lvlText w:val=""/>
+      <w:lvlJc w:val="left"/>
+      <w:pPr>
+        <w:tabs>
+          <w:tab w:val="num" w:pos="6480"/>
+        </w:tabs>
+        <w:ind w:left="6480" w:hanging="360"/>
+      </w:pPr>
+      <w:rPr>
+        <w:rFonts w:ascii="Wingdings" w:hAnsi="Wingdings" w:hint="default"/>
+        <w:sz w:val="20"/>
+      </w:rPr>
+    </w:lvl>
+  </w:abstractNum>
+  <w:abstractNum w:abstractNumId="3" w15:restartNumberingAfterBreak="0">
+    <w:nsid w:val="5DDF7A3D"/>
+    <w:multiLevelType w:val="multilevel"/>
+    <w:tmpl w:val="A168AEE8"/>
+    <w:lvl w:ilvl="0">
+      <w:start w:val="1"/>
+      <w:numFmt w:val="bullet"/>
+      <w:lvlText w:val=""/>
+      <w:lvlJc w:val="left"/>
+      <w:pPr>
+        <w:tabs>
+          <w:tab w:val="num" w:pos="720"/>
+        </w:tabs>
+        <w:ind w:left="720" w:hanging="360"/>
+      </w:pPr>
+      <w:rPr>
+        <w:rFonts w:ascii="Symbol" w:hAnsi="Symbol" w:hint="default"/>
+        <w:sz w:val="20"/>
+      </w:rPr>
+    </w:lvl>
+    <w:lvl w:ilvl="1" w:tentative="1">
+      <w:start w:val="1"/>
+      <w:numFmt w:val="bullet"/>
+      <w:lvlText w:val="o"/>
+      <w:lvlJc w:val="left"/>
+      <w:pPr>
+        <w:tabs>
+          <w:tab w:val="num" w:pos="1440"/>
+        </w:tabs>
+        <w:ind w:left="1440" w:hanging="360"/>
+      </w:pPr>
+      <w:rPr>
+        <w:rFonts w:ascii="Courier New" w:hAnsi="Courier New" w:hint="default"/>
+        <w:sz w:val="20"/>
+      </w:rPr>
+    </w:lvl>
+    <w:lvl w:ilvl="2" w:tentative="1">
+      <w:start w:val="1"/>
+      <w:numFmt w:val="bullet"/>
+      <w:lvlText w:val=""/>
+      <w:lvlJc w:val="left"/>
+      <w:pPr>
+        <w:tabs>
+          <w:tab w:val="num" w:pos="2160"/>
+        </w:tabs>
+        <w:ind w:left="2160" w:hanging="360"/>
+      </w:pPr>
+      <w:rPr>
+        <w:rFonts w:ascii="Wingdings" w:hAnsi="Wingdings" w:hint="default"/>
+        <w:sz w:val="20"/>
+      </w:rPr>
+    </w:lvl>
+    <w:lvl w:ilvl="3" w:tentative="1">
+      <w:start w:val="1"/>
+      <w:numFmt w:val="bullet"/>
+      <w:lvlText w:val=""/>
+      <w:lvlJc w:val="left"/>
+      <w:pPr>
+        <w:tabs>
+          <w:tab w:val="num" w:pos="2880"/>
+        </w:tabs>
+        <w:ind w:left="2880" w:hanging="360"/>
+      </w:pPr>
+      <w:rPr>
+        <w:rFonts w:ascii="Wingdings" w:hAnsi="Wingdings" w:hint="default"/>
+        <w:sz w:val="20"/>
+      </w:rPr>
+    </w:lvl>
+    <w:lvl w:ilvl="4" w:tentative="1">
+      <w:start w:val="1"/>
+      <w:numFmt w:val="bullet"/>
+      <w:lvlText w:val=""/>
+      <w:lvlJc w:val="left"/>
+      <w:pPr>
+        <w:tabs>
+          <w:tab w:val="num" w:pos="3600"/>
+        </w:tabs>
+        <w:ind w:left="3600" w:hanging="360"/>
+      </w:pPr>
+      <w:rPr>
+        <w:rFonts w:ascii="Wingdings" w:hAnsi="Wingdings" w:hint="default"/>
+        <w:sz w:val="20"/>
+      </w:rPr>
+    </w:lvl>
+    <w:lvl w:ilvl="5" w:tentative="1">
+      <w:start w:val="1"/>
+      <w:numFmt w:val="bullet"/>
+      <w:lvlText w:val=""/>
+      <w:lvlJc w:val="left"/>
+      <w:pPr>
+        <w:tabs>
+          <w:tab w:val="num" w:pos="4320"/>
+        </w:tabs>
+        <w:ind w:left="4320" w:hanging="360"/>
+      </w:pPr>
+      <w:rPr>
+        <w:rFonts w:ascii="Wingdings" w:hAnsi="Wingdings" w:hint="default"/>
+        <w:sz w:val="20"/>
+      </w:rPr>
+    </w:lvl>
+    <w:lvl w:ilvl="6" w:tentative="1">
+      <w:start w:val="1"/>
+      <w:numFmt w:val="bullet"/>
+      <w:lvlText w:val=""/>
+      <w:lvlJc w:val="left"/>
+      <w:pPr>
+        <w:tabs>
+          <w:tab w:val="num" w:pos="5040"/>
+        </w:tabs>
+        <w:ind w:left="5040" w:hanging="360"/>
+      </w:pPr>
+      <w:rPr>
+        <w:rFonts w:ascii="Wingdings" w:hAnsi="Wingdings" w:hint="default"/>
+        <w:sz w:val="20"/>
+      </w:rPr>
+    </w:lvl>
+    <w:lvl w:ilvl="7" w:tentative="1">
+      <w:start w:val="1"/>
+      <w:numFmt w:val="bullet"/>
+      <w:lvlText w:val=""/>
+      <w:lvlJc w:val="left"/>
+      <w:pPr>
+        <w:tabs>
+          <w:tab w:val="num" w:pos="5760"/>
+        </w:tabs>
+        <w:ind w:left="5760" w:hanging="360"/>
+      </w:pPr>
+      <w:rPr>
+        <w:rFonts w:ascii="Wingdings" w:hAnsi="Wingdings" w:hint="default"/>
+        <w:sz w:val="20"/>
+      </w:rPr>
+    </w:lvl>
+    <w:lvl w:ilvl="8" w:tentative="1">
+      <w:start w:val="1"/>
+      <w:numFmt w:val="bullet"/>
+      <w:lvlText w:val=""/>
+      <w:lvlJc w:val="left"/>
+      <w:pPr>
+        <w:tabs>
+          <w:tab w:val="num" w:pos="6480"/>
+        </w:tabs>
+        <w:ind w:left="6480" w:hanging="360"/>
+      </w:pPr>
+      <w:rPr>
+        <w:rFonts w:ascii="Wingdings" w:hAnsi="Wingdings" w:hint="default"/>
+        <w:sz w:val="20"/>
+      </w:rPr>
+    </w:lvl>
+  </w:abstractNum>
+  <w:abstractNum w:abstractNumId="4" w15:restartNumberingAfterBreak="0">
     <w:nsid w:val="693036C4"/>
     <w:multiLevelType w:val="multilevel"/>
     <w:tmpl w:val="6E0C24B0"/>
@@ -1540,7 +2470,7 @@
       </w:rPr>
     </w:lvl>
   </w:abstractNum>
-  <w:abstractNum w:abstractNumId="3" w15:restartNumberingAfterBreak="0">
+  <w:abstractNum w:abstractNumId="5" w15:restartNumberingAfterBreak="0">
     <w:nsid w:val="799066E1"/>
     <w:multiLevelType w:val="multilevel"/>
     <w:tmpl w:val="42C4CF3C"/>
@@ -1690,16 +2620,22 @@
     </w:lvl>
   </w:abstractNum>
   <w:num w:numId="1">
-    <w:abstractNumId w:val="2"/>
+    <w:abstractNumId w:val="4"/>
   </w:num>
   <w:num w:numId="2">
-    <w:abstractNumId w:val="3"/>
+    <w:abstractNumId w:val="5"/>
   </w:num>
   <w:num w:numId="3">
     <w:abstractNumId w:val="1"/>
   </w:num>
   <w:num w:numId="4">
     <w:abstractNumId w:val="0"/>
+  </w:num>
+  <w:num w:numId="5">
+    <w:abstractNumId w:val="3"/>
+  </w:num>
+  <w:num w:numId="6">
+    <w:abstractNumId w:val="2"/>
   </w:num>
 </w:numbering>
 </file>

</xml_diff>

<commit_message>
Adding: -Q04 Flexbox Calendar folder: --Q04 Requirement.docx --Q04 index.html
Updating:
-Requirements.docx with Q04 Requirement.docx
</commit_message>
<xml_diff>
--- a/L06 Flexbox/Requirements.docx
+++ b/L06 Flexbox/Requirements.docx
@@ -1668,7 +1668,10 @@
         <w:shd w:val="clear" w:color="auto" w:fill="FFFFFF"/>
         <w:spacing w:before="60" w:after="100" w:afterAutospacing="1" w:line="240" w:lineRule="auto"/>
         <w:rPr>
-          <w:rFonts w:ascii="Segoe UI" w:hAnsi="Segoe UI" w:cs="Segoe UI"/>
+          <w:rStyle w:val="Strong"/>
+          <w:rFonts w:ascii="Segoe UI" w:hAnsi="Segoe UI" w:cs="Segoe UI"/>
+          <w:b w:val="0"/>
+          <w:bCs w:val="0"/>
           <w:color w:val="24292E"/>
         </w:rPr>
       </w:pPr>
@@ -1687,6 +1690,710 @@
         </w:rPr>
         <w:t>order</w:t>
       </w:r>
+    </w:p>
+    <w:p>
+      <w:pPr>
+        <w:pStyle w:val="Heading1"/>
+        <w:pBdr>
+          <w:bottom w:val="single" w:sz="6" w:space="4" w:color="EAECEF"/>
+        </w:pBdr>
+        <w:shd w:val="clear" w:color="auto" w:fill="FFFFFF"/>
+        <w:spacing w:after="240" w:afterAutospacing="0"/>
+        <w:rPr>
+          <w:rFonts w:ascii="Segoe UI" w:hAnsi="Segoe UI" w:cs="Segoe UI"/>
+          <w:color w:val="24292E"/>
+        </w:rPr>
+      </w:pPr>
+      <w:r>
+        <w:rPr>
+          <w:rFonts w:ascii="Segoe UI" w:hAnsi="Segoe UI" w:cs="Segoe UI"/>
+          <w:color w:val="24292E"/>
+        </w:rPr>
+        <w:lastRenderedPageBreak/>
+        <w:t>04 - FlexModel Calendar</w:t>
+      </w:r>
+    </w:p>
+    <w:p>
+      <w:pPr>
+        <w:spacing w:before="360" w:after="360"/>
+        <w:rPr>
+          <w:rFonts w:ascii="Times New Roman" w:hAnsi="Times New Roman" w:cs="Times New Roman"/>
+        </w:rPr>
+      </w:pPr>
+      <w:r>
+        <w:pict w14:anchorId="659F89DA">
+          <v:rect id="_x0000_i1028" style="width:0;height:3pt" o:hralign="center" o:hrstd="t" o:hrnoshade="t" o:hr="t" fillcolor="#24292e" stroked="f"/>
+        </w:pict>
+      </w:r>
+    </w:p>
+    <w:p>
+      <w:pPr>
+        <w:pStyle w:val="NormalWeb"/>
+        <w:shd w:val="clear" w:color="auto" w:fill="FFFFFF"/>
+        <w:spacing w:before="0" w:beforeAutospacing="0" w:after="240" w:afterAutospacing="0"/>
+        <w:rPr>
+          <w:rFonts w:ascii="Segoe UI" w:hAnsi="Segoe UI" w:cs="Segoe UI"/>
+          <w:color w:val="24292E"/>
+        </w:rPr>
+      </w:pPr>
+      <w:r>
+        <w:rPr>
+          <w:rFonts w:ascii="Segoe UI" w:hAnsi="Segoe UI" w:cs="Segoe UI"/>
+          <w:color w:val="24292E"/>
+        </w:rPr>
+        <w:t>Problems for in-class lab for the </w:t>
+      </w:r>
+      <w:hyperlink r:id="rId12" w:history="1">
+        <w:r>
+          <w:rPr>
+            <w:rStyle w:val="Hyperlink"/>
+            <w:rFonts w:ascii="Segoe UI" w:hAnsi="Segoe UI" w:cs="Segoe UI"/>
+            <w:color w:val="0366D6"/>
+            <w:u w:val="none"/>
+          </w:rPr>
+          <w:t>“HTML &amp; CSS”</w:t>
+        </w:r>
+      </w:hyperlink>
+      <w:r>
+        <w:rPr>
+          <w:rFonts w:ascii="Segoe UI" w:hAnsi="Segoe UI" w:cs="Segoe UI"/>
+          <w:color w:val="24292E"/>
+        </w:rPr>
+        <w:t> course @ </w:t>
+      </w:r>
+      <w:r>
+        <w:rPr>
+          <w:rStyle w:val="Strong"/>
+          <w:rFonts w:ascii="Segoe UI" w:hAnsi="Segoe UI" w:cs="Segoe UI"/>
+          <w:color w:val="24292E"/>
+        </w:rPr>
+        <w:t>SoftUni</w:t>
+      </w:r>
+      <w:r>
+        <w:rPr>
+          <w:rFonts w:ascii="Segoe UI" w:hAnsi="Segoe UI" w:cs="Segoe UI"/>
+          <w:color w:val="24292E"/>
+        </w:rPr>
+        <w:t>.</w:t>
+      </w:r>
+    </w:p>
+    <w:p>
+      <w:pPr>
+        <w:pStyle w:val="NormalWeb"/>
+        <w:shd w:val="clear" w:color="auto" w:fill="FFFFFF"/>
+        <w:spacing w:before="0" w:beforeAutospacing="0" w:after="240" w:afterAutospacing="0"/>
+        <w:rPr>
+          <w:rFonts w:ascii="Segoe UI" w:hAnsi="Segoe UI" w:cs="Segoe UI"/>
+          <w:color w:val="24292E"/>
+        </w:rPr>
+      </w:pPr>
+      <w:r>
+        <w:rPr>
+          <w:rFonts w:ascii="Segoe UI" w:hAnsi="Segoe UI" w:cs="Segoe UI"/>
+          <w:color w:val="24292E"/>
+        </w:rPr>
+        <w:t>Submit your solutions in the </w:t>
+      </w:r>
+      <w:hyperlink r:id="rId13" w:history="1">
+        <w:r>
+          <w:rPr>
+            <w:rStyle w:val="Hyperlink"/>
+            <w:rFonts w:ascii="Segoe UI" w:hAnsi="Segoe UI" w:cs="Segoe UI"/>
+            <w:color w:val="0366D6"/>
+            <w:u w:val="none"/>
+          </w:rPr>
+          <w:t>SoftUni Judge System</w:t>
+        </w:r>
+      </w:hyperlink>
+      <w:r>
+        <w:rPr>
+          <w:rFonts w:ascii="Segoe UI" w:hAnsi="Segoe UI" w:cs="Segoe UI"/>
+          <w:color w:val="24292E"/>
+        </w:rPr>
+        <w:t>.</w:t>
+      </w:r>
+    </w:p>
+    <w:p>
+      <w:pPr>
+        <w:pStyle w:val="Heading2"/>
+        <w:pBdr>
+          <w:bottom w:val="single" w:sz="6" w:space="4" w:color="EAECEF"/>
+        </w:pBdr>
+        <w:shd w:val="clear" w:color="auto" w:fill="FFFFFF"/>
+        <w:spacing w:before="360" w:beforeAutospacing="0" w:after="240" w:afterAutospacing="0"/>
+        <w:rPr>
+          <w:rFonts w:ascii="Segoe UI" w:hAnsi="Segoe UI" w:cs="Segoe UI"/>
+          <w:color w:val="24292E"/>
+        </w:rPr>
+      </w:pPr>
+      <w:r>
+        <w:rPr>
+          <w:rFonts w:ascii="Segoe UI" w:hAnsi="Segoe UI" w:cs="Segoe UI"/>
+          <w:color w:val="24292E"/>
+        </w:rPr>
+        <w:t>Tasks</w:t>
+      </w:r>
+    </w:p>
+    <w:p>
+      <w:pPr>
+        <w:numPr>
+          <w:ilvl w:val="0"/>
+          <w:numId w:val="7"/>
+        </w:numPr>
+        <w:shd w:val="clear" w:color="auto" w:fill="FFFFFF"/>
+        <w:spacing w:before="100" w:beforeAutospacing="1" w:after="100" w:afterAutospacing="1" w:line="240" w:lineRule="auto"/>
+        <w:rPr>
+          <w:rFonts w:ascii="Segoe UI" w:hAnsi="Segoe UI" w:cs="Segoe UI"/>
+          <w:color w:val="24292E"/>
+        </w:rPr>
+      </w:pPr>
+      <w:r>
+        <w:rPr>
+          <w:rFonts w:ascii="Segoe UI" w:hAnsi="Segoe UI" w:cs="Segoe UI"/>
+          <w:color w:val="24292E"/>
+        </w:rPr>
+        <w:t>Create an "index.html" and "styles.css" files</w:t>
+      </w:r>
+    </w:p>
+    <w:p>
+      <w:pPr>
+        <w:numPr>
+          <w:ilvl w:val="0"/>
+          <w:numId w:val="7"/>
+        </w:numPr>
+        <w:shd w:val="clear" w:color="auto" w:fill="FFFFFF"/>
+        <w:spacing w:before="60" w:after="100" w:afterAutospacing="1" w:line="240" w:lineRule="auto"/>
+        <w:rPr>
+          <w:rFonts w:ascii="Segoe UI" w:hAnsi="Segoe UI" w:cs="Segoe UI"/>
+          <w:color w:val="24292E"/>
+        </w:rPr>
+      </w:pPr>
+      <w:r>
+        <w:rPr>
+          <w:rFonts w:ascii="Segoe UI" w:hAnsi="Segoe UI" w:cs="Segoe UI"/>
+          <w:color w:val="24292E"/>
+        </w:rPr>
+        <w:t>Change the document </w:t>
+      </w:r>
+      <w:r>
+        <w:rPr>
+          <w:rStyle w:val="Strong"/>
+          <w:rFonts w:ascii="Segoe UI" w:hAnsi="Segoe UI" w:cs="Segoe UI"/>
+          <w:color w:val="24292E"/>
+        </w:rPr>
+        <w:t>title</w:t>
+      </w:r>
+      <w:r>
+        <w:rPr>
+          <w:rFonts w:ascii="Segoe UI" w:hAnsi="Segoe UI" w:cs="Segoe UI"/>
+          <w:color w:val="24292E"/>
+        </w:rPr>
+        <w:t> to </w:t>
+      </w:r>
+      <w:r>
+        <w:rPr>
+          <w:rStyle w:val="Strong"/>
+          <w:rFonts w:ascii="Segoe UI" w:hAnsi="Segoe UI" w:cs="Segoe UI"/>
+          <w:color w:val="24292E"/>
+        </w:rPr>
+        <w:t>Calendar</w:t>
+      </w:r>
+    </w:p>
+    <w:p>
+      <w:pPr>
+        <w:numPr>
+          <w:ilvl w:val="0"/>
+          <w:numId w:val="7"/>
+        </w:numPr>
+        <w:shd w:val="clear" w:color="auto" w:fill="FFFFFF"/>
+        <w:spacing w:before="60" w:after="100" w:afterAutospacing="1" w:line="240" w:lineRule="auto"/>
+        <w:rPr>
+          <w:rFonts w:ascii="Segoe UI" w:hAnsi="Segoe UI" w:cs="Segoe UI"/>
+          <w:color w:val="24292E"/>
+        </w:rPr>
+      </w:pPr>
+      <w:r>
+        <w:rPr>
+          <w:rFonts w:ascii="Segoe UI" w:hAnsi="Segoe UI" w:cs="Segoe UI"/>
+          <w:color w:val="24292E"/>
+        </w:rPr>
+        <w:t>Create a </w:t>
+      </w:r>
+      <w:r>
+        <w:rPr>
+          <w:rStyle w:val="Strong"/>
+          <w:rFonts w:ascii="Segoe UI" w:hAnsi="Segoe UI" w:cs="Segoe UI"/>
+          <w:color w:val="24292E"/>
+        </w:rPr>
+        <w:t>div</w:t>
+      </w:r>
+      <w:r>
+        <w:rPr>
+          <w:rFonts w:ascii="Segoe UI" w:hAnsi="Segoe UI" w:cs="Segoe UI"/>
+          <w:color w:val="24292E"/>
+        </w:rPr>
+        <w:t> with class </w:t>
+      </w:r>
+      <w:r>
+        <w:rPr>
+          <w:rStyle w:val="Strong"/>
+          <w:rFonts w:ascii="Segoe UI" w:hAnsi="Segoe UI" w:cs="Segoe UI"/>
+          <w:color w:val="24292E"/>
+        </w:rPr>
+        <w:t>container</w:t>
+      </w:r>
+      <w:r>
+        <w:rPr>
+          <w:rFonts w:ascii="Segoe UI" w:hAnsi="Segoe UI" w:cs="Segoe UI"/>
+          <w:color w:val="24292E"/>
+        </w:rPr>
+        <w:t> and two </w:t>
+      </w:r>
+      <w:r>
+        <w:rPr>
+          <w:rStyle w:val="Strong"/>
+          <w:rFonts w:ascii="Segoe UI" w:hAnsi="Segoe UI" w:cs="Segoe UI"/>
+          <w:color w:val="24292E"/>
+        </w:rPr>
+        <w:t>sections</w:t>
+      </w:r>
+      <w:r>
+        <w:rPr>
+          <w:rFonts w:ascii="Segoe UI" w:hAnsi="Segoe UI" w:cs="Segoe UI"/>
+          <w:color w:val="24292E"/>
+        </w:rPr>
+        <w:t> inside</w:t>
+      </w:r>
+    </w:p>
+    <w:p>
+      <w:pPr>
+        <w:numPr>
+          <w:ilvl w:val="1"/>
+          <w:numId w:val="7"/>
+        </w:numPr>
+        <w:shd w:val="clear" w:color="auto" w:fill="FFFFFF"/>
+        <w:spacing w:before="100" w:beforeAutospacing="1" w:after="100" w:afterAutospacing="1" w:line="240" w:lineRule="auto"/>
+        <w:rPr>
+          <w:rFonts w:ascii="Segoe UI" w:hAnsi="Segoe UI" w:cs="Segoe UI"/>
+          <w:color w:val="24292E"/>
+        </w:rPr>
+      </w:pPr>
+      <w:r>
+        <w:rPr>
+          <w:rFonts w:ascii="Segoe UI" w:hAnsi="Segoe UI" w:cs="Segoe UI"/>
+          <w:color w:val="24292E"/>
+        </w:rPr>
+        <w:t>First </w:t>
+      </w:r>
+      <w:r>
+        <w:rPr>
+          <w:rStyle w:val="Strong"/>
+          <w:rFonts w:ascii="Segoe UI" w:hAnsi="Segoe UI" w:cs="Segoe UI"/>
+          <w:color w:val="24292E"/>
+        </w:rPr>
+        <w:t>section</w:t>
+      </w:r>
+      <w:r>
+        <w:rPr>
+          <w:rFonts w:ascii="Segoe UI" w:hAnsi="Segoe UI" w:cs="Segoe UI"/>
+          <w:color w:val="24292E"/>
+        </w:rPr>
+        <w:t> has class </w:t>
+      </w:r>
+      <w:r>
+        <w:rPr>
+          <w:rStyle w:val="Strong"/>
+          <w:rFonts w:ascii="Segoe UI" w:hAnsi="Segoe UI" w:cs="Segoe UI"/>
+          <w:color w:val="24292E"/>
+        </w:rPr>
+        <w:t>week</w:t>
+      </w:r>
+    </w:p>
+    <w:p>
+      <w:pPr>
+        <w:numPr>
+          <w:ilvl w:val="1"/>
+          <w:numId w:val="7"/>
+        </w:numPr>
+        <w:shd w:val="clear" w:color="auto" w:fill="FFFFFF"/>
+        <w:spacing w:before="60" w:after="100" w:afterAutospacing="1" w:line="240" w:lineRule="auto"/>
+        <w:rPr>
+          <w:rFonts w:ascii="Segoe UI" w:hAnsi="Segoe UI" w:cs="Segoe UI"/>
+          <w:color w:val="24292E"/>
+        </w:rPr>
+      </w:pPr>
+      <w:r>
+        <w:rPr>
+          <w:rFonts w:ascii="Segoe UI" w:hAnsi="Segoe UI" w:cs="Segoe UI"/>
+          <w:color w:val="24292E"/>
+        </w:rPr>
+        <w:t>Second </w:t>
+      </w:r>
+      <w:r>
+        <w:rPr>
+          <w:rStyle w:val="Strong"/>
+          <w:rFonts w:ascii="Segoe UI" w:hAnsi="Segoe UI" w:cs="Segoe UI"/>
+          <w:color w:val="24292E"/>
+        </w:rPr>
+        <w:t>section</w:t>
+      </w:r>
+      <w:r>
+        <w:rPr>
+          <w:rFonts w:ascii="Segoe UI" w:hAnsi="Segoe UI" w:cs="Segoe UI"/>
+          <w:color w:val="24292E"/>
+        </w:rPr>
+        <w:t> has class </w:t>
+      </w:r>
+      <w:r>
+        <w:rPr>
+          <w:rStyle w:val="Strong"/>
+          <w:rFonts w:ascii="Segoe UI" w:hAnsi="Segoe UI" w:cs="Segoe UI"/>
+          <w:color w:val="24292E"/>
+        </w:rPr>
+        <w:t>notes</w:t>
+      </w:r>
+    </w:p>
+    <w:p>
+      <w:pPr>
+        <w:numPr>
+          <w:ilvl w:val="0"/>
+          <w:numId w:val="7"/>
+        </w:numPr>
+        <w:shd w:val="clear" w:color="auto" w:fill="FFFFFF"/>
+        <w:spacing w:before="60" w:after="100" w:afterAutospacing="1" w:line="240" w:lineRule="auto"/>
+        <w:rPr>
+          <w:rFonts w:ascii="Segoe UI" w:hAnsi="Segoe UI" w:cs="Segoe UI"/>
+          <w:color w:val="24292E"/>
+        </w:rPr>
+      </w:pPr>
+      <w:r>
+        <w:rPr>
+          <w:rFonts w:ascii="Segoe UI" w:hAnsi="Segoe UI" w:cs="Segoe UI"/>
+          <w:color w:val="24292E"/>
+        </w:rPr>
+        <w:t>Use </w:t>
+      </w:r>
+      <w:r>
+        <w:rPr>
+          <w:rStyle w:val="Strong"/>
+          <w:rFonts w:ascii="Segoe UI" w:hAnsi="Segoe UI" w:cs="Segoe UI"/>
+          <w:color w:val="24292E"/>
+        </w:rPr>
+        <w:t>span</w:t>
+      </w:r>
+      <w:r>
+        <w:rPr>
+          <w:rFonts w:ascii="Segoe UI" w:hAnsi="Segoe UI" w:cs="Segoe UI"/>
+          <w:color w:val="24292E"/>
+        </w:rPr>
+        <w:t> tags for all content</w:t>
+      </w:r>
+    </w:p>
+    <w:p>
+      <w:pPr>
+        <w:pStyle w:val="Heading2"/>
+        <w:pBdr>
+          <w:bottom w:val="single" w:sz="6" w:space="4" w:color="EAECEF"/>
+        </w:pBdr>
+        <w:shd w:val="clear" w:color="auto" w:fill="FFFFFF"/>
+        <w:spacing w:before="360" w:beforeAutospacing="0" w:after="240" w:afterAutospacing="0"/>
+        <w:rPr>
+          <w:rFonts w:ascii="Segoe UI" w:hAnsi="Segoe UI" w:cs="Segoe UI"/>
+          <w:color w:val="24292E"/>
+        </w:rPr>
+      </w:pPr>
+      <w:r>
+        <w:rPr>
+          <w:rFonts w:ascii="Segoe UI" w:hAnsi="Segoe UI" w:cs="Segoe UI"/>
+          <w:color w:val="24292E"/>
+        </w:rPr>
+        <w:t>Constraints</w:t>
+      </w:r>
+    </w:p>
+    <w:p>
+      <w:pPr>
+        <w:numPr>
+          <w:ilvl w:val="0"/>
+          <w:numId w:val="8"/>
+        </w:numPr>
+        <w:shd w:val="clear" w:color="auto" w:fill="FFFFFF"/>
+        <w:spacing w:before="100" w:beforeAutospacing="1" w:after="100" w:afterAutospacing="1" w:line="240" w:lineRule="auto"/>
+        <w:rPr>
+          <w:rFonts w:ascii="Segoe UI" w:hAnsi="Segoe UI" w:cs="Segoe UI"/>
+          <w:color w:val="24292E"/>
+        </w:rPr>
+      </w:pPr>
+      <w:r>
+        <w:rPr>
+          <w:rFonts w:ascii="Segoe UI" w:hAnsi="Segoe UI" w:cs="Segoe UI"/>
+          <w:color w:val="24292E"/>
+        </w:rPr>
+        <w:t>Change the div and sections </w:t>
+      </w:r>
+      <w:r>
+        <w:rPr>
+          <w:rStyle w:val="Strong"/>
+          <w:rFonts w:ascii="Segoe UI" w:hAnsi="Segoe UI" w:cs="Segoe UI"/>
+          <w:color w:val="24292E"/>
+        </w:rPr>
+        <w:t>display</w:t>
+      </w:r>
+      <w:r>
+        <w:rPr>
+          <w:rFonts w:ascii="Segoe UI" w:hAnsi="Segoe UI" w:cs="Segoe UI"/>
+          <w:color w:val="24292E"/>
+        </w:rPr>
+        <w:t> property to </w:t>
+      </w:r>
+      <w:r>
+        <w:rPr>
+          <w:rStyle w:val="Strong"/>
+          <w:rFonts w:ascii="Segoe UI" w:hAnsi="Segoe UI" w:cs="Segoe UI"/>
+          <w:color w:val="24292E"/>
+        </w:rPr>
+        <w:t>flex</w:t>
+      </w:r>
+      <w:r>
+        <w:rPr>
+          <w:rFonts w:ascii="Segoe UI" w:hAnsi="Segoe UI" w:cs="Segoe UI"/>
+          <w:color w:val="24292E"/>
+        </w:rPr>
+        <w:t> and align the items in center</w:t>
+      </w:r>
+    </w:p>
+    <w:p>
+      <w:pPr>
+        <w:numPr>
+          <w:ilvl w:val="0"/>
+          <w:numId w:val="8"/>
+        </w:numPr>
+        <w:shd w:val="clear" w:color="auto" w:fill="FFFFFF"/>
+        <w:spacing w:before="60" w:after="100" w:afterAutospacing="1" w:line="240" w:lineRule="auto"/>
+        <w:rPr>
+          <w:rFonts w:ascii="Segoe UI" w:hAnsi="Segoe UI" w:cs="Segoe UI"/>
+          <w:color w:val="24292E"/>
+        </w:rPr>
+      </w:pPr>
+      <w:r>
+        <w:rPr>
+          <w:rFonts w:ascii="Segoe UI" w:hAnsi="Segoe UI" w:cs="Segoe UI"/>
+          <w:color w:val="24292E"/>
+        </w:rPr>
+        <w:t>Set on the div </w:t>
+      </w:r>
+      <w:r>
+        <w:rPr>
+          <w:rStyle w:val="Strong"/>
+          <w:rFonts w:ascii="Segoe UI" w:hAnsi="Segoe UI" w:cs="Segoe UI"/>
+          <w:color w:val="24292E"/>
+        </w:rPr>
+        <w:t>max-width</w:t>
+      </w:r>
+      <w:r>
+        <w:rPr>
+          <w:rFonts w:ascii="Segoe UI" w:hAnsi="Segoe UI" w:cs="Segoe UI"/>
+          <w:color w:val="24292E"/>
+        </w:rPr>
+        <w:t> 65vw</w:t>
+      </w:r>
+    </w:p>
+    <w:p>
+      <w:pPr>
+        <w:numPr>
+          <w:ilvl w:val="0"/>
+          <w:numId w:val="8"/>
+        </w:numPr>
+        <w:shd w:val="clear" w:color="auto" w:fill="FFFFFF"/>
+        <w:spacing w:before="60" w:after="100" w:afterAutospacing="1" w:line="240" w:lineRule="auto"/>
+        <w:rPr>
+          <w:rFonts w:ascii="Segoe UI" w:hAnsi="Segoe UI" w:cs="Segoe UI"/>
+          <w:color w:val="24292E"/>
+        </w:rPr>
+      </w:pPr>
+      <w:r>
+        <w:rPr>
+          <w:rFonts w:ascii="Segoe UI" w:hAnsi="Segoe UI" w:cs="Segoe UI"/>
+          <w:color w:val="24292E"/>
+        </w:rPr>
+        <w:t>The span must have</w:t>
+      </w:r>
+    </w:p>
+    <w:p>
+      <w:pPr>
+        <w:numPr>
+          <w:ilvl w:val="1"/>
+          <w:numId w:val="8"/>
+        </w:numPr>
+        <w:shd w:val="clear" w:color="auto" w:fill="FFFFFF"/>
+        <w:spacing w:before="100" w:beforeAutospacing="1" w:after="100" w:afterAutospacing="1" w:line="240" w:lineRule="auto"/>
+        <w:rPr>
+          <w:rFonts w:ascii="Segoe UI" w:hAnsi="Segoe UI" w:cs="Segoe UI"/>
+          <w:color w:val="24292E"/>
+        </w:rPr>
+      </w:pPr>
+      <w:r>
+        <w:rPr>
+          <w:rFonts w:ascii="Segoe UI" w:hAnsi="Segoe UI" w:cs="Segoe UI"/>
+          <w:color w:val="24292E"/>
+        </w:rPr>
+        <w:t>Border width - </w:t>
+      </w:r>
+      <w:r>
+        <w:rPr>
+          <w:rStyle w:val="Strong"/>
+          <w:rFonts w:ascii="Segoe UI" w:hAnsi="Segoe UI" w:cs="Segoe UI"/>
+          <w:color w:val="24292E"/>
+        </w:rPr>
+        <w:t>1px</w:t>
+      </w:r>
+    </w:p>
+    <w:p>
+      <w:pPr>
+        <w:numPr>
+          <w:ilvl w:val="1"/>
+          <w:numId w:val="8"/>
+        </w:numPr>
+        <w:shd w:val="clear" w:color="auto" w:fill="FFFFFF"/>
+        <w:spacing w:before="60" w:after="100" w:afterAutospacing="1" w:line="240" w:lineRule="auto"/>
+        <w:rPr>
+          <w:rFonts w:ascii="Segoe UI" w:hAnsi="Segoe UI" w:cs="Segoe UI"/>
+          <w:color w:val="24292E"/>
+        </w:rPr>
+      </w:pPr>
+      <w:r>
+        <w:rPr>
+          <w:rFonts w:ascii="Segoe UI" w:hAnsi="Segoe UI" w:cs="Segoe UI"/>
+          <w:color w:val="24292E"/>
+        </w:rPr>
+        <w:t>Border color - </w:t>
+      </w:r>
+      <w:r>
+        <w:rPr>
+          <w:rStyle w:val="Strong"/>
+          <w:rFonts w:ascii="Segoe UI" w:hAnsi="Segoe UI" w:cs="Segoe UI"/>
+          <w:color w:val="24292E"/>
+        </w:rPr>
+        <w:t>black</w:t>
+      </w:r>
+    </w:p>
+    <w:p>
+      <w:pPr>
+        <w:numPr>
+          <w:ilvl w:val="1"/>
+          <w:numId w:val="8"/>
+        </w:numPr>
+        <w:shd w:val="clear" w:color="auto" w:fill="FFFFFF"/>
+        <w:spacing w:before="60" w:after="100" w:afterAutospacing="1" w:line="240" w:lineRule="auto"/>
+        <w:rPr>
+          <w:rFonts w:ascii="Segoe UI" w:hAnsi="Segoe UI" w:cs="Segoe UI"/>
+          <w:color w:val="24292E"/>
+        </w:rPr>
+      </w:pPr>
+      <w:r>
+        <w:rPr>
+          <w:rFonts w:ascii="Segoe UI" w:hAnsi="Segoe UI" w:cs="Segoe UI"/>
+          <w:color w:val="24292E"/>
+        </w:rPr>
+        <w:t>Border style - </w:t>
+      </w:r>
+      <w:r>
+        <w:rPr>
+          <w:rStyle w:val="Strong"/>
+          <w:rFonts w:ascii="Segoe UI" w:hAnsi="Segoe UI" w:cs="Segoe UI"/>
+          <w:color w:val="24292E"/>
+        </w:rPr>
+        <w:t>solid</w:t>
+      </w:r>
+    </w:p>
+    <w:p>
+      <w:pPr>
+        <w:numPr>
+          <w:ilvl w:val="0"/>
+          <w:numId w:val="8"/>
+        </w:numPr>
+        <w:shd w:val="clear" w:color="auto" w:fill="FFFFFF"/>
+        <w:spacing w:before="60" w:after="100" w:afterAutospacing="1" w:line="240" w:lineRule="auto"/>
+        <w:rPr>
+          <w:rFonts w:ascii="Segoe UI" w:hAnsi="Segoe UI" w:cs="Segoe UI"/>
+          <w:color w:val="24292E"/>
+        </w:rPr>
+      </w:pPr>
+      <w:r>
+        <w:rPr>
+          <w:rFonts w:ascii="Segoe UI" w:hAnsi="Segoe UI" w:cs="Segoe UI"/>
+          <w:color w:val="24292E"/>
+        </w:rPr>
+        <w:t>For the section with class </w:t>
+      </w:r>
+      <w:r>
+        <w:rPr>
+          <w:rStyle w:val="Strong"/>
+          <w:rFonts w:ascii="Segoe UI" w:hAnsi="Segoe UI" w:cs="Segoe UI"/>
+          <w:color w:val="24292E"/>
+        </w:rPr>
+        <w:t>notes</w:t>
+      </w:r>
+      <w:r>
+        <w:rPr>
+          <w:rFonts w:ascii="Segoe UI" w:hAnsi="Segoe UI" w:cs="Segoe UI"/>
+          <w:color w:val="24292E"/>
+        </w:rPr>
+        <w:t> use the property </w:t>
+      </w:r>
+      <w:r>
+        <w:rPr>
+          <w:rStyle w:val="Strong"/>
+          <w:rFonts w:ascii="Segoe UI" w:hAnsi="Segoe UI" w:cs="Segoe UI"/>
+          <w:color w:val="24292E"/>
+        </w:rPr>
+        <w:t>flex-direction</w:t>
+      </w:r>
+      <w:r>
+        <w:rPr>
+          <w:rFonts w:ascii="Segoe UI" w:hAnsi="Segoe UI" w:cs="Segoe UI"/>
+          <w:color w:val="24292E"/>
+        </w:rPr>
+        <w:t> column</w:t>
+      </w:r>
+    </w:p>
+    <w:p>
+      <w:pPr>
+        <w:numPr>
+          <w:ilvl w:val="0"/>
+          <w:numId w:val="8"/>
+        </w:numPr>
+        <w:shd w:val="clear" w:color="auto" w:fill="FFFFFF"/>
+        <w:spacing w:before="60" w:after="100" w:afterAutospacing="1" w:line="240" w:lineRule="auto"/>
+        <w:rPr>
+          <w:rFonts w:ascii="Segoe UI" w:hAnsi="Segoe UI" w:cs="Segoe UI"/>
+          <w:color w:val="24292E"/>
+        </w:rPr>
+      </w:pPr>
+      <w:r>
+        <w:rPr>
+          <w:rFonts w:ascii="Segoe UI" w:hAnsi="Segoe UI" w:cs="Segoe UI"/>
+          <w:color w:val="24292E"/>
+        </w:rPr>
+        <w:t>Set on all HTML elements the property </w:t>
+      </w:r>
+      <w:r>
+        <w:rPr>
+          <w:rStyle w:val="Strong"/>
+          <w:rFonts w:ascii="Segoe UI" w:hAnsi="Segoe UI" w:cs="Segoe UI"/>
+          <w:color w:val="24292E"/>
+        </w:rPr>
+        <w:t>box-sizing: border-box</w:t>
+      </w:r>
+    </w:p>
+    <w:p>
+      <w:pPr>
+        <w:shd w:val="clear" w:color="auto" w:fill="FFFFFF"/>
+        <w:spacing w:before="60" w:after="100" w:afterAutospacing="1" w:line="240" w:lineRule="auto"/>
+        <w:rPr>
+          <w:rFonts w:ascii="Segoe UI" w:hAnsi="Segoe UI" w:cs="Segoe UI"/>
+          <w:color w:val="24292E"/>
+        </w:rPr>
+      </w:pPr>
     </w:p>
     <w:p>
       <w:pPr>
@@ -2024,6 +2731,155 @@
     </w:lvl>
   </w:abstractNum>
   <w:abstractNum w:abstractNumId="2" w15:restartNumberingAfterBreak="0">
+    <w:nsid w:val="23AB0C2D"/>
+    <w:multiLevelType w:val="multilevel"/>
+    <w:tmpl w:val="9CB694B4"/>
+    <w:lvl w:ilvl="0">
+      <w:start w:val="1"/>
+      <w:numFmt w:val="bullet"/>
+      <w:lvlText w:val=""/>
+      <w:lvlJc w:val="left"/>
+      <w:pPr>
+        <w:tabs>
+          <w:tab w:val="num" w:pos="720"/>
+        </w:tabs>
+        <w:ind w:left="720" w:hanging="360"/>
+      </w:pPr>
+      <w:rPr>
+        <w:rFonts w:ascii="Symbol" w:hAnsi="Symbol" w:hint="default"/>
+        <w:sz w:val="20"/>
+      </w:rPr>
+    </w:lvl>
+    <w:lvl w:ilvl="1">
+      <w:start w:val="1"/>
+      <w:numFmt w:val="bullet"/>
+      <w:lvlText w:val="o"/>
+      <w:lvlJc w:val="left"/>
+      <w:pPr>
+        <w:tabs>
+          <w:tab w:val="num" w:pos="1440"/>
+        </w:tabs>
+        <w:ind w:left="1440" w:hanging="360"/>
+      </w:pPr>
+      <w:rPr>
+        <w:rFonts w:ascii="Courier New" w:hAnsi="Courier New" w:hint="default"/>
+        <w:sz w:val="20"/>
+      </w:rPr>
+    </w:lvl>
+    <w:lvl w:ilvl="2" w:tentative="1">
+      <w:start w:val="1"/>
+      <w:numFmt w:val="bullet"/>
+      <w:lvlText w:val=""/>
+      <w:lvlJc w:val="left"/>
+      <w:pPr>
+        <w:tabs>
+          <w:tab w:val="num" w:pos="2160"/>
+        </w:tabs>
+        <w:ind w:left="2160" w:hanging="360"/>
+      </w:pPr>
+      <w:rPr>
+        <w:rFonts w:ascii="Wingdings" w:hAnsi="Wingdings" w:hint="default"/>
+        <w:sz w:val="20"/>
+      </w:rPr>
+    </w:lvl>
+    <w:lvl w:ilvl="3" w:tentative="1">
+      <w:start w:val="1"/>
+      <w:numFmt w:val="bullet"/>
+      <w:lvlText w:val=""/>
+      <w:lvlJc w:val="left"/>
+      <w:pPr>
+        <w:tabs>
+          <w:tab w:val="num" w:pos="2880"/>
+        </w:tabs>
+        <w:ind w:left="2880" w:hanging="360"/>
+      </w:pPr>
+      <w:rPr>
+        <w:rFonts w:ascii="Wingdings" w:hAnsi="Wingdings" w:hint="default"/>
+        <w:sz w:val="20"/>
+      </w:rPr>
+    </w:lvl>
+    <w:lvl w:ilvl="4" w:tentative="1">
+      <w:start w:val="1"/>
+      <w:numFmt w:val="bullet"/>
+      <w:lvlText w:val=""/>
+      <w:lvlJc w:val="left"/>
+      <w:pPr>
+        <w:tabs>
+          <w:tab w:val="num" w:pos="3600"/>
+        </w:tabs>
+        <w:ind w:left="3600" w:hanging="360"/>
+      </w:pPr>
+      <w:rPr>
+        <w:rFonts w:ascii="Wingdings" w:hAnsi="Wingdings" w:hint="default"/>
+        <w:sz w:val="20"/>
+      </w:rPr>
+    </w:lvl>
+    <w:lvl w:ilvl="5" w:tentative="1">
+      <w:start w:val="1"/>
+      <w:numFmt w:val="bullet"/>
+      <w:lvlText w:val=""/>
+      <w:lvlJc w:val="left"/>
+      <w:pPr>
+        <w:tabs>
+          <w:tab w:val="num" w:pos="4320"/>
+        </w:tabs>
+        <w:ind w:left="4320" w:hanging="360"/>
+      </w:pPr>
+      <w:rPr>
+        <w:rFonts w:ascii="Wingdings" w:hAnsi="Wingdings" w:hint="default"/>
+        <w:sz w:val="20"/>
+      </w:rPr>
+    </w:lvl>
+    <w:lvl w:ilvl="6" w:tentative="1">
+      <w:start w:val="1"/>
+      <w:numFmt w:val="bullet"/>
+      <w:lvlText w:val=""/>
+      <w:lvlJc w:val="left"/>
+      <w:pPr>
+        <w:tabs>
+          <w:tab w:val="num" w:pos="5040"/>
+        </w:tabs>
+        <w:ind w:left="5040" w:hanging="360"/>
+      </w:pPr>
+      <w:rPr>
+        <w:rFonts w:ascii="Wingdings" w:hAnsi="Wingdings" w:hint="default"/>
+        <w:sz w:val="20"/>
+      </w:rPr>
+    </w:lvl>
+    <w:lvl w:ilvl="7" w:tentative="1">
+      <w:start w:val="1"/>
+      <w:numFmt w:val="bullet"/>
+      <w:lvlText w:val=""/>
+      <w:lvlJc w:val="left"/>
+      <w:pPr>
+        <w:tabs>
+          <w:tab w:val="num" w:pos="5760"/>
+        </w:tabs>
+        <w:ind w:left="5760" w:hanging="360"/>
+      </w:pPr>
+      <w:rPr>
+        <w:rFonts w:ascii="Wingdings" w:hAnsi="Wingdings" w:hint="default"/>
+        <w:sz w:val="20"/>
+      </w:rPr>
+    </w:lvl>
+    <w:lvl w:ilvl="8" w:tentative="1">
+      <w:start w:val="1"/>
+      <w:numFmt w:val="bullet"/>
+      <w:lvlText w:val=""/>
+      <w:lvlJc w:val="left"/>
+      <w:pPr>
+        <w:tabs>
+          <w:tab w:val="num" w:pos="6480"/>
+        </w:tabs>
+        <w:ind w:left="6480" w:hanging="360"/>
+      </w:pPr>
+      <w:rPr>
+        <w:rFonts w:ascii="Wingdings" w:hAnsi="Wingdings" w:hint="default"/>
+        <w:sz w:val="20"/>
+      </w:rPr>
+    </w:lvl>
+  </w:abstractNum>
+  <w:abstractNum w:abstractNumId="3" w15:restartNumberingAfterBreak="0">
     <w:nsid w:val="56276CC2"/>
     <w:multiLevelType w:val="multilevel"/>
     <w:tmpl w:val="386C0722"/>
@@ -2172,7 +3028,7 @@
       </w:rPr>
     </w:lvl>
   </w:abstractNum>
-  <w:abstractNum w:abstractNumId="3" w15:restartNumberingAfterBreak="0">
+  <w:abstractNum w:abstractNumId="4" w15:restartNumberingAfterBreak="0">
     <w:nsid w:val="5DDF7A3D"/>
     <w:multiLevelType w:val="multilevel"/>
     <w:tmpl w:val="A168AEE8"/>
@@ -2321,7 +3177,156 @@
       </w:rPr>
     </w:lvl>
   </w:abstractNum>
-  <w:abstractNum w:abstractNumId="4" w15:restartNumberingAfterBreak="0">
+  <w:abstractNum w:abstractNumId="5" w15:restartNumberingAfterBreak="0">
+    <w:nsid w:val="63730372"/>
+    <w:multiLevelType w:val="multilevel"/>
+    <w:tmpl w:val="B3321446"/>
+    <w:lvl w:ilvl="0">
+      <w:start w:val="1"/>
+      <w:numFmt w:val="bullet"/>
+      <w:lvlText w:val=""/>
+      <w:lvlJc w:val="left"/>
+      <w:pPr>
+        <w:tabs>
+          <w:tab w:val="num" w:pos="720"/>
+        </w:tabs>
+        <w:ind w:left="720" w:hanging="360"/>
+      </w:pPr>
+      <w:rPr>
+        <w:rFonts w:ascii="Symbol" w:hAnsi="Symbol" w:hint="default"/>
+        <w:sz w:val="20"/>
+      </w:rPr>
+    </w:lvl>
+    <w:lvl w:ilvl="1">
+      <w:start w:val="1"/>
+      <w:numFmt w:val="bullet"/>
+      <w:lvlText w:val="o"/>
+      <w:lvlJc w:val="left"/>
+      <w:pPr>
+        <w:tabs>
+          <w:tab w:val="num" w:pos="1440"/>
+        </w:tabs>
+        <w:ind w:left="1440" w:hanging="360"/>
+      </w:pPr>
+      <w:rPr>
+        <w:rFonts w:ascii="Courier New" w:hAnsi="Courier New" w:hint="default"/>
+        <w:sz w:val="20"/>
+      </w:rPr>
+    </w:lvl>
+    <w:lvl w:ilvl="2" w:tentative="1">
+      <w:start w:val="1"/>
+      <w:numFmt w:val="bullet"/>
+      <w:lvlText w:val=""/>
+      <w:lvlJc w:val="left"/>
+      <w:pPr>
+        <w:tabs>
+          <w:tab w:val="num" w:pos="2160"/>
+        </w:tabs>
+        <w:ind w:left="2160" w:hanging="360"/>
+      </w:pPr>
+      <w:rPr>
+        <w:rFonts w:ascii="Wingdings" w:hAnsi="Wingdings" w:hint="default"/>
+        <w:sz w:val="20"/>
+      </w:rPr>
+    </w:lvl>
+    <w:lvl w:ilvl="3" w:tentative="1">
+      <w:start w:val="1"/>
+      <w:numFmt w:val="bullet"/>
+      <w:lvlText w:val=""/>
+      <w:lvlJc w:val="left"/>
+      <w:pPr>
+        <w:tabs>
+          <w:tab w:val="num" w:pos="2880"/>
+        </w:tabs>
+        <w:ind w:left="2880" w:hanging="360"/>
+      </w:pPr>
+      <w:rPr>
+        <w:rFonts w:ascii="Wingdings" w:hAnsi="Wingdings" w:hint="default"/>
+        <w:sz w:val="20"/>
+      </w:rPr>
+    </w:lvl>
+    <w:lvl w:ilvl="4" w:tentative="1">
+      <w:start w:val="1"/>
+      <w:numFmt w:val="bullet"/>
+      <w:lvlText w:val=""/>
+      <w:lvlJc w:val="left"/>
+      <w:pPr>
+        <w:tabs>
+          <w:tab w:val="num" w:pos="3600"/>
+        </w:tabs>
+        <w:ind w:left="3600" w:hanging="360"/>
+      </w:pPr>
+      <w:rPr>
+        <w:rFonts w:ascii="Wingdings" w:hAnsi="Wingdings" w:hint="default"/>
+        <w:sz w:val="20"/>
+      </w:rPr>
+    </w:lvl>
+    <w:lvl w:ilvl="5" w:tentative="1">
+      <w:start w:val="1"/>
+      <w:numFmt w:val="bullet"/>
+      <w:lvlText w:val=""/>
+      <w:lvlJc w:val="left"/>
+      <w:pPr>
+        <w:tabs>
+          <w:tab w:val="num" w:pos="4320"/>
+        </w:tabs>
+        <w:ind w:left="4320" w:hanging="360"/>
+      </w:pPr>
+      <w:rPr>
+        <w:rFonts w:ascii="Wingdings" w:hAnsi="Wingdings" w:hint="default"/>
+        <w:sz w:val="20"/>
+      </w:rPr>
+    </w:lvl>
+    <w:lvl w:ilvl="6" w:tentative="1">
+      <w:start w:val="1"/>
+      <w:numFmt w:val="bullet"/>
+      <w:lvlText w:val=""/>
+      <w:lvlJc w:val="left"/>
+      <w:pPr>
+        <w:tabs>
+          <w:tab w:val="num" w:pos="5040"/>
+        </w:tabs>
+        <w:ind w:left="5040" w:hanging="360"/>
+      </w:pPr>
+      <w:rPr>
+        <w:rFonts w:ascii="Wingdings" w:hAnsi="Wingdings" w:hint="default"/>
+        <w:sz w:val="20"/>
+      </w:rPr>
+    </w:lvl>
+    <w:lvl w:ilvl="7" w:tentative="1">
+      <w:start w:val="1"/>
+      <w:numFmt w:val="bullet"/>
+      <w:lvlText w:val=""/>
+      <w:lvlJc w:val="left"/>
+      <w:pPr>
+        <w:tabs>
+          <w:tab w:val="num" w:pos="5760"/>
+        </w:tabs>
+        <w:ind w:left="5760" w:hanging="360"/>
+      </w:pPr>
+      <w:rPr>
+        <w:rFonts w:ascii="Wingdings" w:hAnsi="Wingdings" w:hint="default"/>
+        <w:sz w:val="20"/>
+      </w:rPr>
+    </w:lvl>
+    <w:lvl w:ilvl="8" w:tentative="1">
+      <w:start w:val="1"/>
+      <w:numFmt w:val="bullet"/>
+      <w:lvlText w:val=""/>
+      <w:lvlJc w:val="left"/>
+      <w:pPr>
+        <w:tabs>
+          <w:tab w:val="num" w:pos="6480"/>
+        </w:tabs>
+        <w:ind w:left="6480" w:hanging="360"/>
+      </w:pPr>
+      <w:rPr>
+        <w:rFonts w:ascii="Wingdings" w:hAnsi="Wingdings" w:hint="default"/>
+        <w:sz w:val="20"/>
+      </w:rPr>
+    </w:lvl>
+  </w:abstractNum>
+  <w:abstractNum w:abstractNumId="6" w15:restartNumberingAfterBreak="0">
     <w:nsid w:val="693036C4"/>
     <w:multiLevelType w:val="multilevel"/>
     <w:tmpl w:val="6E0C24B0"/>
@@ -2470,7 +3475,7 @@
       </w:rPr>
     </w:lvl>
   </w:abstractNum>
-  <w:abstractNum w:abstractNumId="5" w15:restartNumberingAfterBreak="0">
+  <w:abstractNum w:abstractNumId="7" w15:restartNumberingAfterBreak="0">
     <w:nsid w:val="799066E1"/>
     <w:multiLevelType w:val="multilevel"/>
     <w:tmpl w:val="42C4CF3C"/>
@@ -2620,10 +3625,10 @@
     </w:lvl>
   </w:abstractNum>
   <w:num w:numId="1">
-    <w:abstractNumId w:val="4"/>
+    <w:abstractNumId w:val="6"/>
   </w:num>
   <w:num w:numId="2">
-    <w:abstractNumId w:val="5"/>
+    <w:abstractNumId w:val="7"/>
   </w:num>
   <w:num w:numId="3">
     <w:abstractNumId w:val="1"/>
@@ -2632,9 +3637,15 @@
     <w:abstractNumId w:val="0"/>
   </w:num>
   <w:num w:numId="5">
+    <w:abstractNumId w:val="4"/>
+  </w:num>
+  <w:num w:numId="6">
     <w:abstractNumId w:val="3"/>
   </w:num>
-  <w:num w:numId="6">
+  <w:num w:numId="7">
+    <w:abstractNumId w:val="5"/>
+  </w:num>
+  <w:num w:numId="8">
     <w:abstractNumId w:val="2"/>
   </w:num>
 </w:numbering>

</xml_diff>

<commit_message>
Adding: -Q05 Flexbox Navigation folder: --Q05 Requirement.docx
Updating:
-Requirements.docx(with Q05 Requirement.docx)
</commit_message>
<xml_diff>
--- a/L06 Flexbox/Requirements.docx
+++ b/L06 Flexbox/Requirements.docx
@@ -2383,6 +2383,565 @@
           <w:color w:val="24292E"/>
         </w:rPr>
         <w:t>box-sizing: border-box</w:t>
+      </w:r>
+    </w:p>
+    <w:p>
+      <w:pPr>
+        <w:pStyle w:val="Heading1"/>
+        <w:pBdr>
+          <w:bottom w:val="single" w:sz="6" w:space="4" w:color="EAECEF"/>
+        </w:pBdr>
+        <w:shd w:val="clear" w:color="auto" w:fill="FFFFFF"/>
+        <w:spacing w:after="240" w:afterAutospacing="0"/>
+        <w:rPr>
+          <w:rFonts w:ascii="Segoe UI" w:hAnsi="Segoe UI" w:cs="Segoe UI"/>
+          <w:color w:val="24292E"/>
+        </w:rPr>
+      </w:pPr>
+      <w:r>
+        <w:rPr>
+          <w:rFonts w:ascii="Segoe UI" w:hAnsi="Segoe UI" w:cs="Segoe UI"/>
+          <w:color w:val="24292E"/>
+        </w:rPr>
+        <w:t>05. Navigation - Flexbox</w:t>
+      </w:r>
+    </w:p>
+    <w:p>
+      <w:pPr>
+        <w:spacing w:before="360" w:after="360"/>
+        <w:rPr>
+          <w:rFonts w:ascii="Times New Roman" w:hAnsi="Times New Roman" w:cs="Times New Roman"/>
+        </w:rPr>
+      </w:pPr>
+      <w:r>
+        <w:pict w14:anchorId="7186144A">
+          <v:rect id="_x0000_i1029" style="width:0;height:3pt" o:hralign="center" o:hrstd="t" o:hrnoshade="t" o:hr="t" fillcolor="#24292e" stroked="f"/>
+        </w:pict>
+      </w:r>
+    </w:p>
+    <w:p>
+      <w:pPr>
+        <w:pStyle w:val="NormalWeb"/>
+        <w:shd w:val="clear" w:color="auto" w:fill="FFFFFF"/>
+        <w:spacing w:before="0" w:beforeAutospacing="0" w:after="240" w:afterAutospacing="0"/>
+        <w:rPr>
+          <w:rFonts w:ascii="Segoe UI" w:hAnsi="Segoe UI" w:cs="Segoe UI"/>
+          <w:color w:val="24292E"/>
+        </w:rPr>
+      </w:pPr>
+      <w:r>
+        <w:rPr>
+          <w:rFonts w:ascii="Segoe UI" w:hAnsi="Segoe UI" w:cs="Segoe UI"/>
+          <w:color w:val="24292E"/>
+        </w:rPr>
+        <w:t>Problems for in-class lab for the </w:t>
+      </w:r>
+      <w:hyperlink r:id="rId14" w:history="1">
+        <w:r>
+          <w:rPr>
+            <w:rStyle w:val="Hyperlink"/>
+            <w:rFonts w:ascii="Segoe UI" w:hAnsi="Segoe UI" w:cs="Segoe UI"/>
+            <w:color w:val="0366D6"/>
+            <w:u w:val="none"/>
+          </w:rPr>
+          <w:t>“HTML &amp; CSS”</w:t>
+        </w:r>
+      </w:hyperlink>
+      <w:r>
+        <w:rPr>
+          <w:rFonts w:ascii="Segoe UI" w:hAnsi="Segoe UI" w:cs="Segoe UI"/>
+          <w:color w:val="24292E"/>
+        </w:rPr>
+        <w:t> course @ </w:t>
+      </w:r>
+      <w:r>
+        <w:rPr>
+          <w:rStyle w:val="Strong"/>
+          <w:rFonts w:ascii="Segoe UI" w:hAnsi="Segoe UI" w:cs="Segoe UI"/>
+          <w:color w:val="24292E"/>
+        </w:rPr>
+        <w:t>SoftUni</w:t>
+      </w:r>
+      <w:r>
+        <w:rPr>
+          <w:rFonts w:ascii="Segoe UI" w:hAnsi="Segoe UI" w:cs="Segoe UI"/>
+          <w:color w:val="24292E"/>
+        </w:rPr>
+        <w:t>.</w:t>
+      </w:r>
+    </w:p>
+    <w:p>
+      <w:pPr>
+        <w:pStyle w:val="NormalWeb"/>
+        <w:shd w:val="clear" w:color="auto" w:fill="FFFFFF"/>
+        <w:spacing w:before="0" w:beforeAutospacing="0" w:after="240" w:afterAutospacing="0"/>
+        <w:rPr>
+          <w:rFonts w:ascii="Segoe UI" w:hAnsi="Segoe UI" w:cs="Segoe UI"/>
+          <w:color w:val="24292E"/>
+        </w:rPr>
+      </w:pPr>
+      <w:r>
+        <w:rPr>
+          <w:rFonts w:ascii="Segoe UI" w:hAnsi="Segoe UI" w:cs="Segoe UI"/>
+          <w:color w:val="24292E"/>
+        </w:rPr>
+        <w:t>Submit your solutions in the </w:t>
+      </w:r>
+      <w:hyperlink r:id="rId15" w:history="1">
+        <w:r>
+          <w:rPr>
+            <w:rStyle w:val="Hyperlink"/>
+            <w:rFonts w:ascii="Segoe UI" w:hAnsi="Segoe UI" w:cs="Segoe UI"/>
+            <w:color w:val="0366D6"/>
+            <w:u w:val="none"/>
+          </w:rPr>
+          <w:t>SoftUni Judge System</w:t>
+        </w:r>
+      </w:hyperlink>
+      <w:r>
+        <w:rPr>
+          <w:rFonts w:ascii="Segoe UI" w:hAnsi="Segoe UI" w:cs="Segoe UI"/>
+          <w:color w:val="24292E"/>
+        </w:rPr>
+        <w:t>.</w:t>
+      </w:r>
+    </w:p>
+    <w:p>
+      <w:pPr>
+        <w:pStyle w:val="Heading2"/>
+        <w:pBdr>
+          <w:bottom w:val="single" w:sz="6" w:space="4" w:color="EAECEF"/>
+        </w:pBdr>
+        <w:shd w:val="clear" w:color="auto" w:fill="FFFFFF"/>
+        <w:spacing w:before="360" w:beforeAutospacing="0" w:after="240" w:afterAutospacing="0"/>
+        <w:rPr>
+          <w:rFonts w:ascii="Segoe UI" w:hAnsi="Segoe UI" w:cs="Segoe UI"/>
+          <w:color w:val="24292E"/>
+        </w:rPr>
+      </w:pPr>
+      <w:r>
+        <w:rPr>
+          <w:rFonts w:ascii="Segoe UI" w:hAnsi="Segoe UI" w:cs="Segoe UI"/>
+          <w:color w:val="24292E"/>
+        </w:rPr>
+        <w:lastRenderedPageBreak/>
+        <w:t>Tasks</w:t>
+      </w:r>
+    </w:p>
+    <w:p>
+      <w:pPr>
+        <w:numPr>
+          <w:ilvl w:val="0"/>
+          <w:numId w:val="9"/>
+        </w:numPr>
+        <w:shd w:val="clear" w:color="auto" w:fill="FFFFFF"/>
+        <w:spacing w:before="100" w:beforeAutospacing="1" w:after="100" w:afterAutospacing="1" w:line="240" w:lineRule="auto"/>
+        <w:rPr>
+          <w:rFonts w:ascii="Segoe UI" w:hAnsi="Segoe UI" w:cs="Segoe UI"/>
+          <w:color w:val="24292E"/>
+        </w:rPr>
+      </w:pPr>
+      <w:r>
+        <w:rPr>
+          <w:rFonts w:ascii="Segoe UI" w:hAnsi="Segoe UI" w:cs="Segoe UI"/>
+          <w:color w:val="24292E"/>
+        </w:rPr>
+        <w:t>Create an </w:t>
+      </w:r>
+      <w:r>
+        <w:rPr>
+          <w:rStyle w:val="Strong"/>
+          <w:rFonts w:ascii="Segoe UI" w:hAnsi="Segoe UI" w:cs="Segoe UI"/>
+          <w:color w:val="24292E"/>
+        </w:rPr>
+        <w:t>"index.html"</w:t>
+      </w:r>
+      <w:r>
+        <w:rPr>
+          <w:rFonts w:ascii="Segoe UI" w:hAnsi="Segoe UI" w:cs="Segoe UI"/>
+          <w:color w:val="24292E"/>
+        </w:rPr>
+        <w:t> file with title - </w:t>
+      </w:r>
+      <w:r>
+        <w:rPr>
+          <w:rStyle w:val="Strong"/>
+          <w:rFonts w:ascii="Segoe UI" w:hAnsi="Segoe UI" w:cs="Segoe UI"/>
+          <w:color w:val="24292E"/>
+        </w:rPr>
+        <w:t>"Navigation - Flexbox"</w:t>
+      </w:r>
+    </w:p>
+    <w:p>
+      <w:pPr>
+        <w:pStyle w:val="Heading2"/>
+        <w:pBdr>
+          <w:bottom w:val="single" w:sz="6" w:space="4" w:color="EAECEF"/>
+        </w:pBdr>
+        <w:shd w:val="clear" w:color="auto" w:fill="FFFFFF"/>
+        <w:spacing w:before="360" w:beforeAutospacing="0" w:after="240" w:afterAutospacing="0"/>
+        <w:rPr>
+          <w:rFonts w:ascii="Segoe UI" w:hAnsi="Segoe UI" w:cs="Segoe UI"/>
+          <w:color w:val="24292E"/>
+        </w:rPr>
+      </w:pPr>
+      <w:r>
+        <w:rPr>
+          <w:rFonts w:ascii="Segoe UI" w:hAnsi="Segoe UI" w:cs="Segoe UI"/>
+          <w:color w:val="24292E"/>
+        </w:rPr>
+        <w:t>Constraints</w:t>
+      </w:r>
+    </w:p>
+    <w:p>
+      <w:pPr>
+        <w:numPr>
+          <w:ilvl w:val="0"/>
+          <w:numId w:val="10"/>
+        </w:numPr>
+        <w:shd w:val="clear" w:color="auto" w:fill="FFFFFF"/>
+        <w:spacing w:before="100" w:beforeAutospacing="1" w:after="100" w:afterAutospacing="1" w:line="240" w:lineRule="auto"/>
+        <w:rPr>
+          <w:rFonts w:ascii="Segoe UI" w:hAnsi="Segoe UI" w:cs="Segoe UI"/>
+          <w:color w:val="24292E"/>
+        </w:rPr>
+      </w:pPr>
+      <w:r>
+        <w:rPr>
+          <w:rFonts w:ascii="Segoe UI" w:hAnsi="Segoe UI" w:cs="Segoe UI"/>
+          <w:color w:val="24292E"/>
+        </w:rPr>
+        <w:t>Divide the body into </w:t>
+      </w:r>
+      <w:r>
+        <w:rPr>
+          <w:rStyle w:val="Strong"/>
+          <w:rFonts w:ascii="Segoe UI" w:hAnsi="Segoe UI" w:cs="Segoe UI"/>
+          <w:color w:val="24292E"/>
+        </w:rPr>
+        <w:t>header</w:t>
+      </w:r>
+      <w:r>
+        <w:rPr>
+          <w:rFonts w:ascii="Segoe UI" w:hAnsi="Segoe UI" w:cs="Segoe UI"/>
+          <w:color w:val="24292E"/>
+        </w:rPr>
+        <w:t> and </w:t>
+      </w:r>
+      <w:r>
+        <w:rPr>
+          <w:rStyle w:val="Strong"/>
+          <w:rFonts w:ascii="Segoe UI" w:hAnsi="Segoe UI" w:cs="Segoe UI"/>
+          <w:color w:val="24292E"/>
+        </w:rPr>
+        <w:t>main</w:t>
+      </w:r>
+      <w:r>
+        <w:rPr>
+          <w:rFonts w:ascii="Segoe UI" w:hAnsi="Segoe UI" w:cs="Segoe UI"/>
+          <w:color w:val="24292E"/>
+        </w:rPr>
+        <w:t> tag</w:t>
+      </w:r>
+    </w:p>
+    <w:p>
+      <w:pPr>
+        <w:numPr>
+          <w:ilvl w:val="0"/>
+          <w:numId w:val="10"/>
+        </w:numPr>
+        <w:shd w:val="clear" w:color="auto" w:fill="FFFFFF"/>
+        <w:spacing w:before="60" w:after="100" w:afterAutospacing="1" w:line="240" w:lineRule="auto"/>
+        <w:rPr>
+          <w:rFonts w:ascii="Segoe UI" w:hAnsi="Segoe UI" w:cs="Segoe UI"/>
+          <w:color w:val="24292E"/>
+        </w:rPr>
+      </w:pPr>
+      <w:r>
+        <w:rPr>
+          <w:rFonts w:ascii="Segoe UI" w:hAnsi="Segoe UI" w:cs="Segoe UI"/>
+          <w:color w:val="24292E"/>
+        </w:rPr>
+        <w:t>The </w:t>
+      </w:r>
+      <w:r>
+        <w:rPr>
+          <w:rStyle w:val="Strong"/>
+          <w:rFonts w:ascii="Segoe UI" w:hAnsi="Segoe UI" w:cs="Segoe UI"/>
+          <w:color w:val="24292E"/>
+        </w:rPr>
+        <w:t>underline</w:t>
+      </w:r>
+      <w:r>
+        <w:rPr>
+          <w:rFonts w:ascii="Segoe UI" w:hAnsi="Segoe UI" w:cs="Segoe UI"/>
+          <w:color w:val="24292E"/>
+        </w:rPr>
+        <w:t> in the </w:t>
+      </w:r>
+      <w:r>
+        <w:rPr>
+          <w:rStyle w:val="Strong"/>
+          <w:rFonts w:ascii="Segoe UI" w:hAnsi="Segoe UI" w:cs="Segoe UI"/>
+          <w:color w:val="24292E"/>
+        </w:rPr>
+        <w:t>header</w:t>
+      </w:r>
+      <w:r>
+        <w:rPr>
+          <w:rFonts w:ascii="Segoe UI" w:hAnsi="Segoe UI" w:cs="Segoe UI"/>
+          <w:color w:val="24292E"/>
+        </w:rPr>
+        <w:t> must have</w:t>
+      </w:r>
+    </w:p>
+    <w:p>
+      <w:pPr>
+        <w:numPr>
+          <w:ilvl w:val="1"/>
+          <w:numId w:val="10"/>
+        </w:numPr>
+        <w:shd w:val="clear" w:color="auto" w:fill="FFFFFF"/>
+        <w:spacing w:before="100" w:beforeAutospacing="1" w:after="100" w:afterAutospacing="1" w:line="240" w:lineRule="auto"/>
+        <w:rPr>
+          <w:rFonts w:ascii="Segoe UI" w:hAnsi="Segoe UI" w:cs="Segoe UI"/>
+          <w:color w:val="24292E"/>
+        </w:rPr>
+      </w:pPr>
+      <w:r>
+        <w:rPr>
+          <w:rFonts w:ascii="Segoe UI" w:hAnsi="Segoe UI" w:cs="Segoe UI"/>
+          <w:color w:val="24292E"/>
+        </w:rPr>
+        <w:t>Border width - </w:t>
+      </w:r>
+      <w:r>
+        <w:rPr>
+          <w:rStyle w:val="Strong"/>
+          <w:rFonts w:ascii="Segoe UI" w:hAnsi="Segoe UI" w:cs="Segoe UI"/>
+          <w:color w:val="24292E"/>
+        </w:rPr>
+        <w:t>2px</w:t>
+      </w:r>
+    </w:p>
+    <w:p>
+      <w:pPr>
+        <w:numPr>
+          <w:ilvl w:val="1"/>
+          <w:numId w:val="10"/>
+        </w:numPr>
+        <w:shd w:val="clear" w:color="auto" w:fill="FFFFFF"/>
+        <w:spacing w:before="60" w:after="100" w:afterAutospacing="1" w:line="240" w:lineRule="auto"/>
+        <w:rPr>
+          <w:rFonts w:ascii="Segoe UI" w:hAnsi="Segoe UI" w:cs="Segoe UI"/>
+          <w:color w:val="24292E"/>
+        </w:rPr>
+      </w:pPr>
+      <w:r>
+        <w:rPr>
+          <w:rFonts w:ascii="Segoe UI" w:hAnsi="Segoe UI" w:cs="Segoe UI"/>
+          <w:color w:val="24292E"/>
+        </w:rPr>
+        <w:t>Border color - </w:t>
+      </w:r>
+      <w:r>
+        <w:rPr>
+          <w:rStyle w:val="Strong"/>
+          <w:rFonts w:ascii="Segoe UI" w:hAnsi="Segoe UI" w:cs="Segoe UI"/>
+          <w:color w:val="24292E"/>
+        </w:rPr>
+        <w:t>rgb(0, 0, 0)</w:t>
+      </w:r>
+    </w:p>
+    <w:p>
+      <w:pPr>
+        <w:numPr>
+          <w:ilvl w:val="1"/>
+          <w:numId w:val="10"/>
+        </w:numPr>
+        <w:shd w:val="clear" w:color="auto" w:fill="FFFFFF"/>
+        <w:spacing w:before="60" w:after="100" w:afterAutospacing="1" w:line="240" w:lineRule="auto"/>
+        <w:rPr>
+          <w:rFonts w:ascii="Segoe UI" w:hAnsi="Segoe UI" w:cs="Segoe UI"/>
+          <w:color w:val="24292E"/>
+        </w:rPr>
+      </w:pPr>
+      <w:r>
+        <w:rPr>
+          <w:rFonts w:ascii="Segoe UI" w:hAnsi="Segoe UI" w:cs="Segoe UI"/>
+          <w:color w:val="24292E"/>
+        </w:rPr>
+        <w:t>Border style - </w:t>
+      </w:r>
+      <w:r>
+        <w:rPr>
+          <w:rStyle w:val="Strong"/>
+          <w:rFonts w:ascii="Segoe UI" w:hAnsi="Segoe UI" w:cs="Segoe UI"/>
+          <w:color w:val="24292E"/>
+        </w:rPr>
+        <w:t>solid</w:t>
+      </w:r>
+    </w:p>
+    <w:p>
+      <w:pPr>
+        <w:numPr>
+          <w:ilvl w:val="0"/>
+          <w:numId w:val="10"/>
+        </w:numPr>
+        <w:shd w:val="clear" w:color="auto" w:fill="FFFFFF"/>
+        <w:spacing w:before="60" w:after="100" w:afterAutospacing="1" w:line="240" w:lineRule="auto"/>
+        <w:rPr>
+          <w:rFonts w:ascii="Segoe UI" w:hAnsi="Segoe UI" w:cs="Segoe UI"/>
+          <w:color w:val="24292E"/>
+        </w:rPr>
+      </w:pPr>
+      <w:r>
+        <w:rPr>
+          <w:rFonts w:ascii="Segoe UI" w:hAnsi="Segoe UI" w:cs="Segoe UI"/>
+          <w:color w:val="24292E"/>
+        </w:rPr>
+        <w:t>The </w:t>
+      </w:r>
+      <w:r>
+        <w:rPr>
+          <w:rStyle w:val="Strong"/>
+          <w:rFonts w:ascii="Segoe UI" w:hAnsi="Segoe UI" w:cs="Segoe UI"/>
+          <w:color w:val="24292E"/>
+        </w:rPr>
+        <w:t>display</w:t>
+      </w:r>
+      <w:r>
+        <w:rPr>
+          <w:rFonts w:ascii="Segoe UI" w:hAnsi="Segoe UI" w:cs="Segoe UI"/>
+          <w:color w:val="24292E"/>
+        </w:rPr>
+        <w:t> property of the </w:t>
+      </w:r>
+      <w:r>
+        <w:rPr>
+          <w:rStyle w:val="Strong"/>
+          <w:rFonts w:ascii="Segoe UI" w:hAnsi="Segoe UI" w:cs="Segoe UI"/>
+          <w:color w:val="24292E"/>
+        </w:rPr>
+        <w:t>header</w:t>
+      </w:r>
+      <w:r>
+        <w:rPr>
+          <w:rFonts w:ascii="Segoe UI" w:hAnsi="Segoe UI" w:cs="Segoe UI"/>
+          <w:color w:val="24292E"/>
+        </w:rPr>
+        <w:t> must be </w:t>
+      </w:r>
+      <w:r>
+        <w:rPr>
+          <w:rStyle w:val="Strong"/>
+          <w:rFonts w:ascii="Segoe UI" w:hAnsi="Segoe UI" w:cs="Segoe UI"/>
+          <w:color w:val="24292E"/>
+        </w:rPr>
+        <w:t>flex</w:t>
+      </w:r>
+    </w:p>
+    <w:p>
+      <w:pPr>
+        <w:numPr>
+          <w:ilvl w:val="0"/>
+          <w:numId w:val="10"/>
+        </w:numPr>
+        <w:shd w:val="clear" w:color="auto" w:fill="FFFFFF"/>
+        <w:spacing w:before="60" w:after="100" w:afterAutospacing="1" w:line="240" w:lineRule="auto"/>
+        <w:rPr>
+          <w:rFonts w:ascii="Segoe UI" w:hAnsi="Segoe UI" w:cs="Segoe UI"/>
+          <w:color w:val="24292E"/>
+        </w:rPr>
+      </w:pPr>
+      <w:r>
+        <w:rPr>
+          <w:rFonts w:ascii="Segoe UI" w:hAnsi="Segoe UI" w:cs="Segoe UI"/>
+          <w:color w:val="24292E"/>
+        </w:rPr>
+        <w:t>The </w:t>
+      </w:r>
+      <w:r>
+        <w:rPr>
+          <w:rStyle w:val="Strong"/>
+          <w:rFonts w:ascii="Segoe UI" w:hAnsi="Segoe UI" w:cs="Segoe UI"/>
+          <w:color w:val="24292E"/>
+        </w:rPr>
+        <w:t>unordered list</w:t>
+      </w:r>
+      <w:r>
+        <w:rPr>
+          <w:rFonts w:ascii="Segoe UI" w:hAnsi="Segoe UI" w:cs="Segoe UI"/>
+          <w:color w:val="24292E"/>
+        </w:rPr>
+        <w:t> in the </w:t>
+      </w:r>
+      <w:r>
+        <w:rPr>
+          <w:rStyle w:val="Strong"/>
+          <w:rFonts w:ascii="Segoe UI" w:hAnsi="Segoe UI" w:cs="Segoe UI"/>
+          <w:color w:val="24292E"/>
+        </w:rPr>
+        <w:t>header</w:t>
+      </w:r>
+      <w:r>
+        <w:rPr>
+          <w:rFonts w:ascii="Segoe UI" w:hAnsi="Segoe UI" w:cs="Segoe UI"/>
+          <w:color w:val="24292E"/>
+        </w:rPr>
+        <w:t> must have display property </w:t>
+      </w:r>
+      <w:r>
+        <w:rPr>
+          <w:rStyle w:val="Strong"/>
+          <w:rFonts w:ascii="Segoe UI" w:hAnsi="Segoe UI" w:cs="Segoe UI"/>
+          <w:color w:val="24292E"/>
+        </w:rPr>
+        <w:t>flex</w:t>
+      </w:r>
+    </w:p>
+    <w:p>
+      <w:pPr>
+        <w:numPr>
+          <w:ilvl w:val="0"/>
+          <w:numId w:val="10"/>
+        </w:numPr>
+        <w:shd w:val="clear" w:color="auto" w:fill="FFFFFF"/>
+        <w:spacing w:before="60" w:after="100" w:afterAutospacing="1" w:line="240" w:lineRule="auto"/>
+        <w:rPr>
+          <w:rFonts w:ascii="Segoe UI" w:hAnsi="Segoe UI" w:cs="Segoe UI"/>
+          <w:color w:val="24292E"/>
+        </w:rPr>
+      </w:pPr>
+      <w:r>
+        <w:rPr>
+          <w:rFonts w:ascii="Segoe UI" w:hAnsi="Segoe UI" w:cs="Segoe UI"/>
+          <w:color w:val="24292E"/>
+        </w:rPr>
+        <w:t>The </w:t>
+      </w:r>
+      <w:r>
+        <w:rPr>
+          <w:rStyle w:val="Strong"/>
+          <w:rFonts w:ascii="Segoe UI" w:hAnsi="Segoe UI" w:cs="Segoe UI"/>
+          <w:color w:val="24292E"/>
+        </w:rPr>
+        <w:t>anchors</w:t>
+      </w:r>
+      <w:r>
+        <w:rPr>
+          <w:rFonts w:ascii="Segoe UI" w:hAnsi="Segoe UI" w:cs="Segoe UI"/>
+          <w:color w:val="24292E"/>
+        </w:rPr>
+        <w:t> text color in the navigation must be </w:t>
+      </w:r>
+      <w:r>
+        <w:rPr>
+          <w:rStyle w:val="Strong"/>
+          <w:rFonts w:ascii="Segoe UI" w:hAnsi="Segoe UI" w:cs="Segoe UI"/>
+          <w:color w:val="24292E"/>
+        </w:rPr>
+        <w:t>rgb(0, 153, 0)</w:t>
       </w:r>
     </w:p>
     <w:p>
@@ -2731,6 +3290,155 @@
     </w:lvl>
   </w:abstractNum>
   <w:abstractNum w:abstractNumId="2" w15:restartNumberingAfterBreak="0">
+    <w:nsid w:val="18AE103A"/>
+    <w:multiLevelType w:val="multilevel"/>
+    <w:tmpl w:val="4D30C244"/>
+    <w:lvl w:ilvl="0">
+      <w:start w:val="1"/>
+      <w:numFmt w:val="bullet"/>
+      <w:lvlText w:val=""/>
+      <w:lvlJc w:val="left"/>
+      <w:pPr>
+        <w:tabs>
+          <w:tab w:val="num" w:pos="720"/>
+        </w:tabs>
+        <w:ind w:left="720" w:hanging="360"/>
+      </w:pPr>
+      <w:rPr>
+        <w:rFonts w:ascii="Symbol" w:hAnsi="Symbol" w:hint="default"/>
+        <w:sz w:val="20"/>
+      </w:rPr>
+    </w:lvl>
+    <w:lvl w:ilvl="1">
+      <w:start w:val="1"/>
+      <w:numFmt w:val="bullet"/>
+      <w:lvlText w:val="o"/>
+      <w:lvlJc w:val="left"/>
+      <w:pPr>
+        <w:tabs>
+          <w:tab w:val="num" w:pos="1440"/>
+        </w:tabs>
+        <w:ind w:left="1440" w:hanging="360"/>
+      </w:pPr>
+      <w:rPr>
+        <w:rFonts w:ascii="Courier New" w:hAnsi="Courier New" w:hint="default"/>
+        <w:sz w:val="20"/>
+      </w:rPr>
+    </w:lvl>
+    <w:lvl w:ilvl="2" w:tentative="1">
+      <w:start w:val="1"/>
+      <w:numFmt w:val="bullet"/>
+      <w:lvlText w:val=""/>
+      <w:lvlJc w:val="left"/>
+      <w:pPr>
+        <w:tabs>
+          <w:tab w:val="num" w:pos="2160"/>
+        </w:tabs>
+        <w:ind w:left="2160" w:hanging="360"/>
+      </w:pPr>
+      <w:rPr>
+        <w:rFonts w:ascii="Wingdings" w:hAnsi="Wingdings" w:hint="default"/>
+        <w:sz w:val="20"/>
+      </w:rPr>
+    </w:lvl>
+    <w:lvl w:ilvl="3" w:tentative="1">
+      <w:start w:val="1"/>
+      <w:numFmt w:val="bullet"/>
+      <w:lvlText w:val=""/>
+      <w:lvlJc w:val="left"/>
+      <w:pPr>
+        <w:tabs>
+          <w:tab w:val="num" w:pos="2880"/>
+        </w:tabs>
+        <w:ind w:left="2880" w:hanging="360"/>
+      </w:pPr>
+      <w:rPr>
+        <w:rFonts w:ascii="Wingdings" w:hAnsi="Wingdings" w:hint="default"/>
+        <w:sz w:val="20"/>
+      </w:rPr>
+    </w:lvl>
+    <w:lvl w:ilvl="4" w:tentative="1">
+      <w:start w:val="1"/>
+      <w:numFmt w:val="bullet"/>
+      <w:lvlText w:val=""/>
+      <w:lvlJc w:val="left"/>
+      <w:pPr>
+        <w:tabs>
+          <w:tab w:val="num" w:pos="3600"/>
+        </w:tabs>
+        <w:ind w:left="3600" w:hanging="360"/>
+      </w:pPr>
+      <w:rPr>
+        <w:rFonts w:ascii="Wingdings" w:hAnsi="Wingdings" w:hint="default"/>
+        <w:sz w:val="20"/>
+      </w:rPr>
+    </w:lvl>
+    <w:lvl w:ilvl="5" w:tentative="1">
+      <w:start w:val="1"/>
+      <w:numFmt w:val="bullet"/>
+      <w:lvlText w:val=""/>
+      <w:lvlJc w:val="left"/>
+      <w:pPr>
+        <w:tabs>
+          <w:tab w:val="num" w:pos="4320"/>
+        </w:tabs>
+        <w:ind w:left="4320" w:hanging="360"/>
+      </w:pPr>
+      <w:rPr>
+        <w:rFonts w:ascii="Wingdings" w:hAnsi="Wingdings" w:hint="default"/>
+        <w:sz w:val="20"/>
+      </w:rPr>
+    </w:lvl>
+    <w:lvl w:ilvl="6" w:tentative="1">
+      <w:start w:val="1"/>
+      <w:numFmt w:val="bullet"/>
+      <w:lvlText w:val=""/>
+      <w:lvlJc w:val="left"/>
+      <w:pPr>
+        <w:tabs>
+          <w:tab w:val="num" w:pos="5040"/>
+        </w:tabs>
+        <w:ind w:left="5040" w:hanging="360"/>
+      </w:pPr>
+      <w:rPr>
+        <w:rFonts w:ascii="Wingdings" w:hAnsi="Wingdings" w:hint="default"/>
+        <w:sz w:val="20"/>
+      </w:rPr>
+    </w:lvl>
+    <w:lvl w:ilvl="7" w:tentative="1">
+      <w:start w:val="1"/>
+      <w:numFmt w:val="bullet"/>
+      <w:lvlText w:val=""/>
+      <w:lvlJc w:val="left"/>
+      <w:pPr>
+        <w:tabs>
+          <w:tab w:val="num" w:pos="5760"/>
+        </w:tabs>
+        <w:ind w:left="5760" w:hanging="360"/>
+      </w:pPr>
+      <w:rPr>
+        <w:rFonts w:ascii="Wingdings" w:hAnsi="Wingdings" w:hint="default"/>
+        <w:sz w:val="20"/>
+      </w:rPr>
+    </w:lvl>
+    <w:lvl w:ilvl="8" w:tentative="1">
+      <w:start w:val="1"/>
+      <w:numFmt w:val="bullet"/>
+      <w:lvlText w:val=""/>
+      <w:lvlJc w:val="left"/>
+      <w:pPr>
+        <w:tabs>
+          <w:tab w:val="num" w:pos="6480"/>
+        </w:tabs>
+        <w:ind w:left="6480" w:hanging="360"/>
+      </w:pPr>
+      <w:rPr>
+        <w:rFonts w:ascii="Wingdings" w:hAnsi="Wingdings" w:hint="default"/>
+        <w:sz w:val="20"/>
+      </w:rPr>
+    </w:lvl>
+  </w:abstractNum>
+  <w:abstractNum w:abstractNumId="3" w15:restartNumberingAfterBreak="0">
     <w:nsid w:val="23AB0C2D"/>
     <w:multiLevelType w:val="multilevel"/>
     <w:tmpl w:val="9CB694B4"/>
@@ -2879,7 +3587,7 @@
       </w:rPr>
     </w:lvl>
   </w:abstractNum>
-  <w:abstractNum w:abstractNumId="3" w15:restartNumberingAfterBreak="0">
+  <w:abstractNum w:abstractNumId="4" w15:restartNumberingAfterBreak="0">
     <w:nsid w:val="56276CC2"/>
     <w:multiLevelType w:val="multilevel"/>
     <w:tmpl w:val="386C0722"/>
@@ -3028,7 +3736,7 @@
       </w:rPr>
     </w:lvl>
   </w:abstractNum>
-  <w:abstractNum w:abstractNumId="4" w15:restartNumberingAfterBreak="0">
+  <w:abstractNum w:abstractNumId="5" w15:restartNumberingAfterBreak="0">
     <w:nsid w:val="5DDF7A3D"/>
     <w:multiLevelType w:val="multilevel"/>
     <w:tmpl w:val="A168AEE8"/>
@@ -3177,7 +3885,7 @@
       </w:rPr>
     </w:lvl>
   </w:abstractNum>
-  <w:abstractNum w:abstractNumId="5" w15:restartNumberingAfterBreak="0">
+  <w:abstractNum w:abstractNumId="6" w15:restartNumberingAfterBreak="0">
     <w:nsid w:val="63730372"/>
     <w:multiLevelType w:val="multilevel"/>
     <w:tmpl w:val="B3321446"/>
@@ -3326,7 +4034,7 @@
       </w:rPr>
     </w:lvl>
   </w:abstractNum>
-  <w:abstractNum w:abstractNumId="6" w15:restartNumberingAfterBreak="0">
+  <w:abstractNum w:abstractNumId="7" w15:restartNumberingAfterBreak="0">
     <w:nsid w:val="693036C4"/>
     <w:multiLevelType w:val="multilevel"/>
     <w:tmpl w:val="6E0C24B0"/>
@@ -3475,7 +4183,7 @@
       </w:rPr>
     </w:lvl>
   </w:abstractNum>
-  <w:abstractNum w:abstractNumId="7" w15:restartNumberingAfterBreak="0">
+  <w:abstractNum w:abstractNumId="8" w15:restartNumberingAfterBreak="0">
     <w:nsid w:val="799066E1"/>
     <w:multiLevelType w:val="multilevel"/>
     <w:tmpl w:val="42C4CF3C"/>
@@ -3624,11 +4332,160 @@
       </w:rPr>
     </w:lvl>
   </w:abstractNum>
+  <w:abstractNum w:abstractNumId="9" w15:restartNumberingAfterBreak="0">
+    <w:nsid w:val="7EAE3B46"/>
+    <w:multiLevelType w:val="multilevel"/>
+    <w:tmpl w:val="6BE6F854"/>
+    <w:lvl w:ilvl="0">
+      <w:start w:val="1"/>
+      <w:numFmt w:val="bullet"/>
+      <w:lvlText w:val=""/>
+      <w:lvlJc w:val="left"/>
+      <w:pPr>
+        <w:tabs>
+          <w:tab w:val="num" w:pos="720"/>
+        </w:tabs>
+        <w:ind w:left="720" w:hanging="360"/>
+      </w:pPr>
+      <w:rPr>
+        <w:rFonts w:ascii="Symbol" w:hAnsi="Symbol" w:hint="default"/>
+        <w:sz w:val="20"/>
+      </w:rPr>
+    </w:lvl>
+    <w:lvl w:ilvl="1" w:tentative="1">
+      <w:start w:val="1"/>
+      <w:numFmt w:val="bullet"/>
+      <w:lvlText w:val="o"/>
+      <w:lvlJc w:val="left"/>
+      <w:pPr>
+        <w:tabs>
+          <w:tab w:val="num" w:pos="1440"/>
+        </w:tabs>
+        <w:ind w:left="1440" w:hanging="360"/>
+      </w:pPr>
+      <w:rPr>
+        <w:rFonts w:ascii="Courier New" w:hAnsi="Courier New" w:hint="default"/>
+        <w:sz w:val="20"/>
+      </w:rPr>
+    </w:lvl>
+    <w:lvl w:ilvl="2" w:tentative="1">
+      <w:start w:val="1"/>
+      <w:numFmt w:val="bullet"/>
+      <w:lvlText w:val=""/>
+      <w:lvlJc w:val="left"/>
+      <w:pPr>
+        <w:tabs>
+          <w:tab w:val="num" w:pos="2160"/>
+        </w:tabs>
+        <w:ind w:left="2160" w:hanging="360"/>
+      </w:pPr>
+      <w:rPr>
+        <w:rFonts w:ascii="Wingdings" w:hAnsi="Wingdings" w:hint="default"/>
+        <w:sz w:val="20"/>
+      </w:rPr>
+    </w:lvl>
+    <w:lvl w:ilvl="3" w:tentative="1">
+      <w:start w:val="1"/>
+      <w:numFmt w:val="bullet"/>
+      <w:lvlText w:val=""/>
+      <w:lvlJc w:val="left"/>
+      <w:pPr>
+        <w:tabs>
+          <w:tab w:val="num" w:pos="2880"/>
+        </w:tabs>
+        <w:ind w:left="2880" w:hanging="360"/>
+      </w:pPr>
+      <w:rPr>
+        <w:rFonts w:ascii="Wingdings" w:hAnsi="Wingdings" w:hint="default"/>
+        <w:sz w:val="20"/>
+      </w:rPr>
+    </w:lvl>
+    <w:lvl w:ilvl="4" w:tentative="1">
+      <w:start w:val="1"/>
+      <w:numFmt w:val="bullet"/>
+      <w:lvlText w:val=""/>
+      <w:lvlJc w:val="left"/>
+      <w:pPr>
+        <w:tabs>
+          <w:tab w:val="num" w:pos="3600"/>
+        </w:tabs>
+        <w:ind w:left="3600" w:hanging="360"/>
+      </w:pPr>
+      <w:rPr>
+        <w:rFonts w:ascii="Wingdings" w:hAnsi="Wingdings" w:hint="default"/>
+        <w:sz w:val="20"/>
+      </w:rPr>
+    </w:lvl>
+    <w:lvl w:ilvl="5" w:tentative="1">
+      <w:start w:val="1"/>
+      <w:numFmt w:val="bullet"/>
+      <w:lvlText w:val=""/>
+      <w:lvlJc w:val="left"/>
+      <w:pPr>
+        <w:tabs>
+          <w:tab w:val="num" w:pos="4320"/>
+        </w:tabs>
+        <w:ind w:left="4320" w:hanging="360"/>
+      </w:pPr>
+      <w:rPr>
+        <w:rFonts w:ascii="Wingdings" w:hAnsi="Wingdings" w:hint="default"/>
+        <w:sz w:val="20"/>
+      </w:rPr>
+    </w:lvl>
+    <w:lvl w:ilvl="6" w:tentative="1">
+      <w:start w:val="1"/>
+      <w:numFmt w:val="bullet"/>
+      <w:lvlText w:val=""/>
+      <w:lvlJc w:val="left"/>
+      <w:pPr>
+        <w:tabs>
+          <w:tab w:val="num" w:pos="5040"/>
+        </w:tabs>
+        <w:ind w:left="5040" w:hanging="360"/>
+      </w:pPr>
+      <w:rPr>
+        <w:rFonts w:ascii="Wingdings" w:hAnsi="Wingdings" w:hint="default"/>
+        <w:sz w:val="20"/>
+      </w:rPr>
+    </w:lvl>
+    <w:lvl w:ilvl="7" w:tentative="1">
+      <w:start w:val="1"/>
+      <w:numFmt w:val="bullet"/>
+      <w:lvlText w:val=""/>
+      <w:lvlJc w:val="left"/>
+      <w:pPr>
+        <w:tabs>
+          <w:tab w:val="num" w:pos="5760"/>
+        </w:tabs>
+        <w:ind w:left="5760" w:hanging="360"/>
+      </w:pPr>
+      <w:rPr>
+        <w:rFonts w:ascii="Wingdings" w:hAnsi="Wingdings" w:hint="default"/>
+        <w:sz w:val="20"/>
+      </w:rPr>
+    </w:lvl>
+    <w:lvl w:ilvl="8" w:tentative="1">
+      <w:start w:val="1"/>
+      <w:numFmt w:val="bullet"/>
+      <w:lvlText w:val=""/>
+      <w:lvlJc w:val="left"/>
+      <w:pPr>
+        <w:tabs>
+          <w:tab w:val="num" w:pos="6480"/>
+        </w:tabs>
+        <w:ind w:left="6480" w:hanging="360"/>
+      </w:pPr>
+      <w:rPr>
+        <w:rFonts w:ascii="Wingdings" w:hAnsi="Wingdings" w:hint="default"/>
+        <w:sz w:val="20"/>
+      </w:rPr>
+    </w:lvl>
+  </w:abstractNum>
   <w:num w:numId="1">
-    <w:abstractNumId w:val="6"/>
+    <w:abstractNumId w:val="7"/>
   </w:num>
   <w:num w:numId="2">
-    <w:abstractNumId w:val="7"/>
+    <w:abstractNumId w:val="8"/>
   </w:num>
   <w:num w:numId="3">
     <w:abstractNumId w:val="1"/>
@@ -3637,15 +4494,21 @@
     <w:abstractNumId w:val="0"/>
   </w:num>
   <w:num w:numId="5">
+    <w:abstractNumId w:val="5"/>
+  </w:num>
+  <w:num w:numId="6">
     <w:abstractNumId w:val="4"/>
   </w:num>
-  <w:num w:numId="6">
+  <w:num w:numId="7">
+    <w:abstractNumId w:val="6"/>
+  </w:num>
+  <w:num w:numId="8">
     <w:abstractNumId w:val="3"/>
   </w:num>
-  <w:num w:numId="7">
-    <w:abstractNumId w:val="5"/>
+  <w:num w:numId="9">
+    <w:abstractNumId w:val="9"/>
   </w:num>
-  <w:num w:numId="8">
+  <w:num w:numId="10">
     <w:abstractNumId w:val="2"/>
   </w:num>
 </w:numbering>

</xml_diff>

<commit_message>
Adding: -Q06 Folder: --Q06 Requirement.docx
Updating:
-Requirements.docx (with Q06 Requirement.docx)
</commit_message>
<xml_diff>
--- a/L06 Flexbox/Requirements.docx
+++ b/L06 Flexbox/Requirements.docx
@@ -2942,6 +2942,367 @@
           <w:color w:val="24292E"/>
         </w:rPr>
         <w:t>rgb(0, 153, 0)</w:t>
+      </w:r>
+    </w:p>
+    <w:p>
+      <w:pPr>
+        <w:pStyle w:val="Heading1"/>
+        <w:pBdr>
+          <w:bottom w:val="single" w:sz="6" w:space="4" w:color="EAECEF"/>
+        </w:pBdr>
+        <w:shd w:val="clear" w:color="auto" w:fill="FFFFFF"/>
+        <w:spacing w:after="240" w:afterAutospacing="0"/>
+        <w:rPr>
+          <w:rFonts w:ascii="Segoe UI" w:hAnsi="Segoe UI" w:cs="Segoe UI"/>
+          <w:color w:val="24292E"/>
+        </w:rPr>
+      </w:pPr>
+      <w:r>
+        <w:rPr>
+          <w:rFonts w:ascii="Segoe UI" w:hAnsi="Segoe UI" w:cs="Segoe UI"/>
+          <w:color w:val="24292E"/>
+        </w:rPr>
+        <w:t>06 - Photo Gallery - Flexbox</w:t>
+      </w:r>
+    </w:p>
+    <w:p>
+      <w:pPr>
+        <w:spacing w:before="360" w:after="360"/>
+        <w:rPr>
+          <w:rFonts w:ascii="Times New Roman" w:hAnsi="Times New Roman" w:cs="Times New Roman"/>
+        </w:rPr>
+      </w:pPr>
+      <w:r>
+        <w:pict w14:anchorId="50CE7A36">
+          <v:rect id="_x0000_i1030" style="width:0;height:3pt" o:hralign="center" o:hrstd="t" o:hrnoshade="t" o:hr="t" fillcolor="#24292e" stroked="f"/>
+        </w:pict>
+      </w:r>
+    </w:p>
+    <w:p>
+      <w:pPr>
+        <w:pStyle w:val="NormalWeb"/>
+        <w:shd w:val="clear" w:color="auto" w:fill="FFFFFF"/>
+        <w:spacing w:before="0" w:beforeAutospacing="0" w:after="240" w:afterAutospacing="0"/>
+        <w:rPr>
+          <w:rFonts w:ascii="Segoe UI" w:hAnsi="Segoe UI" w:cs="Segoe UI"/>
+          <w:color w:val="24292E"/>
+        </w:rPr>
+      </w:pPr>
+      <w:r>
+        <w:rPr>
+          <w:rFonts w:ascii="Segoe UI" w:hAnsi="Segoe UI" w:cs="Segoe UI"/>
+          <w:color w:val="24292E"/>
+        </w:rPr>
+        <w:t>Problems for in-class lab for the </w:t>
+      </w:r>
+      <w:hyperlink r:id="rId16" w:history="1">
+        <w:r>
+          <w:rPr>
+            <w:rStyle w:val="Hyperlink"/>
+            <w:rFonts w:ascii="Segoe UI" w:hAnsi="Segoe UI" w:cs="Segoe UI"/>
+            <w:color w:val="0366D6"/>
+            <w:u w:val="none"/>
+          </w:rPr>
+          <w:t>“HTML &amp; CSS”</w:t>
+        </w:r>
+      </w:hyperlink>
+      <w:r>
+        <w:rPr>
+          <w:rFonts w:ascii="Segoe UI" w:hAnsi="Segoe UI" w:cs="Segoe UI"/>
+          <w:color w:val="24292E"/>
+        </w:rPr>
+        <w:t> course @ </w:t>
+      </w:r>
+      <w:r>
+        <w:rPr>
+          <w:rStyle w:val="Strong"/>
+          <w:rFonts w:ascii="Segoe UI" w:hAnsi="Segoe UI" w:cs="Segoe UI"/>
+          <w:color w:val="24292E"/>
+        </w:rPr>
+        <w:t>SoftUni</w:t>
+      </w:r>
+      <w:r>
+        <w:rPr>
+          <w:rFonts w:ascii="Segoe UI" w:hAnsi="Segoe UI" w:cs="Segoe UI"/>
+          <w:color w:val="24292E"/>
+        </w:rPr>
+        <w:t>.</w:t>
+      </w:r>
+    </w:p>
+    <w:p>
+      <w:pPr>
+        <w:pStyle w:val="NormalWeb"/>
+        <w:shd w:val="clear" w:color="auto" w:fill="FFFFFF"/>
+        <w:spacing w:before="0" w:beforeAutospacing="0" w:after="240" w:afterAutospacing="0"/>
+        <w:rPr>
+          <w:rFonts w:ascii="Segoe UI" w:hAnsi="Segoe UI" w:cs="Segoe UI"/>
+          <w:color w:val="24292E"/>
+        </w:rPr>
+      </w:pPr>
+      <w:r>
+        <w:rPr>
+          <w:rFonts w:ascii="Segoe UI" w:hAnsi="Segoe UI" w:cs="Segoe UI"/>
+          <w:color w:val="24292E"/>
+        </w:rPr>
+        <w:t>Submit your solutions in the </w:t>
+      </w:r>
+      <w:hyperlink r:id="rId17" w:history="1">
+        <w:r>
+          <w:rPr>
+            <w:rStyle w:val="Hyperlink"/>
+            <w:rFonts w:ascii="Segoe UI" w:hAnsi="Segoe UI" w:cs="Segoe UI"/>
+            <w:color w:val="0366D6"/>
+            <w:u w:val="none"/>
+          </w:rPr>
+          <w:t>SoftUni Judge System</w:t>
+        </w:r>
+      </w:hyperlink>
+      <w:r>
+        <w:rPr>
+          <w:rFonts w:ascii="Segoe UI" w:hAnsi="Segoe UI" w:cs="Segoe UI"/>
+          <w:color w:val="24292E"/>
+        </w:rPr>
+        <w:t>.</w:t>
+      </w:r>
+    </w:p>
+    <w:p>
+      <w:pPr>
+        <w:pStyle w:val="Heading2"/>
+        <w:pBdr>
+          <w:bottom w:val="single" w:sz="6" w:space="4" w:color="EAECEF"/>
+        </w:pBdr>
+        <w:shd w:val="clear" w:color="auto" w:fill="FFFFFF"/>
+        <w:spacing w:before="360" w:beforeAutospacing="0" w:after="240" w:afterAutospacing="0"/>
+        <w:rPr>
+          <w:rFonts w:ascii="Segoe UI" w:hAnsi="Segoe UI" w:cs="Segoe UI"/>
+          <w:color w:val="24292E"/>
+        </w:rPr>
+      </w:pPr>
+      <w:r>
+        <w:rPr>
+          <w:rFonts w:ascii="Segoe UI" w:hAnsi="Segoe UI" w:cs="Segoe UI"/>
+          <w:color w:val="24292E"/>
+        </w:rPr>
+        <w:t>Tasks</w:t>
+      </w:r>
+    </w:p>
+    <w:p>
+      <w:pPr>
+        <w:numPr>
+          <w:ilvl w:val="0"/>
+          <w:numId w:val="11"/>
+        </w:numPr>
+        <w:shd w:val="clear" w:color="auto" w:fill="FFFFFF"/>
+        <w:spacing w:before="100" w:beforeAutospacing="1" w:after="100" w:afterAutospacing="1" w:line="240" w:lineRule="auto"/>
+        <w:rPr>
+          <w:rFonts w:ascii="Segoe UI" w:hAnsi="Segoe UI" w:cs="Segoe UI"/>
+          <w:color w:val="24292E"/>
+        </w:rPr>
+      </w:pPr>
+      <w:r>
+        <w:rPr>
+          <w:rFonts w:ascii="Segoe UI" w:hAnsi="Segoe UI" w:cs="Segoe UI"/>
+          <w:color w:val="24292E"/>
+        </w:rPr>
+        <w:t>Create an </w:t>
+      </w:r>
+      <w:r>
+        <w:rPr>
+          <w:rStyle w:val="Strong"/>
+          <w:rFonts w:ascii="Segoe UI" w:hAnsi="Segoe UI" w:cs="Segoe UI"/>
+          <w:color w:val="24292E"/>
+        </w:rPr>
+        <w:t>"index.html"</w:t>
+      </w:r>
+      <w:r>
+        <w:rPr>
+          <w:rFonts w:ascii="Segoe UI" w:hAnsi="Segoe UI" w:cs="Segoe UI"/>
+          <w:color w:val="24292E"/>
+        </w:rPr>
+        <w:t> file with title - </w:t>
+      </w:r>
+      <w:r>
+        <w:rPr>
+          <w:rStyle w:val="Strong"/>
+          <w:rFonts w:ascii="Segoe UI" w:hAnsi="Segoe UI" w:cs="Segoe UI"/>
+          <w:color w:val="24292E"/>
+        </w:rPr>
+        <w:t>"Photo Gallery - Flexbox"</w:t>
+      </w:r>
+    </w:p>
+    <w:p>
+      <w:pPr>
+        <w:pStyle w:val="Heading2"/>
+        <w:pBdr>
+          <w:bottom w:val="single" w:sz="6" w:space="4" w:color="EAECEF"/>
+        </w:pBdr>
+        <w:shd w:val="clear" w:color="auto" w:fill="FFFFFF"/>
+        <w:spacing w:before="360" w:beforeAutospacing="0" w:after="240" w:afterAutospacing="0"/>
+        <w:rPr>
+          <w:rFonts w:ascii="Segoe UI" w:hAnsi="Segoe UI" w:cs="Segoe UI"/>
+          <w:color w:val="24292E"/>
+        </w:rPr>
+      </w:pPr>
+      <w:r>
+        <w:rPr>
+          <w:rFonts w:ascii="Segoe UI" w:hAnsi="Segoe UI" w:cs="Segoe UI"/>
+          <w:color w:val="24292E"/>
+        </w:rPr>
+        <w:t>Constraints</w:t>
+      </w:r>
+    </w:p>
+    <w:p>
+      <w:pPr>
+        <w:numPr>
+          <w:ilvl w:val="0"/>
+          <w:numId w:val="12"/>
+        </w:numPr>
+        <w:shd w:val="clear" w:color="auto" w:fill="FFFFFF"/>
+        <w:spacing w:before="100" w:beforeAutospacing="1" w:after="100" w:afterAutospacing="1" w:line="240" w:lineRule="auto"/>
+        <w:rPr>
+          <w:rFonts w:ascii="Segoe UI" w:hAnsi="Segoe UI" w:cs="Segoe UI"/>
+          <w:color w:val="24292E"/>
+        </w:rPr>
+      </w:pPr>
+      <w:r>
+        <w:rPr>
+          <w:rFonts w:ascii="Segoe UI" w:hAnsi="Segoe UI" w:cs="Segoe UI"/>
+          <w:color w:val="24292E"/>
+        </w:rPr>
+        <w:t>Add section with class </w:t>
+      </w:r>
+      <w:r>
+        <w:rPr>
+          <w:rStyle w:val="Strong"/>
+          <w:rFonts w:ascii="Segoe UI" w:hAnsi="Segoe UI" w:cs="Segoe UI"/>
+          <w:color w:val="24292E"/>
+        </w:rPr>
+        <w:t>gallery</w:t>
+      </w:r>
+      <w:r>
+        <w:rPr>
+          <w:rFonts w:ascii="Segoe UI" w:hAnsi="Segoe UI" w:cs="Segoe UI"/>
+          <w:color w:val="24292E"/>
+        </w:rPr>
+        <w:t> </w:t>
+      </w:r>
+      <w:r>
+        <w:rPr>
+          <w:rStyle w:val="Emphasis"/>
+          <w:rFonts w:ascii="Segoe UI" w:hAnsi="Segoe UI" w:cs="Segoe UI"/>
+          <w:color w:val="24292E"/>
+        </w:rPr>
+        <w:t>(section.gallery)</w:t>
+      </w:r>
+    </w:p>
+    <w:p>
+      <w:pPr>
+        <w:numPr>
+          <w:ilvl w:val="0"/>
+          <w:numId w:val="12"/>
+        </w:numPr>
+        <w:shd w:val="clear" w:color="auto" w:fill="FFFFFF"/>
+        <w:spacing w:before="60" w:after="100" w:afterAutospacing="1" w:line="240" w:lineRule="auto"/>
+        <w:rPr>
+          <w:rFonts w:ascii="Segoe UI" w:hAnsi="Segoe UI" w:cs="Segoe UI"/>
+          <w:color w:val="24292E"/>
+        </w:rPr>
+      </w:pPr>
+      <w:r>
+        <w:rPr>
+          <w:rFonts w:ascii="Segoe UI" w:hAnsi="Segoe UI" w:cs="Segoe UI"/>
+          <w:color w:val="24292E"/>
+        </w:rPr>
+        <w:t>Add </w:t>
+      </w:r>
+      <w:r>
+        <w:rPr>
+          <w:rStyle w:val="Strong"/>
+          <w:rFonts w:ascii="Segoe UI" w:hAnsi="Segoe UI" w:cs="Segoe UI"/>
+          <w:color w:val="24292E"/>
+        </w:rPr>
+        <w:t>unordered list</w:t>
+      </w:r>
+      <w:r>
+        <w:rPr>
+          <w:rFonts w:ascii="Segoe UI" w:hAnsi="Segoe UI" w:cs="Segoe UI"/>
+          <w:color w:val="24292E"/>
+        </w:rPr>
+        <w:t> with </w:t>
+      </w:r>
+      <w:r>
+        <w:rPr>
+          <w:rStyle w:val="Strong"/>
+          <w:rFonts w:ascii="Segoe UI" w:hAnsi="Segoe UI" w:cs="Segoe UI"/>
+          <w:color w:val="24292E"/>
+        </w:rPr>
+        <w:t>list items</w:t>
+      </w:r>
+      <w:r>
+        <w:rPr>
+          <w:rFonts w:ascii="Segoe UI" w:hAnsi="Segoe UI" w:cs="Segoe UI"/>
+          <w:color w:val="24292E"/>
+        </w:rPr>
+        <w:t> and </w:t>
+      </w:r>
+      <w:r>
+        <w:rPr>
+          <w:rStyle w:val="Strong"/>
+          <w:rFonts w:ascii="Segoe UI" w:hAnsi="Segoe UI" w:cs="Segoe UI"/>
+          <w:color w:val="24292E"/>
+        </w:rPr>
+        <w:t>images</w:t>
+      </w:r>
+      <w:r>
+        <w:rPr>
+          <w:rFonts w:ascii="Segoe UI" w:hAnsi="Segoe UI" w:cs="Segoe UI"/>
+          <w:color w:val="24292E"/>
+        </w:rPr>
+        <w:t> inside</w:t>
+      </w:r>
+    </w:p>
+    <w:p>
+      <w:pPr>
+        <w:numPr>
+          <w:ilvl w:val="0"/>
+          <w:numId w:val="12"/>
+        </w:numPr>
+        <w:shd w:val="clear" w:color="auto" w:fill="FFFFFF"/>
+        <w:spacing w:before="60" w:after="100" w:afterAutospacing="1" w:line="240" w:lineRule="auto"/>
+        <w:rPr>
+          <w:rFonts w:ascii="Segoe UI" w:hAnsi="Segoe UI" w:cs="Segoe UI"/>
+          <w:color w:val="24292E"/>
+        </w:rPr>
+      </w:pPr>
+      <w:r>
+        <w:rPr>
+          <w:rFonts w:ascii="Segoe UI" w:hAnsi="Segoe UI" w:cs="Segoe UI"/>
+          <w:color w:val="24292E"/>
+        </w:rPr>
+        <w:t>Change the body, ul and li </w:t>
+      </w:r>
+      <w:r>
+        <w:rPr>
+          <w:rStyle w:val="Strong"/>
+          <w:rFonts w:ascii="Segoe UI" w:hAnsi="Segoe UI" w:cs="Segoe UI"/>
+          <w:color w:val="24292E"/>
+        </w:rPr>
+        <w:t>display</w:t>
+      </w:r>
+      <w:r>
+        <w:rPr>
+          <w:rFonts w:ascii="Segoe UI" w:hAnsi="Segoe UI" w:cs="Segoe UI"/>
+          <w:color w:val="24292E"/>
+        </w:rPr>
+        <w:t> property to </w:t>
+      </w:r>
+      <w:r>
+        <w:rPr>
+          <w:rStyle w:val="Strong"/>
+          <w:rFonts w:ascii="Segoe UI" w:hAnsi="Segoe UI" w:cs="Segoe UI"/>
+          <w:color w:val="24292E"/>
+        </w:rPr>
+        <w:t>flex</w:t>
       </w:r>
     </w:p>
     <w:p>
@@ -3141,6 +3502,155 @@
     </w:lvl>
   </w:abstractNum>
   <w:abstractNum w:abstractNumId="1" w15:restartNumberingAfterBreak="0">
+    <w:nsid w:val="0CF30A06"/>
+    <w:multiLevelType w:val="multilevel"/>
+    <w:tmpl w:val="7AFCA2E0"/>
+    <w:lvl w:ilvl="0">
+      <w:start w:val="1"/>
+      <w:numFmt w:val="bullet"/>
+      <w:lvlText w:val=""/>
+      <w:lvlJc w:val="left"/>
+      <w:pPr>
+        <w:tabs>
+          <w:tab w:val="num" w:pos="720"/>
+        </w:tabs>
+        <w:ind w:left="720" w:hanging="360"/>
+      </w:pPr>
+      <w:rPr>
+        <w:rFonts w:ascii="Symbol" w:hAnsi="Symbol" w:hint="default"/>
+        <w:sz w:val="20"/>
+      </w:rPr>
+    </w:lvl>
+    <w:lvl w:ilvl="1" w:tentative="1">
+      <w:start w:val="1"/>
+      <w:numFmt w:val="bullet"/>
+      <w:lvlText w:val="o"/>
+      <w:lvlJc w:val="left"/>
+      <w:pPr>
+        <w:tabs>
+          <w:tab w:val="num" w:pos="1440"/>
+        </w:tabs>
+        <w:ind w:left="1440" w:hanging="360"/>
+      </w:pPr>
+      <w:rPr>
+        <w:rFonts w:ascii="Courier New" w:hAnsi="Courier New" w:hint="default"/>
+        <w:sz w:val="20"/>
+      </w:rPr>
+    </w:lvl>
+    <w:lvl w:ilvl="2" w:tentative="1">
+      <w:start w:val="1"/>
+      <w:numFmt w:val="bullet"/>
+      <w:lvlText w:val=""/>
+      <w:lvlJc w:val="left"/>
+      <w:pPr>
+        <w:tabs>
+          <w:tab w:val="num" w:pos="2160"/>
+        </w:tabs>
+        <w:ind w:left="2160" w:hanging="360"/>
+      </w:pPr>
+      <w:rPr>
+        <w:rFonts w:ascii="Wingdings" w:hAnsi="Wingdings" w:hint="default"/>
+        <w:sz w:val="20"/>
+      </w:rPr>
+    </w:lvl>
+    <w:lvl w:ilvl="3" w:tentative="1">
+      <w:start w:val="1"/>
+      <w:numFmt w:val="bullet"/>
+      <w:lvlText w:val=""/>
+      <w:lvlJc w:val="left"/>
+      <w:pPr>
+        <w:tabs>
+          <w:tab w:val="num" w:pos="2880"/>
+        </w:tabs>
+        <w:ind w:left="2880" w:hanging="360"/>
+      </w:pPr>
+      <w:rPr>
+        <w:rFonts w:ascii="Wingdings" w:hAnsi="Wingdings" w:hint="default"/>
+        <w:sz w:val="20"/>
+      </w:rPr>
+    </w:lvl>
+    <w:lvl w:ilvl="4" w:tentative="1">
+      <w:start w:val="1"/>
+      <w:numFmt w:val="bullet"/>
+      <w:lvlText w:val=""/>
+      <w:lvlJc w:val="left"/>
+      <w:pPr>
+        <w:tabs>
+          <w:tab w:val="num" w:pos="3600"/>
+        </w:tabs>
+        <w:ind w:left="3600" w:hanging="360"/>
+      </w:pPr>
+      <w:rPr>
+        <w:rFonts w:ascii="Wingdings" w:hAnsi="Wingdings" w:hint="default"/>
+        <w:sz w:val="20"/>
+      </w:rPr>
+    </w:lvl>
+    <w:lvl w:ilvl="5" w:tentative="1">
+      <w:start w:val="1"/>
+      <w:numFmt w:val="bullet"/>
+      <w:lvlText w:val=""/>
+      <w:lvlJc w:val="left"/>
+      <w:pPr>
+        <w:tabs>
+          <w:tab w:val="num" w:pos="4320"/>
+        </w:tabs>
+        <w:ind w:left="4320" w:hanging="360"/>
+      </w:pPr>
+      <w:rPr>
+        <w:rFonts w:ascii="Wingdings" w:hAnsi="Wingdings" w:hint="default"/>
+        <w:sz w:val="20"/>
+      </w:rPr>
+    </w:lvl>
+    <w:lvl w:ilvl="6" w:tentative="1">
+      <w:start w:val="1"/>
+      <w:numFmt w:val="bullet"/>
+      <w:lvlText w:val=""/>
+      <w:lvlJc w:val="left"/>
+      <w:pPr>
+        <w:tabs>
+          <w:tab w:val="num" w:pos="5040"/>
+        </w:tabs>
+        <w:ind w:left="5040" w:hanging="360"/>
+      </w:pPr>
+      <w:rPr>
+        <w:rFonts w:ascii="Wingdings" w:hAnsi="Wingdings" w:hint="default"/>
+        <w:sz w:val="20"/>
+      </w:rPr>
+    </w:lvl>
+    <w:lvl w:ilvl="7" w:tentative="1">
+      <w:start w:val="1"/>
+      <w:numFmt w:val="bullet"/>
+      <w:lvlText w:val=""/>
+      <w:lvlJc w:val="left"/>
+      <w:pPr>
+        <w:tabs>
+          <w:tab w:val="num" w:pos="5760"/>
+        </w:tabs>
+        <w:ind w:left="5760" w:hanging="360"/>
+      </w:pPr>
+      <w:rPr>
+        <w:rFonts w:ascii="Wingdings" w:hAnsi="Wingdings" w:hint="default"/>
+        <w:sz w:val="20"/>
+      </w:rPr>
+    </w:lvl>
+    <w:lvl w:ilvl="8" w:tentative="1">
+      <w:start w:val="1"/>
+      <w:numFmt w:val="bullet"/>
+      <w:lvlText w:val=""/>
+      <w:lvlJc w:val="left"/>
+      <w:pPr>
+        <w:tabs>
+          <w:tab w:val="num" w:pos="6480"/>
+        </w:tabs>
+        <w:ind w:left="6480" w:hanging="360"/>
+      </w:pPr>
+      <w:rPr>
+        <w:rFonts w:ascii="Wingdings" w:hAnsi="Wingdings" w:hint="default"/>
+        <w:sz w:val="20"/>
+      </w:rPr>
+    </w:lvl>
+  </w:abstractNum>
+  <w:abstractNum w:abstractNumId="2" w15:restartNumberingAfterBreak="0">
     <w:nsid w:val="15C019D0"/>
     <w:multiLevelType w:val="multilevel"/>
     <w:tmpl w:val="D93EDE20"/>
@@ -3289,7 +3799,7 @@
       </w:rPr>
     </w:lvl>
   </w:abstractNum>
-  <w:abstractNum w:abstractNumId="2" w15:restartNumberingAfterBreak="0">
+  <w:abstractNum w:abstractNumId="3" w15:restartNumberingAfterBreak="0">
     <w:nsid w:val="18AE103A"/>
     <w:multiLevelType w:val="multilevel"/>
     <w:tmpl w:val="4D30C244"/>
@@ -3438,7 +3948,7 @@
       </w:rPr>
     </w:lvl>
   </w:abstractNum>
-  <w:abstractNum w:abstractNumId="3" w15:restartNumberingAfterBreak="0">
+  <w:abstractNum w:abstractNumId="4" w15:restartNumberingAfterBreak="0">
     <w:nsid w:val="23AB0C2D"/>
     <w:multiLevelType w:val="multilevel"/>
     <w:tmpl w:val="9CB694B4"/>
@@ -3587,7 +4097,7 @@
       </w:rPr>
     </w:lvl>
   </w:abstractNum>
-  <w:abstractNum w:abstractNumId="4" w15:restartNumberingAfterBreak="0">
+  <w:abstractNum w:abstractNumId="5" w15:restartNumberingAfterBreak="0">
     <w:nsid w:val="56276CC2"/>
     <w:multiLevelType w:val="multilevel"/>
     <w:tmpl w:val="386C0722"/>
@@ -3736,7 +4246,156 @@
       </w:rPr>
     </w:lvl>
   </w:abstractNum>
-  <w:abstractNum w:abstractNumId="5" w15:restartNumberingAfterBreak="0">
+  <w:abstractNum w:abstractNumId="6" w15:restartNumberingAfterBreak="0">
+    <w:nsid w:val="57FF0DC9"/>
+    <w:multiLevelType w:val="multilevel"/>
+    <w:tmpl w:val="14A44D9E"/>
+    <w:lvl w:ilvl="0">
+      <w:start w:val="1"/>
+      <w:numFmt w:val="bullet"/>
+      <w:lvlText w:val=""/>
+      <w:lvlJc w:val="left"/>
+      <w:pPr>
+        <w:tabs>
+          <w:tab w:val="num" w:pos="720"/>
+        </w:tabs>
+        <w:ind w:left="720" w:hanging="360"/>
+      </w:pPr>
+      <w:rPr>
+        <w:rFonts w:ascii="Symbol" w:hAnsi="Symbol" w:hint="default"/>
+        <w:sz w:val="20"/>
+      </w:rPr>
+    </w:lvl>
+    <w:lvl w:ilvl="1" w:tentative="1">
+      <w:start w:val="1"/>
+      <w:numFmt w:val="bullet"/>
+      <w:lvlText w:val="o"/>
+      <w:lvlJc w:val="left"/>
+      <w:pPr>
+        <w:tabs>
+          <w:tab w:val="num" w:pos="1440"/>
+        </w:tabs>
+        <w:ind w:left="1440" w:hanging="360"/>
+      </w:pPr>
+      <w:rPr>
+        <w:rFonts w:ascii="Courier New" w:hAnsi="Courier New" w:hint="default"/>
+        <w:sz w:val="20"/>
+      </w:rPr>
+    </w:lvl>
+    <w:lvl w:ilvl="2" w:tentative="1">
+      <w:start w:val="1"/>
+      <w:numFmt w:val="bullet"/>
+      <w:lvlText w:val=""/>
+      <w:lvlJc w:val="left"/>
+      <w:pPr>
+        <w:tabs>
+          <w:tab w:val="num" w:pos="2160"/>
+        </w:tabs>
+        <w:ind w:left="2160" w:hanging="360"/>
+      </w:pPr>
+      <w:rPr>
+        <w:rFonts w:ascii="Wingdings" w:hAnsi="Wingdings" w:hint="default"/>
+        <w:sz w:val="20"/>
+      </w:rPr>
+    </w:lvl>
+    <w:lvl w:ilvl="3" w:tentative="1">
+      <w:start w:val="1"/>
+      <w:numFmt w:val="bullet"/>
+      <w:lvlText w:val=""/>
+      <w:lvlJc w:val="left"/>
+      <w:pPr>
+        <w:tabs>
+          <w:tab w:val="num" w:pos="2880"/>
+        </w:tabs>
+        <w:ind w:left="2880" w:hanging="360"/>
+      </w:pPr>
+      <w:rPr>
+        <w:rFonts w:ascii="Wingdings" w:hAnsi="Wingdings" w:hint="default"/>
+        <w:sz w:val="20"/>
+      </w:rPr>
+    </w:lvl>
+    <w:lvl w:ilvl="4" w:tentative="1">
+      <w:start w:val="1"/>
+      <w:numFmt w:val="bullet"/>
+      <w:lvlText w:val=""/>
+      <w:lvlJc w:val="left"/>
+      <w:pPr>
+        <w:tabs>
+          <w:tab w:val="num" w:pos="3600"/>
+        </w:tabs>
+        <w:ind w:left="3600" w:hanging="360"/>
+      </w:pPr>
+      <w:rPr>
+        <w:rFonts w:ascii="Wingdings" w:hAnsi="Wingdings" w:hint="default"/>
+        <w:sz w:val="20"/>
+      </w:rPr>
+    </w:lvl>
+    <w:lvl w:ilvl="5" w:tentative="1">
+      <w:start w:val="1"/>
+      <w:numFmt w:val="bullet"/>
+      <w:lvlText w:val=""/>
+      <w:lvlJc w:val="left"/>
+      <w:pPr>
+        <w:tabs>
+          <w:tab w:val="num" w:pos="4320"/>
+        </w:tabs>
+        <w:ind w:left="4320" w:hanging="360"/>
+      </w:pPr>
+      <w:rPr>
+        <w:rFonts w:ascii="Wingdings" w:hAnsi="Wingdings" w:hint="default"/>
+        <w:sz w:val="20"/>
+      </w:rPr>
+    </w:lvl>
+    <w:lvl w:ilvl="6" w:tentative="1">
+      <w:start w:val="1"/>
+      <w:numFmt w:val="bullet"/>
+      <w:lvlText w:val=""/>
+      <w:lvlJc w:val="left"/>
+      <w:pPr>
+        <w:tabs>
+          <w:tab w:val="num" w:pos="5040"/>
+        </w:tabs>
+        <w:ind w:left="5040" w:hanging="360"/>
+      </w:pPr>
+      <w:rPr>
+        <w:rFonts w:ascii="Wingdings" w:hAnsi="Wingdings" w:hint="default"/>
+        <w:sz w:val="20"/>
+      </w:rPr>
+    </w:lvl>
+    <w:lvl w:ilvl="7" w:tentative="1">
+      <w:start w:val="1"/>
+      <w:numFmt w:val="bullet"/>
+      <w:lvlText w:val=""/>
+      <w:lvlJc w:val="left"/>
+      <w:pPr>
+        <w:tabs>
+          <w:tab w:val="num" w:pos="5760"/>
+        </w:tabs>
+        <w:ind w:left="5760" w:hanging="360"/>
+      </w:pPr>
+      <w:rPr>
+        <w:rFonts w:ascii="Wingdings" w:hAnsi="Wingdings" w:hint="default"/>
+        <w:sz w:val="20"/>
+      </w:rPr>
+    </w:lvl>
+    <w:lvl w:ilvl="8" w:tentative="1">
+      <w:start w:val="1"/>
+      <w:numFmt w:val="bullet"/>
+      <w:lvlText w:val=""/>
+      <w:lvlJc w:val="left"/>
+      <w:pPr>
+        <w:tabs>
+          <w:tab w:val="num" w:pos="6480"/>
+        </w:tabs>
+        <w:ind w:left="6480" w:hanging="360"/>
+      </w:pPr>
+      <w:rPr>
+        <w:rFonts w:ascii="Wingdings" w:hAnsi="Wingdings" w:hint="default"/>
+        <w:sz w:val="20"/>
+      </w:rPr>
+    </w:lvl>
+  </w:abstractNum>
+  <w:abstractNum w:abstractNumId="7" w15:restartNumberingAfterBreak="0">
     <w:nsid w:val="5DDF7A3D"/>
     <w:multiLevelType w:val="multilevel"/>
     <w:tmpl w:val="A168AEE8"/>
@@ -3885,7 +4544,7 @@
       </w:rPr>
     </w:lvl>
   </w:abstractNum>
-  <w:abstractNum w:abstractNumId="6" w15:restartNumberingAfterBreak="0">
+  <w:abstractNum w:abstractNumId="8" w15:restartNumberingAfterBreak="0">
     <w:nsid w:val="63730372"/>
     <w:multiLevelType w:val="multilevel"/>
     <w:tmpl w:val="B3321446"/>
@@ -4034,7 +4693,7 @@
       </w:rPr>
     </w:lvl>
   </w:abstractNum>
-  <w:abstractNum w:abstractNumId="7" w15:restartNumberingAfterBreak="0">
+  <w:abstractNum w:abstractNumId="9" w15:restartNumberingAfterBreak="0">
     <w:nsid w:val="693036C4"/>
     <w:multiLevelType w:val="multilevel"/>
     <w:tmpl w:val="6E0C24B0"/>
@@ -4183,7 +4842,7 @@
       </w:rPr>
     </w:lvl>
   </w:abstractNum>
-  <w:abstractNum w:abstractNumId="8" w15:restartNumberingAfterBreak="0">
+  <w:abstractNum w:abstractNumId="10" w15:restartNumberingAfterBreak="0">
     <w:nsid w:val="799066E1"/>
     <w:multiLevelType w:val="multilevel"/>
     <w:tmpl w:val="42C4CF3C"/>
@@ -4332,7 +4991,7 @@
       </w:rPr>
     </w:lvl>
   </w:abstractNum>
-  <w:abstractNum w:abstractNumId="9" w15:restartNumberingAfterBreak="0">
+  <w:abstractNum w:abstractNumId="11" w15:restartNumberingAfterBreak="0">
     <w:nsid w:val="7EAE3B46"/>
     <w:multiLevelType w:val="multilevel"/>
     <w:tmpl w:val="6BE6F854"/>
@@ -4482,34 +5141,40 @@
     </w:lvl>
   </w:abstractNum>
   <w:num w:numId="1">
-    <w:abstractNumId w:val="7"/>
+    <w:abstractNumId w:val="9"/>
   </w:num>
   <w:num w:numId="2">
-    <w:abstractNumId w:val="8"/>
+    <w:abstractNumId w:val="10"/>
   </w:num>
   <w:num w:numId="3">
-    <w:abstractNumId w:val="1"/>
+    <w:abstractNumId w:val="2"/>
   </w:num>
   <w:num w:numId="4">
     <w:abstractNumId w:val="0"/>
   </w:num>
   <w:num w:numId="5">
+    <w:abstractNumId w:val="7"/>
+  </w:num>
+  <w:num w:numId="6">
     <w:abstractNumId w:val="5"/>
   </w:num>
-  <w:num w:numId="6">
+  <w:num w:numId="7">
+    <w:abstractNumId w:val="8"/>
+  </w:num>
+  <w:num w:numId="8">
     <w:abstractNumId w:val="4"/>
   </w:num>
-  <w:num w:numId="7">
+  <w:num w:numId="9">
+    <w:abstractNumId w:val="11"/>
+  </w:num>
+  <w:num w:numId="10">
+    <w:abstractNumId w:val="3"/>
+  </w:num>
+  <w:num w:numId="11">
     <w:abstractNumId w:val="6"/>
   </w:num>
-  <w:num w:numId="8">
-    <w:abstractNumId w:val="3"/>
-  </w:num>
-  <w:num w:numId="9">
-    <w:abstractNumId w:val="9"/>
-  </w:num>
-  <w:num w:numId="10">
-    <w:abstractNumId w:val="2"/>
+  <w:num w:numId="12">
+    <w:abstractNumId w:val="1"/>
   </w:num>
 </w:numbering>
 </file>
@@ -5047,6 +5712,17 @@
       <w:bCs/>
     </w:rPr>
   </w:style>
+  <w:style w:type="character" w:styleId="Emphasis">
+    <w:name w:val="Emphasis"/>
+    <w:basedOn w:val="DefaultParagraphFont"/>
+    <w:uiPriority w:val="20"/>
+    <w:qFormat/>
+    <w:rsid w:val="00A648B1"/>
+    <w:rPr>
+      <w:i/>
+      <w:iCs/>
+    </w:rPr>
+  </w:style>
 </w:styles>
 </file>
 

</xml_diff>

<commit_message>
Adding: -Q07 Flexbox Blog Layout folder: --Q07 Requirement.docx
Updating:
-Requirements.docx (with Q07 Requirement.docx)
</commit_message>
<xml_diff>
--- a/L06 Flexbox/Requirements.docx
+++ b/L06 Flexbox/Requirements.docx
@@ -3317,27 +3317,566 @@
     </w:p>
     <w:p>
       <w:pPr>
+        <w:pStyle w:val="Heading1"/>
+        <w:pBdr>
+          <w:bottom w:val="single" w:sz="6" w:space="4" w:color="EAECEF"/>
+        </w:pBdr>
+        <w:shd w:val="clear" w:color="auto" w:fill="FFFFFF"/>
+        <w:spacing w:after="240" w:afterAutospacing="0"/>
+        <w:rPr>
+          <w:rFonts w:ascii="Segoe UI" w:hAnsi="Segoe UI" w:cs="Segoe UI"/>
+          <w:color w:val="24292E"/>
+        </w:rPr>
+      </w:pPr>
+      <w:r>
+        <w:rPr>
+          <w:rFonts w:ascii="Segoe UI" w:hAnsi="Segoe UI" w:cs="Segoe UI"/>
+          <w:color w:val="24292E"/>
+        </w:rPr>
+        <w:lastRenderedPageBreak/>
+        <w:t>07 - Blog Layout - Flexbox</w:t>
+      </w:r>
+    </w:p>
+    <w:p>
+      <w:pPr>
+        <w:spacing w:before="360" w:after="360"/>
+        <w:rPr>
+          <w:rFonts w:ascii="Times New Roman" w:hAnsi="Times New Roman" w:cs="Times New Roman"/>
+        </w:rPr>
+      </w:pPr>
+      <w:r>
+        <w:pict w14:anchorId="5ED933AA">
+          <v:rect id="_x0000_i1031" style="width:0;height:3pt" o:hralign="center" o:hrstd="t" o:hrnoshade="t" o:hr="t" fillcolor="#24292e" stroked="f"/>
+        </w:pict>
+      </w:r>
+    </w:p>
+    <w:p>
+      <w:pPr>
+        <w:pStyle w:val="NormalWeb"/>
+        <w:shd w:val="clear" w:color="auto" w:fill="FFFFFF"/>
+        <w:spacing w:before="0" w:beforeAutospacing="0" w:after="240" w:afterAutospacing="0"/>
+        <w:rPr>
+          <w:rFonts w:ascii="Segoe UI" w:hAnsi="Segoe UI" w:cs="Segoe UI"/>
+          <w:color w:val="24292E"/>
+        </w:rPr>
+      </w:pPr>
+      <w:r>
+        <w:rPr>
+          <w:rFonts w:ascii="Segoe UI" w:hAnsi="Segoe UI" w:cs="Segoe UI"/>
+          <w:color w:val="24292E"/>
+        </w:rPr>
+        <w:t>Problems for in-class lab for the </w:t>
+      </w:r>
+      <w:hyperlink r:id="rId18" w:history="1">
+        <w:r>
+          <w:rPr>
+            <w:rStyle w:val="Hyperlink"/>
+            <w:rFonts w:ascii="Segoe UI" w:hAnsi="Segoe UI" w:cs="Segoe UI"/>
+            <w:color w:val="0366D6"/>
+            <w:u w:val="none"/>
+          </w:rPr>
+          <w:t>“HTML &amp; CSS”</w:t>
+        </w:r>
+      </w:hyperlink>
+      <w:r>
+        <w:rPr>
+          <w:rFonts w:ascii="Segoe UI" w:hAnsi="Segoe UI" w:cs="Segoe UI"/>
+          <w:color w:val="24292E"/>
+        </w:rPr>
+        <w:t> course @ </w:t>
+      </w:r>
+      <w:r>
+        <w:rPr>
+          <w:rStyle w:val="Strong"/>
+          <w:rFonts w:ascii="Segoe UI" w:hAnsi="Segoe UI" w:cs="Segoe UI"/>
+          <w:color w:val="24292E"/>
+        </w:rPr>
+        <w:t>SoftUni</w:t>
+      </w:r>
+      <w:r>
+        <w:rPr>
+          <w:rFonts w:ascii="Segoe UI" w:hAnsi="Segoe UI" w:cs="Segoe UI"/>
+          <w:color w:val="24292E"/>
+        </w:rPr>
+        <w:t>.</w:t>
+      </w:r>
+    </w:p>
+    <w:p>
+      <w:pPr>
+        <w:pStyle w:val="NormalWeb"/>
+        <w:shd w:val="clear" w:color="auto" w:fill="FFFFFF"/>
+        <w:spacing w:before="0" w:beforeAutospacing="0" w:after="240" w:afterAutospacing="0"/>
+        <w:rPr>
+          <w:rFonts w:ascii="Segoe UI" w:hAnsi="Segoe UI" w:cs="Segoe UI"/>
+          <w:color w:val="24292E"/>
+        </w:rPr>
+      </w:pPr>
+      <w:r>
+        <w:rPr>
+          <w:rFonts w:ascii="Segoe UI" w:hAnsi="Segoe UI" w:cs="Segoe UI"/>
+          <w:color w:val="24292E"/>
+        </w:rPr>
+        <w:t>Submit your solutions in the </w:t>
+      </w:r>
+      <w:hyperlink r:id="rId19" w:history="1">
+        <w:r>
+          <w:rPr>
+            <w:rStyle w:val="Hyperlink"/>
+            <w:rFonts w:ascii="Segoe UI" w:hAnsi="Segoe UI" w:cs="Segoe UI"/>
+            <w:color w:val="0366D6"/>
+            <w:u w:val="none"/>
+          </w:rPr>
+          <w:t>SoftUni Judge System</w:t>
+        </w:r>
+      </w:hyperlink>
+      <w:r>
+        <w:rPr>
+          <w:rFonts w:ascii="Segoe UI" w:hAnsi="Segoe UI" w:cs="Segoe UI"/>
+          <w:color w:val="24292E"/>
+        </w:rPr>
+        <w:t>.</w:t>
+      </w:r>
+    </w:p>
+    <w:p>
+      <w:pPr>
+        <w:pStyle w:val="Heading2"/>
+        <w:pBdr>
+          <w:bottom w:val="single" w:sz="6" w:space="4" w:color="EAECEF"/>
+        </w:pBdr>
+        <w:shd w:val="clear" w:color="auto" w:fill="FFFFFF"/>
+        <w:spacing w:before="360" w:beforeAutospacing="0" w:after="240" w:afterAutospacing="0"/>
+        <w:rPr>
+          <w:rFonts w:ascii="Segoe UI" w:hAnsi="Segoe UI" w:cs="Segoe UI"/>
+          <w:color w:val="24292E"/>
+        </w:rPr>
+      </w:pPr>
+      <w:r>
+        <w:rPr>
+          <w:rFonts w:ascii="Segoe UI" w:hAnsi="Segoe UI" w:cs="Segoe UI"/>
+          <w:color w:val="24292E"/>
+        </w:rPr>
+        <w:t>Tasks</w:t>
+      </w:r>
+    </w:p>
+    <w:p>
+      <w:pPr>
+        <w:numPr>
+          <w:ilvl w:val="0"/>
+          <w:numId w:val="13"/>
+        </w:numPr>
+        <w:shd w:val="clear" w:color="auto" w:fill="FFFFFF"/>
+        <w:spacing w:before="100" w:beforeAutospacing="1" w:after="100" w:afterAutospacing="1" w:line="240" w:lineRule="auto"/>
+        <w:rPr>
+          <w:rFonts w:ascii="Segoe UI" w:hAnsi="Segoe UI" w:cs="Segoe UI"/>
+          <w:color w:val="24292E"/>
+        </w:rPr>
+      </w:pPr>
+      <w:r>
+        <w:rPr>
+          <w:rFonts w:ascii="Segoe UI" w:hAnsi="Segoe UI" w:cs="Segoe UI"/>
+          <w:color w:val="24292E"/>
+        </w:rPr>
+        <w:t>Create an </w:t>
+      </w:r>
+      <w:r>
+        <w:rPr>
+          <w:rStyle w:val="Strong"/>
+          <w:rFonts w:ascii="Segoe UI" w:hAnsi="Segoe UI" w:cs="Segoe UI"/>
+          <w:color w:val="24292E"/>
+        </w:rPr>
+        <w:t>"index.html"</w:t>
+      </w:r>
+      <w:r>
+        <w:rPr>
+          <w:rFonts w:ascii="Segoe UI" w:hAnsi="Segoe UI" w:cs="Segoe UI"/>
+          <w:color w:val="24292E"/>
+        </w:rPr>
+        <w:t> with title - </w:t>
+      </w:r>
+      <w:r>
+        <w:rPr>
+          <w:rStyle w:val="Strong"/>
+          <w:rFonts w:ascii="Segoe UI" w:hAnsi="Segoe UI" w:cs="Segoe UI"/>
+          <w:color w:val="24292E"/>
+        </w:rPr>
+        <w:t>"Blog Layout - Flexbox"</w:t>
+      </w:r>
+    </w:p>
+    <w:p>
+      <w:pPr>
+        <w:numPr>
+          <w:ilvl w:val="0"/>
+          <w:numId w:val="13"/>
+        </w:numPr>
         <w:shd w:val="clear" w:color="auto" w:fill="FFFFFF"/>
         <w:spacing w:before="60" w:after="100" w:afterAutospacing="1" w:line="240" w:lineRule="auto"/>
-        <w:ind w:left="360"/>
-        <w:rPr>
-          <w:rFonts w:ascii="Segoe UI" w:hAnsi="Segoe UI" w:cs="Segoe UI"/>
-          <w:color w:val="24292E"/>
-        </w:rPr>
-      </w:pPr>
-    </w:p>
-    <w:p>
-      <w:pPr>
+        <w:rPr>
+          <w:rFonts w:ascii="Segoe UI" w:hAnsi="Segoe UI" w:cs="Segoe UI"/>
+          <w:color w:val="24292E"/>
+        </w:rPr>
+      </w:pPr>
+      <w:r>
+        <w:rPr>
+          <w:rFonts w:ascii="Segoe UI" w:hAnsi="Segoe UI" w:cs="Segoe UI"/>
+          <w:color w:val="24292E"/>
+        </w:rPr>
+        <w:t>The entire content must be in </w:t>
+      </w:r>
+      <w:r>
+        <w:rPr>
+          <w:rStyle w:val="Strong"/>
+          <w:rFonts w:ascii="Segoe UI" w:hAnsi="Segoe UI" w:cs="Segoe UI"/>
+          <w:color w:val="24292E"/>
+        </w:rPr>
+        <w:t>div</w:t>
+      </w:r>
+      <w:r>
+        <w:rPr>
+          <w:rFonts w:ascii="Segoe UI" w:hAnsi="Segoe UI" w:cs="Segoe UI"/>
+          <w:color w:val="24292E"/>
+        </w:rPr>
+        <w:t> container with class </w:t>
+      </w:r>
+      <w:r>
+        <w:rPr>
+          <w:rStyle w:val="Strong"/>
+          <w:rFonts w:ascii="Segoe UI" w:hAnsi="Segoe UI" w:cs="Segoe UI"/>
+          <w:color w:val="24292E"/>
+        </w:rPr>
+        <w:t>page</w:t>
+      </w:r>
+      <w:r>
+        <w:rPr>
+          <w:rFonts w:ascii="Segoe UI" w:hAnsi="Segoe UI" w:cs="Segoe UI"/>
+          <w:color w:val="24292E"/>
+        </w:rPr>
+        <w:t> (</w:t>
+      </w:r>
+      <w:r>
+        <w:rPr>
+          <w:rStyle w:val="Emphasis"/>
+          <w:rFonts w:ascii="Segoe UI" w:hAnsi="Segoe UI" w:cs="Segoe UI"/>
+          <w:color w:val="24292E"/>
+        </w:rPr>
+        <w:t>div.page</w:t>
+      </w:r>
+      <w:r>
+        <w:rPr>
+          <w:rFonts w:ascii="Segoe UI" w:hAnsi="Segoe UI" w:cs="Segoe UI"/>
+          <w:color w:val="24292E"/>
+        </w:rPr>
+        <w:t>)</w:t>
+      </w:r>
+    </w:p>
+    <w:p>
+      <w:pPr>
+        <w:pStyle w:val="Heading2"/>
+        <w:pBdr>
+          <w:bottom w:val="single" w:sz="6" w:space="4" w:color="EAECEF"/>
+        </w:pBdr>
+        <w:shd w:val="clear" w:color="auto" w:fill="FFFFFF"/>
+        <w:spacing w:before="360" w:beforeAutospacing="0" w:after="240" w:afterAutospacing="0"/>
+        <w:rPr>
+          <w:rFonts w:ascii="Segoe UI" w:hAnsi="Segoe UI" w:cs="Segoe UI"/>
+          <w:color w:val="24292E"/>
+        </w:rPr>
+      </w:pPr>
+      <w:r>
+        <w:rPr>
+          <w:rFonts w:ascii="Segoe UI" w:hAnsi="Segoe UI" w:cs="Segoe UI"/>
+          <w:color w:val="24292E"/>
+        </w:rPr>
+        <w:t>Constraints</w:t>
+      </w:r>
+    </w:p>
+    <w:p>
+      <w:pPr>
+        <w:numPr>
+          <w:ilvl w:val="0"/>
+          <w:numId w:val="14"/>
+        </w:numPr>
         <w:shd w:val="clear" w:color="auto" w:fill="FFFFFF"/>
         <w:spacing w:before="100" w:beforeAutospacing="1" w:after="100" w:afterAutospacing="1" w:line="240" w:lineRule="auto"/>
-        <w:ind w:left="360"/>
-        <w:rPr>
-          <w:rFonts w:ascii="Segoe UI" w:eastAsia="Times New Roman" w:hAnsi="Segoe UI" w:cs="Segoe UI"/>
-          <w:color w:val="24292E"/>
-          <w:sz w:val="24"/>
-          <w:szCs w:val="24"/>
-        </w:rPr>
-      </w:pPr>
+        <w:rPr>
+          <w:rFonts w:ascii="Segoe UI" w:hAnsi="Segoe UI" w:cs="Segoe UI"/>
+          <w:color w:val="24292E"/>
+        </w:rPr>
+      </w:pPr>
+      <w:r>
+        <w:rPr>
+          <w:rFonts w:ascii="Segoe UI" w:hAnsi="Segoe UI" w:cs="Segoe UI"/>
+          <w:color w:val="24292E"/>
+        </w:rPr>
+        <w:t>The page </w:t>
+      </w:r>
+      <w:r>
+        <w:rPr>
+          <w:rStyle w:val="Strong"/>
+          <w:rFonts w:ascii="Segoe UI" w:hAnsi="Segoe UI" w:cs="Segoe UI"/>
+          <w:color w:val="24292E"/>
+        </w:rPr>
+        <w:t>container </w:t>
+      </w:r>
+      <w:r>
+        <w:rPr>
+          <w:rStyle w:val="Emphasis"/>
+          <w:rFonts w:ascii="Segoe UI" w:hAnsi="Segoe UI" w:cs="Segoe UI"/>
+          <w:b/>
+          <w:bCs/>
+          <w:color w:val="24292E"/>
+        </w:rPr>
+        <w:t>(div)</w:t>
+      </w:r>
+      <w:r>
+        <w:rPr>
+          <w:rFonts w:ascii="Segoe UI" w:hAnsi="Segoe UI" w:cs="Segoe UI"/>
+          <w:color w:val="24292E"/>
+        </w:rPr>
+        <w:t> has to be </w:t>
+      </w:r>
+      <w:r>
+        <w:rPr>
+          <w:rStyle w:val="Strong"/>
+          <w:rFonts w:ascii="Segoe UI" w:hAnsi="Segoe UI" w:cs="Segoe UI"/>
+          <w:color w:val="24292E"/>
+        </w:rPr>
+        <w:t>flexed</w:t>
+      </w:r>
+      <w:r>
+        <w:rPr>
+          <w:rFonts w:ascii="Segoe UI" w:hAnsi="Segoe UI" w:cs="Segoe UI"/>
+          <w:color w:val="24292E"/>
+        </w:rPr>
+        <w:t> and </w:t>
+      </w:r>
+      <w:r>
+        <w:rPr>
+          <w:rStyle w:val="Strong"/>
+          <w:rFonts w:ascii="Segoe UI" w:hAnsi="Segoe UI" w:cs="Segoe UI"/>
+          <w:color w:val="24292E"/>
+        </w:rPr>
+        <w:t>wrapped</w:t>
+      </w:r>
+    </w:p>
+    <w:p>
+      <w:pPr>
+        <w:numPr>
+          <w:ilvl w:val="0"/>
+          <w:numId w:val="14"/>
+        </w:numPr>
+        <w:shd w:val="clear" w:color="auto" w:fill="FFFFFF"/>
+        <w:spacing w:before="60" w:after="100" w:afterAutospacing="1" w:line="240" w:lineRule="auto"/>
+        <w:rPr>
+          <w:rFonts w:ascii="Segoe UI" w:hAnsi="Segoe UI" w:cs="Segoe UI"/>
+          <w:color w:val="24292E"/>
+        </w:rPr>
+      </w:pPr>
+      <w:r>
+        <w:rPr>
+          <w:rFonts w:ascii="Segoe UI" w:hAnsi="Segoe UI" w:cs="Segoe UI"/>
+          <w:color w:val="24292E"/>
+        </w:rPr>
+        <w:t>Body </w:t>
+      </w:r>
+      <w:r>
+        <w:rPr>
+          <w:rStyle w:val="Strong"/>
+          <w:rFonts w:ascii="Segoe UI" w:hAnsi="Segoe UI" w:cs="Segoe UI"/>
+          <w:color w:val="24292E"/>
+        </w:rPr>
+        <w:t>background color</w:t>
+      </w:r>
+      <w:r>
+        <w:rPr>
+          <w:rFonts w:ascii="Segoe UI" w:hAnsi="Segoe UI" w:cs="Segoe UI"/>
+          <w:color w:val="24292E"/>
+        </w:rPr>
+        <w:t> must be </w:t>
+      </w:r>
+      <w:r>
+        <w:rPr>
+          <w:rStyle w:val="Strong"/>
+          <w:rFonts w:ascii="Segoe UI" w:hAnsi="Segoe UI" w:cs="Segoe UI"/>
+          <w:color w:val="24292E"/>
+        </w:rPr>
+        <w:t>rgb(238, 238, 238)</w:t>
+      </w:r>
+    </w:p>
+    <w:p>
+      <w:pPr>
+        <w:numPr>
+          <w:ilvl w:val="0"/>
+          <w:numId w:val="14"/>
+        </w:numPr>
+        <w:shd w:val="clear" w:color="auto" w:fill="FFFFFF"/>
+        <w:spacing w:before="60" w:after="100" w:afterAutospacing="1" w:line="240" w:lineRule="auto"/>
+        <w:rPr>
+          <w:rFonts w:ascii="Segoe UI" w:hAnsi="Segoe UI" w:cs="Segoe UI"/>
+          <w:color w:val="24292E"/>
+        </w:rPr>
+      </w:pPr>
+      <w:r>
+        <w:rPr>
+          <w:rFonts w:ascii="Segoe UI" w:hAnsi="Segoe UI" w:cs="Segoe UI"/>
+          <w:color w:val="24292E"/>
+        </w:rPr>
+        <w:t>Image </w:t>
+      </w:r>
+      <w:r>
+        <w:rPr>
+          <w:rStyle w:val="Strong"/>
+          <w:rFonts w:ascii="Segoe UI" w:hAnsi="Segoe UI" w:cs="Segoe UI"/>
+          <w:color w:val="24292E"/>
+        </w:rPr>
+        <w:t>background color</w:t>
+      </w:r>
+      <w:r>
+        <w:rPr>
+          <w:rFonts w:ascii="Segoe UI" w:hAnsi="Segoe UI" w:cs="Segoe UI"/>
+          <w:color w:val="24292E"/>
+        </w:rPr>
+        <w:t> should be </w:t>
+      </w:r>
+      <w:r>
+        <w:rPr>
+          <w:rStyle w:val="Strong"/>
+          <w:rFonts w:ascii="Segoe UI" w:hAnsi="Segoe UI" w:cs="Segoe UI"/>
+          <w:color w:val="24292E"/>
+        </w:rPr>
+        <w:t>rgb(255, 255, 255)</w:t>
+      </w:r>
+    </w:p>
+    <w:p>
+      <w:pPr>
+        <w:numPr>
+          <w:ilvl w:val="0"/>
+          <w:numId w:val="14"/>
+        </w:numPr>
+        <w:shd w:val="clear" w:color="auto" w:fill="FFFFFF"/>
+        <w:spacing w:before="60" w:after="100" w:afterAutospacing="1" w:line="240" w:lineRule="auto"/>
+        <w:rPr>
+          <w:rFonts w:ascii="Segoe UI" w:hAnsi="Segoe UI" w:cs="Segoe UI"/>
+          <w:color w:val="24292E"/>
+        </w:rPr>
+      </w:pPr>
+      <w:r>
+        <w:rPr>
+          <w:rFonts w:ascii="Segoe UI" w:hAnsi="Segoe UI" w:cs="Segoe UI"/>
+          <w:color w:val="24292E"/>
+        </w:rPr>
+        <w:t>Blockquote font family has to be </w:t>
+      </w:r>
+      <w:r>
+        <w:rPr>
+          <w:rStyle w:val="Strong"/>
+          <w:rFonts w:ascii="Segoe UI" w:hAnsi="Segoe UI" w:cs="Segoe UI"/>
+          <w:color w:val="24292E"/>
+        </w:rPr>
+        <w:t>Georgia, serif</w:t>
+      </w:r>
+    </w:p>
+    <w:p>
+      <w:pPr>
+        <w:numPr>
+          <w:ilvl w:val="0"/>
+          <w:numId w:val="14"/>
+        </w:numPr>
+        <w:shd w:val="clear" w:color="auto" w:fill="FFFFFF"/>
+        <w:spacing w:before="60" w:after="100" w:afterAutospacing="1" w:line="240" w:lineRule="auto"/>
+        <w:rPr>
+          <w:rFonts w:ascii="Segoe UI" w:hAnsi="Segoe UI" w:cs="Segoe UI"/>
+          <w:color w:val="24292E"/>
+        </w:rPr>
+      </w:pPr>
+      <w:r>
+        <w:rPr>
+          <w:rFonts w:ascii="Segoe UI" w:hAnsi="Segoe UI" w:cs="Segoe UI"/>
+          <w:color w:val="24292E"/>
+        </w:rPr>
+        <w:t>The </w:t>
+      </w:r>
+      <w:r>
+        <w:rPr>
+          <w:rStyle w:val="Strong"/>
+          <w:rFonts w:ascii="Segoe UI" w:hAnsi="Segoe UI" w:cs="Segoe UI"/>
+          <w:color w:val="24292E"/>
+        </w:rPr>
+        <w:t>anchors</w:t>
+      </w:r>
+      <w:r>
+        <w:rPr>
+          <w:rFonts w:ascii="Segoe UI" w:hAnsi="Segoe UI" w:cs="Segoe UI"/>
+          <w:color w:val="24292E"/>
+        </w:rPr>
+        <w:t> text color in the </w:t>
+      </w:r>
+      <w:r>
+        <w:rPr>
+          <w:rStyle w:val="Strong"/>
+          <w:rFonts w:ascii="Segoe UI" w:hAnsi="Segoe UI" w:cs="Segoe UI"/>
+          <w:color w:val="24292E"/>
+        </w:rPr>
+        <w:t>aside</w:t>
+      </w:r>
+      <w:r>
+        <w:rPr>
+          <w:rFonts w:ascii="Segoe UI" w:hAnsi="Segoe UI" w:cs="Segoe UI"/>
+          <w:color w:val="24292E"/>
+        </w:rPr>
+        <w:t> section must be </w:t>
+      </w:r>
+      <w:r>
+        <w:rPr>
+          <w:rStyle w:val="Strong"/>
+          <w:rFonts w:ascii="Segoe UI" w:hAnsi="Segoe UI" w:cs="Segoe UI"/>
+          <w:color w:val="24292E"/>
+        </w:rPr>
+        <w:t>rgb(0, 153, 0)</w:t>
+      </w:r>
+    </w:p>
+    <w:p>
+      <w:pPr>
+        <w:numPr>
+          <w:ilvl w:val="0"/>
+          <w:numId w:val="14"/>
+        </w:numPr>
+        <w:shd w:val="clear" w:color="auto" w:fill="FFFFFF"/>
+        <w:spacing w:before="60" w:after="100" w:afterAutospacing="1" w:line="240" w:lineRule="auto"/>
+        <w:rPr>
+          <w:rFonts w:ascii="Segoe UI" w:hAnsi="Segoe UI" w:cs="Segoe UI"/>
+          <w:color w:val="24292E"/>
+        </w:rPr>
+      </w:pPr>
+      <w:r>
+        <w:rPr>
+          <w:rFonts w:ascii="Segoe UI" w:hAnsi="Segoe UI" w:cs="Segoe UI"/>
+          <w:color w:val="24292E"/>
+        </w:rPr>
+        <w:t>Page </w:t>
+      </w:r>
+      <w:r>
+        <w:rPr>
+          <w:rStyle w:val="Strong"/>
+          <w:rFonts w:ascii="Segoe UI" w:hAnsi="Segoe UI" w:cs="Segoe UI"/>
+          <w:color w:val="24292E"/>
+        </w:rPr>
+        <w:t>headings</w:t>
+      </w:r>
+      <w:r>
+        <w:rPr>
+          <w:rFonts w:ascii="Segoe UI" w:hAnsi="Segoe UI" w:cs="Segoe UI"/>
+          <w:color w:val="24292E"/>
+        </w:rPr>
+        <w:t> font-family has to be </w:t>
+      </w:r>
+      <w:r>
+        <w:rPr>
+          <w:rStyle w:val="Strong"/>
+          <w:rFonts w:ascii="Segoe UI" w:hAnsi="Segoe UI" w:cs="Segoe UI"/>
+          <w:color w:val="24292E"/>
+        </w:rPr>
+        <w:t>Georgia, serif</w:t>
+      </w:r>
     </w:p>
     <w:p/>
     <w:sectPr>
@@ -4098,6 +4637,155 @@
     </w:lvl>
   </w:abstractNum>
   <w:abstractNum w:abstractNumId="5" w15:restartNumberingAfterBreak="0">
+    <w:nsid w:val="3EC12839"/>
+    <w:multiLevelType w:val="multilevel"/>
+    <w:tmpl w:val="80E687F8"/>
+    <w:lvl w:ilvl="0">
+      <w:start w:val="1"/>
+      <w:numFmt w:val="bullet"/>
+      <w:lvlText w:val=""/>
+      <w:lvlJc w:val="left"/>
+      <w:pPr>
+        <w:tabs>
+          <w:tab w:val="num" w:pos="720"/>
+        </w:tabs>
+        <w:ind w:left="720" w:hanging="360"/>
+      </w:pPr>
+      <w:rPr>
+        <w:rFonts w:ascii="Symbol" w:hAnsi="Symbol" w:hint="default"/>
+        <w:sz w:val="20"/>
+      </w:rPr>
+    </w:lvl>
+    <w:lvl w:ilvl="1" w:tentative="1">
+      <w:start w:val="1"/>
+      <w:numFmt w:val="bullet"/>
+      <w:lvlText w:val="o"/>
+      <w:lvlJc w:val="left"/>
+      <w:pPr>
+        <w:tabs>
+          <w:tab w:val="num" w:pos="1440"/>
+        </w:tabs>
+        <w:ind w:left="1440" w:hanging="360"/>
+      </w:pPr>
+      <w:rPr>
+        <w:rFonts w:ascii="Courier New" w:hAnsi="Courier New" w:hint="default"/>
+        <w:sz w:val="20"/>
+      </w:rPr>
+    </w:lvl>
+    <w:lvl w:ilvl="2" w:tentative="1">
+      <w:start w:val="1"/>
+      <w:numFmt w:val="bullet"/>
+      <w:lvlText w:val=""/>
+      <w:lvlJc w:val="left"/>
+      <w:pPr>
+        <w:tabs>
+          <w:tab w:val="num" w:pos="2160"/>
+        </w:tabs>
+        <w:ind w:left="2160" w:hanging="360"/>
+      </w:pPr>
+      <w:rPr>
+        <w:rFonts w:ascii="Wingdings" w:hAnsi="Wingdings" w:hint="default"/>
+        <w:sz w:val="20"/>
+      </w:rPr>
+    </w:lvl>
+    <w:lvl w:ilvl="3" w:tentative="1">
+      <w:start w:val="1"/>
+      <w:numFmt w:val="bullet"/>
+      <w:lvlText w:val=""/>
+      <w:lvlJc w:val="left"/>
+      <w:pPr>
+        <w:tabs>
+          <w:tab w:val="num" w:pos="2880"/>
+        </w:tabs>
+        <w:ind w:left="2880" w:hanging="360"/>
+      </w:pPr>
+      <w:rPr>
+        <w:rFonts w:ascii="Wingdings" w:hAnsi="Wingdings" w:hint="default"/>
+        <w:sz w:val="20"/>
+      </w:rPr>
+    </w:lvl>
+    <w:lvl w:ilvl="4" w:tentative="1">
+      <w:start w:val="1"/>
+      <w:numFmt w:val="bullet"/>
+      <w:lvlText w:val=""/>
+      <w:lvlJc w:val="left"/>
+      <w:pPr>
+        <w:tabs>
+          <w:tab w:val="num" w:pos="3600"/>
+        </w:tabs>
+        <w:ind w:left="3600" w:hanging="360"/>
+      </w:pPr>
+      <w:rPr>
+        <w:rFonts w:ascii="Wingdings" w:hAnsi="Wingdings" w:hint="default"/>
+        <w:sz w:val="20"/>
+      </w:rPr>
+    </w:lvl>
+    <w:lvl w:ilvl="5" w:tentative="1">
+      <w:start w:val="1"/>
+      <w:numFmt w:val="bullet"/>
+      <w:lvlText w:val=""/>
+      <w:lvlJc w:val="left"/>
+      <w:pPr>
+        <w:tabs>
+          <w:tab w:val="num" w:pos="4320"/>
+        </w:tabs>
+        <w:ind w:left="4320" w:hanging="360"/>
+      </w:pPr>
+      <w:rPr>
+        <w:rFonts w:ascii="Wingdings" w:hAnsi="Wingdings" w:hint="default"/>
+        <w:sz w:val="20"/>
+      </w:rPr>
+    </w:lvl>
+    <w:lvl w:ilvl="6" w:tentative="1">
+      <w:start w:val="1"/>
+      <w:numFmt w:val="bullet"/>
+      <w:lvlText w:val=""/>
+      <w:lvlJc w:val="left"/>
+      <w:pPr>
+        <w:tabs>
+          <w:tab w:val="num" w:pos="5040"/>
+        </w:tabs>
+        <w:ind w:left="5040" w:hanging="360"/>
+      </w:pPr>
+      <w:rPr>
+        <w:rFonts w:ascii="Wingdings" w:hAnsi="Wingdings" w:hint="default"/>
+        <w:sz w:val="20"/>
+      </w:rPr>
+    </w:lvl>
+    <w:lvl w:ilvl="7" w:tentative="1">
+      <w:start w:val="1"/>
+      <w:numFmt w:val="bullet"/>
+      <w:lvlText w:val=""/>
+      <w:lvlJc w:val="left"/>
+      <w:pPr>
+        <w:tabs>
+          <w:tab w:val="num" w:pos="5760"/>
+        </w:tabs>
+        <w:ind w:left="5760" w:hanging="360"/>
+      </w:pPr>
+      <w:rPr>
+        <w:rFonts w:ascii="Wingdings" w:hAnsi="Wingdings" w:hint="default"/>
+        <w:sz w:val="20"/>
+      </w:rPr>
+    </w:lvl>
+    <w:lvl w:ilvl="8" w:tentative="1">
+      <w:start w:val="1"/>
+      <w:numFmt w:val="bullet"/>
+      <w:lvlText w:val=""/>
+      <w:lvlJc w:val="left"/>
+      <w:pPr>
+        <w:tabs>
+          <w:tab w:val="num" w:pos="6480"/>
+        </w:tabs>
+        <w:ind w:left="6480" w:hanging="360"/>
+      </w:pPr>
+      <w:rPr>
+        <w:rFonts w:ascii="Wingdings" w:hAnsi="Wingdings" w:hint="default"/>
+        <w:sz w:val="20"/>
+      </w:rPr>
+    </w:lvl>
+  </w:abstractNum>
+  <w:abstractNum w:abstractNumId="6" w15:restartNumberingAfterBreak="0">
     <w:nsid w:val="56276CC2"/>
     <w:multiLevelType w:val="multilevel"/>
     <w:tmpl w:val="386C0722"/>
@@ -4246,7 +4934,7 @@
       </w:rPr>
     </w:lvl>
   </w:abstractNum>
-  <w:abstractNum w:abstractNumId="6" w15:restartNumberingAfterBreak="0">
+  <w:abstractNum w:abstractNumId="7" w15:restartNumberingAfterBreak="0">
     <w:nsid w:val="57FF0DC9"/>
     <w:multiLevelType w:val="multilevel"/>
     <w:tmpl w:val="14A44D9E"/>
@@ -4395,7 +5083,7 @@
       </w:rPr>
     </w:lvl>
   </w:abstractNum>
-  <w:abstractNum w:abstractNumId="7" w15:restartNumberingAfterBreak="0">
+  <w:abstractNum w:abstractNumId="8" w15:restartNumberingAfterBreak="0">
     <w:nsid w:val="5DDF7A3D"/>
     <w:multiLevelType w:val="multilevel"/>
     <w:tmpl w:val="A168AEE8"/>
@@ -4544,7 +5232,7 @@
       </w:rPr>
     </w:lvl>
   </w:abstractNum>
-  <w:abstractNum w:abstractNumId="8" w15:restartNumberingAfterBreak="0">
+  <w:abstractNum w:abstractNumId="9" w15:restartNumberingAfterBreak="0">
     <w:nsid w:val="63730372"/>
     <w:multiLevelType w:val="multilevel"/>
     <w:tmpl w:val="B3321446"/>
@@ -4693,7 +5381,7 @@
       </w:rPr>
     </w:lvl>
   </w:abstractNum>
-  <w:abstractNum w:abstractNumId="9" w15:restartNumberingAfterBreak="0">
+  <w:abstractNum w:abstractNumId="10" w15:restartNumberingAfterBreak="0">
     <w:nsid w:val="693036C4"/>
     <w:multiLevelType w:val="multilevel"/>
     <w:tmpl w:val="6E0C24B0"/>
@@ -4842,7 +5530,7 @@
       </w:rPr>
     </w:lvl>
   </w:abstractNum>
-  <w:abstractNum w:abstractNumId="10" w15:restartNumberingAfterBreak="0">
+  <w:abstractNum w:abstractNumId="11" w15:restartNumberingAfterBreak="0">
     <w:nsid w:val="799066E1"/>
     <w:multiLevelType w:val="multilevel"/>
     <w:tmpl w:val="42C4CF3C"/>
@@ -4991,7 +5679,156 @@
       </w:rPr>
     </w:lvl>
   </w:abstractNum>
-  <w:abstractNum w:abstractNumId="11" w15:restartNumberingAfterBreak="0">
+  <w:abstractNum w:abstractNumId="12" w15:restartNumberingAfterBreak="0">
+    <w:nsid w:val="7DCD7425"/>
+    <w:multiLevelType w:val="multilevel"/>
+    <w:tmpl w:val="05D62C36"/>
+    <w:lvl w:ilvl="0">
+      <w:start w:val="1"/>
+      <w:numFmt w:val="bullet"/>
+      <w:lvlText w:val=""/>
+      <w:lvlJc w:val="left"/>
+      <w:pPr>
+        <w:tabs>
+          <w:tab w:val="num" w:pos="720"/>
+        </w:tabs>
+        <w:ind w:left="720" w:hanging="360"/>
+      </w:pPr>
+      <w:rPr>
+        <w:rFonts w:ascii="Symbol" w:hAnsi="Symbol" w:hint="default"/>
+        <w:sz w:val="20"/>
+      </w:rPr>
+    </w:lvl>
+    <w:lvl w:ilvl="1" w:tentative="1">
+      <w:start w:val="1"/>
+      <w:numFmt w:val="bullet"/>
+      <w:lvlText w:val="o"/>
+      <w:lvlJc w:val="left"/>
+      <w:pPr>
+        <w:tabs>
+          <w:tab w:val="num" w:pos="1440"/>
+        </w:tabs>
+        <w:ind w:left="1440" w:hanging="360"/>
+      </w:pPr>
+      <w:rPr>
+        <w:rFonts w:ascii="Courier New" w:hAnsi="Courier New" w:hint="default"/>
+        <w:sz w:val="20"/>
+      </w:rPr>
+    </w:lvl>
+    <w:lvl w:ilvl="2" w:tentative="1">
+      <w:start w:val="1"/>
+      <w:numFmt w:val="bullet"/>
+      <w:lvlText w:val=""/>
+      <w:lvlJc w:val="left"/>
+      <w:pPr>
+        <w:tabs>
+          <w:tab w:val="num" w:pos="2160"/>
+        </w:tabs>
+        <w:ind w:left="2160" w:hanging="360"/>
+      </w:pPr>
+      <w:rPr>
+        <w:rFonts w:ascii="Wingdings" w:hAnsi="Wingdings" w:hint="default"/>
+        <w:sz w:val="20"/>
+      </w:rPr>
+    </w:lvl>
+    <w:lvl w:ilvl="3" w:tentative="1">
+      <w:start w:val="1"/>
+      <w:numFmt w:val="bullet"/>
+      <w:lvlText w:val=""/>
+      <w:lvlJc w:val="left"/>
+      <w:pPr>
+        <w:tabs>
+          <w:tab w:val="num" w:pos="2880"/>
+        </w:tabs>
+        <w:ind w:left="2880" w:hanging="360"/>
+      </w:pPr>
+      <w:rPr>
+        <w:rFonts w:ascii="Wingdings" w:hAnsi="Wingdings" w:hint="default"/>
+        <w:sz w:val="20"/>
+      </w:rPr>
+    </w:lvl>
+    <w:lvl w:ilvl="4" w:tentative="1">
+      <w:start w:val="1"/>
+      <w:numFmt w:val="bullet"/>
+      <w:lvlText w:val=""/>
+      <w:lvlJc w:val="left"/>
+      <w:pPr>
+        <w:tabs>
+          <w:tab w:val="num" w:pos="3600"/>
+        </w:tabs>
+        <w:ind w:left="3600" w:hanging="360"/>
+      </w:pPr>
+      <w:rPr>
+        <w:rFonts w:ascii="Wingdings" w:hAnsi="Wingdings" w:hint="default"/>
+        <w:sz w:val="20"/>
+      </w:rPr>
+    </w:lvl>
+    <w:lvl w:ilvl="5" w:tentative="1">
+      <w:start w:val="1"/>
+      <w:numFmt w:val="bullet"/>
+      <w:lvlText w:val=""/>
+      <w:lvlJc w:val="left"/>
+      <w:pPr>
+        <w:tabs>
+          <w:tab w:val="num" w:pos="4320"/>
+        </w:tabs>
+        <w:ind w:left="4320" w:hanging="360"/>
+      </w:pPr>
+      <w:rPr>
+        <w:rFonts w:ascii="Wingdings" w:hAnsi="Wingdings" w:hint="default"/>
+        <w:sz w:val="20"/>
+      </w:rPr>
+    </w:lvl>
+    <w:lvl w:ilvl="6" w:tentative="1">
+      <w:start w:val="1"/>
+      <w:numFmt w:val="bullet"/>
+      <w:lvlText w:val=""/>
+      <w:lvlJc w:val="left"/>
+      <w:pPr>
+        <w:tabs>
+          <w:tab w:val="num" w:pos="5040"/>
+        </w:tabs>
+        <w:ind w:left="5040" w:hanging="360"/>
+      </w:pPr>
+      <w:rPr>
+        <w:rFonts w:ascii="Wingdings" w:hAnsi="Wingdings" w:hint="default"/>
+        <w:sz w:val="20"/>
+      </w:rPr>
+    </w:lvl>
+    <w:lvl w:ilvl="7" w:tentative="1">
+      <w:start w:val="1"/>
+      <w:numFmt w:val="bullet"/>
+      <w:lvlText w:val=""/>
+      <w:lvlJc w:val="left"/>
+      <w:pPr>
+        <w:tabs>
+          <w:tab w:val="num" w:pos="5760"/>
+        </w:tabs>
+        <w:ind w:left="5760" w:hanging="360"/>
+      </w:pPr>
+      <w:rPr>
+        <w:rFonts w:ascii="Wingdings" w:hAnsi="Wingdings" w:hint="default"/>
+        <w:sz w:val="20"/>
+      </w:rPr>
+    </w:lvl>
+    <w:lvl w:ilvl="8" w:tentative="1">
+      <w:start w:val="1"/>
+      <w:numFmt w:val="bullet"/>
+      <w:lvlText w:val=""/>
+      <w:lvlJc w:val="left"/>
+      <w:pPr>
+        <w:tabs>
+          <w:tab w:val="num" w:pos="6480"/>
+        </w:tabs>
+        <w:ind w:left="6480" w:hanging="360"/>
+      </w:pPr>
+      <w:rPr>
+        <w:rFonts w:ascii="Wingdings" w:hAnsi="Wingdings" w:hint="default"/>
+        <w:sz w:val="20"/>
+      </w:rPr>
+    </w:lvl>
+  </w:abstractNum>
+  <w:abstractNum w:abstractNumId="13" w15:restartNumberingAfterBreak="0">
     <w:nsid w:val="7EAE3B46"/>
     <w:multiLevelType w:val="multilevel"/>
     <w:tmpl w:val="6BE6F854"/>
@@ -5141,10 +5978,10 @@
     </w:lvl>
   </w:abstractNum>
   <w:num w:numId="1">
-    <w:abstractNumId w:val="9"/>
+    <w:abstractNumId w:val="10"/>
   </w:num>
   <w:num w:numId="2">
-    <w:abstractNumId w:val="10"/>
+    <w:abstractNumId w:val="11"/>
   </w:num>
   <w:num w:numId="3">
     <w:abstractNumId w:val="2"/>
@@ -5153,28 +5990,34 @@
     <w:abstractNumId w:val="0"/>
   </w:num>
   <w:num w:numId="5">
-    <w:abstractNumId w:val="7"/>
+    <w:abstractNumId w:val="8"/>
   </w:num>
   <w:num w:numId="6">
-    <w:abstractNumId w:val="5"/>
+    <w:abstractNumId w:val="6"/>
   </w:num>
   <w:num w:numId="7">
-    <w:abstractNumId w:val="8"/>
+    <w:abstractNumId w:val="9"/>
   </w:num>
   <w:num w:numId="8">
     <w:abstractNumId w:val="4"/>
   </w:num>
   <w:num w:numId="9">
-    <w:abstractNumId w:val="11"/>
+    <w:abstractNumId w:val="13"/>
   </w:num>
   <w:num w:numId="10">
     <w:abstractNumId w:val="3"/>
   </w:num>
   <w:num w:numId="11">
-    <w:abstractNumId w:val="6"/>
+    <w:abstractNumId w:val="7"/>
   </w:num>
   <w:num w:numId="12">
     <w:abstractNumId w:val="1"/>
+  </w:num>
+  <w:num w:numId="13">
+    <w:abstractNumId w:val="12"/>
+  </w:num>
+  <w:num w:numId="14">
+    <w:abstractNumId w:val="5"/>
   </w:num>
 </w:numbering>
 </file>

</xml_diff>

<commit_message>
Adding: -Q08 folder: --Q08 Requirement.docx
Updating:
-Requirements.docx (with Q08 Requirement.docx)
</commit_message>
<xml_diff>
--- a/L06 Flexbox/Requirements.docx
+++ b/L06 Flexbox/Requirements.docx
@@ -3843,7 +3843,10 @@
         <w:shd w:val="clear" w:color="auto" w:fill="FFFFFF"/>
         <w:spacing w:before="60" w:after="100" w:afterAutospacing="1" w:line="240" w:lineRule="auto"/>
         <w:rPr>
-          <w:rFonts w:ascii="Segoe UI" w:hAnsi="Segoe UI" w:cs="Segoe UI"/>
+          <w:rStyle w:val="Strong"/>
+          <w:rFonts w:ascii="Segoe UI" w:hAnsi="Segoe UI" w:cs="Segoe UI"/>
+          <w:b w:val="0"/>
+          <w:bCs w:val="0"/>
           <w:color w:val="24292E"/>
         </w:rPr>
       </w:pPr>
@@ -3877,6 +3880,545 @@
         </w:rPr>
         <w:t>Georgia, serif</w:t>
       </w:r>
+    </w:p>
+    <w:p>
+      <w:pPr>
+        <w:pStyle w:val="Heading1"/>
+        <w:pBdr>
+          <w:bottom w:val="single" w:sz="6" w:space="4" w:color="EAECEF"/>
+        </w:pBdr>
+        <w:shd w:val="clear" w:color="auto" w:fill="FFFFFF"/>
+        <w:spacing w:after="240" w:afterAutospacing="0"/>
+        <w:rPr>
+          <w:rFonts w:ascii="Segoe UI" w:hAnsi="Segoe UI" w:cs="Segoe UI"/>
+          <w:color w:val="24292E"/>
+        </w:rPr>
+      </w:pPr>
+      <w:r>
+        <w:rPr>
+          <w:rFonts w:ascii="Segoe UI" w:hAnsi="Segoe UI" w:cs="Segoe UI"/>
+          <w:color w:val="24292E"/>
+        </w:rPr>
+        <w:t>08 - Sticky Footer - Flexbox</w:t>
+      </w:r>
+    </w:p>
+    <w:p>
+      <w:pPr>
+        <w:spacing w:before="360" w:after="360"/>
+        <w:rPr>
+          <w:rFonts w:ascii="Times New Roman" w:hAnsi="Times New Roman" w:cs="Times New Roman"/>
+        </w:rPr>
+      </w:pPr>
+      <w:r>
+        <w:pict w14:anchorId="1BAC586C">
+          <v:rect id="_x0000_i1032" style="width:0;height:3pt" o:hralign="center" o:hrstd="t" o:hrnoshade="t" o:hr="t" fillcolor="#24292e" stroked="f"/>
+        </w:pict>
+      </w:r>
+    </w:p>
+    <w:p>
+      <w:pPr>
+        <w:pStyle w:val="NormalWeb"/>
+        <w:shd w:val="clear" w:color="auto" w:fill="FFFFFF"/>
+        <w:spacing w:before="0" w:beforeAutospacing="0" w:after="240" w:afterAutospacing="0"/>
+        <w:rPr>
+          <w:rFonts w:ascii="Segoe UI" w:hAnsi="Segoe UI" w:cs="Segoe UI"/>
+          <w:color w:val="24292E"/>
+        </w:rPr>
+      </w:pPr>
+      <w:r>
+        <w:rPr>
+          <w:rFonts w:ascii="Segoe UI" w:hAnsi="Segoe UI" w:cs="Segoe UI"/>
+          <w:color w:val="24292E"/>
+        </w:rPr>
+        <w:t>Problems for in-class lab for the </w:t>
+      </w:r>
+      <w:hyperlink r:id="rId20" w:history="1">
+        <w:r>
+          <w:rPr>
+            <w:rStyle w:val="Hyperlink"/>
+            <w:rFonts w:ascii="Segoe UI" w:hAnsi="Segoe UI" w:cs="Segoe UI"/>
+            <w:color w:val="0366D6"/>
+            <w:u w:val="none"/>
+          </w:rPr>
+          <w:t>“HTML &amp; CSS”</w:t>
+        </w:r>
+      </w:hyperlink>
+      <w:r>
+        <w:rPr>
+          <w:rFonts w:ascii="Segoe UI" w:hAnsi="Segoe UI" w:cs="Segoe UI"/>
+          <w:color w:val="24292E"/>
+        </w:rPr>
+        <w:t> course @ </w:t>
+      </w:r>
+      <w:r>
+        <w:rPr>
+          <w:rStyle w:val="Strong"/>
+          <w:rFonts w:ascii="Segoe UI" w:hAnsi="Segoe UI" w:cs="Segoe UI"/>
+          <w:color w:val="24292E"/>
+        </w:rPr>
+        <w:t>SoftUni</w:t>
+      </w:r>
+      <w:r>
+        <w:rPr>
+          <w:rFonts w:ascii="Segoe UI" w:hAnsi="Segoe UI" w:cs="Segoe UI"/>
+          <w:color w:val="24292E"/>
+        </w:rPr>
+        <w:t>.</w:t>
+      </w:r>
+    </w:p>
+    <w:p>
+      <w:pPr>
+        <w:pStyle w:val="NormalWeb"/>
+        <w:shd w:val="clear" w:color="auto" w:fill="FFFFFF"/>
+        <w:spacing w:before="0" w:beforeAutospacing="0" w:after="240" w:afterAutospacing="0"/>
+        <w:rPr>
+          <w:rFonts w:ascii="Segoe UI" w:hAnsi="Segoe UI" w:cs="Segoe UI"/>
+          <w:color w:val="24292E"/>
+        </w:rPr>
+      </w:pPr>
+      <w:r>
+        <w:rPr>
+          <w:rFonts w:ascii="Segoe UI" w:hAnsi="Segoe UI" w:cs="Segoe UI"/>
+          <w:color w:val="24292E"/>
+        </w:rPr>
+        <w:t>Submit your solutions in the </w:t>
+      </w:r>
+      <w:hyperlink r:id="rId21" w:history="1">
+        <w:r>
+          <w:rPr>
+            <w:rStyle w:val="Hyperlink"/>
+            <w:rFonts w:ascii="Segoe UI" w:hAnsi="Segoe UI" w:cs="Segoe UI"/>
+            <w:color w:val="0366D6"/>
+            <w:u w:val="none"/>
+          </w:rPr>
+          <w:t>SoftUni Judge System</w:t>
+        </w:r>
+      </w:hyperlink>
+      <w:r>
+        <w:rPr>
+          <w:rFonts w:ascii="Segoe UI" w:hAnsi="Segoe UI" w:cs="Segoe UI"/>
+          <w:color w:val="24292E"/>
+        </w:rPr>
+        <w:t>.</w:t>
+      </w:r>
+    </w:p>
+    <w:p>
+      <w:pPr>
+        <w:pStyle w:val="Heading2"/>
+        <w:pBdr>
+          <w:bottom w:val="single" w:sz="6" w:space="4" w:color="EAECEF"/>
+        </w:pBdr>
+        <w:shd w:val="clear" w:color="auto" w:fill="FFFFFF"/>
+        <w:spacing w:before="360" w:beforeAutospacing="0" w:after="240" w:afterAutospacing="0"/>
+        <w:rPr>
+          <w:rFonts w:ascii="Segoe UI" w:hAnsi="Segoe UI" w:cs="Segoe UI"/>
+          <w:color w:val="24292E"/>
+        </w:rPr>
+      </w:pPr>
+      <w:r>
+        <w:rPr>
+          <w:rFonts w:ascii="Segoe UI" w:hAnsi="Segoe UI" w:cs="Segoe UI"/>
+          <w:color w:val="24292E"/>
+        </w:rPr>
+        <w:t>Tasks</w:t>
+      </w:r>
+    </w:p>
+    <w:p>
+      <w:pPr>
+        <w:numPr>
+          <w:ilvl w:val="0"/>
+          <w:numId w:val="15"/>
+        </w:numPr>
+        <w:shd w:val="clear" w:color="auto" w:fill="FFFFFF"/>
+        <w:spacing w:before="100" w:beforeAutospacing="1" w:after="100" w:afterAutospacing="1" w:line="240" w:lineRule="auto"/>
+        <w:rPr>
+          <w:rFonts w:ascii="Segoe UI" w:hAnsi="Segoe UI" w:cs="Segoe UI"/>
+          <w:color w:val="24292E"/>
+        </w:rPr>
+      </w:pPr>
+      <w:r>
+        <w:rPr>
+          <w:rFonts w:ascii="Segoe UI" w:hAnsi="Segoe UI" w:cs="Segoe UI"/>
+          <w:color w:val="24292E"/>
+        </w:rPr>
+        <w:t>Create an </w:t>
+      </w:r>
+      <w:r>
+        <w:rPr>
+          <w:rStyle w:val="Strong"/>
+          <w:rFonts w:ascii="Segoe UI" w:hAnsi="Segoe UI" w:cs="Segoe UI"/>
+          <w:color w:val="24292E"/>
+        </w:rPr>
+        <w:t>"index.html"</w:t>
+      </w:r>
+      <w:r>
+        <w:rPr>
+          <w:rFonts w:ascii="Segoe UI" w:hAnsi="Segoe UI" w:cs="Segoe UI"/>
+          <w:color w:val="24292E"/>
+        </w:rPr>
+        <w:t> with title - </w:t>
+      </w:r>
+      <w:r>
+        <w:rPr>
+          <w:rStyle w:val="Strong"/>
+          <w:rFonts w:ascii="Segoe UI" w:hAnsi="Segoe UI" w:cs="Segoe UI"/>
+          <w:color w:val="24292E"/>
+        </w:rPr>
+        <w:t>"Sticky Footer - Flexbox"</w:t>
+      </w:r>
+    </w:p>
+    <w:p>
+      <w:pPr>
+        <w:numPr>
+          <w:ilvl w:val="0"/>
+          <w:numId w:val="15"/>
+        </w:numPr>
+        <w:shd w:val="clear" w:color="auto" w:fill="FFFFFF"/>
+        <w:spacing w:before="60" w:after="100" w:afterAutospacing="1" w:line="240" w:lineRule="auto"/>
+        <w:rPr>
+          <w:rFonts w:ascii="Segoe UI" w:hAnsi="Segoe UI" w:cs="Segoe UI"/>
+          <w:color w:val="24292E"/>
+        </w:rPr>
+      </w:pPr>
+      <w:r>
+        <w:rPr>
+          <w:rFonts w:ascii="Segoe UI" w:hAnsi="Segoe UI" w:cs="Segoe UI"/>
+          <w:color w:val="24292E"/>
+        </w:rPr>
+        <w:t>Divide your content into </w:t>
+      </w:r>
+      <w:r>
+        <w:rPr>
+          <w:rStyle w:val="Strong"/>
+          <w:rFonts w:ascii="Segoe UI" w:hAnsi="Segoe UI" w:cs="Segoe UI"/>
+          <w:color w:val="24292E"/>
+        </w:rPr>
+        <w:t>header</w:t>
+      </w:r>
+      <w:r>
+        <w:rPr>
+          <w:rFonts w:ascii="Segoe UI" w:hAnsi="Segoe UI" w:cs="Segoe UI"/>
+          <w:color w:val="24292E"/>
+        </w:rPr>
+        <w:t>, </w:t>
+      </w:r>
+      <w:r>
+        <w:rPr>
+          <w:rStyle w:val="Strong"/>
+          <w:rFonts w:ascii="Segoe UI" w:hAnsi="Segoe UI" w:cs="Segoe UI"/>
+          <w:color w:val="24292E"/>
+        </w:rPr>
+        <w:t>main</w:t>
+      </w:r>
+      <w:r>
+        <w:rPr>
+          <w:rFonts w:ascii="Segoe UI" w:hAnsi="Segoe UI" w:cs="Segoe UI"/>
+          <w:color w:val="24292E"/>
+        </w:rPr>
+        <w:t> and </w:t>
+      </w:r>
+      <w:r>
+        <w:rPr>
+          <w:rStyle w:val="Strong"/>
+          <w:rFonts w:ascii="Segoe UI" w:hAnsi="Segoe UI" w:cs="Segoe UI"/>
+          <w:color w:val="24292E"/>
+        </w:rPr>
+        <w:t>footer</w:t>
+      </w:r>
+      <w:r>
+        <w:rPr>
+          <w:rFonts w:ascii="Segoe UI" w:hAnsi="Segoe UI" w:cs="Segoe UI"/>
+          <w:color w:val="24292E"/>
+        </w:rPr>
+        <w:t> tags</w:t>
+      </w:r>
+    </w:p>
+    <w:p>
+      <w:pPr>
+        <w:pStyle w:val="Heading2"/>
+        <w:pBdr>
+          <w:bottom w:val="single" w:sz="6" w:space="4" w:color="EAECEF"/>
+        </w:pBdr>
+        <w:shd w:val="clear" w:color="auto" w:fill="FFFFFF"/>
+        <w:spacing w:before="360" w:beforeAutospacing="0" w:after="240" w:afterAutospacing="0"/>
+        <w:rPr>
+          <w:rFonts w:ascii="Segoe UI" w:hAnsi="Segoe UI" w:cs="Segoe UI"/>
+          <w:color w:val="24292E"/>
+        </w:rPr>
+      </w:pPr>
+      <w:r>
+        <w:rPr>
+          <w:rFonts w:ascii="Segoe UI" w:hAnsi="Segoe UI" w:cs="Segoe UI"/>
+          <w:color w:val="24292E"/>
+        </w:rPr>
+        <w:lastRenderedPageBreak/>
+        <w:t>Constraints</w:t>
+      </w:r>
+    </w:p>
+    <w:p>
+      <w:pPr>
+        <w:numPr>
+          <w:ilvl w:val="0"/>
+          <w:numId w:val="16"/>
+        </w:numPr>
+        <w:shd w:val="clear" w:color="auto" w:fill="FFFFFF"/>
+        <w:spacing w:before="100" w:beforeAutospacing="1" w:after="100" w:afterAutospacing="1" w:line="240" w:lineRule="auto"/>
+        <w:rPr>
+          <w:rFonts w:ascii="Segoe UI" w:hAnsi="Segoe UI" w:cs="Segoe UI"/>
+          <w:color w:val="24292E"/>
+        </w:rPr>
+      </w:pPr>
+      <w:r>
+        <w:rPr>
+          <w:rFonts w:ascii="Segoe UI" w:hAnsi="Segoe UI" w:cs="Segoe UI"/>
+          <w:color w:val="24292E"/>
+        </w:rPr>
+        <w:t>The </w:t>
+      </w:r>
+      <w:r>
+        <w:rPr>
+          <w:rStyle w:val="Strong"/>
+          <w:rFonts w:ascii="Segoe UI" w:hAnsi="Segoe UI" w:cs="Segoe UI"/>
+          <w:color w:val="24292E"/>
+        </w:rPr>
+        <w:t>body</w:t>
+      </w:r>
+      <w:r>
+        <w:rPr>
+          <w:rFonts w:ascii="Segoe UI" w:hAnsi="Segoe UI" w:cs="Segoe UI"/>
+          <w:color w:val="24292E"/>
+        </w:rPr>
+        <w:t> must have </w:t>
+      </w:r>
+      <w:r>
+        <w:rPr>
+          <w:rStyle w:val="Strong"/>
+          <w:rFonts w:ascii="Segoe UI" w:hAnsi="Segoe UI" w:cs="Segoe UI"/>
+          <w:color w:val="24292E"/>
+        </w:rPr>
+        <w:t>flex</w:t>
+      </w:r>
+      <w:r>
+        <w:rPr>
+          <w:rFonts w:ascii="Segoe UI" w:hAnsi="Segoe UI" w:cs="Segoe UI"/>
+          <w:color w:val="24292E"/>
+        </w:rPr>
+        <w:t> display property</w:t>
+      </w:r>
+    </w:p>
+    <w:p>
+      <w:pPr>
+        <w:numPr>
+          <w:ilvl w:val="0"/>
+          <w:numId w:val="16"/>
+        </w:numPr>
+        <w:shd w:val="clear" w:color="auto" w:fill="FFFFFF"/>
+        <w:spacing w:before="60" w:after="100" w:afterAutospacing="1" w:line="240" w:lineRule="auto"/>
+        <w:rPr>
+          <w:rFonts w:ascii="Segoe UI" w:hAnsi="Segoe UI" w:cs="Segoe UI"/>
+          <w:color w:val="24292E"/>
+        </w:rPr>
+      </w:pPr>
+      <w:r>
+        <w:rPr>
+          <w:rFonts w:ascii="Segoe UI" w:hAnsi="Segoe UI" w:cs="Segoe UI"/>
+          <w:color w:val="24292E"/>
+        </w:rPr>
+        <w:t>The body </w:t>
+      </w:r>
+      <w:r>
+        <w:rPr>
+          <w:rStyle w:val="Strong"/>
+          <w:rFonts w:ascii="Segoe UI" w:hAnsi="Segoe UI" w:cs="Segoe UI"/>
+          <w:color w:val="24292E"/>
+        </w:rPr>
+        <w:t>background</w:t>
+      </w:r>
+      <w:r>
+        <w:rPr>
+          <w:rFonts w:ascii="Segoe UI" w:hAnsi="Segoe UI" w:cs="Segoe UI"/>
+          <w:color w:val="24292E"/>
+        </w:rPr>
+        <w:t> must be </w:t>
+      </w:r>
+      <w:r>
+        <w:rPr>
+          <w:rStyle w:val="Strong"/>
+          <w:rFonts w:ascii="Segoe UI" w:hAnsi="Segoe UI" w:cs="Segoe UI"/>
+          <w:color w:val="24292E"/>
+        </w:rPr>
+        <w:t>rgb(238, 238, 238)</w:t>
+      </w:r>
+    </w:p>
+    <w:p>
+      <w:pPr>
+        <w:numPr>
+          <w:ilvl w:val="0"/>
+          <w:numId w:val="16"/>
+        </w:numPr>
+        <w:shd w:val="clear" w:color="auto" w:fill="FFFFFF"/>
+        <w:spacing w:before="60" w:after="100" w:afterAutospacing="1" w:line="240" w:lineRule="auto"/>
+        <w:rPr>
+          <w:rFonts w:ascii="Segoe UI" w:hAnsi="Segoe UI" w:cs="Segoe UI"/>
+          <w:color w:val="24292E"/>
+        </w:rPr>
+      </w:pPr>
+      <w:r>
+        <w:rPr>
+          <w:rFonts w:ascii="Segoe UI" w:hAnsi="Segoe UI" w:cs="Segoe UI"/>
+          <w:color w:val="24292E"/>
+        </w:rPr>
+        <w:t>Set </w:t>
+      </w:r>
+      <w:r>
+        <w:rPr>
+          <w:rStyle w:val="Strong"/>
+          <w:rFonts w:ascii="Segoe UI" w:hAnsi="Segoe UI" w:cs="Segoe UI"/>
+          <w:color w:val="24292E"/>
+        </w:rPr>
+        <w:t>height</w:t>
+      </w:r>
+      <w:r>
+        <w:rPr>
+          <w:rFonts w:ascii="Segoe UI" w:hAnsi="Segoe UI" w:cs="Segoe UI"/>
+          <w:color w:val="24292E"/>
+        </w:rPr>
+        <w:t> to the body: 100vh</w:t>
+      </w:r>
+    </w:p>
+    <w:p>
+      <w:pPr>
+        <w:numPr>
+          <w:ilvl w:val="0"/>
+          <w:numId w:val="16"/>
+        </w:numPr>
+        <w:shd w:val="clear" w:color="auto" w:fill="FFFFFF"/>
+        <w:spacing w:before="60" w:after="100" w:afterAutospacing="1" w:line="240" w:lineRule="auto"/>
+        <w:rPr>
+          <w:rFonts w:ascii="Segoe UI" w:hAnsi="Segoe UI" w:cs="Segoe UI"/>
+          <w:color w:val="24292E"/>
+        </w:rPr>
+      </w:pPr>
+      <w:r>
+        <w:rPr>
+          <w:rFonts w:ascii="Segoe UI" w:hAnsi="Segoe UI" w:cs="Segoe UI"/>
+          <w:color w:val="24292E"/>
+        </w:rPr>
+        <w:t>The </w:t>
+      </w:r>
+      <w:r>
+        <w:rPr>
+          <w:rStyle w:val="Strong"/>
+          <w:rFonts w:ascii="Segoe UI" w:hAnsi="Segoe UI" w:cs="Segoe UI"/>
+          <w:color w:val="24292E"/>
+        </w:rPr>
+        <w:t>footer</w:t>
+      </w:r>
+      <w:r>
+        <w:rPr>
+          <w:rFonts w:ascii="Segoe UI" w:hAnsi="Segoe UI" w:cs="Segoe UI"/>
+          <w:color w:val="24292E"/>
+        </w:rPr>
+        <w:t> should be at the bottom of the page</w:t>
+      </w:r>
+    </w:p>
+    <w:p>
+      <w:pPr>
+        <w:numPr>
+          <w:ilvl w:val="1"/>
+          <w:numId w:val="16"/>
+        </w:numPr>
+        <w:shd w:val="clear" w:color="auto" w:fill="FFFFFF"/>
+        <w:spacing w:before="100" w:beforeAutospacing="1" w:after="100" w:afterAutospacing="1" w:line="240" w:lineRule="auto"/>
+        <w:rPr>
+          <w:rFonts w:ascii="Segoe UI" w:hAnsi="Segoe UI" w:cs="Segoe UI"/>
+          <w:color w:val="24292E"/>
+        </w:rPr>
+      </w:pPr>
+      <w:r>
+        <w:rPr>
+          <w:rFonts w:ascii="Segoe UI" w:hAnsi="Segoe UI" w:cs="Segoe UI"/>
+          <w:color w:val="24292E"/>
+        </w:rPr>
+        <w:t>The footer </w:t>
+      </w:r>
+      <w:r>
+        <w:rPr>
+          <w:rStyle w:val="Strong"/>
+          <w:rFonts w:ascii="Segoe UI" w:hAnsi="Segoe UI" w:cs="Segoe UI"/>
+          <w:color w:val="24292E"/>
+        </w:rPr>
+        <w:t>text color</w:t>
+      </w:r>
+      <w:r>
+        <w:rPr>
+          <w:rFonts w:ascii="Segoe UI" w:hAnsi="Segoe UI" w:cs="Segoe UI"/>
+          <w:color w:val="24292E"/>
+        </w:rPr>
+        <w:t> has to be </w:t>
+      </w:r>
+      <w:r>
+        <w:rPr>
+          <w:rStyle w:val="Strong"/>
+          <w:rFonts w:ascii="Segoe UI" w:hAnsi="Segoe UI" w:cs="Segoe UI"/>
+          <w:color w:val="24292E"/>
+        </w:rPr>
+        <w:t>rgb(255, 255, 255)</w:t>
+      </w:r>
+    </w:p>
+    <w:p>
+      <w:pPr>
+        <w:numPr>
+          <w:ilvl w:val="1"/>
+          <w:numId w:val="16"/>
+        </w:numPr>
+        <w:shd w:val="clear" w:color="auto" w:fill="FFFFFF"/>
+        <w:spacing w:before="60" w:after="100" w:afterAutospacing="1" w:line="240" w:lineRule="auto"/>
+        <w:rPr>
+          <w:rFonts w:ascii="Segoe UI" w:hAnsi="Segoe UI" w:cs="Segoe UI"/>
+          <w:color w:val="24292E"/>
+        </w:rPr>
+      </w:pPr>
+      <w:r>
+        <w:rPr>
+          <w:rFonts w:ascii="Segoe UI" w:hAnsi="Segoe UI" w:cs="Segoe UI"/>
+          <w:color w:val="24292E"/>
+        </w:rPr>
+        <w:t>The footer </w:t>
+      </w:r>
+      <w:r>
+        <w:rPr>
+          <w:rStyle w:val="Strong"/>
+          <w:rFonts w:ascii="Segoe UI" w:hAnsi="Segoe UI" w:cs="Segoe UI"/>
+          <w:color w:val="24292E"/>
+        </w:rPr>
+        <w:t>background</w:t>
+      </w:r>
+      <w:r>
+        <w:rPr>
+          <w:rFonts w:ascii="Segoe UI" w:hAnsi="Segoe UI" w:cs="Segoe UI"/>
+          <w:color w:val="24292E"/>
+        </w:rPr>
+        <w:t> color has to be </w:t>
+      </w:r>
+      <w:r>
+        <w:rPr>
+          <w:rStyle w:val="Strong"/>
+          <w:rFonts w:ascii="Segoe UI" w:hAnsi="Segoe UI" w:cs="Segoe UI"/>
+          <w:color w:val="24292E"/>
+        </w:rPr>
+        <w:t>rgb(102, 102, 102)</w:t>
+      </w:r>
+    </w:p>
+    <w:p>
+      <w:pPr>
+        <w:shd w:val="clear" w:color="auto" w:fill="FFFFFF"/>
+        <w:spacing w:before="60" w:after="100" w:afterAutospacing="1" w:line="240" w:lineRule="auto"/>
+        <w:rPr>
+          <w:rFonts w:ascii="Segoe UI" w:hAnsi="Segoe UI" w:cs="Segoe UI"/>
+          <w:color w:val="24292E"/>
+        </w:rPr>
+      </w:pPr>
     </w:p>
     <w:p/>
     <w:sectPr>
@@ -4190,6 +4732,155 @@
     </w:lvl>
   </w:abstractNum>
   <w:abstractNum w:abstractNumId="2" w15:restartNumberingAfterBreak="0">
+    <w:nsid w:val="100E1FA3"/>
+    <w:multiLevelType w:val="multilevel"/>
+    <w:tmpl w:val="C4220540"/>
+    <w:lvl w:ilvl="0">
+      <w:start w:val="1"/>
+      <w:numFmt w:val="bullet"/>
+      <w:lvlText w:val=""/>
+      <w:lvlJc w:val="left"/>
+      <w:pPr>
+        <w:tabs>
+          <w:tab w:val="num" w:pos="720"/>
+        </w:tabs>
+        <w:ind w:left="720" w:hanging="360"/>
+      </w:pPr>
+      <w:rPr>
+        <w:rFonts w:ascii="Symbol" w:hAnsi="Symbol" w:hint="default"/>
+        <w:sz w:val="20"/>
+      </w:rPr>
+    </w:lvl>
+    <w:lvl w:ilvl="1" w:tentative="1">
+      <w:start w:val="1"/>
+      <w:numFmt w:val="bullet"/>
+      <w:lvlText w:val="o"/>
+      <w:lvlJc w:val="left"/>
+      <w:pPr>
+        <w:tabs>
+          <w:tab w:val="num" w:pos="1440"/>
+        </w:tabs>
+        <w:ind w:left="1440" w:hanging="360"/>
+      </w:pPr>
+      <w:rPr>
+        <w:rFonts w:ascii="Courier New" w:hAnsi="Courier New" w:hint="default"/>
+        <w:sz w:val="20"/>
+      </w:rPr>
+    </w:lvl>
+    <w:lvl w:ilvl="2" w:tentative="1">
+      <w:start w:val="1"/>
+      <w:numFmt w:val="bullet"/>
+      <w:lvlText w:val=""/>
+      <w:lvlJc w:val="left"/>
+      <w:pPr>
+        <w:tabs>
+          <w:tab w:val="num" w:pos="2160"/>
+        </w:tabs>
+        <w:ind w:left="2160" w:hanging="360"/>
+      </w:pPr>
+      <w:rPr>
+        <w:rFonts w:ascii="Wingdings" w:hAnsi="Wingdings" w:hint="default"/>
+        <w:sz w:val="20"/>
+      </w:rPr>
+    </w:lvl>
+    <w:lvl w:ilvl="3" w:tentative="1">
+      <w:start w:val="1"/>
+      <w:numFmt w:val="bullet"/>
+      <w:lvlText w:val=""/>
+      <w:lvlJc w:val="left"/>
+      <w:pPr>
+        <w:tabs>
+          <w:tab w:val="num" w:pos="2880"/>
+        </w:tabs>
+        <w:ind w:left="2880" w:hanging="360"/>
+      </w:pPr>
+      <w:rPr>
+        <w:rFonts w:ascii="Wingdings" w:hAnsi="Wingdings" w:hint="default"/>
+        <w:sz w:val="20"/>
+      </w:rPr>
+    </w:lvl>
+    <w:lvl w:ilvl="4" w:tentative="1">
+      <w:start w:val="1"/>
+      <w:numFmt w:val="bullet"/>
+      <w:lvlText w:val=""/>
+      <w:lvlJc w:val="left"/>
+      <w:pPr>
+        <w:tabs>
+          <w:tab w:val="num" w:pos="3600"/>
+        </w:tabs>
+        <w:ind w:left="3600" w:hanging="360"/>
+      </w:pPr>
+      <w:rPr>
+        <w:rFonts w:ascii="Wingdings" w:hAnsi="Wingdings" w:hint="default"/>
+        <w:sz w:val="20"/>
+      </w:rPr>
+    </w:lvl>
+    <w:lvl w:ilvl="5" w:tentative="1">
+      <w:start w:val="1"/>
+      <w:numFmt w:val="bullet"/>
+      <w:lvlText w:val=""/>
+      <w:lvlJc w:val="left"/>
+      <w:pPr>
+        <w:tabs>
+          <w:tab w:val="num" w:pos="4320"/>
+        </w:tabs>
+        <w:ind w:left="4320" w:hanging="360"/>
+      </w:pPr>
+      <w:rPr>
+        <w:rFonts w:ascii="Wingdings" w:hAnsi="Wingdings" w:hint="default"/>
+        <w:sz w:val="20"/>
+      </w:rPr>
+    </w:lvl>
+    <w:lvl w:ilvl="6" w:tentative="1">
+      <w:start w:val="1"/>
+      <w:numFmt w:val="bullet"/>
+      <w:lvlText w:val=""/>
+      <w:lvlJc w:val="left"/>
+      <w:pPr>
+        <w:tabs>
+          <w:tab w:val="num" w:pos="5040"/>
+        </w:tabs>
+        <w:ind w:left="5040" w:hanging="360"/>
+      </w:pPr>
+      <w:rPr>
+        <w:rFonts w:ascii="Wingdings" w:hAnsi="Wingdings" w:hint="default"/>
+        <w:sz w:val="20"/>
+      </w:rPr>
+    </w:lvl>
+    <w:lvl w:ilvl="7" w:tentative="1">
+      <w:start w:val="1"/>
+      <w:numFmt w:val="bullet"/>
+      <w:lvlText w:val=""/>
+      <w:lvlJc w:val="left"/>
+      <w:pPr>
+        <w:tabs>
+          <w:tab w:val="num" w:pos="5760"/>
+        </w:tabs>
+        <w:ind w:left="5760" w:hanging="360"/>
+      </w:pPr>
+      <w:rPr>
+        <w:rFonts w:ascii="Wingdings" w:hAnsi="Wingdings" w:hint="default"/>
+        <w:sz w:val="20"/>
+      </w:rPr>
+    </w:lvl>
+    <w:lvl w:ilvl="8" w:tentative="1">
+      <w:start w:val="1"/>
+      <w:numFmt w:val="bullet"/>
+      <w:lvlText w:val=""/>
+      <w:lvlJc w:val="left"/>
+      <w:pPr>
+        <w:tabs>
+          <w:tab w:val="num" w:pos="6480"/>
+        </w:tabs>
+        <w:ind w:left="6480" w:hanging="360"/>
+      </w:pPr>
+      <w:rPr>
+        <w:rFonts w:ascii="Wingdings" w:hAnsi="Wingdings" w:hint="default"/>
+        <w:sz w:val="20"/>
+      </w:rPr>
+    </w:lvl>
+  </w:abstractNum>
+  <w:abstractNum w:abstractNumId="3" w15:restartNumberingAfterBreak="0">
     <w:nsid w:val="15C019D0"/>
     <w:multiLevelType w:val="multilevel"/>
     <w:tmpl w:val="D93EDE20"/>
@@ -4338,7 +5029,7 @@
       </w:rPr>
     </w:lvl>
   </w:abstractNum>
-  <w:abstractNum w:abstractNumId="3" w15:restartNumberingAfterBreak="0">
+  <w:abstractNum w:abstractNumId="4" w15:restartNumberingAfterBreak="0">
     <w:nsid w:val="18AE103A"/>
     <w:multiLevelType w:val="multilevel"/>
     <w:tmpl w:val="4D30C244"/>
@@ -4487,7 +5178,7 @@
       </w:rPr>
     </w:lvl>
   </w:abstractNum>
-  <w:abstractNum w:abstractNumId="4" w15:restartNumberingAfterBreak="0">
+  <w:abstractNum w:abstractNumId="5" w15:restartNumberingAfterBreak="0">
     <w:nsid w:val="23AB0C2D"/>
     <w:multiLevelType w:val="multilevel"/>
     <w:tmpl w:val="9CB694B4"/>
@@ -4636,7 +5327,7 @@
       </w:rPr>
     </w:lvl>
   </w:abstractNum>
-  <w:abstractNum w:abstractNumId="5" w15:restartNumberingAfterBreak="0">
+  <w:abstractNum w:abstractNumId="6" w15:restartNumberingAfterBreak="0">
     <w:nsid w:val="3EC12839"/>
     <w:multiLevelType w:val="multilevel"/>
     <w:tmpl w:val="80E687F8"/>
@@ -4785,7 +5476,7 @@
       </w:rPr>
     </w:lvl>
   </w:abstractNum>
-  <w:abstractNum w:abstractNumId="6" w15:restartNumberingAfterBreak="0">
+  <w:abstractNum w:abstractNumId="7" w15:restartNumberingAfterBreak="0">
     <w:nsid w:val="56276CC2"/>
     <w:multiLevelType w:val="multilevel"/>
     <w:tmpl w:val="386C0722"/>
@@ -4934,7 +5625,7 @@
       </w:rPr>
     </w:lvl>
   </w:abstractNum>
-  <w:abstractNum w:abstractNumId="7" w15:restartNumberingAfterBreak="0">
+  <w:abstractNum w:abstractNumId="8" w15:restartNumberingAfterBreak="0">
     <w:nsid w:val="57FF0DC9"/>
     <w:multiLevelType w:val="multilevel"/>
     <w:tmpl w:val="14A44D9E"/>
@@ -5083,7 +5774,156 @@
       </w:rPr>
     </w:lvl>
   </w:abstractNum>
-  <w:abstractNum w:abstractNumId="8" w15:restartNumberingAfterBreak="0">
+  <w:abstractNum w:abstractNumId="9" w15:restartNumberingAfterBreak="0">
+    <w:nsid w:val="5A2340BD"/>
+    <w:multiLevelType w:val="multilevel"/>
+    <w:tmpl w:val="AEC8C31C"/>
+    <w:lvl w:ilvl="0">
+      <w:start w:val="1"/>
+      <w:numFmt w:val="bullet"/>
+      <w:lvlText w:val=""/>
+      <w:lvlJc w:val="left"/>
+      <w:pPr>
+        <w:tabs>
+          <w:tab w:val="num" w:pos="720"/>
+        </w:tabs>
+        <w:ind w:left="720" w:hanging="360"/>
+      </w:pPr>
+      <w:rPr>
+        <w:rFonts w:ascii="Symbol" w:hAnsi="Symbol" w:hint="default"/>
+        <w:sz w:val="20"/>
+      </w:rPr>
+    </w:lvl>
+    <w:lvl w:ilvl="1">
+      <w:start w:val="1"/>
+      <w:numFmt w:val="bullet"/>
+      <w:lvlText w:val="o"/>
+      <w:lvlJc w:val="left"/>
+      <w:pPr>
+        <w:tabs>
+          <w:tab w:val="num" w:pos="1440"/>
+        </w:tabs>
+        <w:ind w:left="1440" w:hanging="360"/>
+      </w:pPr>
+      <w:rPr>
+        <w:rFonts w:ascii="Courier New" w:hAnsi="Courier New" w:hint="default"/>
+        <w:sz w:val="20"/>
+      </w:rPr>
+    </w:lvl>
+    <w:lvl w:ilvl="2" w:tentative="1">
+      <w:start w:val="1"/>
+      <w:numFmt w:val="bullet"/>
+      <w:lvlText w:val=""/>
+      <w:lvlJc w:val="left"/>
+      <w:pPr>
+        <w:tabs>
+          <w:tab w:val="num" w:pos="2160"/>
+        </w:tabs>
+        <w:ind w:left="2160" w:hanging="360"/>
+      </w:pPr>
+      <w:rPr>
+        <w:rFonts w:ascii="Wingdings" w:hAnsi="Wingdings" w:hint="default"/>
+        <w:sz w:val="20"/>
+      </w:rPr>
+    </w:lvl>
+    <w:lvl w:ilvl="3" w:tentative="1">
+      <w:start w:val="1"/>
+      <w:numFmt w:val="bullet"/>
+      <w:lvlText w:val=""/>
+      <w:lvlJc w:val="left"/>
+      <w:pPr>
+        <w:tabs>
+          <w:tab w:val="num" w:pos="2880"/>
+        </w:tabs>
+        <w:ind w:left="2880" w:hanging="360"/>
+      </w:pPr>
+      <w:rPr>
+        <w:rFonts w:ascii="Wingdings" w:hAnsi="Wingdings" w:hint="default"/>
+        <w:sz w:val="20"/>
+      </w:rPr>
+    </w:lvl>
+    <w:lvl w:ilvl="4" w:tentative="1">
+      <w:start w:val="1"/>
+      <w:numFmt w:val="bullet"/>
+      <w:lvlText w:val=""/>
+      <w:lvlJc w:val="left"/>
+      <w:pPr>
+        <w:tabs>
+          <w:tab w:val="num" w:pos="3600"/>
+        </w:tabs>
+        <w:ind w:left="3600" w:hanging="360"/>
+      </w:pPr>
+      <w:rPr>
+        <w:rFonts w:ascii="Wingdings" w:hAnsi="Wingdings" w:hint="default"/>
+        <w:sz w:val="20"/>
+      </w:rPr>
+    </w:lvl>
+    <w:lvl w:ilvl="5" w:tentative="1">
+      <w:start w:val="1"/>
+      <w:numFmt w:val="bullet"/>
+      <w:lvlText w:val=""/>
+      <w:lvlJc w:val="left"/>
+      <w:pPr>
+        <w:tabs>
+          <w:tab w:val="num" w:pos="4320"/>
+        </w:tabs>
+        <w:ind w:left="4320" w:hanging="360"/>
+      </w:pPr>
+      <w:rPr>
+        <w:rFonts w:ascii="Wingdings" w:hAnsi="Wingdings" w:hint="default"/>
+        <w:sz w:val="20"/>
+      </w:rPr>
+    </w:lvl>
+    <w:lvl w:ilvl="6" w:tentative="1">
+      <w:start w:val="1"/>
+      <w:numFmt w:val="bullet"/>
+      <w:lvlText w:val=""/>
+      <w:lvlJc w:val="left"/>
+      <w:pPr>
+        <w:tabs>
+          <w:tab w:val="num" w:pos="5040"/>
+        </w:tabs>
+        <w:ind w:left="5040" w:hanging="360"/>
+      </w:pPr>
+      <w:rPr>
+        <w:rFonts w:ascii="Wingdings" w:hAnsi="Wingdings" w:hint="default"/>
+        <w:sz w:val="20"/>
+      </w:rPr>
+    </w:lvl>
+    <w:lvl w:ilvl="7" w:tentative="1">
+      <w:start w:val="1"/>
+      <w:numFmt w:val="bullet"/>
+      <w:lvlText w:val=""/>
+      <w:lvlJc w:val="left"/>
+      <w:pPr>
+        <w:tabs>
+          <w:tab w:val="num" w:pos="5760"/>
+        </w:tabs>
+        <w:ind w:left="5760" w:hanging="360"/>
+      </w:pPr>
+      <w:rPr>
+        <w:rFonts w:ascii="Wingdings" w:hAnsi="Wingdings" w:hint="default"/>
+        <w:sz w:val="20"/>
+      </w:rPr>
+    </w:lvl>
+    <w:lvl w:ilvl="8" w:tentative="1">
+      <w:start w:val="1"/>
+      <w:numFmt w:val="bullet"/>
+      <w:lvlText w:val=""/>
+      <w:lvlJc w:val="left"/>
+      <w:pPr>
+        <w:tabs>
+          <w:tab w:val="num" w:pos="6480"/>
+        </w:tabs>
+        <w:ind w:left="6480" w:hanging="360"/>
+      </w:pPr>
+      <w:rPr>
+        <w:rFonts w:ascii="Wingdings" w:hAnsi="Wingdings" w:hint="default"/>
+        <w:sz w:val="20"/>
+      </w:rPr>
+    </w:lvl>
+  </w:abstractNum>
+  <w:abstractNum w:abstractNumId="10" w15:restartNumberingAfterBreak="0">
     <w:nsid w:val="5DDF7A3D"/>
     <w:multiLevelType w:val="multilevel"/>
     <w:tmpl w:val="A168AEE8"/>
@@ -5232,7 +6072,7 @@
       </w:rPr>
     </w:lvl>
   </w:abstractNum>
-  <w:abstractNum w:abstractNumId="9" w15:restartNumberingAfterBreak="0">
+  <w:abstractNum w:abstractNumId="11" w15:restartNumberingAfterBreak="0">
     <w:nsid w:val="63730372"/>
     <w:multiLevelType w:val="multilevel"/>
     <w:tmpl w:val="B3321446"/>
@@ -5381,7 +6221,7 @@
       </w:rPr>
     </w:lvl>
   </w:abstractNum>
-  <w:abstractNum w:abstractNumId="10" w15:restartNumberingAfterBreak="0">
+  <w:abstractNum w:abstractNumId="12" w15:restartNumberingAfterBreak="0">
     <w:nsid w:val="693036C4"/>
     <w:multiLevelType w:val="multilevel"/>
     <w:tmpl w:val="6E0C24B0"/>
@@ -5530,7 +6370,7 @@
       </w:rPr>
     </w:lvl>
   </w:abstractNum>
-  <w:abstractNum w:abstractNumId="11" w15:restartNumberingAfterBreak="0">
+  <w:abstractNum w:abstractNumId="13" w15:restartNumberingAfterBreak="0">
     <w:nsid w:val="799066E1"/>
     <w:multiLevelType w:val="multilevel"/>
     <w:tmpl w:val="42C4CF3C"/>
@@ -5679,7 +6519,7 @@
       </w:rPr>
     </w:lvl>
   </w:abstractNum>
-  <w:abstractNum w:abstractNumId="12" w15:restartNumberingAfterBreak="0">
+  <w:abstractNum w:abstractNumId="14" w15:restartNumberingAfterBreak="0">
     <w:nsid w:val="7DCD7425"/>
     <w:multiLevelType w:val="multilevel"/>
     <w:tmpl w:val="05D62C36"/>
@@ -5828,7 +6668,7 @@
       </w:rPr>
     </w:lvl>
   </w:abstractNum>
-  <w:abstractNum w:abstractNumId="13" w15:restartNumberingAfterBreak="0">
+  <w:abstractNum w:abstractNumId="15" w15:restartNumberingAfterBreak="0">
     <w:nsid w:val="7EAE3B46"/>
     <w:multiLevelType w:val="multilevel"/>
     <w:tmpl w:val="6BE6F854"/>
@@ -5978,46 +6818,52 @@
     </w:lvl>
   </w:abstractNum>
   <w:num w:numId="1">
-    <w:abstractNumId w:val="10"/>
+    <w:abstractNumId w:val="12"/>
   </w:num>
   <w:num w:numId="2">
-    <w:abstractNumId w:val="11"/>
+    <w:abstractNumId w:val="13"/>
   </w:num>
   <w:num w:numId="3">
-    <w:abstractNumId w:val="2"/>
+    <w:abstractNumId w:val="3"/>
   </w:num>
   <w:num w:numId="4">
     <w:abstractNumId w:val="0"/>
   </w:num>
   <w:num w:numId="5">
-    <w:abstractNumId w:val="8"/>
+    <w:abstractNumId w:val="10"/>
   </w:num>
   <w:num w:numId="6">
-    <w:abstractNumId w:val="6"/>
+    <w:abstractNumId w:val="7"/>
   </w:num>
   <w:num w:numId="7">
-    <w:abstractNumId w:val="9"/>
+    <w:abstractNumId w:val="11"/>
   </w:num>
   <w:num w:numId="8">
+    <w:abstractNumId w:val="5"/>
+  </w:num>
+  <w:num w:numId="9">
+    <w:abstractNumId w:val="15"/>
+  </w:num>
+  <w:num w:numId="10">
     <w:abstractNumId w:val="4"/>
   </w:num>
-  <w:num w:numId="9">
-    <w:abstractNumId w:val="13"/>
-  </w:num>
-  <w:num w:numId="10">
-    <w:abstractNumId w:val="3"/>
-  </w:num>
   <w:num w:numId="11">
-    <w:abstractNumId w:val="7"/>
+    <w:abstractNumId w:val="8"/>
   </w:num>
   <w:num w:numId="12">
     <w:abstractNumId w:val="1"/>
   </w:num>
   <w:num w:numId="13">
-    <w:abstractNumId w:val="12"/>
+    <w:abstractNumId w:val="14"/>
   </w:num>
   <w:num w:numId="14">
-    <w:abstractNumId w:val="5"/>
+    <w:abstractNumId w:val="6"/>
+  </w:num>
+  <w:num w:numId="15">
+    <w:abstractNumId w:val="2"/>
+  </w:num>
+  <w:num w:numId="16">
+    <w:abstractNumId w:val="9"/>
   </w:num>
 </w:numbering>
 </file>

</xml_diff>

<commit_message>
Adding: -Q09 Center Flexbox folder: --Q09 Requirement.docx
Updating: Requirements.docx (with Q09 Requirement.docx)
</commit_message>
<xml_diff>
--- a/L06 Flexbox/Requirements.docx
+++ b/L06 Flexbox/Requirements.docx
@@ -4375,7 +4375,10 @@
         <w:shd w:val="clear" w:color="auto" w:fill="FFFFFF"/>
         <w:spacing w:before="60" w:after="100" w:afterAutospacing="1" w:line="240" w:lineRule="auto"/>
         <w:rPr>
-          <w:rFonts w:ascii="Segoe UI" w:hAnsi="Segoe UI" w:cs="Segoe UI"/>
+          <w:rStyle w:val="Strong"/>
+          <w:rFonts w:ascii="Segoe UI" w:hAnsi="Segoe UI" w:cs="Segoe UI"/>
+          <w:b w:val="0"/>
+          <w:bCs w:val="0"/>
           <w:color w:val="24292E"/>
         </w:rPr>
       </w:pPr>
@@ -4409,6 +4412,429 @@
         </w:rPr>
         <w:t>rgb(102, 102, 102)</w:t>
       </w:r>
+    </w:p>
+    <w:p>
+      <w:pPr>
+        <w:pStyle w:val="Heading1"/>
+        <w:pBdr>
+          <w:bottom w:val="single" w:sz="6" w:space="4" w:color="EAECEF"/>
+        </w:pBdr>
+        <w:shd w:val="clear" w:color="auto" w:fill="FFFFFF"/>
+        <w:spacing w:after="240" w:afterAutospacing="0"/>
+        <w:rPr>
+          <w:rFonts w:ascii="Segoe UI" w:hAnsi="Segoe UI" w:cs="Segoe UI"/>
+          <w:color w:val="24292E"/>
+        </w:rPr>
+      </w:pPr>
+      <w:r>
+        <w:rPr>
+          <w:rFonts w:ascii="Segoe UI" w:hAnsi="Segoe UI" w:cs="Segoe UI"/>
+          <w:color w:val="24292E"/>
+        </w:rPr>
+        <w:t>09 - Center Flexbox</w:t>
+      </w:r>
+    </w:p>
+    <w:p>
+      <w:pPr>
+        <w:spacing w:before="360" w:after="360"/>
+        <w:rPr>
+          <w:rFonts w:ascii="Times New Roman" w:hAnsi="Times New Roman" w:cs="Times New Roman"/>
+        </w:rPr>
+      </w:pPr>
+      <w:r>
+        <w:pict w14:anchorId="2A555264">
+          <v:rect id="_x0000_i1033" style="width:0;height:3pt" o:hralign="center" o:hrstd="t" o:hrnoshade="t" o:hr="t" fillcolor="#24292e" stroked="f"/>
+        </w:pict>
+      </w:r>
+    </w:p>
+    <w:p>
+      <w:pPr>
+        <w:pStyle w:val="NormalWeb"/>
+        <w:shd w:val="clear" w:color="auto" w:fill="FFFFFF"/>
+        <w:spacing w:before="0" w:beforeAutospacing="0" w:after="240" w:afterAutospacing="0"/>
+        <w:rPr>
+          <w:rFonts w:ascii="Segoe UI" w:hAnsi="Segoe UI" w:cs="Segoe UI"/>
+          <w:color w:val="24292E"/>
+        </w:rPr>
+      </w:pPr>
+      <w:r>
+        <w:rPr>
+          <w:rFonts w:ascii="Segoe UI" w:hAnsi="Segoe UI" w:cs="Segoe UI"/>
+          <w:color w:val="24292E"/>
+        </w:rPr>
+        <w:t>Problems for in-class lab for the </w:t>
+      </w:r>
+      <w:hyperlink r:id="rId22" w:history="1">
+        <w:r>
+          <w:rPr>
+            <w:rStyle w:val="Hyperlink"/>
+            <w:rFonts w:ascii="Segoe UI" w:hAnsi="Segoe UI" w:cs="Segoe UI"/>
+            <w:color w:val="0366D6"/>
+            <w:u w:val="none"/>
+          </w:rPr>
+          <w:t>“HTML &amp; CSS”</w:t>
+        </w:r>
+      </w:hyperlink>
+      <w:r>
+        <w:rPr>
+          <w:rFonts w:ascii="Segoe UI" w:hAnsi="Segoe UI" w:cs="Segoe UI"/>
+          <w:color w:val="24292E"/>
+        </w:rPr>
+        <w:t> course @ </w:t>
+      </w:r>
+      <w:r>
+        <w:rPr>
+          <w:rStyle w:val="Strong"/>
+          <w:rFonts w:ascii="Segoe UI" w:hAnsi="Segoe UI" w:cs="Segoe UI"/>
+          <w:color w:val="24292E"/>
+        </w:rPr>
+        <w:t>SoftUni</w:t>
+      </w:r>
+      <w:r>
+        <w:rPr>
+          <w:rFonts w:ascii="Segoe UI" w:hAnsi="Segoe UI" w:cs="Segoe UI"/>
+          <w:color w:val="24292E"/>
+        </w:rPr>
+        <w:t>.</w:t>
+      </w:r>
+    </w:p>
+    <w:p>
+      <w:pPr>
+        <w:pStyle w:val="NormalWeb"/>
+        <w:shd w:val="clear" w:color="auto" w:fill="FFFFFF"/>
+        <w:spacing w:before="0" w:beforeAutospacing="0" w:after="240" w:afterAutospacing="0"/>
+        <w:rPr>
+          <w:rFonts w:ascii="Segoe UI" w:hAnsi="Segoe UI" w:cs="Segoe UI"/>
+          <w:color w:val="24292E"/>
+        </w:rPr>
+      </w:pPr>
+      <w:r>
+        <w:rPr>
+          <w:rFonts w:ascii="Segoe UI" w:hAnsi="Segoe UI" w:cs="Segoe UI"/>
+          <w:color w:val="24292E"/>
+        </w:rPr>
+        <w:t>Submit your solutions in the </w:t>
+      </w:r>
+      <w:hyperlink r:id="rId23" w:history="1">
+        <w:r>
+          <w:rPr>
+            <w:rStyle w:val="Hyperlink"/>
+            <w:rFonts w:ascii="Segoe UI" w:hAnsi="Segoe UI" w:cs="Segoe UI"/>
+            <w:color w:val="0366D6"/>
+            <w:u w:val="none"/>
+          </w:rPr>
+          <w:t>SoftUni Judge System</w:t>
+        </w:r>
+      </w:hyperlink>
+      <w:r>
+        <w:rPr>
+          <w:rFonts w:ascii="Segoe UI" w:hAnsi="Segoe UI" w:cs="Segoe UI"/>
+          <w:color w:val="24292E"/>
+        </w:rPr>
+        <w:t>.</w:t>
+      </w:r>
+    </w:p>
+    <w:p>
+      <w:pPr>
+        <w:pStyle w:val="Heading2"/>
+        <w:pBdr>
+          <w:bottom w:val="single" w:sz="6" w:space="4" w:color="EAECEF"/>
+        </w:pBdr>
+        <w:shd w:val="clear" w:color="auto" w:fill="FFFFFF"/>
+        <w:spacing w:before="360" w:beforeAutospacing="0" w:after="240" w:afterAutospacing="0"/>
+        <w:rPr>
+          <w:rFonts w:ascii="Segoe UI" w:hAnsi="Segoe UI" w:cs="Segoe UI"/>
+          <w:color w:val="24292E"/>
+        </w:rPr>
+      </w:pPr>
+      <w:r>
+        <w:rPr>
+          <w:rFonts w:ascii="Segoe UI" w:hAnsi="Segoe UI" w:cs="Segoe UI"/>
+          <w:color w:val="24292E"/>
+        </w:rPr>
+        <w:t>Tasks</w:t>
+      </w:r>
+    </w:p>
+    <w:p>
+      <w:pPr>
+        <w:numPr>
+          <w:ilvl w:val="0"/>
+          <w:numId w:val="17"/>
+        </w:numPr>
+        <w:shd w:val="clear" w:color="auto" w:fill="FFFFFF"/>
+        <w:spacing w:before="100" w:beforeAutospacing="1" w:after="100" w:afterAutospacing="1" w:line="240" w:lineRule="auto"/>
+        <w:rPr>
+          <w:rFonts w:ascii="Segoe UI" w:hAnsi="Segoe UI" w:cs="Segoe UI"/>
+          <w:color w:val="24292E"/>
+        </w:rPr>
+      </w:pPr>
+      <w:r>
+        <w:rPr>
+          <w:rFonts w:ascii="Segoe UI" w:hAnsi="Segoe UI" w:cs="Segoe UI"/>
+          <w:color w:val="24292E"/>
+        </w:rPr>
+        <w:t>Create an </w:t>
+      </w:r>
+      <w:r>
+        <w:rPr>
+          <w:rStyle w:val="Strong"/>
+          <w:rFonts w:ascii="Segoe UI" w:hAnsi="Segoe UI" w:cs="Segoe UI"/>
+          <w:color w:val="24292E"/>
+        </w:rPr>
+        <w:t>"index.html"</w:t>
+      </w:r>
+      <w:r>
+        <w:rPr>
+          <w:rFonts w:ascii="Segoe UI" w:hAnsi="Segoe UI" w:cs="Segoe UI"/>
+          <w:color w:val="24292E"/>
+        </w:rPr>
+        <w:t> file with title - </w:t>
+      </w:r>
+      <w:r>
+        <w:rPr>
+          <w:rStyle w:val="Strong"/>
+          <w:rFonts w:ascii="Segoe UI" w:hAnsi="Segoe UI" w:cs="Segoe UI"/>
+          <w:color w:val="24292E"/>
+        </w:rPr>
+        <w:t>"Center Flexbox"</w:t>
+      </w:r>
+    </w:p>
+    <w:p>
+      <w:pPr>
+        <w:pStyle w:val="Heading2"/>
+        <w:pBdr>
+          <w:bottom w:val="single" w:sz="6" w:space="4" w:color="EAECEF"/>
+        </w:pBdr>
+        <w:shd w:val="clear" w:color="auto" w:fill="FFFFFF"/>
+        <w:spacing w:before="360" w:beforeAutospacing="0" w:after="240" w:afterAutospacing="0"/>
+        <w:rPr>
+          <w:rFonts w:ascii="Segoe UI" w:hAnsi="Segoe UI" w:cs="Segoe UI"/>
+          <w:color w:val="24292E"/>
+        </w:rPr>
+      </w:pPr>
+      <w:r>
+        <w:rPr>
+          <w:rFonts w:ascii="Segoe UI" w:hAnsi="Segoe UI" w:cs="Segoe UI"/>
+          <w:color w:val="24292E"/>
+        </w:rPr>
+        <w:t>Constraints</w:t>
+      </w:r>
+    </w:p>
+    <w:p>
+      <w:pPr>
+        <w:numPr>
+          <w:ilvl w:val="0"/>
+          <w:numId w:val="18"/>
+        </w:numPr>
+        <w:shd w:val="clear" w:color="auto" w:fill="FFFFFF"/>
+        <w:spacing w:before="100" w:beforeAutospacing="1" w:after="100" w:afterAutospacing="1" w:line="240" w:lineRule="auto"/>
+        <w:rPr>
+          <w:rFonts w:ascii="Segoe UI" w:hAnsi="Segoe UI" w:cs="Segoe UI"/>
+          <w:color w:val="24292E"/>
+        </w:rPr>
+      </w:pPr>
+      <w:r>
+        <w:rPr>
+          <w:rFonts w:ascii="Segoe UI" w:hAnsi="Segoe UI" w:cs="Segoe UI"/>
+          <w:color w:val="24292E"/>
+        </w:rPr>
+        <w:t>The document </w:t>
+      </w:r>
+      <w:r>
+        <w:rPr>
+          <w:rStyle w:val="Strong"/>
+          <w:rFonts w:ascii="Segoe UI" w:hAnsi="Segoe UI" w:cs="Segoe UI"/>
+          <w:color w:val="24292E"/>
+        </w:rPr>
+        <w:t>background</w:t>
+      </w:r>
+      <w:r>
+        <w:rPr>
+          <w:rFonts w:ascii="Segoe UI" w:hAnsi="Segoe UI" w:cs="Segoe UI"/>
+          <w:color w:val="24292E"/>
+        </w:rPr>
+        <w:t> color has to be </w:t>
+      </w:r>
+      <w:r>
+        <w:rPr>
+          <w:rStyle w:val="Strong"/>
+          <w:rFonts w:ascii="Segoe UI" w:hAnsi="Segoe UI" w:cs="Segoe UI"/>
+          <w:color w:val="24292E"/>
+        </w:rPr>
+        <w:t>rgb(238, 238, 238)</w:t>
+      </w:r>
+    </w:p>
+    <w:p>
+      <w:pPr>
+        <w:numPr>
+          <w:ilvl w:val="0"/>
+          <w:numId w:val="18"/>
+        </w:numPr>
+        <w:shd w:val="clear" w:color="auto" w:fill="FFFFFF"/>
+        <w:spacing w:before="60" w:after="100" w:afterAutospacing="1" w:line="240" w:lineRule="auto"/>
+        <w:rPr>
+          <w:rFonts w:ascii="Segoe UI" w:hAnsi="Segoe UI" w:cs="Segoe UI"/>
+          <w:color w:val="24292E"/>
+        </w:rPr>
+      </w:pPr>
+      <w:r>
+        <w:rPr>
+          <w:rFonts w:ascii="Segoe UI" w:hAnsi="Segoe UI" w:cs="Segoe UI"/>
+          <w:color w:val="24292E"/>
+        </w:rPr>
+        <w:t>The body </w:t>
+      </w:r>
+      <w:r>
+        <w:rPr>
+          <w:rStyle w:val="Strong"/>
+          <w:rFonts w:ascii="Segoe UI" w:hAnsi="Segoe UI" w:cs="Segoe UI"/>
+          <w:color w:val="24292E"/>
+        </w:rPr>
+        <w:t>display</w:t>
+      </w:r>
+      <w:r>
+        <w:rPr>
+          <w:rFonts w:ascii="Segoe UI" w:hAnsi="Segoe UI" w:cs="Segoe UI"/>
+          <w:color w:val="24292E"/>
+        </w:rPr>
+        <w:t> propery has to be </w:t>
+      </w:r>
+      <w:r>
+        <w:rPr>
+          <w:rStyle w:val="Strong"/>
+          <w:rFonts w:ascii="Segoe UI" w:hAnsi="Segoe UI" w:cs="Segoe UI"/>
+          <w:color w:val="24292E"/>
+        </w:rPr>
+        <w:t>flex</w:t>
+      </w:r>
+    </w:p>
+    <w:p>
+      <w:pPr>
+        <w:numPr>
+          <w:ilvl w:val="0"/>
+          <w:numId w:val="18"/>
+        </w:numPr>
+        <w:shd w:val="clear" w:color="auto" w:fill="FFFFFF"/>
+        <w:spacing w:before="60" w:after="100" w:afterAutospacing="1" w:line="240" w:lineRule="auto"/>
+        <w:rPr>
+          <w:rFonts w:ascii="Segoe UI" w:hAnsi="Segoe UI" w:cs="Segoe UI"/>
+          <w:color w:val="24292E"/>
+        </w:rPr>
+      </w:pPr>
+      <w:r>
+        <w:rPr>
+          <w:rFonts w:ascii="Segoe UI" w:hAnsi="Segoe UI" w:cs="Segoe UI"/>
+          <w:color w:val="24292E"/>
+        </w:rPr>
+        <w:t>The </w:t>
+      </w:r>
+      <w:r>
+        <w:rPr>
+          <w:rStyle w:val="Strong"/>
+          <w:rFonts w:ascii="Segoe UI" w:hAnsi="Segoe UI" w:cs="Segoe UI"/>
+          <w:color w:val="24292E"/>
+        </w:rPr>
+        <w:t>content</w:t>
+      </w:r>
+      <w:r>
+        <w:rPr>
+          <w:rFonts w:ascii="Segoe UI" w:hAnsi="Segoe UI" w:cs="Segoe UI"/>
+          <w:color w:val="24292E"/>
+        </w:rPr>
+        <w:t> must be placed into </w:t>
+      </w:r>
+      <w:r>
+        <w:rPr>
+          <w:rStyle w:val="Strong"/>
+          <w:rFonts w:ascii="Segoe UI" w:hAnsi="Segoe UI" w:cs="Segoe UI"/>
+          <w:color w:val="24292E"/>
+        </w:rPr>
+        <w:t>div</w:t>
+      </w:r>
+      <w:r>
+        <w:rPr>
+          <w:rFonts w:ascii="Segoe UI" w:hAnsi="Segoe UI" w:cs="Segoe UI"/>
+          <w:color w:val="24292E"/>
+        </w:rPr>
+        <w:t> with </w:t>
+      </w:r>
+      <w:r>
+        <w:rPr>
+          <w:rStyle w:val="Strong"/>
+          <w:rFonts w:ascii="Segoe UI" w:hAnsi="Segoe UI" w:cs="Segoe UI"/>
+          <w:color w:val="24292E"/>
+        </w:rPr>
+        <w:t>class card</w:t>
+      </w:r>
+      <w:r>
+        <w:rPr>
+          <w:rFonts w:ascii="Segoe UI" w:hAnsi="Segoe UI" w:cs="Segoe UI"/>
+          <w:color w:val="24292E"/>
+        </w:rPr>
+        <w:t> </w:t>
+      </w:r>
+      <w:r>
+        <w:rPr>
+          <w:rStyle w:val="Emphasis"/>
+          <w:rFonts w:ascii="Segoe UI" w:hAnsi="Segoe UI" w:cs="Segoe UI"/>
+          <w:color w:val="24292E"/>
+        </w:rPr>
+        <w:t>(div.card)</w:t>
+      </w:r>
+    </w:p>
+    <w:p>
+      <w:pPr>
+        <w:numPr>
+          <w:ilvl w:val="1"/>
+          <w:numId w:val="18"/>
+        </w:numPr>
+        <w:shd w:val="clear" w:color="auto" w:fill="FFFFFF"/>
+        <w:spacing w:before="100" w:beforeAutospacing="1" w:after="100" w:afterAutospacing="1" w:line="240" w:lineRule="auto"/>
+        <w:rPr>
+          <w:rFonts w:ascii="Segoe UI" w:hAnsi="Segoe UI" w:cs="Segoe UI"/>
+          <w:color w:val="24292E"/>
+        </w:rPr>
+      </w:pPr>
+      <w:r>
+        <w:rPr>
+          <w:rFonts w:ascii="Segoe UI" w:hAnsi="Segoe UI" w:cs="Segoe UI"/>
+          <w:color w:val="24292E"/>
+        </w:rPr>
+        <w:t>The div </w:t>
+      </w:r>
+      <w:r>
+        <w:rPr>
+          <w:rStyle w:val="Strong"/>
+          <w:rFonts w:ascii="Segoe UI" w:hAnsi="Segoe UI" w:cs="Segoe UI"/>
+          <w:color w:val="24292E"/>
+        </w:rPr>
+        <w:t>background</w:t>
+      </w:r>
+      <w:r>
+        <w:rPr>
+          <w:rFonts w:ascii="Segoe UI" w:hAnsi="Segoe UI" w:cs="Segoe UI"/>
+          <w:color w:val="24292E"/>
+        </w:rPr>
+        <w:t> color has to be </w:t>
+      </w:r>
+      <w:r>
+        <w:rPr>
+          <w:rStyle w:val="Strong"/>
+          <w:rFonts w:ascii="Segoe UI" w:hAnsi="Segoe UI" w:cs="Segoe UI"/>
+          <w:color w:val="24292E"/>
+        </w:rPr>
+        <w:t>rgb(255, 255, 255)</w:t>
+      </w:r>
+    </w:p>
+    <w:p>
+      <w:pPr>
+        <w:shd w:val="clear" w:color="auto" w:fill="FFFFFF"/>
+        <w:spacing w:before="60" w:after="100" w:afterAutospacing="1" w:line="240" w:lineRule="auto"/>
+        <w:rPr>
+          <w:rFonts w:ascii="Segoe UI" w:hAnsi="Segoe UI" w:cs="Segoe UI"/>
+          <w:color w:val="24292E"/>
+        </w:rPr>
+      </w:pPr>
     </w:p>
     <w:p>
       <w:pPr>
@@ -4583,6 +5009,155 @@
     </w:lvl>
   </w:abstractNum>
   <w:abstractNum w:abstractNumId="1" w15:restartNumberingAfterBreak="0">
+    <w:nsid w:val="082117FE"/>
+    <w:multiLevelType w:val="multilevel"/>
+    <w:tmpl w:val="25B4B138"/>
+    <w:lvl w:ilvl="0">
+      <w:start w:val="1"/>
+      <w:numFmt w:val="bullet"/>
+      <w:lvlText w:val=""/>
+      <w:lvlJc w:val="left"/>
+      <w:pPr>
+        <w:tabs>
+          <w:tab w:val="num" w:pos="720"/>
+        </w:tabs>
+        <w:ind w:left="720" w:hanging="360"/>
+      </w:pPr>
+      <w:rPr>
+        <w:rFonts w:ascii="Symbol" w:hAnsi="Symbol" w:hint="default"/>
+        <w:sz w:val="20"/>
+      </w:rPr>
+    </w:lvl>
+    <w:lvl w:ilvl="1">
+      <w:start w:val="1"/>
+      <w:numFmt w:val="bullet"/>
+      <w:lvlText w:val="o"/>
+      <w:lvlJc w:val="left"/>
+      <w:pPr>
+        <w:tabs>
+          <w:tab w:val="num" w:pos="1440"/>
+        </w:tabs>
+        <w:ind w:left="1440" w:hanging="360"/>
+      </w:pPr>
+      <w:rPr>
+        <w:rFonts w:ascii="Courier New" w:hAnsi="Courier New" w:hint="default"/>
+        <w:sz w:val="20"/>
+      </w:rPr>
+    </w:lvl>
+    <w:lvl w:ilvl="2" w:tentative="1">
+      <w:start w:val="1"/>
+      <w:numFmt w:val="bullet"/>
+      <w:lvlText w:val=""/>
+      <w:lvlJc w:val="left"/>
+      <w:pPr>
+        <w:tabs>
+          <w:tab w:val="num" w:pos="2160"/>
+        </w:tabs>
+        <w:ind w:left="2160" w:hanging="360"/>
+      </w:pPr>
+      <w:rPr>
+        <w:rFonts w:ascii="Wingdings" w:hAnsi="Wingdings" w:hint="default"/>
+        <w:sz w:val="20"/>
+      </w:rPr>
+    </w:lvl>
+    <w:lvl w:ilvl="3" w:tentative="1">
+      <w:start w:val="1"/>
+      <w:numFmt w:val="bullet"/>
+      <w:lvlText w:val=""/>
+      <w:lvlJc w:val="left"/>
+      <w:pPr>
+        <w:tabs>
+          <w:tab w:val="num" w:pos="2880"/>
+        </w:tabs>
+        <w:ind w:left="2880" w:hanging="360"/>
+      </w:pPr>
+      <w:rPr>
+        <w:rFonts w:ascii="Wingdings" w:hAnsi="Wingdings" w:hint="default"/>
+        <w:sz w:val="20"/>
+      </w:rPr>
+    </w:lvl>
+    <w:lvl w:ilvl="4" w:tentative="1">
+      <w:start w:val="1"/>
+      <w:numFmt w:val="bullet"/>
+      <w:lvlText w:val=""/>
+      <w:lvlJc w:val="left"/>
+      <w:pPr>
+        <w:tabs>
+          <w:tab w:val="num" w:pos="3600"/>
+        </w:tabs>
+        <w:ind w:left="3600" w:hanging="360"/>
+      </w:pPr>
+      <w:rPr>
+        <w:rFonts w:ascii="Wingdings" w:hAnsi="Wingdings" w:hint="default"/>
+        <w:sz w:val="20"/>
+      </w:rPr>
+    </w:lvl>
+    <w:lvl w:ilvl="5" w:tentative="1">
+      <w:start w:val="1"/>
+      <w:numFmt w:val="bullet"/>
+      <w:lvlText w:val=""/>
+      <w:lvlJc w:val="left"/>
+      <w:pPr>
+        <w:tabs>
+          <w:tab w:val="num" w:pos="4320"/>
+        </w:tabs>
+        <w:ind w:left="4320" w:hanging="360"/>
+      </w:pPr>
+      <w:rPr>
+        <w:rFonts w:ascii="Wingdings" w:hAnsi="Wingdings" w:hint="default"/>
+        <w:sz w:val="20"/>
+      </w:rPr>
+    </w:lvl>
+    <w:lvl w:ilvl="6" w:tentative="1">
+      <w:start w:val="1"/>
+      <w:numFmt w:val="bullet"/>
+      <w:lvlText w:val=""/>
+      <w:lvlJc w:val="left"/>
+      <w:pPr>
+        <w:tabs>
+          <w:tab w:val="num" w:pos="5040"/>
+        </w:tabs>
+        <w:ind w:left="5040" w:hanging="360"/>
+      </w:pPr>
+      <w:rPr>
+        <w:rFonts w:ascii="Wingdings" w:hAnsi="Wingdings" w:hint="default"/>
+        <w:sz w:val="20"/>
+      </w:rPr>
+    </w:lvl>
+    <w:lvl w:ilvl="7" w:tentative="1">
+      <w:start w:val="1"/>
+      <w:numFmt w:val="bullet"/>
+      <w:lvlText w:val=""/>
+      <w:lvlJc w:val="left"/>
+      <w:pPr>
+        <w:tabs>
+          <w:tab w:val="num" w:pos="5760"/>
+        </w:tabs>
+        <w:ind w:left="5760" w:hanging="360"/>
+      </w:pPr>
+      <w:rPr>
+        <w:rFonts w:ascii="Wingdings" w:hAnsi="Wingdings" w:hint="default"/>
+        <w:sz w:val="20"/>
+      </w:rPr>
+    </w:lvl>
+    <w:lvl w:ilvl="8" w:tentative="1">
+      <w:start w:val="1"/>
+      <w:numFmt w:val="bullet"/>
+      <w:lvlText w:val=""/>
+      <w:lvlJc w:val="left"/>
+      <w:pPr>
+        <w:tabs>
+          <w:tab w:val="num" w:pos="6480"/>
+        </w:tabs>
+        <w:ind w:left="6480" w:hanging="360"/>
+      </w:pPr>
+      <w:rPr>
+        <w:rFonts w:ascii="Wingdings" w:hAnsi="Wingdings" w:hint="default"/>
+        <w:sz w:val="20"/>
+      </w:rPr>
+    </w:lvl>
+  </w:abstractNum>
+  <w:abstractNum w:abstractNumId="2" w15:restartNumberingAfterBreak="0">
     <w:nsid w:val="0CF30A06"/>
     <w:multiLevelType w:val="multilevel"/>
     <w:tmpl w:val="7AFCA2E0"/>
@@ -4731,7 +5306,7 @@
       </w:rPr>
     </w:lvl>
   </w:abstractNum>
-  <w:abstractNum w:abstractNumId="2" w15:restartNumberingAfterBreak="0">
+  <w:abstractNum w:abstractNumId="3" w15:restartNumberingAfterBreak="0">
     <w:nsid w:val="100E1FA3"/>
     <w:multiLevelType w:val="multilevel"/>
     <w:tmpl w:val="C4220540"/>
@@ -4880,7 +5455,7 @@
       </w:rPr>
     </w:lvl>
   </w:abstractNum>
-  <w:abstractNum w:abstractNumId="3" w15:restartNumberingAfterBreak="0">
+  <w:abstractNum w:abstractNumId="4" w15:restartNumberingAfterBreak="0">
     <w:nsid w:val="15C019D0"/>
     <w:multiLevelType w:val="multilevel"/>
     <w:tmpl w:val="D93EDE20"/>
@@ -5029,7 +5604,7 @@
       </w:rPr>
     </w:lvl>
   </w:abstractNum>
-  <w:abstractNum w:abstractNumId="4" w15:restartNumberingAfterBreak="0">
+  <w:abstractNum w:abstractNumId="5" w15:restartNumberingAfterBreak="0">
     <w:nsid w:val="18AE103A"/>
     <w:multiLevelType w:val="multilevel"/>
     <w:tmpl w:val="4D30C244"/>
@@ -5178,7 +5753,7 @@
       </w:rPr>
     </w:lvl>
   </w:abstractNum>
-  <w:abstractNum w:abstractNumId="5" w15:restartNumberingAfterBreak="0">
+  <w:abstractNum w:abstractNumId="6" w15:restartNumberingAfterBreak="0">
     <w:nsid w:val="23AB0C2D"/>
     <w:multiLevelType w:val="multilevel"/>
     <w:tmpl w:val="9CB694B4"/>
@@ -5327,7 +5902,156 @@
       </w:rPr>
     </w:lvl>
   </w:abstractNum>
-  <w:abstractNum w:abstractNumId="6" w15:restartNumberingAfterBreak="0">
+  <w:abstractNum w:abstractNumId="7" w15:restartNumberingAfterBreak="0">
+    <w:nsid w:val="2BF75433"/>
+    <w:multiLevelType w:val="multilevel"/>
+    <w:tmpl w:val="E3B2D034"/>
+    <w:lvl w:ilvl="0">
+      <w:start w:val="1"/>
+      <w:numFmt w:val="bullet"/>
+      <w:lvlText w:val=""/>
+      <w:lvlJc w:val="left"/>
+      <w:pPr>
+        <w:tabs>
+          <w:tab w:val="num" w:pos="720"/>
+        </w:tabs>
+        <w:ind w:left="720" w:hanging="360"/>
+      </w:pPr>
+      <w:rPr>
+        <w:rFonts w:ascii="Symbol" w:hAnsi="Symbol" w:hint="default"/>
+        <w:sz w:val="20"/>
+      </w:rPr>
+    </w:lvl>
+    <w:lvl w:ilvl="1" w:tentative="1">
+      <w:start w:val="1"/>
+      <w:numFmt w:val="bullet"/>
+      <w:lvlText w:val="o"/>
+      <w:lvlJc w:val="left"/>
+      <w:pPr>
+        <w:tabs>
+          <w:tab w:val="num" w:pos="1440"/>
+        </w:tabs>
+        <w:ind w:left="1440" w:hanging="360"/>
+      </w:pPr>
+      <w:rPr>
+        <w:rFonts w:ascii="Courier New" w:hAnsi="Courier New" w:hint="default"/>
+        <w:sz w:val="20"/>
+      </w:rPr>
+    </w:lvl>
+    <w:lvl w:ilvl="2" w:tentative="1">
+      <w:start w:val="1"/>
+      <w:numFmt w:val="bullet"/>
+      <w:lvlText w:val=""/>
+      <w:lvlJc w:val="left"/>
+      <w:pPr>
+        <w:tabs>
+          <w:tab w:val="num" w:pos="2160"/>
+        </w:tabs>
+        <w:ind w:left="2160" w:hanging="360"/>
+      </w:pPr>
+      <w:rPr>
+        <w:rFonts w:ascii="Wingdings" w:hAnsi="Wingdings" w:hint="default"/>
+        <w:sz w:val="20"/>
+      </w:rPr>
+    </w:lvl>
+    <w:lvl w:ilvl="3" w:tentative="1">
+      <w:start w:val="1"/>
+      <w:numFmt w:val="bullet"/>
+      <w:lvlText w:val=""/>
+      <w:lvlJc w:val="left"/>
+      <w:pPr>
+        <w:tabs>
+          <w:tab w:val="num" w:pos="2880"/>
+        </w:tabs>
+        <w:ind w:left="2880" w:hanging="360"/>
+      </w:pPr>
+      <w:rPr>
+        <w:rFonts w:ascii="Wingdings" w:hAnsi="Wingdings" w:hint="default"/>
+        <w:sz w:val="20"/>
+      </w:rPr>
+    </w:lvl>
+    <w:lvl w:ilvl="4" w:tentative="1">
+      <w:start w:val="1"/>
+      <w:numFmt w:val="bullet"/>
+      <w:lvlText w:val=""/>
+      <w:lvlJc w:val="left"/>
+      <w:pPr>
+        <w:tabs>
+          <w:tab w:val="num" w:pos="3600"/>
+        </w:tabs>
+        <w:ind w:left="3600" w:hanging="360"/>
+      </w:pPr>
+      <w:rPr>
+        <w:rFonts w:ascii="Wingdings" w:hAnsi="Wingdings" w:hint="default"/>
+        <w:sz w:val="20"/>
+      </w:rPr>
+    </w:lvl>
+    <w:lvl w:ilvl="5" w:tentative="1">
+      <w:start w:val="1"/>
+      <w:numFmt w:val="bullet"/>
+      <w:lvlText w:val=""/>
+      <w:lvlJc w:val="left"/>
+      <w:pPr>
+        <w:tabs>
+          <w:tab w:val="num" w:pos="4320"/>
+        </w:tabs>
+        <w:ind w:left="4320" w:hanging="360"/>
+      </w:pPr>
+      <w:rPr>
+        <w:rFonts w:ascii="Wingdings" w:hAnsi="Wingdings" w:hint="default"/>
+        <w:sz w:val="20"/>
+      </w:rPr>
+    </w:lvl>
+    <w:lvl w:ilvl="6" w:tentative="1">
+      <w:start w:val="1"/>
+      <w:numFmt w:val="bullet"/>
+      <w:lvlText w:val=""/>
+      <w:lvlJc w:val="left"/>
+      <w:pPr>
+        <w:tabs>
+          <w:tab w:val="num" w:pos="5040"/>
+        </w:tabs>
+        <w:ind w:left="5040" w:hanging="360"/>
+      </w:pPr>
+      <w:rPr>
+        <w:rFonts w:ascii="Wingdings" w:hAnsi="Wingdings" w:hint="default"/>
+        <w:sz w:val="20"/>
+      </w:rPr>
+    </w:lvl>
+    <w:lvl w:ilvl="7" w:tentative="1">
+      <w:start w:val="1"/>
+      <w:numFmt w:val="bullet"/>
+      <w:lvlText w:val=""/>
+      <w:lvlJc w:val="left"/>
+      <w:pPr>
+        <w:tabs>
+          <w:tab w:val="num" w:pos="5760"/>
+        </w:tabs>
+        <w:ind w:left="5760" w:hanging="360"/>
+      </w:pPr>
+      <w:rPr>
+        <w:rFonts w:ascii="Wingdings" w:hAnsi="Wingdings" w:hint="default"/>
+        <w:sz w:val="20"/>
+      </w:rPr>
+    </w:lvl>
+    <w:lvl w:ilvl="8" w:tentative="1">
+      <w:start w:val="1"/>
+      <w:numFmt w:val="bullet"/>
+      <w:lvlText w:val=""/>
+      <w:lvlJc w:val="left"/>
+      <w:pPr>
+        <w:tabs>
+          <w:tab w:val="num" w:pos="6480"/>
+        </w:tabs>
+        <w:ind w:left="6480" w:hanging="360"/>
+      </w:pPr>
+      <w:rPr>
+        <w:rFonts w:ascii="Wingdings" w:hAnsi="Wingdings" w:hint="default"/>
+        <w:sz w:val="20"/>
+      </w:rPr>
+    </w:lvl>
+  </w:abstractNum>
+  <w:abstractNum w:abstractNumId="8" w15:restartNumberingAfterBreak="0">
     <w:nsid w:val="3EC12839"/>
     <w:multiLevelType w:val="multilevel"/>
     <w:tmpl w:val="80E687F8"/>
@@ -5476,7 +6200,7 @@
       </w:rPr>
     </w:lvl>
   </w:abstractNum>
-  <w:abstractNum w:abstractNumId="7" w15:restartNumberingAfterBreak="0">
+  <w:abstractNum w:abstractNumId="9" w15:restartNumberingAfterBreak="0">
     <w:nsid w:val="56276CC2"/>
     <w:multiLevelType w:val="multilevel"/>
     <w:tmpl w:val="386C0722"/>
@@ -5625,7 +6349,7 @@
       </w:rPr>
     </w:lvl>
   </w:abstractNum>
-  <w:abstractNum w:abstractNumId="8" w15:restartNumberingAfterBreak="0">
+  <w:abstractNum w:abstractNumId="10" w15:restartNumberingAfterBreak="0">
     <w:nsid w:val="57FF0DC9"/>
     <w:multiLevelType w:val="multilevel"/>
     <w:tmpl w:val="14A44D9E"/>
@@ -5774,7 +6498,7 @@
       </w:rPr>
     </w:lvl>
   </w:abstractNum>
-  <w:abstractNum w:abstractNumId="9" w15:restartNumberingAfterBreak="0">
+  <w:abstractNum w:abstractNumId="11" w15:restartNumberingAfterBreak="0">
     <w:nsid w:val="5A2340BD"/>
     <w:multiLevelType w:val="multilevel"/>
     <w:tmpl w:val="AEC8C31C"/>
@@ -5923,7 +6647,7 @@
       </w:rPr>
     </w:lvl>
   </w:abstractNum>
-  <w:abstractNum w:abstractNumId="10" w15:restartNumberingAfterBreak="0">
+  <w:abstractNum w:abstractNumId="12" w15:restartNumberingAfterBreak="0">
     <w:nsid w:val="5DDF7A3D"/>
     <w:multiLevelType w:val="multilevel"/>
     <w:tmpl w:val="A168AEE8"/>
@@ -6072,7 +6796,7 @@
       </w:rPr>
     </w:lvl>
   </w:abstractNum>
-  <w:abstractNum w:abstractNumId="11" w15:restartNumberingAfterBreak="0">
+  <w:abstractNum w:abstractNumId="13" w15:restartNumberingAfterBreak="0">
     <w:nsid w:val="63730372"/>
     <w:multiLevelType w:val="multilevel"/>
     <w:tmpl w:val="B3321446"/>
@@ -6221,7 +6945,7 @@
       </w:rPr>
     </w:lvl>
   </w:abstractNum>
-  <w:abstractNum w:abstractNumId="12" w15:restartNumberingAfterBreak="0">
+  <w:abstractNum w:abstractNumId="14" w15:restartNumberingAfterBreak="0">
     <w:nsid w:val="693036C4"/>
     <w:multiLevelType w:val="multilevel"/>
     <w:tmpl w:val="6E0C24B0"/>
@@ -6370,7 +7094,7 @@
       </w:rPr>
     </w:lvl>
   </w:abstractNum>
-  <w:abstractNum w:abstractNumId="13" w15:restartNumberingAfterBreak="0">
+  <w:abstractNum w:abstractNumId="15" w15:restartNumberingAfterBreak="0">
     <w:nsid w:val="799066E1"/>
     <w:multiLevelType w:val="multilevel"/>
     <w:tmpl w:val="42C4CF3C"/>
@@ -6519,7 +7243,7 @@
       </w:rPr>
     </w:lvl>
   </w:abstractNum>
-  <w:abstractNum w:abstractNumId="14" w15:restartNumberingAfterBreak="0">
+  <w:abstractNum w:abstractNumId="16" w15:restartNumberingAfterBreak="0">
     <w:nsid w:val="7DCD7425"/>
     <w:multiLevelType w:val="multilevel"/>
     <w:tmpl w:val="05D62C36"/>
@@ -6668,7 +7392,7 @@
       </w:rPr>
     </w:lvl>
   </w:abstractNum>
-  <w:abstractNum w:abstractNumId="15" w15:restartNumberingAfterBreak="0">
+  <w:abstractNum w:abstractNumId="17" w15:restartNumberingAfterBreak="0">
     <w:nsid w:val="7EAE3B46"/>
     <w:multiLevelType w:val="multilevel"/>
     <w:tmpl w:val="6BE6F854"/>
@@ -6818,52 +7542,58 @@
     </w:lvl>
   </w:abstractNum>
   <w:num w:numId="1">
-    <w:abstractNumId w:val="12"/>
+    <w:abstractNumId w:val="14"/>
   </w:num>
   <w:num w:numId="2">
-    <w:abstractNumId w:val="13"/>
+    <w:abstractNumId w:val="15"/>
   </w:num>
   <w:num w:numId="3">
-    <w:abstractNumId w:val="3"/>
+    <w:abstractNumId w:val="4"/>
   </w:num>
   <w:num w:numId="4">
     <w:abstractNumId w:val="0"/>
   </w:num>
   <w:num w:numId="5">
+    <w:abstractNumId w:val="12"/>
+  </w:num>
+  <w:num w:numId="6">
+    <w:abstractNumId w:val="9"/>
+  </w:num>
+  <w:num w:numId="7">
+    <w:abstractNumId w:val="13"/>
+  </w:num>
+  <w:num w:numId="8">
+    <w:abstractNumId w:val="6"/>
+  </w:num>
+  <w:num w:numId="9">
+    <w:abstractNumId w:val="17"/>
+  </w:num>
+  <w:num w:numId="10">
+    <w:abstractNumId w:val="5"/>
+  </w:num>
+  <w:num w:numId="11">
     <w:abstractNumId w:val="10"/>
   </w:num>
-  <w:num w:numId="6">
+  <w:num w:numId="12">
+    <w:abstractNumId w:val="2"/>
+  </w:num>
+  <w:num w:numId="13">
+    <w:abstractNumId w:val="16"/>
+  </w:num>
+  <w:num w:numId="14">
+    <w:abstractNumId w:val="8"/>
+  </w:num>
+  <w:num w:numId="15">
+    <w:abstractNumId w:val="3"/>
+  </w:num>
+  <w:num w:numId="16">
+    <w:abstractNumId w:val="11"/>
+  </w:num>
+  <w:num w:numId="17">
     <w:abstractNumId w:val="7"/>
   </w:num>
-  <w:num w:numId="7">
-    <w:abstractNumId w:val="11"/>
-  </w:num>
-  <w:num w:numId="8">
-    <w:abstractNumId w:val="5"/>
-  </w:num>
-  <w:num w:numId="9">
-    <w:abstractNumId w:val="15"/>
-  </w:num>
-  <w:num w:numId="10">
-    <w:abstractNumId w:val="4"/>
-  </w:num>
-  <w:num w:numId="11">
-    <w:abstractNumId w:val="8"/>
-  </w:num>
-  <w:num w:numId="12">
+  <w:num w:numId="18">
     <w:abstractNumId w:val="1"/>
-  </w:num>
-  <w:num w:numId="13">
-    <w:abstractNumId w:val="14"/>
-  </w:num>
-  <w:num w:numId="14">
-    <w:abstractNumId w:val="6"/>
-  </w:num>
-  <w:num w:numId="15">
-    <w:abstractNumId w:val="2"/>
-  </w:num>
-  <w:num w:numId="16">
-    <w:abstractNumId w:val="9"/>
   </w:num>
 </w:numbering>
 </file>

</xml_diff>

<commit_message>
Adding: - Q10 folder: -- Requirement.docx
Updating:
-Requirements.docx (with Q10 Requirement.docx)
</commit_message>
<xml_diff>
--- a/L06 Flexbox/Requirements.docx
+++ b/L06 Flexbox/Requirements.docx
@@ -4791,7 +4791,10 @@
         <w:shd w:val="clear" w:color="auto" w:fill="FFFFFF"/>
         <w:spacing w:before="100" w:beforeAutospacing="1" w:after="100" w:afterAutospacing="1" w:line="240" w:lineRule="auto"/>
         <w:rPr>
-          <w:rFonts w:ascii="Segoe UI" w:hAnsi="Segoe UI" w:cs="Segoe UI"/>
+          <w:rStyle w:val="Strong"/>
+          <w:rFonts w:ascii="Segoe UI" w:hAnsi="Segoe UI" w:cs="Segoe UI"/>
+          <w:b w:val="0"/>
+          <w:bCs w:val="0"/>
           <w:color w:val="24292E"/>
         </w:rPr>
       </w:pPr>
@@ -4825,6 +4828,480 @@
         </w:rPr>
         <w:t>rgb(255, 255, 255)</w:t>
       </w:r>
+    </w:p>
+    <w:p>
+      <w:pPr>
+        <w:pStyle w:val="Heading1"/>
+        <w:pBdr>
+          <w:bottom w:val="single" w:sz="6" w:space="4" w:color="EAECEF"/>
+        </w:pBdr>
+        <w:shd w:val="clear" w:color="auto" w:fill="FFFFFF"/>
+        <w:spacing w:after="240" w:afterAutospacing="0"/>
+        <w:rPr>
+          <w:rFonts w:ascii="Segoe UI" w:hAnsi="Segoe UI" w:cs="Segoe UI"/>
+          <w:color w:val="24292E"/>
+        </w:rPr>
+      </w:pPr>
+      <w:r>
+        <w:rPr>
+          <w:rFonts w:ascii="Segoe UI" w:hAnsi="Segoe UI" w:cs="Segoe UI"/>
+          <w:color w:val="24292E"/>
+        </w:rPr>
+        <w:t>10 - Expanding Flex Cards</w:t>
+      </w:r>
+    </w:p>
+    <w:p>
+      <w:pPr>
+        <w:spacing w:before="360" w:after="360"/>
+        <w:rPr>
+          <w:rFonts w:ascii="Times New Roman" w:hAnsi="Times New Roman" w:cs="Times New Roman"/>
+        </w:rPr>
+      </w:pPr>
+      <w:r>
+        <w:pict w14:anchorId="535C8EF6">
+          <v:rect id="_x0000_i1034" style="width:0;height:3pt" o:hralign="center" o:hrstd="t" o:hrnoshade="t" o:hr="t" fillcolor="#24292e" stroked="f"/>
+        </w:pict>
+      </w:r>
+    </w:p>
+    <w:p>
+      <w:pPr>
+        <w:pStyle w:val="NormalWeb"/>
+        <w:shd w:val="clear" w:color="auto" w:fill="FFFFFF"/>
+        <w:spacing w:before="0" w:beforeAutospacing="0" w:after="240" w:afterAutospacing="0"/>
+        <w:rPr>
+          <w:rFonts w:ascii="Segoe UI" w:hAnsi="Segoe UI" w:cs="Segoe UI"/>
+          <w:color w:val="24292E"/>
+        </w:rPr>
+      </w:pPr>
+      <w:r>
+        <w:rPr>
+          <w:rFonts w:ascii="Segoe UI" w:hAnsi="Segoe UI" w:cs="Segoe UI"/>
+          <w:color w:val="24292E"/>
+        </w:rPr>
+        <w:t>Problems for in-class lab for the </w:t>
+      </w:r>
+      <w:hyperlink r:id="rId24" w:history="1">
+        <w:r>
+          <w:rPr>
+            <w:rStyle w:val="Hyperlink"/>
+            <w:rFonts w:ascii="Segoe UI" w:hAnsi="Segoe UI" w:cs="Segoe UI"/>
+            <w:color w:val="0366D6"/>
+            <w:u w:val="none"/>
+          </w:rPr>
+          <w:t>“HTML &amp; CSS”</w:t>
+        </w:r>
+      </w:hyperlink>
+      <w:r>
+        <w:rPr>
+          <w:rFonts w:ascii="Segoe UI" w:hAnsi="Segoe UI" w:cs="Segoe UI"/>
+          <w:color w:val="24292E"/>
+        </w:rPr>
+        <w:t> course @ </w:t>
+      </w:r>
+      <w:r>
+        <w:rPr>
+          <w:rStyle w:val="Strong"/>
+          <w:rFonts w:ascii="Segoe UI" w:hAnsi="Segoe UI" w:cs="Segoe UI"/>
+          <w:color w:val="24292E"/>
+        </w:rPr>
+        <w:t>SoftUni</w:t>
+      </w:r>
+      <w:r>
+        <w:rPr>
+          <w:rFonts w:ascii="Segoe UI" w:hAnsi="Segoe UI" w:cs="Segoe UI"/>
+          <w:color w:val="24292E"/>
+        </w:rPr>
+        <w:t>.</w:t>
+      </w:r>
+    </w:p>
+    <w:p>
+      <w:pPr>
+        <w:pStyle w:val="NormalWeb"/>
+        <w:shd w:val="clear" w:color="auto" w:fill="FFFFFF"/>
+        <w:spacing w:before="0" w:beforeAutospacing="0" w:after="240" w:afterAutospacing="0"/>
+        <w:rPr>
+          <w:rFonts w:ascii="Segoe UI" w:hAnsi="Segoe UI" w:cs="Segoe UI"/>
+          <w:color w:val="24292E"/>
+        </w:rPr>
+      </w:pPr>
+      <w:r>
+        <w:rPr>
+          <w:rFonts w:ascii="Segoe UI" w:hAnsi="Segoe UI" w:cs="Segoe UI"/>
+          <w:color w:val="24292E"/>
+        </w:rPr>
+        <w:t>Submit your solutions in the </w:t>
+      </w:r>
+      <w:hyperlink r:id="rId25" w:history="1">
+        <w:r>
+          <w:rPr>
+            <w:rStyle w:val="Hyperlink"/>
+            <w:rFonts w:ascii="Segoe UI" w:hAnsi="Segoe UI" w:cs="Segoe UI"/>
+            <w:color w:val="0366D6"/>
+            <w:u w:val="none"/>
+          </w:rPr>
+          <w:t>SoftUni Judge System</w:t>
+        </w:r>
+      </w:hyperlink>
+      <w:r>
+        <w:rPr>
+          <w:rFonts w:ascii="Segoe UI" w:hAnsi="Segoe UI" w:cs="Segoe UI"/>
+          <w:color w:val="24292E"/>
+        </w:rPr>
+        <w:t>.</w:t>
+      </w:r>
+    </w:p>
+    <w:p>
+      <w:pPr>
+        <w:pStyle w:val="Heading2"/>
+        <w:pBdr>
+          <w:bottom w:val="single" w:sz="6" w:space="4" w:color="EAECEF"/>
+        </w:pBdr>
+        <w:shd w:val="clear" w:color="auto" w:fill="FFFFFF"/>
+        <w:spacing w:before="360" w:beforeAutospacing="0" w:after="240" w:afterAutospacing="0"/>
+        <w:rPr>
+          <w:rFonts w:ascii="Segoe UI" w:hAnsi="Segoe UI" w:cs="Segoe UI"/>
+          <w:color w:val="24292E"/>
+        </w:rPr>
+      </w:pPr>
+      <w:r>
+        <w:rPr>
+          <w:rFonts w:ascii="Segoe UI" w:hAnsi="Segoe UI" w:cs="Segoe UI"/>
+          <w:color w:val="24292E"/>
+        </w:rPr>
+        <w:lastRenderedPageBreak/>
+        <w:t>Tasks</w:t>
+      </w:r>
+    </w:p>
+    <w:p>
+      <w:pPr>
+        <w:numPr>
+          <w:ilvl w:val="0"/>
+          <w:numId w:val="19"/>
+        </w:numPr>
+        <w:shd w:val="clear" w:color="auto" w:fill="FFFFFF"/>
+        <w:spacing w:before="100" w:beforeAutospacing="1" w:after="100" w:afterAutospacing="1" w:line="240" w:lineRule="auto"/>
+        <w:rPr>
+          <w:rFonts w:ascii="Segoe UI" w:hAnsi="Segoe UI" w:cs="Segoe UI"/>
+          <w:color w:val="24292E"/>
+        </w:rPr>
+      </w:pPr>
+      <w:r>
+        <w:rPr>
+          <w:rFonts w:ascii="Segoe UI" w:hAnsi="Segoe UI" w:cs="Segoe UI"/>
+          <w:color w:val="24292E"/>
+        </w:rPr>
+        <w:t>Create an </w:t>
+      </w:r>
+      <w:r>
+        <w:rPr>
+          <w:rStyle w:val="Strong"/>
+          <w:rFonts w:ascii="Segoe UI" w:hAnsi="Segoe UI" w:cs="Segoe UI"/>
+          <w:color w:val="24292E"/>
+        </w:rPr>
+        <w:t>"index.html"</w:t>
+      </w:r>
+      <w:r>
+        <w:rPr>
+          <w:rFonts w:ascii="Segoe UI" w:hAnsi="Segoe UI" w:cs="Segoe UI"/>
+          <w:color w:val="24292E"/>
+        </w:rPr>
+        <w:t> file with title - </w:t>
+      </w:r>
+      <w:r>
+        <w:rPr>
+          <w:rStyle w:val="Strong"/>
+          <w:rFonts w:ascii="Segoe UI" w:hAnsi="Segoe UI" w:cs="Segoe UI"/>
+          <w:color w:val="24292E"/>
+        </w:rPr>
+        <w:t>Expanding flex cards</w:t>
+      </w:r>
+    </w:p>
+    <w:p>
+      <w:pPr>
+        <w:numPr>
+          <w:ilvl w:val="0"/>
+          <w:numId w:val="19"/>
+        </w:numPr>
+        <w:shd w:val="clear" w:color="auto" w:fill="FFFFFF"/>
+        <w:spacing w:before="60" w:after="100" w:afterAutospacing="1" w:line="240" w:lineRule="auto"/>
+        <w:rPr>
+          <w:rFonts w:ascii="Segoe UI" w:hAnsi="Segoe UI" w:cs="Segoe UI"/>
+          <w:color w:val="24292E"/>
+        </w:rPr>
+      </w:pPr>
+      <w:r>
+        <w:rPr>
+          <w:rFonts w:ascii="Segoe UI" w:hAnsi="Segoe UI" w:cs="Segoe UI"/>
+          <w:color w:val="24292E"/>
+        </w:rPr>
+        <w:t>Use the images provided in the </w:t>
+      </w:r>
+      <w:r>
+        <w:rPr>
+          <w:rStyle w:val="Strong"/>
+          <w:rFonts w:ascii="Segoe UI" w:hAnsi="Segoe UI" w:cs="Segoe UI"/>
+          <w:color w:val="24292E"/>
+        </w:rPr>
+        <w:t>resources</w:t>
+      </w:r>
+      <w:r>
+        <w:rPr>
+          <w:rFonts w:ascii="Segoe UI" w:hAnsi="Segoe UI" w:cs="Segoe UI"/>
+          <w:color w:val="24292E"/>
+        </w:rPr>
+        <w:t> folder</w:t>
+      </w:r>
+    </w:p>
+    <w:p>
+      <w:pPr>
+        <w:pStyle w:val="Heading2"/>
+        <w:pBdr>
+          <w:bottom w:val="single" w:sz="6" w:space="4" w:color="EAECEF"/>
+        </w:pBdr>
+        <w:shd w:val="clear" w:color="auto" w:fill="FFFFFF"/>
+        <w:spacing w:before="360" w:beforeAutospacing="0" w:after="240" w:afterAutospacing="0"/>
+        <w:rPr>
+          <w:rFonts w:ascii="Segoe UI" w:hAnsi="Segoe UI" w:cs="Segoe UI"/>
+          <w:color w:val="24292E"/>
+        </w:rPr>
+      </w:pPr>
+      <w:r>
+        <w:rPr>
+          <w:rFonts w:ascii="Segoe UI" w:hAnsi="Segoe UI" w:cs="Segoe UI"/>
+          <w:color w:val="24292E"/>
+        </w:rPr>
+        <w:t>Constraints</w:t>
+      </w:r>
+    </w:p>
+    <w:p>
+      <w:pPr>
+        <w:numPr>
+          <w:ilvl w:val="0"/>
+          <w:numId w:val="20"/>
+        </w:numPr>
+        <w:shd w:val="clear" w:color="auto" w:fill="FFFFFF"/>
+        <w:spacing w:before="100" w:beforeAutospacing="1" w:after="100" w:afterAutospacing="1" w:line="240" w:lineRule="auto"/>
+        <w:rPr>
+          <w:rFonts w:ascii="Segoe UI" w:hAnsi="Segoe UI" w:cs="Segoe UI"/>
+          <w:color w:val="24292E"/>
+        </w:rPr>
+      </w:pPr>
+      <w:r>
+        <w:rPr>
+          <w:rFonts w:ascii="Segoe UI" w:hAnsi="Segoe UI" w:cs="Segoe UI"/>
+          <w:color w:val="24292E"/>
+        </w:rPr>
+        <w:t>Body </w:t>
+      </w:r>
+      <w:r>
+        <w:rPr>
+          <w:rStyle w:val="Strong"/>
+          <w:rFonts w:ascii="Segoe UI" w:hAnsi="Segoe UI" w:cs="Segoe UI"/>
+          <w:color w:val="24292E"/>
+        </w:rPr>
+        <w:t>background color</w:t>
+      </w:r>
+      <w:r>
+        <w:rPr>
+          <w:rFonts w:ascii="Segoe UI" w:hAnsi="Segoe UI" w:cs="Segoe UI"/>
+          <w:color w:val="24292E"/>
+        </w:rPr>
+        <w:t> must be </w:t>
+      </w:r>
+      <w:r>
+        <w:rPr>
+          <w:rStyle w:val="Strong"/>
+          <w:rFonts w:ascii="Segoe UI" w:hAnsi="Segoe UI" w:cs="Segoe UI"/>
+          <w:color w:val="24292E"/>
+        </w:rPr>
+        <w:t>rgb(238, 238, 238)</w:t>
+      </w:r>
+    </w:p>
+    <w:p>
+      <w:pPr>
+        <w:numPr>
+          <w:ilvl w:val="0"/>
+          <w:numId w:val="20"/>
+        </w:numPr>
+        <w:shd w:val="clear" w:color="auto" w:fill="FFFFFF"/>
+        <w:spacing w:before="60" w:after="100" w:afterAutospacing="1" w:line="240" w:lineRule="auto"/>
+        <w:rPr>
+          <w:rFonts w:ascii="Segoe UI" w:hAnsi="Segoe UI" w:cs="Segoe UI"/>
+          <w:color w:val="24292E"/>
+        </w:rPr>
+      </w:pPr>
+      <w:r>
+        <w:rPr>
+          <w:rFonts w:ascii="Segoe UI" w:hAnsi="Segoe UI" w:cs="Segoe UI"/>
+          <w:color w:val="24292E"/>
+        </w:rPr>
+        <w:t>The body </w:t>
+      </w:r>
+      <w:r>
+        <w:rPr>
+          <w:rStyle w:val="Strong"/>
+          <w:rFonts w:ascii="Segoe UI" w:hAnsi="Segoe UI" w:cs="Segoe UI"/>
+          <w:color w:val="24292E"/>
+        </w:rPr>
+        <w:t>display</w:t>
+      </w:r>
+      <w:r>
+        <w:rPr>
+          <w:rFonts w:ascii="Segoe UI" w:hAnsi="Segoe UI" w:cs="Segoe UI"/>
+          <w:color w:val="24292E"/>
+        </w:rPr>
+        <w:t> property has to be </w:t>
+      </w:r>
+      <w:r>
+        <w:rPr>
+          <w:rStyle w:val="Strong"/>
+          <w:rFonts w:ascii="Segoe UI" w:hAnsi="Segoe UI" w:cs="Segoe UI"/>
+          <w:color w:val="24292E"/>
+        </w:rPr>
+        <w:t>flex</w:t>
+      </w:r>
+    </w:p>
+    <w:p>
+      <w:pPr>
+        <w:numPr>
+          <w:ilvl w:val="1"/>
+          <w:numId w:val="20"/>
+        </w:numPr>
+        <w:shd w:val="clear" w:color="auto" w:fill="FFFFFF"/>
+        <w:spacing w:before="100" w:beforeAutospacing="1" w:after="100" w:afterAutospacing="1" w:line="240" w:lineRule="auto"/>
+        <w:rPr>
+          <w:rFonts w:ascii="Segoe UI" w:hAnsi="Segoe UI" w:cs="Segoe UI"/>
+          <w:color w:val="24292E"/>
+        </w:rPr>
+      </w:pPr>
+      <w:r>
+        <w:rPr>
+          <w:rStyle w:val="Strong"/>
+          <w:rFonts w:ascii="Segoe UI" w:hAnsi="Segoe UI" w:cs="Segoe UI"/>
+          <w:color w:val="24292E"/>
+        </w:rPr>
+        <w:t>Align</w:t>
+      </w:r>
+      <w:r>
+        <w:rPr>
+          <w:rFonts w:ascii="Segoe UI" w:hAnsi="Segoe UI" w:cs="Segoe UI"/>
+          <w:color w:val="24292E"/>
+        </w:rPr>
+        <w:t> the items in center</w:t>
+      </w:r>
+    </w:p>
+    <w:p>
+      <w:pPr>
+        <w:numPr>
+          <w:ilvl w:val="0"/>
+          <w:numId w:val="20"/>
+        </w:numPr>
+        <w:shd w:val="clear" w:color="auto" w:fill="FFFFFF"/>
+        <w:spacing w:before="60" w:after="100" w:afterAutospacing="1" w:line="240" w:lineRule="auto"/>
+        <w:rPr>
+          <w:rFonts w:ascii="Segoe UI" w:hAnsi="Segoe UI" w:cs="Segoe UI"/>
+          <w:color w:val="24292E"/>
+        </w:rPr>
+      </w:pPr>
+      <w:r>
+        <w:rPr>
+          <w:rFonts w:ascii="Segoe UI" w:hAnsi="Segoe UI" w:cs="Segoe UI"/>
+          <w:color w:val="24292E"/>
+        </w:rPr>
+        <w:t>The entire page content has to be inside </w:t>
+      </w:r>
+      <w:r>
+        <w:rPr>
+          <w:rStyle w:val="Strong"/>
+          <w:rFonts w:ascii="Segoe UI" w:hAnsi="Segoe UI" w:cs="Segoe UI"/>
+          <w:color w:val="24292E"/>
+        </w:rPr>
+        <w:t>section</w:t>
+      </w:r>
+      <w:r>
+        <w:rPr>
+          <w:rFonts w:ascii="Segoe UI" w:hAnsi="Segoe UI" w:cs="Segoe UI"/>
+          <w:color w:val="24292E"/>
+        </w:rPr>
+        <w:t> with class named </w:t>
+      </w:r>
+      <w:r>
+        <w:rPr>
+          <w:rStyle w:val="Strong"/>
+          <w:rFonts w:ascii="Segoe UI" w:hAnsi="Segoe UI" w:cs="Segoe UI"/>
+          <w:color w:val="24292E"/>
+        </w:rPr>
+        <w:t>container</w:t>
+      </w:r>
+      <w:r>
+        <w:rPr>
+          <w:rFonts w:ascii="Segoe UI" w:hAnsi="Segoe UI" w:cs="Segoe UI"/>
+          <w:color w:val="24292E"/>
+        </w:rPr>
+        <w:t> </w:t>
+      </w:r>
+      <w:r>
+        <w:rPr>
+          <w:rStyle w:val="Emphasis"/>
+          <w:rFonts w:ascii="Segoe UI" w:hAnsi="Segoe UI" w:cs="Segoe UI"/>
+          <w:color w:val="24292E"/>
+        </w:rPr>
+        <w:t>(section.container)</w:t>
+      </w:r>
+    </w:p>
+    <w:p>
+      <w:pPr>
+        <w:numPr>
+          <w:ilvl w:val="0"/>
+          <w:numId w:val="20"/>
+        </w:numPr>
+        <w:shd w:val="clear" w:color="auto" w:fill="FFFFFF"/>
+        <w:spacing w:before="60" w:after="100" w:afterAutospacing="1" w:line="240" w:lineRule="auto"/>
+        <w:rPr>
+          <w:rFonts w:ascii="Segoe UI" w:hAnsi="Segoe UI" w:cs="Segoe UI"/>
+          <w:color w:val="24292E"/>
+        </w:rPr>
+      </w:pPr>
+      <w:r>
+        <w:rPr>
+          <w:rFonts w:ascii="Segoe UI" w:hAnsi="Segoe UI" w:cs="Segoe UI"/>
+          <w:color w:val="24292E"/>
+        </w:rPr>
+        <w:t>The container </w:t>
+      </w:r>
+      <w:r>
+        <w:rPr>
+          <w:rStyle w:val="Strong"/>
+          <w:rFonts w:ascii="Segoe UI" w:hAnsi="Segoe UI" w:cs="Segoe UI"/>
+          <w:color w:val="24292E"/>
+        </w:rPr>
+        <w:t>display</w:t>
+      </w:r>
+      <w:r>
+        <w:rPr>
+          <w:rFonts w:ascii="Segoe UI" w:hAnsi="Segoe UI" w:cs="Segoe UI"/>
+          <w:color w:val="24292E"/>
+        </w:rPr>
+        <w:t> property has to be </w:t>
+      </w:r>
+      <w:r>
+        <w:rPr>
+          <w:rStyle w:val="Strong"/>
+          <w:rFonts w:ascii="Segoe UI" w:hAnsi="Segoe UI" w:cs="Segoe UI"/>
+          <w:color w:val="24292E"/>
+        </w:rPr>
+        <w:t>flex</w:t>
+      </w:r>
+    </w:p>
+    <w:p>
+      <w:pPr>
+        <w:shd w:val="clear" w:color="auto" w:fill="FFFFFF"/>
+        <w:spacing w:before="100" w:beforeAutospacing="1" w:after="100" w:afterAutospacing="1" w:line="240" w:lineRule="auto"/>
+        <w:rPr>
+          <w:rFonts w:ascii="Segoe UI" w:hAnsi="Segoe UI" w:cs="Segoe UI"/>
+          <w:color w:val="24292E"/>
+        </w:rPr>
+      </w:pPr>
     </w:p>
     <w:p>
       <w:pPr>
@@ -7095,6 +7572,155 @@
     </w:lvl>
   </w:abstractNum>
   <w:abstractNum w:abstractNumId="15" w15:restartNumberingAfterBreak="0">
+    <w:nsid w:val="73C3589D"/>
+    <w:multiLevelType w:val="multilevel"/>
+    <w:tmpl w:val="97EE1518"/>
+    <w:lvl w:ilvl="0">
+      <w:start w:val="1"/>
+      <w:numFmt w:val="bullet"/>
+      <w:lvlText w:val=""/>
+      <w:lvlJc w:val="left"/>
+      <w:pPr>
+        <w:tabs>
+          <w:tab w:val="num" w:pos="720"/>
+        </w:tabs>
+        <w:ind w:left="720" w:hanging="360"/>
+      </w:pPr>
+      <w:rPr>
+        <w:rFonts w:ascii="Symbol" w:hAnsi="Symbol" w:hint="default"/>
+        <w:sz w:val="20"/>
+      </w:rPr>
+    </w:lvl>
+    <w:lvl w:ilvl="1">
+      <w:start w:val="1"/>
+      <w:numFmt w:val="bullet"/>
+      <w:lvlText w:val="o"/>
+      <w:lvlJc w:val="left"/>
+      <w:pPr>
+        <w:tabs>
+          <w:tab w:val="num" w:pos="1440"/>
+        </w:tabs>
+        <w:ind w:left="1440" w:hanging="360"/>
+      </w:pPr>
+      <w:rPr>
+        <w:rFonts w:ascii="Courier New" w:hAnsi="Courier New" w:hint="default"/>
+        <w:sz w:val="20"/>
+      </w:rPr>
+    </w:lvl>
+    <w:lvl w:ilvl="2" w:tentative="1">
+      <w:start w:val="1"/>
+      <w:numFmt w:val="bullet"/>
+      <w:lvlText w:val=""/>
+      <w:lvlJc w:val="left"/>
+      <w:pPr>
+        <w:tabs>
+          <w:tab w:val="num" w:pos="2160"/>
+        </w:tabs>
+        <w:ind w:left="2160" w:hanging="360"/>
+      </w:pPr>
+      <w:rPr>
+        <w:rFonts w:ascii="Wingdings" w:hAnsi="Wingdings" w:hint="default"/>
+        <w:sz w:val="20"/>
+      </w:rPr>
+    </w:lvl>
+    <w:lvl w:ilvl="3" w:tentative="1">
+      <w:start w:val="1"/>
+      <w:numFmt w:val="bullet"/>
+      <w:lvlText w:val=""/>
+      <w:lvlJc w:val="left"/>
+      <w:pPr>
+        <w:tabs>
+          <w:tab w:val="num" w:pos="2880"/>
+        </w:tabs>
+        <w:ind w:left="2880" w:hanging="360"/>
+      </w:pPr>
+      <w:rPr>
+        <w:rFonts w:ascii="Wingdings" w:hAnsi="Wingdings" w:hint="default"/>
+        <w:sz w:val="20"/>
+      </w:rPr>
+    </w:lvl>
+    <w:lvl w:ilvl="4" w:tentative="1">
+      <w:start w:val="1"/>
+      <w:numFmt w:val="bullet"/>
+      <w:lvlText w:val=""/>
+      <w:lvlJc w:val="left"/>
+      <w:pPr>
+        <w:tabs>
+          <w:tab w:val="num" w:pos="3600"/>
+        </w:tabs>
+        <w:ind w:left="3600" w:hanging="360"/>
+      </w:pPr>
+      <w:rPr>
+        <w:rFonts w:ascii="Wingdings" w:hAnsi="Wingdings" w:hint="default"/>
+        <w:sz w:val="20"/>
+      </w:rPr>
+    </w:lvl>
+    <w:lvl w:ilvl="5" w:tentative="1">
+      <w:start w:val="1"/>
+      <w:numFmt w:val="bullet"/>
+      <w:lvlText w:val=""/>
+      <w:lvlJc w:val="left"/>
+      <w:pPr>
+        <w:tabs>
+          <w:tab w:val="num" w:pos="4320"/>
+        </w:tabs>
+        <w:ind w:left="4320" w:hanging="360"/>
+      </w:pPr>
+      <w:rPr>
+        <w:rFonts w:ascii="Wingdings" w:hAnsi="Wingdings" w:hint="default"/>
+        <w:sz w:val="20"/>
+      </w:rPr>
+    </w:lvl>
+    <w:lvl w:ilvl="6" w:tentative="1">
+      <w:start w:val="1"/>
+      <w:numFmt w:val="bullet"/>
+      <w:lvlText w:val=""/>
+      <w:lvlJc w:val="left"/>
+      <w:pPr>
+        <w:tabs>
+          <w:tab w:val="num" w:pos="5040"/>
+        </w:tabs>
+        <w:ind w:left="5040" w:hanging="360"/>
+      </w:pPr>
+      <w:rPr>
+        <w:rFonts w:ascii="Wingdings" w:hAnsi="Wingdings" w:hint="default"/>
+        <w:sz w:val="20"/>
+      </w:rPr>
+    </w:lvl>
+    <w:lvl w:ilvl="7" w:tentative="1">
+      <w:start w:val="1"/>
+      <w:numFmt w:val="bullet"/>
+      <w:lvlText w:val=""/>
+      <w:lvlJc w:val="left"/>
+      <w:pPr>
+        <w:tabs>
+          <w:tab w:val="num" w:pos="5760"/>
+        </w:tabs>
+        <w:ind w:left="5760" w:hanging="360"/>
+      </w:pPr>
+      <w:rPr>
+        <w:rFonts w:ascii="Wingdings" w:hAnsi="Wingdings" w:hint="default"/>
+        <w:sz w:val="20"/>
+      </w:rPr>
+    </w:lvl>
+    <w:lvl w:ilvl="8" w:tentative="1">
+      <w:start w:val="1"/>
+      <w:numFmt w:val="bullet"/>
+      <w:lvlText w:val=""/>
+      <w:lvlJc w:val="left"/>
+      <w:pPr>
+        <w:tabs>
+          <w:tab w:val="num" w:pos="6480"/>
+        </w:tabs>
+        <w:ind w:left="6480" w:hanging="360"/>
+      </w:pPr>
+      <w:rPr>
+        <w:rFonts w:ascii="Wingdings" w:hAnsi="Wingdings" w:hint="default"/>
+        <w:sz w:val="20"/>
+      </w:rPr>
+    </w:lvl>
+  </w:abstractNum>
+  <w:abstractNum w:abstractNumId="16" w15:restartNumberingAfterBreak="0">
     <w:nsid w:val="799066E1"/>
     <w:multiLevelType w:val="multilevel"/>
     <w:tmpl w:val="42C4CF3C"/>
@@ -7243,7 +7869,156 @@
       </w:rPr>
     </w:lvl>
   </w:abstractNum>
-  <w:abstractNum w:abstractNumId="16" w15:restartNumberingAfterBreak="0">
+  <w:abstractNum w:abstractNumId="17" w15:restartNumberingAfterBreak="0">
+    <w:nsid w:val="7D1B3B7B"/>
+    <w:multiLevelType w:val="multilevel"/>
+    <w:tmpl w:val="4002FECE"/>
+    <w:lvl w:ilvl="0">
+      <w:start w:val="1"/>
+      <w:numFmt w:val="bullet"/>
+      <w:lvlText w:val=""/>
+      <w:lvlJc w:val="left"/>
+      <w:pPr>
+        <w:tabs>
+          <w:tab w:val="num" w:pos="720"/>
+        </w:tabs>
+        <w:ind w:left="720" w:hanging="360"/>
+      </w:pPr>
+      <w:rPr>
+        <w:rFonts w:ascii="Symbol" w:hAnsi="Symbol" w:hint="default"/>
+        <w:sz w:val="20"/>
+      </w:rPr>
+    </w:lvl>
+    <w:lvl w:ilvl="1" w:tentative="1">
+      <w:start w:val="1"/>
+      <w:numFmt w:val="bullet"/>
+      <w:lvlText w:val="o"/>
+      <w:lvlJc w:val="left"/>
+      <w:pPr>
+        <w:tabs>
+          <w:tab w:val="num" w:pos="1440"/>
+        </w:tabs>
+        <w:ind w:left="1440" w:hanging="360"/>
+      </w:pPr>
+      <w:rPr>
+        <w:rFonts w:ascii="Courier New" w:hAnsi="Courier New" w:hint="default"/>
+        <w:sz w:val="20"/>
+      </w:rPr>
+    </w:lvl>
+    <w:lvl w:ilvl="2" w:tentative="1">
+      <w:start w:val="1"/>
+      <w:numFmt w:val="bullet"/>
+      <w:lvlText w:val=""/>
+      <w:lvlJc w:val="left"/>
+      <w:pPr>
+        <w:tabs>
+          <w:tab w:val="num" w:pos="2160"/>
+        </w:tabs>
+        <w:ind w:left="2160" w:hanging="360"/>
+      </w:pPr>
+      <w:rPr>
+        <w:rFonts w:ascii="Wingdings" w:hAnsi="Wingdings" w:hint="default"/>
+        <w:sz w:val="20"/>
+      </w:rPr>
+    </w:lvl>
+    <w:lvl w:ilvl="3" w:tentative="1">
+      <w:start w:val="1"/>
+      <w:numFmt w:val="bullet"/>
+      <w:lvlText w:val=""/>
+      <w:lvlJc w:val="left"/>
+      <w:pPr>
+        <w:tabs>
+          <w:tab w:val="num" w:pos="2880"/>
+        </w:tabs>
+        <w:ind w:left="2880" w:hanging="360"/>
+      </w:pPr>
+      <w:rPr>
+        <w:rFonts w:ascii="Wingdings" w:hAnsi="Wingdings" w:hint="default"/>
+        <w:sz w:val="20"/>
+      </w:rPr>
+    </w:lvl>
+    <w:lvl w:ilvl="4" w:tentative="1">
+      <w:start w:val="1"/>
+      <w:numFmt w:val="bullet"/>
+      <w:lvlText w:val=""/>
+      <w:lvlJc w:val="left"/>
+      <w:pPr>
+        <w:tabs>
+          <w:tab w:val="num" w:pos="3600"/>
+        </w:tabs>
+        <w:ind w:left="3600" w:hanging="360"/>
+      </w:pPr>
+      <w:rPr>
+        <w:rFonts w:ascii="Wingdings" w:hAnsi="Wingdings" w:hint="default"/>
+        <w:sz w:val="20"/>
+      </w:rPr>
+    </w:lvl>
+    <w:lvl w:ilvl="5" w:tentative="1">
+      <w:start w:val="1"/>
+      <w:numFmt w:val="bullet"/>
+      <w:lvlText w:val=""/>
+      <w:lvlJc w:val="left"/>
+      <w:pPr>
+        <w:tabs>
+          <w:tab w:val="num" w:pos="4320"/>
+        </w:tabs>
+        <w:ind w:left="4320" w:hanging="360"/>
+      </w:pPr>
+      <w:rPr>
+        <w:rFonts w:ascii="Wingdings" w:hAnsi="Wingdings" w:hint="default"/>
+        <w:sz w:val="20"/>
+      </w:rPr>
+    </w:lvl>
+    <w:lvl w:ilvl="6" w:tentative="1">
+      <w:start w:val="1"/>
+      <w:numFmt w:val="bullet"/>
+      <w:lvlText w:val=""/>
+      <w:lvlJc w:val="left"/>
+      <w:pPr>
+        <w:tabs>
+          <w:tab w:val="num" w:pos="5040"/>
+        </w:tabs>
+        <w:ind w:left="5040" w:hanging="360"/>
+      </w:pPr>
+      <w:rPr>
+        <w:rFonts w:ascii="Wingdings" w:hAnsi="Wingdings" w:hint="default"/>
+        <w:sz w:val="20"/>
+      </w:rPr>
+    </w:lvl>
+    <w:lvl w:ilvl="7" w:tentative="1">
+      <w:start w:val="1"/>
+      <w:numFmt w:val="bullet"/>
+      <w:lvlText w:val=""/>
+      <w:lvlJc w:val="left"/>
+      <w:pPr>
+        <w:tabs>
+          <w:tab w:val="num" w:pos="5760"/>
+        </w:tabs>
+        <w:ind w:left="5760" w:hanging="360"/>
+      </w:pPr>
+      <w:rPr>
+        <w:rFonts w:ascii="Wingdings" w:hAnsi="Wingdings" w:hint="default"/>
+        <w:sz w:val="20"/>
+      </w:rPr>
+    </w:lvl>
+    <w:lvl w:ilvl="8" w:tentative="1">
+      <w:start w:val="1"/>
+      <w:numFmt w:val="bullet"/>
+      <w:lvlText w:val=""/>
+      <w:lvlJc w:val="left"/>
+      <w:pPr>
+        <w:tabs>
+          <w:tab w:val="num" w:pos="6480"/>
+        </w:tabs>
+        <w:ind w:left="6480" w:hanging="360"/>
+      </w:pPr>
+      <w:rPr>
+        <w:rFonts w:ascii="Wingdings" w:hAnsi="Wingdings" w:hint="default"/>
+        <w:sz w:val="20"/>
+      </w:rPr>
+    </w:lvl>
+  </w:abstractNum>
+  <w:abstractNum w:abstractNumId="18" w15:restartNumberingAfterBreak="0">
     <w:nsid w:val="7DCD7425"/>
     <w:multiLevelType w:val="multilevel"/>
     <w:tmpl w:val="05D62C36"/>
@@ -7392,7 +8167,7 @@
       </w:rPr>
     </w:lvl>
   </w:abstractNum>
-  <w:abstractNum w:abstractNumId="17" w15:restartNumberingAfterBreak="0">
+  <w:abstractNum w:abstractNumId="19" w15:restartNumberingAfterBreak="0">
     <w:nsid w:val="7EAE3B46"/>
     <w:multiLevelType w:val="multilevel"/>
     <w:tmpl w:val="6BE6F854"/>
@@ -7545,7 +8320,7 @@
     <w:abstractNumId w:val="14"/>
   </w:num>
   <w:num w:numId="2">
-    <w:abstractNumId w:val="15"/>
+    <w:abstractNumId w:val="16"/>
   </w:num>
   <w:num w:numId="3">
     <w:abstractNumId w:val="4"/>
@@ -7566,7 +8341,7 @@
     <w:abstractNumId w:val="6"/>
   </w:num>
   <w:num w:numId="9">
-    <w:abstractNumId w:val="17"/>
+    <w:abstractNumId w:val="19"/>
   </w:num>
   <w:num w:numId="10">
     <w:abstractNumId w:val="5"/>
@@ -7578,7 +8353,7 @@
     <w:abstractNumId w:val="2"/>
   </w:num>
   <w:num w:numId="13">
-    <w:abstractNumId w:val="16"/>
+    <w:abstractNumId w:val="18"/>
   </w:num>
   <w:num w:numId="14">
     <w:abstractNumId w:val="8"/>
@@ -7594,6 +8369,12 @@
   </w:num>
   <w:num w:numId="18">
     <w:abstractNumId w:val="1"/>
+  </w:num>
+  <w:num w:numId="19">
+    <w:abstractNumId w:val="17"/>
+  </w:num>
+  <w:num w:numId="20">
+    <w:abstractNumId w:val="15"/>
   </w:num>
 </w:numbering>
 </file>

</xml_diff>

<commit_message>
Adding: -Q11 folder: --Requirement.docx
Updating:
-Requirements.docx (with Q11 Requirement.docx)
</commit_message>
<xml_diff>
--- a/L06 Flexbox/Requirements.docx
+++ b/L06 Flexbox/Requirements.docx
@@ -5258,7 +5258,10 @@
         <w:shd w:val="clear" w:color="auto" w:fill="FFFFFF"/>
         <w:spacing w:before="60" w:after="100" w:afterAutospacing="1" w:line="240" w:lineRule="auto"/>
         <w:rPr>
-          <w:rFonts w:ascii="Segoe UI" w:hAnsi="Segoe UI" w:cs="Segoe UI"/>
+          <w:rStyle w:val="Strong"/>
+          <w:rFonts w:ascii="Segoe UI" w:hAnsi="Segoe UI" w:cs="Segoe UI"/>
+          <w:b w:val="0"/>
+          <w:bCs w:val="0"/>
           <w:color w:val="24292E"/>
         </w:rPr>
       </w:pPr>
@@ -5292,6 +5295,493 @@
         </w:rPr>
         <w:t>flex</w:t>
       </w:r>
+    </w:p>
+    <w:p>
+      <w:pPr>
+        <w:pStyle w:val="Heading1"/>
+        <w:pBdr>
+          <w:bottom w:val="single" w:sz="6" w:space="4" w:color="EAECEF"/>
+        </w:pBdr>
+        <w:shd w:val="clear" w:color="auto" w:fill="FFFFFF"/>
+        <w:spacing w:after="240" w:afterAutospacing="0"/>
+        <w:rPr>
+          <w:rFonts w:ascii="Segoe UI" w:hAnsi="Segoe UI" w:cs="Segoe UI"/>
+          <w:color w:val="24292E"/>
+        </w:rPr>
+      </w:pPr>
+      <w:r>
+        <w:rPr>
+          <w:rFonts w:ascii="Segoe UI" w:hAnsi="Segoe UI" w:cs="Segoe UI"/>
+          <w:color w:val="24292E"/>
+        </w:rPr>
+        <w:t>11 - Cards with CSS Columns and Flexbox</w:t>
+      </w:r>
+    </w:p>
+    <w:p>
+      <w:pPr>
+        <w:spacing w:before="360" w:after="360"/>
+        <w:rPr>
+          <w:rFonts w:ascii="Times New Roman" w:hAnsi="Times New Roman" w:cs="Times New Roman"/>
+        </w:rPr>
+      </w:pPr>
+      <w:r>
+        <w:pict w14:anchorId="13959FD1">
+          <v:rect id="_x0000_i1035" style="width:0;height:3pt" o:hralign="center" o:hrstd="t" o:hrnoshade="t" o:hr="t" fillcolor="#24292e" stroked="f"/>
+        </w:pict>
+      </w:r>
+    </w:p>
+    <w:p>
+      <w:pPr>
+        <w:pStyle w:val="NormalWeb"/>
+        <w:shd w:val="clear" w:color="auto" w:fill="FFFFFF"/>
+        <w:spacing w:before="0" w:beforeAutospacing="0" w:after="240" w:afterAutospacing="0"/>
+        <w:rPr>
+          <w:rFonts w:ascii="Segoe UI" w:hAnsi="Segoe UI" w:cs="Segoe UI"/>
+          <w:color w:val="24292E"/>
+        </w:rPr>
+      </w:pPr>
+      <w:r>
+        <w:rPr>
+          <w:rFonts w:ascii="Segoe UI" w:hAnsi="Segoe UI" w:cs="Segoe UI"/>
+          <w:color w:val="24292E"/>
+        </w:rPr>
+        <w:t>Problems for in-class lab for the </w:t>
+      </w:r>
+      <w:hyperlink r:id="rId26" w:history="1">
+        <w:r>
+          <w:rPr>
+            <w:rStyle w:val="Hyperlink"/>
+            <w:rFonts w:ascii="Segoe UI" w:hAnsi="Segoe UI" w:cs="Segoe UI"/>
+            <w:color w:val="0366D6"/>
+            <w:u w:val="none"/>
+          </w:rPr>
+          <w:t>“HTML &amp; CSS”</w:t>
+        </w:r>
+      </w:hyperlink>
+      <w:r>
+        <w:rPr>
+          <w:rFonts w:ascii="Segoe UI" w:hAnsi="Segoe UI" w:cs="Segoe UI"/>
+          <w:color w:val="24292E"/>
+        </w:rPr>
+        <w:t> course @ </w:t>
+      </w:r>
+      <w:r>
+        <w:rPr>
+          <w:rStyle w:val="Strong"/>
+          <w:rFonts w:ascii="Segoe UI" w:hAnsi="Segoe UI" w:cs="Segoe UI"/>
+          <w:color w:val="24292E"/>
+        </w:rPr>
+        <w:t>SoftUni</w:t>
+      </w:r>
+      <w:r>
+        <w:rPr>
+          <w:rFonts w:ascii="Segoe UI" w:hAnsi="Segoe UI" w:cs="Segoe UI"/>
+          <w:color w:val="24292E"/>
+        </w:rPr>
+        <w:t>.</w:t>
+      </w:r>
+    </w:p>
+    <w:p>
+      <w:pPr>
+        <w:pStyle w:val="NormalWeb"/>
+        <w:shd w:val="clear" w:color="auto" w:fill="FFFFFF"/>
+        <w:spacing w:before="0" w:beforeAutospacing="0" w:after="240" w:afterAutospacing="0"/>
+        <w:rPr>
+          <w:rFonts w:ascii="Segoe UI" w:hAnsi="Segoe UI" w:cs="Segoe UI"/>
+          <w:color w:val="24292E"/>
+        </w:rPr>
+      </w:pPr>
+      <w:r>
+        <w:rPr>
+          <w:rFonts w:ascii="Segoe UI" w:hAnsi="Segoe UI" w:cs="Segoe UI"/>
+          <w:color w:val="24292E"/>
+        </w:rPr>
+        <w:t>Submit your solutions in the </w:t>
+      </w:r>
+      <w:hyperlink r:id="rId27" w:history="1">
+        <w:r>
+          <w:rPr>
+            <w:rStyle w:val="Hyperlink"/>
+            <w:rFonts w:ascii="Segoe UI" w:hAnsi="Segoe UI" w:cs="Segoe UI"/>
+            <w:color w:val="0366D6"/>
+            <w:u w:val="none"/>
+          </w:rPr>
+          <w:t>SoftUni Judge System</w:t>
+        </w:r>
+      </w:hyperlink>
+      <w:r>
+        <w:rPr>
+          <w:rFonts w:ascii="Segoe UI" w:hAnsi="Segoe UI" w:cs="Segoe UI"/>
+          <w:color w:val="24292E"/>
+        </w:rPr>
+        <w:t>.</w:t>
+      </w:r>
+    </w:p>
+    <w:p>
+      <w:pPr>
+        <w:pStyle w:val="Heading2"/>
+        <w:pBdr>
+          <w:bottom w:val="single" w:sz="6" w:space="4" w:color="EAECEF"/>
+        </w:pBdr>
+        <w:shd w:val="clear" w:color="auto" w:fill="FFFFFF"/>
+        <w:spacing w:before="360" w:beforeAutospacing="0" w:after="240" w:afterAutospacing="0"/>
+        <w:rPr>
+          <w:rFonts w:ascii="Segoe UI" w:hAnsi="Segoe UI" w:cs="Segoe UI"/>
+          <w:color w:val="24292E"/>
+        </w:rPr>
+      </w:pPr>
+      <w:r>
+        <w:rPr>
+          <w:rFonts w:ascii="Segoe UI" w:hAnsi="Segoe UI" w:cs="Segoe UI"/>
+          <w:color w:val="24292E"/>
+        </w:rPr>
+        <w:t>Tasks</w:t>
+      </w:r>
+    </w:p>
+    <w:p>
+      <w:pPr>
+        <w:numPr>
+          <w:ilvl w:val="0"/>
+          <w:numId w:val="21"/>
+        </w:numPr>
+        <w:shd w:val="clear" w:color="auto" w:fill="FFFFFF"/>
+        <w:spacing w:before="100" w:beforeAutospacing="1" w:after="100" w:afterAutospacing="1" w:line="240" w:lineRule="auto"/>
+        <w:rPr>
+          <w:rFonts w:ascii="Segoe UI" w:hAnsi="Segoe UI" w:cs="Segoe UI"/>
+          <w:color w:val="24292E"/>
+        </w:rPr>
+      </w:pPr>
+      <w:r>
+        <w:rPr>
+          <w:rFonts w:ascii="Segoe UI" w:hAnsi="Segoe UI" w:cs="Segoe UI"/>
+          <w:color w:val="24292E"/>
+        </w:rPr>
+        <w:t>Create an </w:t>
+      </w:r>
+      <w:r>
+        <w:rPr>
+          <w:rStyle w:val="Strong"/>
+          <w:rFonts w:ascii="Segoe UI" w:hAnsi="Segoe UI" w:cs="Segoe UI"/>
+          <w:color w:val="24292E"/>
+        </w:rPr>
+        <w:t>"index.html"</w:t>
+      </w:r>
+      <w:r>
+        <w:rPr>
+          <w:rFonts w:ascii="Segoe UI" w:hAnsi="Segoe UI" w:cs="Segoe UI"/>
+          <w:color w:val="24292E"/>
+        </w:rPr>
+        <w:t> with title - </w:t>
+      </w:r>
+      <w:r>
+        <w:rPr>
+          <w:rStyle w:val="Strong"/>
+          <w:rFonts w:ascii="Segoe UI" w:hAnsi="Segoe UI" w:cs="Segoe UI"/>
+          <w:color w:val="24292E"/>
+        </w:rPr>
+        <w:t>Cards with CSS columns and Flexbox</w:t>
+      </w:r>
+    </w:p>
+    <w:p>
+      <w:pPr>
+        <w:numPr>
+          <w:ilvl w:val="0"/>
+          <w:numId w:val="21"/>
+        </w:numPr>
+        <w:shd w:val="clear" w:color="auto" w:fill="FFFFFF"/>
+        <w:spacing w:before="60" w:after="100" w:afterAutospacing="1" w:line="240" w:lineRule="auto"/>
+        <w:rPr>
+          <w:rFonts w:ascii="Segoe UI" w:hAnsi="Segoe UI" w:cs="Segoe UI"/>
+          <w:color w:val="24292E"/>
+        </w:rPr>
+      </w:pPr>
+      <w:r>
+        <w:rPr>
+          <w:rFonts w:ascii="Segoe UI" w:hAnsi="Segoe UI" w:cs="Segoe UI"/>
+          <w:color w:val="24292E"/>
+        </w:rPr>
+        <w:t>Use the images from the </w:t>
+      </w:r>
+      <w:r>
+        <w:rPr>
+          <w:rStyle w:val="Strong"/>
+          <w:rFonts w:ascii="Segoe UI" w:hAnsi="Segoe UI" w:cs="Segoe UI"/>
+          <w:color w:val="24292E"/>
+        </w:rPr>
+        <w:t>resources</w:t>
+      </w:r>
+      <w:r>
+        <w:rPr>
+          <w:rFonts w:ascii="Segoe UI" w:hAnsi="Segoe UI" w:cs="Segoe UI"/>
+          <w:color w:val="24292E"/>
+        </w:rPr>
+        <w:t> folder</w:t>
+      </w:r>
+    </w:p>
+    <w:p>
+      <w:pPr>
+        <w:pStyle w:val="Heading2"/>
+        <w:pBdr>
+          <w:bottom w:val="single" w:sz="6" w:space="4" w:color="EAECEF"/>
+        </w:pBdr>
+        <w:shd w:val="clear" w:color="auto" w:fill="FFFFFF"/>
+        <w:spacing w:before="360" w:beforeAutospacing="0" w:after="240" w:afterAutospacing="0"/>
+        <w:rPr>
+          <w:rFonts w:ascii="Segoe UI" w:hAnsi="Segoe UI" w:cs="Segoe UI"/>
+          <w:color w:val="24292E"/>
+        </w:rPr>
+      </w:pPr>
+      <w:r>
+        <w:rPr>
+          <w:rFonts w:ascii="Segoe UI" w:hAnsi="Segoe UI" w:cs="Segoe UI"/>
+          <w:color w:val="24292E"/>
+        </w:rPr>
+        <w:t>Constraints</w:t>
+      </w:r>
+    </w:p>
+    <w:p>
+      <w:pPr>
+        <w:numPr>
+          <w:ilvl w:val="0"/>
+          <w:numId w:val="22"/>
+        </w:numPr>
+        <w:shd w:val="clear" w:color="auto" w:fill="FFFFFF"/>
+        <w:spacing w:before="100" w:beforeAutospacing="1" w:after="100" w:afterAutospacing="1" w:line="240" w:lineRule="auto"/>
+        <w:rPr>
+          <w:rFonts w:ascii="Segoe UI" w:hAnsi="Segoe UI" w:cs="Segoe UI"/>
+          <w:color w:val="24292E"/>
+        </w:rPr>
+      </w:pPr>
+      <w:r>
+        <w:rPr>
+          <w:rFonts w:ascii="Segoe UI" w:hAnsi="Segoe UI" w:cs="Segoe UI"/>
+          <w:color w:val="24292E"/>
+        </w:rPr>
+        <w:t>Body </w:t>
+      </w:r>
+      <w:r>
+        <w:rPr>
+          <w:rStyle w:val="Strong"/>
+          <w:rFonts w:ascii="Segoe UI" w:hAnsi="Segoe UI" w:cs="Segoe UI"/>
+          <w:color w:val="24292E"/>
+        </w:rPr>
+        <w:t>background color</w:t>
+      </w:r>
+      <w:r>
+        <w:rPr>
+          <w:rFonts w:ascii="Segoe UI" w:hAnsi="Segoe UI" w:cs="Segoe UI"/>
+          <w:color w:val="24292E"/>
+        </w:rPr>
+        <w:t> must be </w:t>
+      </w:r>
+      <w:r>
+        <w:rPr>
+          <w:rStyle w:val="Strong"/>
+          <w:rFonts w:ascii="Segoe UI" w:hAnsi="Segoe UI" w:cs="Segoe UI"/>
+          <w:color w:val="24292E"/>
+        </w:rPr>
+        <w:t>rgb(238, 238, 238)</w:t>
+      </w:r>
+    </w:p>
+    <w:p>
+      <w:pPr>
+        <w:numPr>
+          <w:ilvl w:val="0"/>
+          <w:numId w:val="22"/>
+        </w:numPr>
+        <w:shd w:val="clear" w:color="auto" w:fill="FFFFFF"/>
+        <w:spacing w:before="60" w:after="100" w:afterAutospacing="1" w:line="240" w:lineRule="auto"/>
+        <w:rPr>
+          <w:rFonts w:ascii="Segoe UI" w:hAnsi="Segoe UI" w:cs="Segoe UI"/>
+          <w:color w:val="24292E"/>
+        </w:rPr>
+      </w:pPr>
+      <w:r>
+        <w:rPr>
+          <w:rFonts w:ascii="Segoe UI" w:hAnsi="Segoe UI" w:cs="Segoe UI"/>
+          <w:color w:val="24292E"/>
+        </w:rPr>
+        <w:t>The </w:t>
+      </w:r>
+      <w:r>
+        <w:rPr>
+          <w:rStyle w:val="Strong"/>
+          <w:rFonts w:ascii="Segoe UI" w:hAnsi="Segoe UI" w:cs="Segoe UI"/>
+          <w:color w:val="24292E"/>
+        </w:rPr>
+        <w:t>content</w:t>
+      </w:r>
+      <w:r>
+        <w:rPr>
+          <w:rFonts w:ascii="Segoe UI" w:hAnsi="Segoe UI" w:cs="Segoe UI"/>
+          <w:color w:val="24292E"/>
+        </w:rPr>
+        <w:t> should be divided in two parts:</w:t>
+      </w:r>
+    </w:p>
+    <w:p>
+      <w:pPr>
+        <w:numPr>
+          <w:ilvl w:val="1"/>
+          <w:numId w:val="22"/>
+        </w:numPr>
+        <w:shd w:val="clear" w:color="auto" w:fill="FFFFFF"/>
+        <w:spacing w:before="100" w:beforeAutospacing="1" w:after="100" w:afterAutospacing="1" w:line="240" w:lineRule="auto"/>
+        <w:rPr>
+          <w:rFonts w:ascii="Segoe UI" w:hAnsi="Segoe UI" w:cs="Segoe UI"/>
+          <w:color w:val="24292E"/>
+        </w:rPr>
+      </w:pPr>
+      <w:r>
+        <w:rPr>
+          <w:rFonts w:ascii="Segoe UI" w:hAnsi="Segoe UI" w:cs="Segoe UI"/>
+          <w:color w:val="24292E"/>
+        </w:rPr>
+        <w:t>First part is container unit </w:t>
+      </w:r>
+      <w:r>
+        <w:rPr>
+          <w:rStyle w:val="Strong"/>
+          <w:rFonts w:ascii="Segoe UI" w:hAnsi="Segoe UI" w:cs="Segoe UI"/>
+          <w:color w:val="24292E"/>
+        </w:rPr>
+        <w:t>(div)</w:t>
+      </w:r>
+      <w:r>
+        <w:rPr>
+          <w:rFonts w:ascii="Segoe UI" w:hAnsi="Segoe UI" w:cs="Segoe UI"/>
+          <w:color w:val="24292E"/>
+        </w:rPr>
+        <w:t> with classes </w:t>
+      </w:r>
+      <w:r>
+        <w:rPr>
+          <w:rStyle w:val="Strong"/>
+          <w:rFonts w:ascii="Segoe UI" w:hAnsi="Segoe UI" w:cs="Segoe UI"/>
+          <w:color w:val="24292E"/>
+        </w:rPr>
+        <w:t>cards-layout</w:t>
+      </w:r>
+      <w:r>
+        <w:rPr>
+          <w:rFonts w:ascii="Segoe UI" w:hAnsi="Segoe UI" w:cs="Segoe UI"/>
+          <w:color w:val="24292E"/>
+        </w:rPr>
+        <w:t> and </w:t>
+      </w:r>
+      <w:r>
+        <w:rPr>
+          <w:rStyle w:val="Strong"/>
+          <w:rFonts w:ascii="Segoe UI" w:hAnsi="Segoe UI" w:cs="Segoe UI"/>
+          <w:color w:val="24292E"/>
+        </w:rPr>
+        <w:t>masonry</w:t>
+      </w:r>
+    </w:p>
+    <w:p>
+      <w:pPr>
+        <w:numPr>
+          <w:ilvl w:val="1"/>
+          <w:numId w:val="22"/>
+        </w:numPr>
+        <w:shd w:val="clear" w:color="auto" w:fill="FFFFFF"/>
+        <w:spacing w:before="60" w:after="100" w:afterAutospacing="1" w:line="240" w:lineRule="auto"/>
+        <w:rPr>
+          <w:rFonts w:ascii="Segoe UI" w:hAnsi="Segoe UI" w:cs="Segoe UI"/>
+          <w:color w:val="24292E"/>
+        </w:rPr>
+      </w:pPr>
+      <w:r>
+        <w:rPr>
+          <w:rFonts w:ascii="Segoe UI" w:hAnsi="Segoe UI" w:cs="Segoe UI"/>
+          <w:color w:val="24292E"/>
+        </w:rPr>
+        <w:t>Second part is container unit </w:t>
+      </w:r>
+      <w:r>
+        <w:rPr>
+          <w:rStyle w:val="Strong"/>
+          <w:rFonts w:ascii="Segoe UI" w:hAnsi="Segoe UI" w:cs="Segoe UI"/>
+          <w:color w:val="24292E"/>
+        </w:rPr>
+        <w:t>(div)</w:t>
+      </w:r>
+      <w:r>
+        <w:rPr>
+          <w:rFonts w:ascii="Segoe UI" w:hAnsi="Segoe UI" w:cs="Segoe UI"/>
+          <w:color w:val="24292E"/>
+        </w:rPr>
+        <w:t> with classes </w:t>
+      </w:r>
+      <w:r>
+        <w:rPr>
+          <w:rStyle w:val="Strong"/>
+          <w:rFonts w:ascii="Segoe UI" w:hAnsi="Segoe UI" w:cs="Segoe UI"/>
+          <w:color w:val="24292E"/>
+        </w:rPr>
+        <w:t>cards-layout</w:t>
+      </w:r>
+      <w:r>
+        <w:rPr>
+          <w:rFonts w:ascii="Segoe UI" w:hAnsi="Segoe UI" w:cs="Segoe UI"/>
+          <w:color w:val="24292E"/>
+        </w:rPr>
+        <w:t> and </w:t>
+      </w:r>
+      <w:r>
+        <w:rPr>
+          <w:rStyle w:val="Strong"/>
+          <w:rFonts w:ascii="Segoe UI" w:hAnsi="Segoe UI" w:cs="Segoe UI"/>
+          <w:color w:val="24292E"/>
+        </w:rPr>
+        <w:t>flex</w:t>
+      </w:r>
+    </w:p>
+    <w:p>
+      <w:pPr>
+        <w:numPr>
+          <w:ilvl w:val="0"/>
+          <w:numId w:val="22"/>
+        </w:numPr>
+        <w:shd w:val="clear" w:color="auto" w:fill="FFFFFF"/>
+        <w:spacing w:before="60" w:after="100" w:afterAutospacing="1" w:line="240" w:lineRule="auto"/>
+        <w:rPr>
+          <w:rFonts w:ascii="Segoe UI" w:hAnsi="Segoe UI" w:cs="Segoe UI"/>
+          <w:color w:val="24292E"/>
+        </w:rPr>
+      </w:pPr>
+      <w:r>
+        <w:rPr>
+          <w:rFonts w:ascii="Segoe UI" w:hAnsi="Segoe UI" w:cs="Segoe UI"/>
+          <w:color w:val="24292E"/>
+        </w:rPr>
+        <w:t>Use </w:t>
+      </w:r>
+      <w:r>
+        <w:rPr>
+          <w:rStyle w:val="Strong"/>
+          <w:rFonts w:ascii="Segoe UI" w:hAnsi="Segoe UI" w:cs="Segoe UI"/>
+          <w:color w:val="24292E"/>
+        </w:rPr>
+        <w:t>h2</w:t>
+      </w:r>
+      <w:r>
+        <w:rPr>
+          <w:rFonts w:ascii="Segoe UI" w:hAnsi="Segoe UI" w:cs="Segoe UI"/>
+          <w:color w:val="24292E"/>
+        </w:rPr>
+        <w:t> for the heading</w:t>
+      </w:r>
+    </w:p>
+    <w:p>
+      <w:pPr>
+        <w:shd w:val="clear" w:color="auto" w:fill="FFFFFF"/>
+        <w:spacing w:before="60" w:after="100" w:afterAutospacing="1" w:line="240" w:lineRule="auto"/>
+        <w:rPr>
+          <w:rFonts w:ascii="Segoe UI" w:hAnsi="Segoe UI" w:cs="Segoe UI"/>
+          <w:color w:val="24292E"/>
+        </w:rPr>
+      </w:pPr>
     </w:p>
     <w:p>
       <w:pPr>
@@ -6380,6 +6870,155 @@
     </w:lvl>
   </w:abstractNum>
   <w:abstractNum w:abstractNumId="7" w15:restartNumberingAfterBreak="0">
+    <w:nsid w:val="28207E90"/>
+    <w:multiLevelType w:val="multilevel"/>
+    <w:tmpl w:val="61626B3E"/>
+    <w:lvl w:ilvl="0">
+      <w:start w:val="1"/>
+      <w:numFmt w:val="bullet"/>
+      <w:lvlText w:val=""/>
+      <w:lvlJc w:val="left"/>
+      <w:pPr>
+        <w:tabs>
+          <w:tab w:val="num" w:pos="720"/>
+        </w:tabs>
+        <w:ind w:left="720" w:hanging="360"/>
+      </w:pPr>
+      <w:rPr>
+        <w:rFonts w:ascii="Symbol" w:hAnsi="Symbol" w:hint="default"/>
+        <w:sz w:val="20"/>
+      </w:rPr>
+    </w:lvl>
+    <w:lvl w:ilvl="1" w:tentative="1">
+      <w:start w:val="1"/>
+      <w:numFmt w:val="bullet"/>
+      <w:lvlText w:val="o"/>
+      <w:lvlJc w:val="left"/>
+      <w:pPr>
+        <w:tabs>
+          <w:tab w:val="num" w:pos="1440"/>
+        </w:tabs>
+        <w:ind w:left="1440" w:hanging="360"/>
+      </w:pPr>
+      <w:rPr>
+        <w:rFonts w:ascii="Courier New" w:hAnsi="Courier New" w:hint="default"/>
+        <w:sz w:val="20"/>
+      </w:rPr>
+    </w:lvl>
+    <w:lvl w:ilvl="2" w:tentative="1">
+      <w:start w:val="1"/>
+      <w:numFmt w:val="bullet"/>
+      <w:lvlText w:val=""/>
+      <w:lvlJc w:val="left"/>
+      <w:pPr>
+        <w:tabs>
+          <w:tab w:val="num" w:pos="2160"/>
+        </w:tabs>
+        <w:ind w:left="2160" w:hanging="360"/>
+      </w:pPr>
+      <w:rPr>
+        <w:rFonts w:ascii="Wingdings" w:hAnsi="Wingdings" w:hint="default"/>
+        <w:sz w:val="20"/>
+      </w:rPr>
+    </w:lvl>
+    <w:lvl w:ilvl="3" w:tentative="1">
+      <w:start w:val="1"/>
+      <w:numFmt w:val="bullet"/>
+      <w:lvlText w:val=""/>
+      <w:lvlJc w:val="left"/>
+      <w:pPr>
+        <w:tabs>
+          <w:tab w:val="num" w:pos="2880"/>
+        </w:tabs>
+        <w:ind w:left="2880" w:hanging="360"/>
+      </w:pPr>
+      <w:rPr>
+        <w:rFonts w:ascii="Wingdings" w:hAnsi="Wingdings" w:hint="default"/>
+        <w:sz w:val="20"/>
+      </w:rPr>
+    </w:lvl>
+    <w:lvl w:ilvl="4" w:tentative="1">
+      <w:start w:val="1"/>
+      <w:numFmt w:val="bullet"/>
+      <w:lvlText w:val=""/>
+      <w:lvlJc w:val="left"/>
+      <w:pPr>
+        <w:tabs>
+          <w:tab w:val="num" w:pos="3600"/>
+        </w:tabs>
+        <w:ind w:left="3600" w:hanging="360"/>
+      </w:pPr>
+      <w:rPr>
+        <w:rFonts w:ascii="Wingdings" w:hAnsi="Wingdings" w:hint="default"/>
+        <w:sz w:val="20"/>
+      </w:rPr>
+    </w:lvl>
+    <w:lvl w:ilvl="5" w:tentative="1">
+      <w:start w:val="1"/>
+      <w:numFmt w:val="bullet"/>
+      <w:lvlText w:val=""/>
+      <w:lvlJc w:val="left"/>
+      <w:pPr>
+        <w:tabs>
+          <w:tab w:val="num" w:pos="4320"/>
+        </w:tabs>
+        <w:ind w:left="4320" w:hanging="360"/>
+      </w:pPr>
+      <w:rPr>
+        <w:rFonts w:ascii="Wingdings" w:hAnsi="Wingdings" w:hint="default"/>
+        <w:sz w:val="20"/>
+      </w:rPr>
+    </w:lvl>
+    <w:lvl w:ilvl="6" w:tentative="1">
+      <w:start w:val="1"/>
+      <w:numFmt w:val="bullet"/>
+      <w:lvlText w:val=""/>
+      <w:lvlJc w:val="left"/>
+      <w:pPr>
+        <w:tabs>
+          <w:tab w:val="num" w:pos="5040"/>
+        </w:tabs>
+        <w:ind w:left="5040" w:hanging="360"/>
+      </w:pPr>
+      <w:rPr>
+        <w:rFonts w:ascii="Wingdings" w:hAnsi="Wingdings" w:hint="default"/>
+        <w:sz w:val="20"/>
+      </w:rPr>
+    </w:lvl>
+    <w:lvl w:ilvl="7" w:tentative="1">
+      <w:start w:val="1"/>
+      <w:numFmt w:val="bullet"/>
+      <w:lvlText w:val=""/>
+      <w:lvlJc w:val="left"/>
+      <w:pPr>
+        <w:tabs>
+          <w:tab w:val="num" w:pos="5760"/>
+        </w:tabs>
+        <w:ind w:left="5760" w:hanging="360"/>
+      </w:pPr>
+      <w:rPr>
+        <w:rFonts w:ascii="Wingdings" w:hAnsi="Wingdings" w:hint="default"/>
+        <w:sz w:val="20"/>
+      </w:rPr>
+    </w:lvl>
+    <w:lvl w:ilvl="8" w:tentative="1">
+      <w:start w:val="1"/>
+      <w:numFmt w:val="bullet"/>
+      <w:lvlText w:val=""/>
+      <w:lvlJc w:val="left"/>
+      <w:pPr>
+        <w:tabs>
+          <w:tab w:val="num" w:pos="6480"/>
+        </w:tabs>
+        <w:ind w:left="6480" w:hanging="360"/>
+      </w:pPr>
+      <w:rPr>
+        <w:rFonts w:ascii="Wingdings" w:hAnsi="Wingdings" w:hint="default"/>
+        <w:sz w:val="20"/>
+      </w:rPr>
+    </w:lvl>
+  </w:abstractNum>
+  <w:abstractNum w:abstractNumId="8" w15:restartNumberingAfterBreak="0">
     <w:nsid w:val="2BF75433"/>
     <w:multiLevelType w:val="multilevel"/>
     <w:tmpl w:val="E3B2D034"/>
@@ -6528,7 +7167,7 @@
       </w:rPr>
     </w:lvl>
   </w:abstractNum>
-  <w:abstractNum w:abstractNumId="8" w15:restartNumberingAfterBreak="0">
+  <w:abstractNum w:abstractNumId="9" w15:restartNumberingAfterBreak="0">
     <w:nsid w:val="3EC12839"/>
     <w:multiLevelType w:val="multilevel"/>
     <w:tmpl w:val="80E687F8"/>
@@ -6677,7 +7316,7 @@
       </w:rPr>
     </w:lvl>
   </w:abstractNum>
-  <w:abstractNum w:abstractNumId="9" w15:restartNumberingAfterBreak="0">
+  <w:abstractNum w:abstractNumId="10" w15:restartNumberingAfterBreak="0">
     <w:nsid w:val="56276CC2"/>
     <w:multiLevelType w:val="multilevel"/>
     <w:tmpl w:val="386C0722"/>
@@ -6826,7 +7465,7 @@
       </w:rPr>
     </w:lvl>
   </w:abstractNum>
-  <w:abstractNum w:abstractNumId="10" w15:restartNumberingAfterBreak="0">
+  <w:abstractNum w:abstractNumId="11" w15:restartNumberingAfterBreak="0">
     <w:nsid w:val="57FF0DC9"/>
     <w:multiLevelType w:val="multilevel"/>
     <w:tmpl w:val="14A44D9E"/>
@@ -6975,7 +7614,7 @@
       </w:rPr>
     </w:lvl>
   </w:abstractNum>
-  <w:abstractNum w:abstractNumId="11" w15:restartNumberingAfterBreak="0">
+  <w:abstractNum w:abstractNumId="12" w15:restartNumberingAfterBreak="0">
     <w:nsid w:val="5A2340BD"/>
     <w:multiLevelType w:val="multilevel"/>
     <w:tmpl w:val="AEC8C31C"/>
@@ -7124,7 +7763,7 @@
       </w:rPr>
     </w:lvl>
   </w:abstractNum>
-  <w:abstractNum w:abstractNumId="12" w15:restartNumberingAfterBreak="0">
+  <w:abstractNum w:abstractNumId="13" w15:restartNumberingAfterBreak="0">
     <w:nsid w:val="5DDF7A3D"/>
     <w:multiLevelType w:val="multilevel"/>
     <w:tmpl w:val="A168AEE8"/>
@@ -7273,7 +7912,156 @@
       </w:rPr>
     </w:lvl>
   </w:abstractNum>
-  <w:abstractNum w:abstractNumId="13" w15:restartNumberingAfterBreak="0">
+  <w:abstractNum w:abstractNumId="14" w15:restartNumberingAfterBreak="0">
+    <w:nsid w:val="623A2868"/>
+    <w:multiLevelType w:val="multilevel"/>
+    <w:tmpl w:val="AFCEE556"/>
+    <w:lvl w:ilvl="0">
+      <w:start w:val="1"/>
+      <w:numFmt w:val="bullet"/>
+      <w:lvlText w:val=""/>
+      <w:lvlJc w:val="left"/>
+      <w:pPr>
+        <w:tabs>
+          <w:tab w:val="num" w:pos="720"/>
+        </w:tabs>
+        <w:ind w:left="720" w:hanging="360"/>
+      </w:pPr>
+      <w:rPr>
+        <w:rFonts w:ascii="Symbol" w:hAnsi="Symbol" w:hint="default"/>
+        <w:sz w:val="20"/>
+      </w:rPr>
+    </w:lvl>
+    <w:lvl w:ilvl="1">
+      <w:start w:val="1"/>
+      <w:numFmt w:val="bullet"/>
+      <w:lvlText w:val="o"/>
+      <w:lvlJc w:val="left"/>
+      <w:pPr>
+        <w:tabs>
+          <w:tab w:val="num" w:pos="1440"/>
+        </w:tabs>
+        <w:ind w:left="1440" w:hanging="360"/>
+      </w:pPr>
+      <w:rPr>
+        <w:rFonts w:ascii="Courier New" w:hAnsi="Courier New" w:hint="default"/>
+        <w:sz w:val="20"/>
+      </w:rPr>
+    </w:lvl>
+    <w:lvl w:ilvl="2" w:tentative="1">
+      <w:start w:val="1"/>
+      <w:numFmt w:val="bullet"/>
+      <w:lvlText w:val=""/>
+      <w:lvlJc w:val="left"/>
+      <w:pPr>
+        <w:tabs>
+          <w:tab w:val="num" w:pos="2160"/>
+        </w:tabs>
+        <w:ind w:left="2160" w:hanging="360"/>
+      </w:pPr>
+      <w:rPr>
+        <w:rFonts w:ascii="Wingdings" w:hAnsi="Wingdings" w:hint="default"/>
+        <w:sz w:val="20"/>
+      </w:rPr>
+    </w:lvl>
+    <w:lvl w:ilvl="3" w:tentative="1">
+      <w:start w:val="1"/>
+      <w:numFmt w:val="bullet"/>
+      <w:lvlText w:val=""/>
+      <w:lvlJc w:val="left"/>
+      <w:pPr>
+        <w:tabs>
+          <w:tab w:val="num" w:pos="2880"/>
+        </w:tabs>
+        <w:ind w:left="2880" w:hanging="360"/>
+      </w:pPr>
+      <w:rPr>
+        <w:rFonts w:ascii="Wingdings" w:hAnsi="Wingdings" w:hint="default"/>
+        <w:sz w:val="20"/>
+      </w:rPr>
+    </w:lvl>
+    <w:lvl w:ilvl="4" w:tentative="1">
+      <w:start w:val="1"/>
+      <w:numFmt w:val="bullet"/>
+      <w:lvlText w:val=""/>
+      <w:lvlJc w:val="left"/>
+      <w:pPr>
+        <w:tabs>
+          <w:tab w:val="num" w:pos="3600"/>
+        </w:tabs>
+        <w:ind w:left="3600" w:hanging="360"/>
+      </w:pPr>
+      <w:rPr>
+        <w:rFonts w:ascii="Wingdings" w:hAnsi="Wingdings" w:hint="default"/>
+        <w:sz w:val="20"/>
+      </w:rPr>
+    </w:lvl>
+    <w:lvl w:ilvl="5" w:tentative="1">
+      <w:start w:val="1"/>
+      <w:numFmt w:val="bullet"/>
+      <w:lvlText w:val=""/>
+      <w:lvlJc w:val="left"/>
+      <w:pPr>
+        <w:tabs>
+          <w:tab w:val="num" w:pos="4320"/>
+        </w:tabs>
+        <w:ind w:left="4320" w:hanging="360"/>
+      </w:pPr>
+      <w:rPr>
+        <w:rFonts w:ascii="Wingdings" w:hAnsi="Wingdings" w:hint="default"/>
+        <w:sz w:val="20"/>
+      </w:rPr>
+    </w:lvl>
+    <w:lvl w:ilvl="6" w:tentative="1">
+      <w:start w:val="1"/>
+      <w:numFmt w:val="bullet"/>
+      <w:lvlText w:val=""/>
+      <w:lvlJc w:val="left"/>
+      <w:pPr>
+        <w:tabs>
+          <w:tab w:val="num" w:pos="5040"/>
+        </w:tabs>
+        <w:ind w:left="5040" w:hanging="360"/>
+      </w:pPr>
+      <w:rPr>
+        <w:rFonts w:ascii="Wingdings" w:hAnsi="Wingdings" w:hint="default"/>
+        <w:sz w:val="20"/>
+      </w:rPr>
+    </w:lvl>
+    <w:lvl w:ilvl="7" w:tentative="1">
+      <w:start w:val="1"/>
+      <w:numFmt w:val="bullet"/>
+      <w:lvlText w:val=""/>
+      <w:lvlJc w:val="left"/>
+      <w:pPr>
+        <w:tabs>
+          <w:tab w:val="num" w:pos="5760"/>
+        </w:tabs>
+        <w:ind w:left="5760" w:hanging="360"/>
+      </w:pPr>
+      <w:rPr>
+        <w:rFonts w:ascii="Wingdings" w:hAnsi="Wingdings" w:hint="default"/>
+        <w:sz w:val="20"/>
+      </w:rPr>
+    </w:lvl>
+    <w:lvl w:ilvl="8" w:tentative="1">
+      <w:start w:val="1"/>
+      <w:numFmt w:val="bullet"/>
+      <w:lvlText w:val=""/>
+      <w:lvlJc w:val="left"/>
+      <w:pPr>
+        <w:tabs>
+          <w:tab w:val="num" w:pos="6480"/>
+        </w:tabs>
+        <w:ind w:left="6480" w:hanging="360"/>
+      </w:pPr>
+      <w:rPr>
+        <w:rFonts w:ascii="Wingdings" w:hAnsi="Wingdings" w:hint="default"/>
+        <w:sz w:val="20"/>
+      </w:rPr>
+    </w:lvl>
+  </w:abstractNum>
+  <w:abstractNum w:abstractNumId="15" w15:restartNumberingAfterBreak="0">
     <w:nsid w:val="63730372"/>
     <w:multiLevelType w:val="multilevel"/>
     <w:tmpl w:val="B3321446"/>
@@ -7422,7 +8210,7 @@
       </w:rPr>
     </w:lvl>
   </w:abstractNum>
-  <w:abstractNum w:abstractNumId="14" w15:restartNumberingAfterBreak="0">
+  <w:abstractNum w:abstractNumId="16" w15:restartNumberingAfterBreak="0">
     <w:nsid w:val="693036C4"/>
     <w:multiLevelType w:val="multilevel"/>
     <w:tmpl w:val="6E0C24B0"/>
@@ -7571,7 +8359,7 @@
       </w:rPr>
     </w:lvl>
   </w:abstractNum>
-  <w:abstractNum w:abstractNumId="15" w15:restartNumberingAfterBreak="0">
+  <w:abstractNum w:abstractNumId="17" w15:restartNumberingAfterBreak="0">
     <w:nsid w:val="73C3589D"/>
     <w:multiLevelType w:val="multilevel"/>
     <w:tmpl w:val="97EE1518"/>
@@ -7720,7 +8508,7 @@
       </w:rPr>
     </w:lvl>
   </w:abstractNum>
-  <w:abstractNum w:abstractNumId="16" w15:restartNumberingAfterBreak="0">
+  <w:abstractNum w:abstractNumId="18" w15:restartNumberingAfterBreak="0">
     <w:nsid w:val="799066E1"/>
     <w:multiLevelType w:val="multilevel"/>
     <w:tmpl w:val="42C4CF3C"/>
@@ -7869,7 +8657,7 @@
       </w:rPr>
     </w:lvl>
   </w:abstractNum>
-  <w:abstractNum w:abstractNumId="17" w15:restartNumberingAfterBreak="0">
+  <w:abstractNum w:abstractNumId="19" w15:restartNumberingAfterBreak="0">
     <w:nsid w:val="7D1B3B7B"/>
     <w:multiLevelType w:val="multilevel"/>
     <w:tmpl w:val="4002FECE"/>
@@ -8018,7 +8806,7 @@
       </w:rPr>
     </w:lvl>
   </w:abstractNum>
-  <w:abstractNum w:abstractNumId="18" w15:restartNumberingAfterBreak="0">
+  <w:abstractNum w:abstractNumId="20" w15:restartNumberingAfterBreak="0">
     <w:nsid w:val="7DCD7425"/>
     <w:multiLevelType w:val="multilevel"/>
     <w:tmpl w:val="05D62C36"/>
@@ -8167,7 +8955,7 @@
       </w:rPr>
     </w:lvl>
   </w:abstractNum>
-  <w:abstractNum w:abstractNumId="19" w15:restartNumberingAfterBreak="0">
+  <w:abstractNum w:abstractNumId="21" w15:restartNumberingAfterBreak="0">
     <w:nsid w:val="7EAE3B46"/>
     <w:multiLevelType w:val="multilevel"/>
     <w:tmpl w:val="6BE6F854"/>
@@ -8317,10 +9105,10 @@
     </w:lvl>
   </w:abstractNum>
   <w:num w:numId="1">
-    <w:abstractNumId w:val="14"/>
+    <w:abstractNumId w:val="16"/>
   </w:num>
   <w:num w:numId="2">
-    <w:abstractNumId w:val="16"/>
+    <w:abstractNumId w:val="18"/>
   </w:num>
   <w:num w:numId="3">
     <w:abstractNumId w:val="4"/>
@@ -8329,52 +9117,58 @@
     <w:abstractNumId w:val="0"/>
   </w:num>
   <w:num w:numId="5">
-    <w:abstractNumId w:val="12"/>
+    <w:abstractNumId w:val="13"/>
   </w:num>
   <w:num w:numId="6">
-    <w:abstractNumId w:val="9"/>
+    <w:abstractNumId w:val="10"/>
   </w:num>
   <w:num w:numId="7">
-    <w:abstractNumId w:val="13"/>
+    <w:abstractNumId w:val="15"/>
   </w:num>
   <w:num w:numId="8">
     <w:abstractNumId w:val="6"/>
   </w:num>
   <w:num w:numId="9">
-    <w:abstractNumId w:val="19"/>
+    <w:abstractNumId w:val="21"/>
   </w:num>
   <w:num w:numId="10">
     <w:abstractNumId w:val="5"/>
   </w:num>
   <w:num w:numId="11">
-    <w:abstractNumId w:val="10"/>
+    <w:abstractNumId w:val="11"/>
   </w:num>
   <w:num w:numId="12">
     <w:abstractNumId w:val="2"/>
   </w:num>
   <w:num w:numId="13">
-    <w:abstractNumId w:val="18"/>
+    <w:abstractNumId w:val="20"/>
   </w:num>
   <w:num w:numId="14">
-    <w:abstractNumId w:val="8"/>
+    <w:abstractNumId w:val="9"/>
   </w:num>
   <w:num w:numId="15">
     <w:abstractNumId w:val="3"/>
   </w:num>
   <w:num w:numId="16">
-    <w:abstractNumId w:val="11"/>
+    <w:abstractNumId w:val="12"/>
   </w:num>
   <w:num w:numId="17">
-    <w:abstractNumId w:val="7"/>
+    <w:abstractNumId w:val="8"/>
   </w:num>
   <w:num w:numId="18">
     <w:abstractNumId w:val="1"/>
   </w:num>
   <w:num w:numId="19">
+    <w:abstractNumId w:val="19"/>
+  </w:num>
+  <w:num w:numId="20">
     <w:abstractNumId w:val="17"/>
   </w:num>
-  <w:num w:numId="20">
-    <w:abstractNumId w:val="15"/>
+  <w:num w:numId="21">
+    <w:abstractNumId w:val="7"/>
+  </w:num>
+  <w:num w:numId="22">
+    <w:abstractNumId w:val="14"/>
   </w:num>
 </w:numbering>
 </file>

</xml_diff>